<commit_message>
after meeting with Sophie
</commit_message>
<xml_diff>
--- a/s_id/docs/10158442_37M_EN_00_#01_local.docx
+++ b/s_id/docs/10158442_37M_EN_00_#01_local.docx
@@ -1,6 +1,6 @@
 
 <file path=word/document.xml><?xml version="1.0" encoding="utf-8"?>
-<w:document xmlns:wpc="http://schemas.microsoft.com/office/word/2010/wordprocessingCanvas" xmlns:cx="http://schemas.microsoft.com/office/drawing/2014/chartex" xmlns:mc="http://schemas.openxmlformats.org/markup-compatibility/2006" xmlns:o="urn:schemas-microsoft-com:office:office" xmlns:r="http://schemas.openxmlformats.org/officeDocument/2006/relationships" xmlns:m="http://schemas.openxmlformats.org/officeDocument/2006/math" xmlns:v="urn:schemas-microsoft-com:vml" xmlns:wp14="http://schemas.microsoft.com/office/word/2010/wordprocessingDrawing" xmlns:wp="http://schemas.openxmlformats.org/drawingml/2006/wordprocessingDrawing" xmlns:w10="urn:schemas-microsoft-com:office:word" xmlns:w="http://schemas.openxmlformats.org/wordprocessingml/2006/main" xmlns:w14="http://schemas.microsoft.com/office/word/2010/wordml" xmlns:w15="http://schemas.microsoft.com/office/word/2012/wordml" xmlns:w16se="http://schemas.microsoft.com/office/word/2015/wordml/symex" xmlns:wpg="http://schemas.microsoft.com/office/word/2010/wordprocessingGroup" xmlns:wpi="http://schemas.microsoft.com/office/word/2010/wordprocessingInk" xmlns:wne="http://schemas.microsoft.com/office/word/2006/wordml" xmlns:wps="http://schemas.microsoft.com/office/word/2010/wordprocessingShape" mc:Ignorable="w14 w15 w16se wp14">
+<w:document xmlns:wpc="http://schemas.microsoft.com/office/word/2010/wordprocessingCanvas" xmlns:cx="http://schemas.microsoft.com/office/drawing/2014/chartex" xmlns:cx1="http://schemas.microsoft.com/office/drawing/2015/9/8/chartex" xmlns:cx2="http://schemas.microsoft.com/office/drawing/2015/10/21/chartex" xmlns:cx3="http://schemas.microsoft.com/office/drawing/2016/5/9/chartex" xmlns:cx4="http://schemas.microsoft.com/office/drawing/2016/5/10/chartex" xmlns:cx5="http://schemas.microsoft.com/office/drawing/2016/5/11/chartex" xmlns:cx6="http://schemas.microsoft.com/office/drawing/2016/5/12/chartex" xmlns:cx7="http://schemas.microsoft.com/office/drawing/2016/5/13/chartex" xmlns:cx8="http://schemas.microsoft.com/office/drawing/2016/5/14/chartex" xmlns:mc="http://schemas.openxmlformats.org/markup-compatibility/2006" xmlns:aink="http://schemas.microsoft.com/office/drawing/2016/ink" xmlns:am3d="http://schemas.microsoft.com/office/drawing/2017/model3d" xmlns:o="urn:schemas-microsoft-com:office:office" xmlns:r="http://schemas.openxmlformats.org/officeDocument/2006/relationships" xmlns:m="http://schemas.openxmlformats.org/officeDocument/2006/math" xmlns:v="urn:schemas-microsoft-com:vml" xmlns:wp14="http://schemas.microsoft.com/office/word/2010/wordprocessingDrawing" xmlns:wp="http://schemas.openxmlformats.org/drawingml/2006/wordprocessingDrawing" xmlns:w10="urn:schemas-microsoft-com:office:word" xmlns:w="http://schemas.openxmlformats.org/wordprocessingml/2006/main" xmlns:w14="http://schemas.microsoft.com/office/word/2010/wordml" xmlns:w15="http://schemas.microsoft.com/office/word/2012/wordml" xmlns:w16cid="http://schemas.microsoft.com/office/word/2016/wordml/cid" xmlns:w16se="http://schemas.microsoft.com/office/word/2015/wordml/symex" xmlns:wpg="http://schemas.microsoft.com/office/word/2010/wordprocessingGroup" xmlns:wpi="http://schemas.microsoft.com/office/word/2010/wordprocessingInk" xmlns:wne="http://schemas.microsoft.com/office/word/2006/wordml" xmlns:wps="http://schemas.microsoft.com/office/word/2010/wordprocessingShape" mc:Ignorable="w14 w15 w16se w16cid wp14">
   <w:body>
     <w:tbl>
       <w:tblPr>
@@ -43,8 +43,44 @@
               <w:rPr>
                 <w:lang w:val="de-CH"/>
               </w:rPr>
-              <w:t>System Identification project proposal</w:t>
+              <w:t xml:space="preserve">System </w:t>
             </w:r>
+            <w:proofErr w:type="spellStart"/>
+            <w:r>
+              <w:rPr>
+                <w:lang w:val="de-CH"/>
+              </w:rPr>
+              <w:t>Identification</w:t>
+            </w:r>
+            <w:proofErr w:type="spellEnd"/>
+            <w:r>
+              <w:rPr>
+                <w:lang w:val="de-CH"/>
+              </w:rPr>
+              <w:t xml:space="preserve"> </w:t>
+            </w:r>
+            <w:proofErr w:type="spellStart"/>
+            <w:r>
+              <w:rPr>
+                <w:lang w:val="de-CH"/>
+              </w:rPr>
+              <w:t>project</w:t>
+            </w:r>
+            <w:proofErr w:type="spellEnd"/>
+            <w:r>
+              <w:rPr>
+                <w:lang w:val="de-CH"/>
+              </w:rPr>
+              <w:t xml:space="preserve"> </w:t>
+            </w:r>
+            <w:proofErr w:type="spellStart"/>
+            <w:r>
+              <w:rPr>
+                <w:lang w:val="de-CH"/>
+              </w:rPr>
+              <w:t>proposal</w:t>
+            </w:r>
+            <w:proofErr w:type="spellEnd"/>
             <w:r>
               <w:fldChar w:fldCharType="end"/>
             </w:r>
@@ -390,7 +426,23 @@
               <w:fldChar w:fldCharType="separate"/>
             </w:r>
             <w:r>
-              <w:t>© Marenco Swisshelicopter AG</w:t>
+              <w:t xml:space="preserve">© </w:t>
+            </w:r>
+            <w:proofErr w:type="spellStart"/>
+            <w:r>
+              <w:t>Marenco</w:t>
+            </w:r>
+            <w:proofErr w:type="spellEnd"/>
+            <w:r>
+              <w:t xml:space="preserve"> </w:t>
+            </w:r>
+            <w:proofErr w:type="spellStart"/>
+            <w:r>
+              <w:t>Swisshelicopter</w:t>
+            </w:r>
+            <w:proofErr w:type="spellEnd"/>
+            <w:r>
+              <w:t xml:space="preserve"> AG</w:t>
             </w:r>
             <w:r>
               <w:fldChar w:fldCharType="end"/>
@@ -411,13 +463,13 @@
     </w:p>
     <w:p>
       <w:pPr>
-        <w:pStyle w:val="TOC1"/>
+        <w:pStyle w:val="Verzeichnis1"/>
         <w:rPr>
           <w:rFonts w:asciiTheme="minorHAnsi" w:eastAsiaTheme="minorEastAsia" w:hAnsiTheme="minorHAnsi" w:cstheme="minorBidi"/>
           <w:b w:val="0"/>
           <w:sz w:val="22"/>
           <w:szCs w:val="22"/>
-          <w:lang w:val="en-US" w:eastAsia="en-US"/>
+          <w:lang w:val="es-ES" w:eastAsia="es-ES"/>
         </w:rPr>
       </w:pPr>
       <w:r>
@@ -429,7 +481,7 @@
       <w:r>
         <w:fldChar w:fldCharType="separate"/>
       </w:r>
-      <w:hyperlink w:anchor="_Toc508609270" w:history="1">
+      <w:hyperlink w:anchor="_Toc508615877" w:history="1">
         <w:r>
           <w:rPr>
             <w:rStyle w:val="Hyperlink"/>
@@ -442,7 +494,7 @@
             <w:b w:val="0"/>
             <w:sz w:val="22"/>
             <w:szCs w:val="22"/>
-            <w:lang w:val="en-US" w:eastAsia="en-US"/>
+            <w:lang w:val="es-ES" w:eastAsia="es-ES"/>
           </w:rPr>
           <w:tab/>
         </w:r>
@@ -468,7 +520,7 @@
           <w:rPr>
             <w:webHidden/>
           </w:rPr>
-          <w:instrText xml:space="preserve"> PAGEREF _Toc508609270 \h </w:instrText>
+          <w:instrText xml:space="preserve"> PAGEREF _Toc508615877 \h </w:instrText>
         </w:r>
         <w:r>
           <w:rPr>
@@ -497,15 +549,15 @@
     </w:p>
     <w:p>
       <w:pPr>
-        <w:pStyle w:val="TOC2"/>
+        <w:pStyle w:val="Verzeichnis2"/>
         <w:rPr>
           <w:rFonts w:asciiTheme="minorHAnsi" w:eastAsiaTheme="minorEastAsia" w:hAnsiTheme="minorHAnsi" w:cstheme="minorBidi"/>
           <w:sz w:val="22"/>
           <w:szCs w:val="22"/>
-          <w:lang w:val="en-US" w:eastAsia="en-US"/>
+          <w:lang w:val="es-ES" w:eastAsia="es-ES"/>
         </w:rPr>
       </w:pPr>
-      <w:hyperlink w:anchor="_Toc508609271" w:history="1">
+      <w:hyperlink w:anchor="_Toc508615878" w:history="1">
         <w:r>
           <w:rPr>
             <w:rStyle w:val="Hyperlink"/>
@@ -517,7 +569,7 @@
             <w:rFonts w:asciiTheme="minorHAnsi" w:eastAsiaTheme="minorEastAsia" w:hAnsiTheme="minorHAnsi" w:cstheme="minorBidi"/>
             <w:sz w:val="22"/>
             <w:szCs w:val="22"/>
-            <w:lang w:val="en-US" w:eastAsia="en-US"/>
+            <w:lang w:val="es-ES" w:eastAsia="es-ES"/>
           </w:rPr>
           <w:tab/>
         </w:r>
@@ -543,7 +595,7 @@
           <w:rPr>
             <w:webHidden/>
           </w:rPr>
-          <w:instrText xml:space="preserve"> PAGEREF _Toc508609271 \h </w:instrText>
+          <w:instrText xml:space="preserve"> PAGEREF _Toc508615878 \h </w:instrText>
         </w:r>
         <w:r>
           <w:rPr>
@@ -572,15 +624,15 @@
     </w:p>
     <w:p>
       <w:pPr>
-        <w:pStyle w:val="TOC2"/>
+        <w:pStyle w:val="Verzeichnis2"/>
         <w:rPr>
           <w:rFonts w:asciiTheme="minorHAnsi" w:eastAsiaTheme="minorEastAsia" w:hAnsiTheme="minorHAnsi" w:cstheme="minorBidi"/>
           <w:sz w:val="22"/>
           <w:szCs w:val="22"/>
-          <w:lang w:val="en-US" w:eastAsia="en-US"/>
+          <w:lang w:val="es-ES" w:eastAsia="es-ES"/>
         </w:rPr>
       </w:pPr>
-      <w:hyperlink w:anchor="_Toc508609272" w:history="1">
+      <w:hyperlink w:anchor="_Toc508615879" w:history="1">
         <w:r>
           <w:rPr>
             <w:rStyle w:val="Hyperlink"/>
@@ -592,7 +644,7 @@
             <w:rFonts w:asciiTheme="minorHAnsi" w:eastAsiaTheme="minorEastAsia" w:hAnsiTheme="minorHAnsi" w:cstheme="minorBidi"/>
             <w:sz w:val="22"/>
             <w:szCs w:val="22"/>
-            <w:lang w:val="en-US" w:eastAsia="en-US"/>
+            <w:lang w:val="es-ES" w:eastAsia="es-ES"/>
           </w:rPr>
           <w:tab/>
         </w:r>
@@ -618,7 +670,7 @@
           <w:rPr>
             <w:webHidden/>
           </w:rPr>
-          <w:instrText xml:space="preserve"> PAGEREF _Toc508609272 \h </w:instrText>
+          <w:instrText xml:space="preserve"> PAGEREF _Toc508615879 \h </w:instrText>
         </w:r>
         <w:r>
           <w:rPr>
@@ -647,15 +699,15 @@
     </w:p>
     <w:p>
       <w:pPr>
-        <w:pStyle w:val="TOC2"/>
+        <w:pStyle w:val="Verzeichnis2"/>
         <w:rPr>
           <w:rFonts w:asciiTheme="minorHAnsi" w:eastAsiaTheme="minorEastAsia" w:hAnsiTheme="minorHAnsi" w:cstheme="minorBidi"/>
           <w:sz w:val="22"/>
           <w:szCs w:val="22"/>
-          <w:lang w:val="en-US" w:eastAsia="en-US"/>
+          <w:lang w:val="es-ES" w:eastAsia="es-ES"/>
         </w:rPr>
       </w:pPr>
-      <w:hyperlink w:anchor="_Toc508609273" w:history="1">
+      <w:hyperlink w:anchor="_Toc508615880" w:history="1">
         <w:r>
           <w:rPr>
             <w:rStyle w:val="Hyperlink"/>
@@ -667,7 +719,7 @@
             <w:rFonts w:asciiTheme="minorHAnsi" w:eastAsiaTheme="minorEastAsia" w:hAnsiTheme="minorHAnsi" w:cstheme="minorBidi"/>
             <w:sz w:val="22"/>
             <w:szCs w:val="22"/>
-            <w:lang w:val="en-US" w:eastAsia="en-US"/>
+            <w:lang w:val="es-ES" w:eastAsia="es-ES"/>
           </w:rPr>
           <w:tab/>
         </w:r>
@@ -693,7 +745,7 @@
           <w:rPr>
             <w:webHidden/>
           </w:rPr>
-          <w:instrText xml:space="preserve"> PAGEREF _Toc508609273 \h </w:instrText>
+          <w:instrText xml:space="preserve"> PAGEREF _Toc508615880 \h </w:instrText>
         </w:r>
         <w:r>
           <w:rPr>
@@ -722,16 +774,16 @@
     </w:p>
     <w:p>
       <w:pPr>
-        <w:pStyle w:val="TOC1"/>
+        <w:pStyle w:val="Verzeichnis1"/>
         <w:rPr>
           <w:rFonts w:asciiTheme="minorHAnsi" w:eastAsiaTheme="minorEastAsia" w:hAnsiTheme="minorHAnsi" w:cstheme="minorBidi"/>
           <w:b w:val="0"/>
           <w:sz w:val="22"/>
           <w:szCs w:val="22"/>
-          <w:lang w:val="en-US" w:eastAsia="en-US"/>
+          <w:lang w:val="es-ES" w:eastAsia="es-ES"/>
         </w:rPr>
       </w:pPr>
-      <w:hyperlink w:anchor="_Toc508609274" w:history="1">
+      <w:hyperlink w:anchor="_Toc508615881" w:history="1">
         <w:r>
           <w:rPr>
             <w:rStyle w:val="Hyperlink"/>
@@ -744,7 +796,7 @@
             <w:b w:val="0"/>
             <w:sz w:val="22"/>
             <w:szCs w:val="22"/>
-            <w:lang w:val="en-US" w:eastAsia="en-US"/>
+            <w:lang w:val="es-ES" w:eastAsia="es-ES"/>
           </w:rPr>
           <w:tab/>
         </w:r>
@@ -752,7 +804,19 @@
           <w:rPr>
             <w:rStyle w:val="Hyperlink"/>
           </w:rPr>
-          <w:t>Statement of the problem</w:t>
+          <w:t>Statement of the probl</w:t>
+        </w:r>
+        <w:r>
+          <w:rPr>
+            <w:rStyle w:val="Hyperlink"/>
+          </w:rPr>
+          <w:t>e</w:t>
+        </w:r>
+        <w:r>
+          <w:rPr>
+            <w:rStyle w:val="Hyperlink"/>
+          </w:rPr>
+          <w:t>m</w:t>
         </w:r>
         <w:r>
           <w:rPr>
@@ -770,7 +834,7 @@
           <w:rPr>
             <w:webHidden/>
           </w:rPr>
-          <w:instrText xml:space="preserve"> PAGEREF _Toc508609274 \h </w:instrText>
+          <w:instrText xml:space="preserve"> PAGEREF _Toc508615881 \h </w:instrText>
         </w:r>
         <w:r>
           <w:rPr>
@@ -799,16 +863,16 @@
     </w:p>
     <w:p>
       <w:pPr>
-        <w:pStyle w:val="TOC1"/>
+        <w:pStyle w:val="Verzeichnis1"/>
         <w:rPr>
           <w:rFonts w:asciiTheme="minorHAnsi" w:eastAsiaTheme="minorEastAsia" w:hAnsiTheme="minorHAnsi" w:cstheme="minorBidi"/>
           <w:b w:val="0"/>
           <w:sz w:val="22"/>
           <w:szCs w:val="22"/>
-          <w:lang w:val="en-US" w:eastAsia="en-US"/>
+          <w:lang w:val="es-ES" w:eastAsia="es-ES"/>
         </w:rPr>
       </w:pPr>
-      <w:hyperlink w:anchor="_Toc508609275" w:history="1">
+      <w:hyperlink w:anchor="_Toc508615882" w:history="1">
         <w:r>
           <w:rPr>
             <w:rStyle w:val="Hyperlink"/>
@@ -821,7 +885,7 @@
             <w:b w:val="0"/>
             <w:sz w:val="22"/>
             <w:szCs w:val="22"/>
-            <w:lang w:val="en-US" w:eastAsia="en-US"/>
+            <w:lang w:val="es-ES" w:eastAsia="es-ES"/>
           </w:rPr>
           <w:tab/>
         </w:r>
@@ -847,7 +911,7 @@
           <w:rPr>
             <w:webHidden/>
           </w:rPr>
-          <w:instrText xml:space="preserve"> PAGEREF _Toc508609275 \h </w:instrText>
+          <w:instrText xml:space="preserve"> PAGEREF _Toc508615882 \h </w:instrText>
         </w:r>
         <w:r>
           <w:rPr>
@@ -876,16 +940,16 @@
     </w:p>
     <w:p>
       <w:pPr>
-        <w:pStyle w:val="TOC1"/>
+        <w:pStyle w:val="Verzeichnis1"/>
         <w:rPr>
           <w:rFonts w:asciiTheme="minorHAnsi" w:eastAsiaTheme="minorEastAsia" w:hAnsiTheme="minorHAnsi" w:cstheme="minorBidi"/>
           <w:b w:val="0"/>
           <w:sz w:val="22"/>
           <w:szCs w:val="22"/>
-          <w:lang w:val="en-US" w:eastAsia="en-US"/>
+          <w:lang w:val="es-ES" w:eastAsia="es-ES"/>
         </w:rPr>
       </w:pPr>
-      <w:hyperlink w:anchor="_Toc508609276" w:history="1">
+      <w:hyperlink w:anchor="_Toc508615883" w:history="1">
         <w:r>
           <w:rPr>
             <w:rStyle w:val="Hyperlink"/>
@@ -898,7 +962,7 @@
             <w:b w:val="0"/>
             <w:sz w:val="22"/>
             <w:szCs w:val="22"/>
-            <w:lang w:val="en-US" w:eastAsia="en-US"/>
+            <w:lang w:val="es-ES" w:eastAsia="es-ES"/>
           </w:rPr>
           <w:tab/>
         </w:r>
@@ -924,7 +988,7 @@
           <w:rPr>
             <w:webHidden/>
           </w:rPr>
-          <w:instrText xml:space="preserve"> PAGEREF _Toc508609276 \h </w:instrText>
+          <w:instrText xml:space="preserve"> PAGEREF _Toc508615883 \h </w:instrText>
         </w:r>
         <w:r>
           <w:rPr>
@@ -953,15 +1017,15 @@
     </w:p>
     <w:p>
       <w:pPr>
-        <w:pStyle w:val="TOC2"/>
+        <w:pStyle w:val="Verzeichnis2"/>
         <w:rPr>
           <w:rFonts w:asciiTheme="minorHAnsi" w:eastAsiaTheme="minorEastAsia" w:hAnsiTheme="minorHAnsi" w:cstheme="minorBidi"/>
           <w:sz w:val="22"/>
           <w:szCs w:val="22"/>
-          <w:lang w:val="en-US" w:eastAsia="en-US"/>
+          <w:lang w:val="es-ES" w:eastAsia="es-ES"/>
         </w:rPr>
       </w:pPr>
-      <w:hyperlink w:anchor="_Toc508609277" w:history="1">
+      <w:hyperlink w:anchor="_Toc508615884" w:history="1">
         <w:r>
           <w:rPr>
             <w:rStyle w:val="Hyperlink"/>
@@ -973,7 +1037,7 @@
             <w:rFonts w:asciiTheme="minorHAnsi" w:eastAsiaTheme="minorEastAsia" w:hAnsiTheme="minorHAnsi" w:cstheme="minorBidi"/>
             <w:sz w:val="22"/>
             <w:szCs w:val="22"/>
-            <w:lang w:val="en-US" w:eastAsia="en-US"/>
+            <w:lang w:val="es-ES" w:eastAsia="es-ES"/>
           </w:rPr>
           <w:tab/>
         </w:r>
@@ -999,7 +1063,7 @@
           <w:rPr>
             <w:webHidden/>
           </w:rPr>
-          <w:instrText xml:space="preserve"> PAGEREF _Toc508609277 \h </w:instrText>
+          <w:instrText xml:space="preserve"> PAGEREF _Toc508615884 \h </w:instrText>
         </w:r>
         <w:r>
           <w:rPr>
@@ -1028,16 +1092,16 @@
     </w:p>
     <w:p>
       <w:pPr>
-        <w:pStyle w:val="TOC3"/>
+        <w:pStyle w:val="Verzeichnis3"/>
         <w:rPr>
           <w:rFonts w:asciiTheme="minorHAnsi" w:eastAsiaTheme="minorEastAsia" w:hAnsiTheme="minorHAnsi" w:cstheme="minorBidi"/>
           <w:noProof/>
           <w:sz w:val="22"/>
           <w:szCs w:val="22"/>
-          <w:lang w:val="en-US" w:eastAsia="en-US"/>
+          <w:lang w:val="es-ES" w:eastAsia="es-ES"/>
         </w:rPr>
       </w:pPr>
-      <w:hyperlink w:anchor="_Toc508609278" w:history="1">
+      <w:hyperlink w:anchor="_Toc508615885" w:history="1">
         <w:r>
           <w:rPr>
             <w:rStyle w:val="Hyperlink"/>
@@ -1051,7 +1115,7 @@
             <w:noProof/>
             <w:sz w:val="22"/>
             <w:szCs w:val="22"/>
-            <w:lang w:val="en-US" w:eastAsia="en-US"/>
+            <w:lang w:val="es-ES" w:eastAsia="es-ES"/>
           </w:rPr>
           <w:tab/>
         </w:r>
@@ -1081,7 +1145,7 @@
             <w:noProof/>
             <w:webHidden/>
           </w:rPr>
-          <w:instrText xml:space="preserve"> PAGEREF _Toc508609278 \h </w:instrText>
+          <w:instrText xml:space="preserve"> PAGEREF _Toc508615885 \h </w:instrText>
         </w:r>
         <w:r>
           <w:rPr>
@@ -1114,16 +1178,16 @@
     </w:p>
     <w:p>
       <w:pPr>
-        <w:pStyle w:val="TOC3"/>
+        <w:pStyle w:val="Verzeichnis3"/>
         <w:rPr>
           <w:rFonts w:asciiTheme="minorHAnsi" w:eastAsiaTheme="minorEastAsia" w:hAnsiTheme="minorHAnsi" w:cstheme="minorBidi"/>
           <w:noProof/>
           <w:sz w:val="22"/>
           <w:szCs w:val="22"/>
-          <w:lang w:val="en-US" w:eastAsia="en-US"/>
+          <w:lang w:val="es-ES" w:eastAsia="es-ES"/>
         </w:rPr>
       </w:pPr>
-      <w:hyperlink w:anchor="_Toc508609279" w:history="1">
+      <w:hyperlink w:anchor="_Toc508615886" w:history="1">
         <w:r>
           <w:rPr>
             <w:rStyle w:val="Hyperlink"/>
@@ -1137,7 +1201,7 @@
             <w:noProof/>
             <w:sz w:val="22"/>
             <w:szCs w:val="22"/>
-            <w:lang w:val="en-US" w:eastAsia="en-US"/>
+            <w:lang w:val="es-ES" w:eastAsia="es-ES"/>
           </w:rPr>
           <w:tab/>
         </w:r>
@@ -1167,7 +1231,7 @@
             <w:noProof/>
             <w:webHidden/>
           </w:rPr>
-          <w:instrText xml:space="preserve"> PAGEREF _Toc508609279 \h </w:instrText>
+          <w:instrText xml:space="preserve"> PAGEREF _Toc508615886 \h </w:instrText>
         </w:r>
         <w:r>
           <w:rPr>
@@ -1200,15 +1264,15 @@
     </w:p>
     <w:p>
       <w:pPr>
-        <w:pStyle w:val="TOC2"/>
+        <w:pStyle w:val="Verzeichnis2"/>
         <w:rPr>
           <w:rFonts w:asciiTheme="minorHAnsi" w:eastAsiaTheme="minorEastAsia" w:hAnsiTheme="minorHAnsi" w:cstheme="minorBidi"/>
           <w:sz w:val="22"/>
           <w:szCs w:val="22"/>
-          <w:lang w:val="en-US" w:eastAsia="en-US"/>
+          <w:lang w:val="es-ES" w:eastAsia="es-ES"/>
         </w:rPr>
       </w:pPr>
-      <w:hyperlink w:anchor="_Toc508609280" w:history="1">
+      <w:hyperlink w:anchor="_Toc508615887" w:history="1">
         <w:r>
           <w:rPr>
             <w:rStyle w:val="Hyperlink"/>
@@ -1220,7 +1284,7 @@
             <w:rFonts w:asciiTheme="minorHAnsi" w:eastAsiaTheme="minorEastAsia" w:hAnsiTheme="minorHAnsi" w:cstheme="minorBidi"/>
             <w:sz w:val="22"/>
             <w:szCs w:val="22"/>
-            <w:lang w:val="en-US" w:eastAsia="en-US"/>
+            <w:lang w:val="es-ES" w:eastAsia="es-ES"/>
           </w:rPr>
           <w:tab/>
         </w:r>
@@ -1246,7 +1310,7 @@
           <w:rPr>
             <w:webHidden/>
           </w:rPr>
-          <w:instrText xml:space="preserve"> PAGEREF _Toc508609280 \h </w:instrText>
+          <w:instrText xml:space="preserve"> PAGEREF _Toc508615887 \h </w:instrText>
         </w:r>
         <w:r>
           <w:rPr>
@@ -1263,7 +1327,7 @@
           <w:rPr>
             <w:webHidden/>
           </w:rPr>
-          <w:t>6</w:t>
+          <w:t>10</w:t>
         </w:r>
         <w:r>
           <w:rPr>
@@ -1275,16 +1339,16 @@
     </w:p>
     <w:p>
       <w:pPr>
-        <w:pStyle w:val="TOC3"/>
+        <w:pStyle w:val="Verzeichnis3"/>
         <w:rPr>
           <w:rFonts w:asciiTheme="minorHAnsi" w:eastAsiaTheme="minorEastAsia" w:hAnsiTheme="minorHAnsi" w:cstheme="minorBidi"/>
           <w:noProof/>
           <w:sz w:val="22"/>
           <w:szCs w:val="22"/>
-          <w:lang w:val="en-US" w:eastAsia="en-US"/>
+          <w:lang w:val="es-ES" w:eastAsia="es-ES"/>
         </w:rPr>
       </w:pPr>
-      <w:hyperlink w:anchor="_Toc508609281" w:history="1">
+      <w:hyperlink w:anchor="_Toc508615888" w:history="1">
         <w:r>
           <w:rPr>
             <w:rStyle w:val="Hyperlink"/>
@@ -1298,7 +1362,7 @@
             <w:noProof/>
             <w:sz w:val="22"/>
             <w:szCs w:val="22"/>
-            <w:lang w:val="en-US" w:eastAsia="en-US"/>
+            <w:lang w:val="es-ES" w:eastAsia="es-ES"/>
           </w:rPr>
           <w:tab/>
         </w:r>
@@ -1328,7 +1392,7 @@
             <w:noProof/>
             <w:webHidden/>
           </w:rPr>
-          <w:instrText xml:space="preserve"> PAGEREF _Toc508609281 \h </w:instrText>
+          <w:instrText xml:space="preserve"> PAGEREF _Toc508615888 \h </w:instrText>
         </w:r>
         <w:r>
           <w:rPr>
@@ -1348,7 +1412,7 @@
             <w:noProof/>
             <w:webHidden/>
           </w:rPr>
-          <w:t>6</w:t>
+          <w:t>10</w:t>
         </w:r>
         <w:r>
           <w:rPr>
@@ -1361,16 +1425,16 @@
     </w:p>
     <w:p>
       <w:pPr>
-        <w:pStyle w:val="TOC3"/>
+        <w:pStyle w:val="Verzeichnis3"/>
         <w:rPr>
           <w:rFonts w:asciiTheme="minorHAnsi" w:eastAsiaTheme="minorEastAsia" w:hAnsiTheme="minorHAnsi" w:cstheme="minorBidi"/>
           <w:noProof/>
           <w:sz w:val="22"/>
           <w:szCs w:val="22"/>
-          <w:lang w:val="en-US" w:eastAsia="en-US"/>
+          <w:lang w:val="es-ES" w:eastAsia="es-ES"/>
         </w:rPr>
       </w:pPr>
-      <w:hyperlink w:anchor="_Toc508609282" w:history="1">
+      <w:hyperlink w:anchor="_Toc508615889" w:history="1">
         <w:r>
           <w:rPr>
             <w:rStyle w:val="Hyperlink"/>
@@ -1384,7 +1448,7 @@
             <w:noProof/>
             <w:sz w:val="22"/>
             <w:szCs w:val="22"/>
-            <w:lang w:val="en-US" w:eastAsia="en-US"/>
+            <w:lang w:val="es-ES" w:eastAsia="es-ES"/>
           </w:rPr>
           <w:tab/>
         </w:r>
@@ -1414,7 +1478,7 @@
             <w:noProof/>
             <w:webHidden/>
           </w:rPr>
-          <w:instrText xml:space="preserve"> PAGEREF _Toc508609282 \h </w:instrText>
+          <w:instrText xml:space="preserve"> PAGEREF _Toc508615889 \h </w:instrText>
         </w:r>
         <w:r>
           <w:rPr>
@@ -1434,7 +1498,7 @@
             <w:noProof/>
             <w:webHidden/>
           </w:rPr>
-          <w:t>6</w:t>
+          <w:t>10</w:t>
         </w:r>
         <w:r>
           <w:rPr>
@@ -1447,16 +1511,16 @@
     </w:p>
     <w:p>
       <w:pPr>
-        <w:pStyle w:val="TOC1"/>
+        <w:pStyle w:val="Verzeichnis1"/>
         <w:rPr>
           <w:rFonts w:asciiTheme="minorHAnsi" w:eastAsiaTheme="minorEastAsia" w:hAnsiTheme="minorHAnsi" w:cstheme="minorBidi"/>
           <w:b w:val="0"/>
           <w:sz w:val="22"/>
           <w:szCs w:val="22"/>
-          <w:lang w:val="en-US" w:eastAsia="en-US"/>
+          <w:lang w:val="es-ES" w:eastAsia="es-ES"/>
         </w:rPr>
       </w:pPr>
-      <w:hyperlink w:anchor="_Toc508609283" w:history="1">
+      <w:hyperlink w:anchor="_Toc508615890" w:history="1">
         <w:r>
           <w:rPr>
             <w:rStyle w:val="Hyperlink"/>
@@ -1469,7 +1533,7 @@
             <w:b w:val="0"/>
             <w:sz w:val="22"/>
             <w:szCs w:val="22"/>
-            <w:lang w:val="en-US" w:eastAsia="en-US"/>
+            <w:lang w:val="es-ES" w:eastAsia="es-ES"/>
           </w:rPr>
           <w:tab/>
         </w:r>
@@ -1495,7 +1559,7 @@
           <w:rPr>
             <w:webHidden/>
           </w:rPr>
-          <w:instrText xml:space="preserve"> PAGEREF _Toc508609283 \h </w:instrText>
+          <w:instrText xml:space="preserve"> PAGEREF _Toc508615890 \h </w:instrText>
         </w:r>
         <w:r>
           <w:rPr>
@@ -1512,7 +1576,7 @@
           <w:rPr>
             <w:webHidden/>
           </w:rPr>
-          <w:t>7</w:t>
+          <w:t>11</w:t>
         </w:r>
         <w:r>
           <w:rPr>
@@ -1524,16 +1588,16 @@
     </w:p>
     <w:p>
       <w:pPr>
-        <w:pStyle w:val="TOC1"/>
+        <w:pStyle w:val="Verzeichnis1"/>
         <w:rPr>
           <w:rFonts w:asciiTheme="minorHAnsi" w:eastAsiaTheme="minorEastAsia" w:hAnsiTheme="minorHAnsi" w:cstheme="minorBidi"/>
           <w:b w:val="0"/>
           <w:sz w:val="22"/>
           <w:szCs w:val="22"/>
-          <w:lang w:val="en-US" w:eastAsia="en-US"/>
+          <w:lang w:val="es-ES" w:eastAsia="es-ES"/>
         </w:rPr>
       </w:pPr>
-      <w:hyperlink w:anchor="_Toc508609284" w:history="1">
+      <w:hyperlink w:anchor="_Toc508615891" w:history="1">
         <w:r>
           <w:rPr>
             <w:rStyle w:val="Hyperlink"/>
@@ -1546,7 +1610,7 @@
             <w:b w:val="0"/>
             <w:sz w:val="22"/>
             <w:szCs w:val="22"/>
-            <w:lang w:val="en-US" w:eastAsia="en-US"/>
+            <w:lang w:val="es-ES" w:eastAsia="es-ES"/>
           </w:rPr>
           <w:tab/>
         </w:r>
@@ -1572,7 +1636,7 @@
           <w:rPr>
             <w:webHidden/>
           </w:rPr>
-          <w:instrText xml:space="preserve"> PAGEREF _Toc508609284 \h </w:instrText>
+          <w:instrText xml:space="preserve"> PAGEREF _Toc508615891 \h </w:instrText>
         </w:r>
         <w:r>
           <w:rPr>
@@ -1589,7 +1653,7 @@
           <w:rPr>
             <w:webHidden/>
           </w:rPr>
-          <w:t>8</w:t>
+          <w:t>12</w:t>
         </w:r>
         <w:r>
           <w:rPr>
@@ -1601,16 +1665,16 @@
     </w:p>
     <w:p>
       <w:pPr>
-        <w:pStyle w:val="TOC1"/>
+        <w:pStyle w:val="Verzeichnis1"/>
         <w:rPr>
           <w:rFonts w:asciiTheme="minorHAnsi" w:eastAsiaTheme="minorEastAsia" w:hAnsiTheme="minorHAnsi" w:cstheme="minorBidi"/>
           <w:b w:val="0"/>
           <w:sz w:val="22"/>
           <w:szCs w:val="22"/>
-          <w:lang w:val="en-US" w:eastAsia="en-US"/>
+          <w:lang w:val="es-ES" w:eastAsia="es-ES"/>
         </w:rPr>
       </w:pPr>
-      <w:hyperlink w:anchor="_Toc508609285" w:history="1">
+      <w:hyperlink w:anchor="_Toc508615892" w:history="1">
         <w:r>
           <w:rPr>
             <w:rStyle w:val="Hyperlink"/>
@@ -1623,7 +1687,7 @@
             <w:b w:val="0"/>
             <w:sz w:val="22"/>
             <w:szCs w:val="22"/>
-            <w:lang w:val="en-US" w:eastAsia="en-US"/>
+            <w:lang w:val="es-ES" w:eastAsia="es-ES"/>
           </w:rPr>
           <w:tab/>
         </w:r>
@@ -1649,7 +1713,7 @@
           <w:rPr>
             <w:webHidden/>
           </w:rPr>
-          <w:instrText xml:space="preserve"> PAGEREF _Toc508609285 \h </w:instrText>
+          <w:instrText xml:space="preserve"> PAGEREF _Toc508615892 \h </w:instrText>
         </w:r>
         <w:r>
           <w:rPr>
@@ -1666,7 +1730,7 @@
           <w:rPr>
             <w:webHidden/>
           </w:rPr>
-          <w:t>9</w:t>
+          <w:t>13</w:t>
         </w:r>
         <w:r>
           <w:rPr>
@@ -1678,16 +1742,16 @@
     </w:p>
     <w:p>
       <w:pPr>
-        <w:pStyle w:val="TOC1"/>
+        <w:pStyle w:val="Verzeichnis1"/>
         <w:rPr>
           <w:rFonts w:asciiTheme="minorHAnsi" w:eastAsiaTheme="minorEastAsia" w:hAnsiTheme="minorHAnsi" w:cstheme="minorBidi"/>
           <w:b w:val="0"/>
           <w:sz w:val="22"/>
           <w:szCs w:val="22"/>
-          <w:lang w:val="en-US" w:eastAsia="en-US"/>
+          <w:lang w:val="es-ES" w:eastAsia="es-ES"/>
         </w:rPr>
       </w:pPr>
-      <w:hyperlink w:anchor="_Toc508609286" w:history="1">
+      <w:hyperlink w:anchor="_Toc508615893" w:history="1">
         <w:r>
           <w:rPr>
             <w:rStyle w:val="Hyperlink"/>
@@ -1700,7 +1764,7 @@
             <w:b w:val="0"/>
             <w:sz w:val="22"/>
             <w:szCs w:val="22"/>
-            <w:lang w:val="en-US" w:eastAsia="en-US"/>
+            <w:lang w:val="es-ES" w:eastAsia="es-ES"/>
           </w:rPr>
           <w:tab/>
         </w:r>
@@ -1726,7 +1790,7 @@
           <w:rPr>
             <w:webHidden/>
           </w:rPr>
-          <w:instrText xml:space="preserve"> PAGEREF _Toc508609286 \h </w:instrText>
+          <w:instrText xml:space="preserve"> PAGEREF _Toc508615893 \h </w:instrText>
         </w:r>
         <w:r>
           <w:rPr>
@@ -1743,7 +1807,7 @@
           <w:rPr>
             <w:webHidden/>
           </w:rPr>
-          <w:t>10</w:t>
+          <w:t>14</w:t>
         </w:r>
         <w:r>
           <w:rPr>
@@ -1755,15 +1819,15 @@
     </w:p>
     <w:p>
       <w:pPr>
-        <w:pStyle w:val="TOC2"/>
+        <w:pStyle w:val="Verzeichnis2"/>
         <w:rPr>
           <w:rFonts w:asciiTheme="minorHAnsi" w:eastAsiaTheme="minorEastAsia" w:hAnsiTheme="minorHAnsi" w:cstheme="minorBidi"/>
           <w:sz w:val="22"/>
           <w:szCs w:val="22"/>
-          <w:lang w:val="en-US" w:eastAsia="en-US"/>
+          <w:lang w:val="es-ES" w:eastAsia="es-ES"/>
         </w:rPr>
       </w:pPr>
-      <w:hyperlink w:anchor="_Toc508609287" w:history="1">
+      <w:hyperlink w:anchor="_Toc508615894" w:history="1">
         <w:r>
           <w:rPr>
             <w:rStyle w:val="Hyperlink"/>
@@ -1775,7 +1839,7 @@
             <w:rFonts w:asciiTheme="minorHAnsi" w:eastAsiaTheme="minorEastAsia" w:hAnsiTheme="minorHAnsi" w:cstheme="minorBidi"/>
             <w:sz w:val="22"/>
             <w:szCs w:val="22"/>
-            <w:lang w:val="en-US" w:eastAsia="en-US"/>
+            <w:lang w:val="es-ES" w:eastAsia="es-ES"/>
           </w:rPr>
           <w:tab/>
         </w:r>
@@ -1801,7 +1865,7 @@
           <w:rPr>
             <w:webHidden/>
           </w:rPr>
-          <w:instrText xml:space="preserve"> PAGEREF _Toc508609287 \h </w:instrText>
+          <w:instrText xml:space="preserve"> PAGEREF _Toc508615894 \h </w:instrText>
         </w:r>
         <w:r>
           <w:rPr>
@@ -1818,7 +1882,7 @@
           <w:rPr>
             <w:webHidden/>
           </w:rPr>
-          <w:t>10</w:t>
+          <w:t>14</w:t>
         </w:r>
         <w:r>
           <w:rPr>
@@ -1830,15 +1894,15 @@
     </w:p>
     <w:p>
       <w:pPr>
-        <w:pStyle w:val="TOC2"/>
+        <w:pStyle w:val="Verzeichnis2"/>
         <w:rPr>
           <w:rFonts w:asciiTheme="minorHAnsi" w:eastAsiaTheme="minorEastAsia" w:hAnsiTheme="minorHAnsi" w:cstheme="minorBidi"/>
           <w:sz w:val="22"/>
           <w:szCs w:val="22"/>
-          <w:lang w:val="en-US" w:eastAsia="en-US"/>
+          <w:lang w:val="es-ES" w:eastAsia="es-ES"/>
         </w:rPr>
       </w:pPr>
-      <w:hyperlink w:anchor="_Toc508609288" w:history="1">
+      <w:hyperlink w:anchor="_Toc508615895" w:history="1">
         <w:r>
           <w:rPr>
             <w:rStyle w:val="Hyperlink"/>
@@ -1850,7 +1914,7 @@
             <w:rFonts w:asciiTheme="minorHAnsi" w:eastAsiaTheme="minorEastAsia" w:hAnsiTheme="minorHAnsi" w:cstheme="minorBidi"/>
             <w:sz w:val="22"/>
             <w:szCs w:val="22"/>
-            <w:lang w:val="en-US" w:eastAsia="en-US"/>
+            <w:lang w:val="es-ES" w:eastAsia="es-ES"/>
           </w:rPr>
           <w:tab/>
         </w:r>
@@ -1876,7 +1940,7 @@
           <w:rPr>
             <w:webHidden/>
           </w:rPr>
-          <w:instrText xml:space="preserve"> PAGEREF _Toc508609288 \h </w:instrText>
+          <w:instrText xml:space="preserve"> PAGEREF _Toc508615895 \h </w:instrText>
         </w:r>
         <w:r>
           <w:rPr>
@@ -1893,7 +1957,7 @@
           <w:rPr>
             <w:webHidden/>
           </w:rPr>
-          <w:t>10</w:t>
+          <w:t>14</w:t>
         </w:r>
         <w:r>
           <w:rPr>
@@ -1905,15 +1969,15 @@
     </w:p>
     <w:p>
       <w:pPr>
-        <w:pStyle w:val="TOC2"/>
+        <w:pStyle w:val="Verzeichnis2"/>
         <w:rPr>
           <w:rFonts w:asciiTheme="minorHAnsi" w:eastAsiaTheme="minorEastAsia" w:hAnsiTheme="minorHAnsi" w:cstheme="minorBidi"/>
           <w:sz w:val="22"/>
           <w:szCs w:val="22"/>
-          <w:lang w:val="en-US" w:eastAsia="en-US"/>
+          <w:lang w:val="es-ES" w:eastAsia="es-ES"/>
         </w:rPr>
       </w:pPr>
-      <w:hyperlink w:anchor="_Toc508609289" w:history="1">
+      <w:hyperlink w:anchor="_Toc508615896" w:history="1">
         <w:r>
           <w:rPr>
             <w:rStyle w:val="Hyperlink"/>
@@ -1925,7 +1989,7 @@
             <w:rFonts w:asciiTheme="minorHAnsi" w:eastAsiaTheme="minorEastAsia" w:hAnsiTheme="minorHAnsi" w:cstheme="minorBidi"/>
             <w:sz w:val="22"/>
             <w:szCs w:val="22"/>
-            <w:lang w:val="en-US" w:eastAsia="en-US"/>
+            <w:lang w:val="es-ES" w:eastAsia="es-ES"/>
           </w:rPr>
           <w:tab/>
         </w:r>
@@ -1951,7 +2015,7 @@
           <w:rPr>
             <w:webHidden/>
           </w:rPr>
-          <w:instrText xml:space="preserve"> PAGEREF _Toc508609289 \h </w:instrText>
+          <w:instrText xml:space="preserve"> PAGEREF _Toc508615896 \h </w:instrText>
         </w:r>
         <w:r>
           <w:rPr>
@@ -1968,7 +2032,7 @@
           <w:rPr>
             <w:webHidden/>
           </w:rPr>
-          <w:t>10</w:t>
+          <w:t>14</w:t>
         </w:r>
         <w:r>
           <w:rPr>
@@ -2004,10 +2068,10 @@
     </w:p>
     <w:p>
       <w:pPr>
-        <w:pStyle w:val="Heading1"/>
+        <w:pStyle w:val="berschrift1"/>
         <w:pageBreakBefore w:val="0"/>
       </w:pPr>
-      <w:bookmarkStart w:id="4" w:name="_Toc508609270"/>
+      <w:bookmarkStart w:id="4" w:name="_Toc508615877"/>
       <w:r>
         <w:lastRenderedPageBreak/>
         <w:t>Introduction</w:t>
@@ -2016,9 +2080,9 @@
     </w:p>
     <w:p>
       <w:pPr>
-        <w:pStyle w:val="Heading2"/>
-      </w:pPr>
-      <w:bookmarkStart w:id="5" w:name="_Toc508609271"/>
+        <w:pStyle w:val="berschrift2"/>
+      </w:pPr>
+      <w:bookmarkStart w:id="5" w:name="_Toc508615878"/>
       <w:r>
         <w:t>Summary</w:t>
       </w:r>
@@ -2037,23 +2101,33 @@
         </w:rPr>
         <w:t xml:space="preserve">The present </w:t>
       </w:r>
+      <w:proofErr w:type="spellStart"/>
       <w:r>
         <w:rPr>
           <w:lang w:val="en-US"/>
         </w:rPr>
         <w:t>Kopter</w:t>
       </w:r>
+      <w:proofErr w:type="spellEnd"/>
       <w:r>
         <w:rPr>
           <w:lang w:val="en-US"/>
         </w:rPr>
         <w:t xml:space="preserve"> – Document of </w:t>
       </w:r>
+      <w:proofErr w:type="spellStart"/>
       <w:r>
         <w:rPr>
           <w:lang w:val="en-US"/>
         </w:rPr>
-        <w:t>Kopter Group AG</w:t>
+        <w:t>Kopter</w:t>
+      </w:r>
+      <w:proofErr w:type="spellEnd"/>
+      <w:r>
+        <w:rPr>
+          <w:lang w:val="en-US"/>
+        </w:rPr>
+        <w:t xml:space="preserve"> Group AG</w:t>
       </w:r>
       <w:r>
         <w:rPr>
@@ -2085,9 +2159,9 @@
     </w:p>
     <w:p>
       <w:pPr>
-        <w:pStyle w:val="Heading2"/>
-      </w:pPr>
-      <w:bookmarkStart w:id="6" w:name="_Toc508609272"/>
+        <w:pStyle w:val="berschrift2"/>
+      </w:pPr>
+      <w:bookmarkStart w:id="6" w:name="_Toc508615879"/>
       <w:r>
         <w:t>Preamble</w:t>
       </w:r>
@@ -2124,9 +2198,9 @@
     </w:p>
     <w:p>
       <w:pPr>
-        <w:pStyle w:val="Heading2"/>
-      </w:pPr>
-      <w:bookmarkStart w:id="7" w:name="_Toc508609273"/>
+        <w:pStyle w:val="berschrift2"/>
+      </w:pPr>
+      <w:bookmarkStart w:id="7" w:name="_Toc508615880"/>
       <w:commentRangeStart w:id="8"/>
       <w:r>
         <w:t>Executive summary</w:t>
@@ -2134,7 +2208,7 @@
       <w:commentRangeEnd w:id="8"/>
       <w:r>
         <w:rPr>
-          <w:rStyle w:val="CommentReference"/>
+          <w:rStyle w:val="Kommentarzeichen"/>
           <w:rFonts w:cs="Tahoma"/>
           <w:b w:val="0"/>
           <w:bCs w:val="0"/>
@@ -2153,14 +2227,22 @@
     <w:p/>
     <w:p>
       <w:r>
-        <w:t>The project proposed in this document intends to develop a technology to be implemented within Flight Physics Kopter department.</w:t>
+        <w:t xml:space="preserve">The project proposed in this document intends to develop a technology to be implemented within Flight Physics </w:t>
+      </w:r>
+      <w:proofErr w:type="spellStart"/>
+      <w:r>
+        <w:t>Kopter</w:t>
+      </w:r>
+      <w:proofErr w:type="spellEnd"/>
+      <w:r>
+        <w:t xml:space="preserve"> department.</w:t>
       </w:r>
     </w:p>
     <w:p>
       <w:pPr>
-        <w:pStyle w:val="Heading1"/>
-      </w:pPr>
-      <w:bookmarkStart w:id="9" w:name="_Toc508609274"/>
+        <w:pStyle w:val="berschrift1"/>
+      </w:pPr>
+      <w:bookmarkStart w:id="9" w:name="_Toc508615881"/>
       <w:r>
         <w:lastRenderedPageBreak/>
         <w:t>Statement of the problem</w:t>
@@ -2168,10 +2250,25 @@
       <w:bookmarkEnd w:id="9"/>
     </w:p>
     <w:p>
-      <w:pPr>
-        <w:pStyle w:val="Heading1"/>
-      </w:pPr>
-      <w:bookmarkStart w:id="10" w:name="_Toc508609275"/>
+      <w:r>
+        <w:t xml:space="preserve">WE need a tool. </w:t>
+      </w:r>
+    </w:p>
+    <w:p>
+      <w:r>
+        <w:t xml:space="preserve">Need to validate </w:t>
+      </w:r>
+      <w:proofErr w:type="spellStart"/>
+      <w:r>
+        <w:t>Flightlab</w:t>
+      </w:r>
+      <w:proofErr w:type="spellEnd"/>
+    </w:p>
+    <w:p>
+      <w:pPr>
+        <w:pStyle w:val="berschrift1"/>
+      </w:pPr>
+      <w:bookmarkStart w:id="10" w:name="_Toc508615882"/>
       <w:r>
         <w:lastRenderedPageBreak/>
         <w:t>Objectives</w:t>
@@ -2188,7 +2285,15 @@
     </w:p>
     <w:p>
       <w:r>
-        <w:t xml:space="preserve">The main objective is to validate the Flightlab model. The second phase of the development </w:t>
+        <w:t xml:space="preserve">The main objective is to validate the </w:t>
+      </w:r>
+      <w:proofErr w:type="spellStart"/>
+      <w:r>
+        <w:t>Flightlab</w:t>
+      </w:r>
+      <w:proofErr w:type="spellEnd"/>
+      <w:r>
+        <w:t xml:space="preserve"> model. The second phase of the development </w:t>
       </w:r>
     </w:p>
     <w:p>
@@ -2215,7 +2320,7 @@
                     </pic:cNvPicPr>
                   </pic:nvPicPr>
                   <pic:blipFill>
-                    <a:blip r:embed="rId12">
+                    <a:blip r:embed="rId13">
                       <a:extLst>
                         <a:ext uri="{28A0092B-C50C-407E-A947-70E740481C1C}">
                           <a14:useLocalDpi xmlns:a14="http://schemas.microsoft.com/office/drawing/2010/main" val="0"/>
@@ -2243,63 +2348,61 @@
           </wp:inline>
         </w:drawing>
       </w:r>
-      <w:bookmarkStart w:id="11" w:name="_GoBack"/>
+    </w:p>
+    <w:p>
+      <w:pPr>
+        <w:pStyle w:val="berschrift1"/>
+      </w:pPr>
+      <w:bookmarkStart w:id="11" w:name="_Toc508615883"/>
+      <w:r>
+        <w:lastRenderedPageBreak/>
+        <w:t>Technical approach</w:t>
+      </w:r>
       <w:bookmarkEnd w:id="11"/>
     </w:p>
     <w:p>
       <w:pPr>
-        <w:pStyle w:val="Heading1"/>
-      </w:pPr>
-      <w:bookmarkStart w:id="12" w:name="_Toc508609276"/>
-      <w:r>
-        <w:lastRenderedPageBreak/>
-        <w:t>Technical approach</w:t>
+        <w:pStyle w:val="berschrift2"/>
+      </w:pPr>
+      <w:bookmarkStart w:id="12" w:name="_Toc508615884"/>
+      <w:r>
+        <w:t>Required technology</w:t>
       </w:r>
       <w:bookmarkEnd w:id="12"/>
     </w:p>
     <w:p>
       <w:pPr>
-        <w:pStyle w:val="Heading2"/>
-      </w:pPr>
-      <w:bookmarkStart w:id="13" w:name="_Toc508609277"/>
-      <w:r>
-        <w:t>Required technology</w:t>
+        <w:pStyle w:val="berschrift3"/>
+      </w:pPr>
+      <w:bookmarkStart w:id="13" w:name="_Toc508615885"/>
+      <w:r>
+        <w:t>Software</w:t>
       </w:r>
       <w:bookmarkEnd w:id="13"/>
     </w:p>
     <w:p>
       <w:pPr>
-        <w:pStyle w:val="Heading3"/>
-      </w:pPr>
-      <w:bookmarkStart w:id="14" w:name="_Toc508609278"/>
-      <w:r>
-        <w:t>Software</w:t>
+        <w:pStyle w:val="berschrift3"/>
+      </w:pPr>
+      <w:bookmarkStart w:id="14" w:name="_Toc508615886"/>
+      <w:r>
+        <w:t>Flight Testing</w:t>
       </w:r>
       <w:bookmarkEnd w:id="14"/>
     </w:p>
     <w:p>
-      <w:pPr>
-        <w:pStyle w:val="Heading3"/>
-      </w:pPr>
-      <w:bookmarkStart w:id="15" w:name="_Toc508609279"/>
-      <w:r>
-        <w:t>Flight Testing</w:t>
-      </w:r>
-      <w:bookmarkEnd w:id="15"/>
+      <w:r>
+        <w:t>The implementation of SID methods requires the implementation dedicated flight test manoeuvres as part of the flight test program. This makes it possible to obtain suitable flight test data for parameter estimation.</w:t>
+      </w:r>
     </w:p>
     <w:p>
       <w:r>
-        <w:t>The implementation of SID methods requires the implementation dedicated flight test manoeuvres as part of the flight test program. This makes it possible to obtain suitable flight test data for parameter estimation.</w:t>
+        <w:t>Important considerations for the SID flight testing campaign:</w:t>
       </w:r>
     </w:p>
     <w:p>
-      <w:r>
-        <w:t>Important considerations for the SID flight testing campaign:</w:t>
-      </w:r>
-    </w:p>
-    <w:p>
-      <w:pPr>
-        <w:pStyle w:val="ListParagraph"/>
+      <w:pPr>
+        <w:pStyle w:val="Listenabsatz"/>
         <w:numPr>
           <w:ilvl w:val="0"/>
           <w:numId w:val="24"/>
@@ -2312,24 +2415,12 @@
         <w:t>All parties involved in the testing campaign should be aware of what the objectives are</w:t>
       </w:r>
       <w:r>
-        <w:t xml:space="preserve">. </w:t>
-      </w:r>
-      <w:r>
-        <w:t>For example, w</w:t>
-      </w:r>
-      <w:r>
-        <w:t>hat is the aimed accur</w:t>
-      </w:r>
-      <w:r>
-        <w:t>acy for the parameter estimates?</w:t>
-      </w:r>
-      <w:r>
-        <w:t xml:space="preserve"> This factor will drive how the flight testing and data analysis will be done.</w:t>
+        <w:t>. For example, what is the aimed accuracy for the parameter estimates? This factor will drive how the flight testing and data analysis will be done.</w:t>
       </w:r>
     </w:p>
     <w:p>
       <w:pPr>
-        <w:pStyle w:val="ListParagraph"/>
+        <w:pStyle w:val="Listenabsatz"/>
         <w:numPr>
           <w:ilvl w:val="0"/>
           <w:numId w:val="24"/>
@@ -2361,7 +2452,7 @@
     </w:p>
     <w:p>
       <w:pPr>
-        <w:pStyle w:val="ListParagraph"/>
+        <w:pStyle w:val="Listenabsatz"/>
         <w:numPr>
           <w:ilvl w:val="0"/>
           <w:numId w:val="22"/>
@@ -2388,7 +2479,7 @@
     </w:p>
     <w:p>
       <w:pPr>
-        <w:pStyle w:val="ListParagraph"/>
+        <w:pStyle w:val="Listenabsatz"/>
         <w:numPr>
           <w:ilvl w:val="1"/>
           <w:numId w:val="22"/>
@@ -2400,7 +2491,7 @@
     </w:p>
     <w:p>
       <w:pPr>
-        <w:pStyle w:val="ListParagraph"/>
+        <w:pStyle w:val="Listenabsatz"/>
         <w:numPr>
           <w:ilvl w:val="1"/>
           <w:numId w:val="22"/>
@@ -2415,7 +2506,7 @@
     </w:p>
     <w:p>
       <w:pPr>
-        <w:pStyle w:val="ListParagraph"/>
+        <w:pStyle w:val="Listenabsatz"/>
         <w:numPr>
           <w:ilvl w:val="0"/>
           <w:numId w:val="22"/>
@@ -2433,7 +2524,7 @@
     </w:p>
     <w:p>
       <w:pPr>
-        <w:pStyle w:val="ListParagraph"/>
+        <w:pStyle w:val="Listenabsatz"/>
         <w:numPr>
           <w:ilvl w:val="1"/>
           <w:numId w:val="22"/>
@@ -2445,7 +2536,7 @@
     </w:p>
     <w:p>
       <w:pPr>
-        <w:pStyle w:val="ListParagraph"/>
+        <w:pStyle w:val="Listenabsatz"/>
         <w:numPr>
           <w:ilvl w:val="1"/>
           <w:numId w:val="22"/>
@@ -2457,7 +2548,7 @@
     </w:p>
     <w:p>
       <w:pPr>
-        <w:pStyle w:val="Heading4"/>
+        <w:pStyle w:val="berschrift4"/>
       </w:pPr>
       <w:r>
         <w:t>Helicopter inputs</w:t>
@@ -2471,12 +2562,20 @@
         <w:t>n</w:t>
       </w:r>
       <w:r>
-        <w:t xml:space="preserve"> air vehicle in which multiple-inputs problems appear when considering the isolated longitudinal or lateral dynamics. Therefore, there are a number of considerations that need to be make:</w:t>
+        <w:t xml:space="preserve"> air vehicle in which multiple-inputs problems appear when considering the isolated longitudinal or lateral dynamics. Therefore, there are </w:t>
+      </w:r>
+      <w:proofErr w:type="gramStart"/>
+      <w:r>
+        <w:t>a number of</w:t>
+      </w:r>
+      <w:proofErr w:type="gramEnd"/>
+      <w:r>
+        <w:t xml:space="preserve"> considerations that need to be make:</w:t>
       </w:r>
     </w:p>
     <w:p>
       <w:pPr>
-        <w:pStyle w:val="ListParagraph"/>
+        <w:pStyle w:val="Listenabsatz"/>
         <w:numPr>
           <w:ilvl w:val="0"/>
           <w:numId w:val="25"/>
@@ -2495,7 +2594,7 @@
     </w:p>
     <w:p>
       <w:pPr>
-        <w:pStyle w:val="ListParagraph"/>
+        <w:pStyle w:val="Listenabsatz"/>
         <w:numPr>
           <w:ilvl w:val="0"/>
           <w:numId w:val="25"/>
@@ -2514,7 +2613,7 @@
     </w:p>
     <w:p>
       <w:pPr>
-        <w:pStyle w:val="ListParagraph"/>
+        <w:pStyle w:val="Listenabsatz"/>
         <w:numPr>
           <w:ilvl w:val="0"/>
           <w:numId w:val="25"/>
@@ -2538,7 +2637,7 @@
     </w:p>
     <w:p>
       <w:pPr>
-        <w:pStyle w:val="ListParagraph"/>
+        <w:pStyle w:val="Listenabsatz"/>
         <w:numPr>
           <w:ilvl w:val="0"/>
           <w:numId w:val="23"/>
@@ -2553,7 +2652,7 @@
     </w:p>
     <w:p>
       <w:pPr>
-        <w:pStyle w:val="ListParagraph"/>
+        <w:pStyle w:val="Listenabsatz"/>
         <w:numPr>
           <w:ilvl w:val="0"/>
           <w:numId w:val="23"/>
@@ -2565,7 +2664,7 @@
     </w:p>
     <w:p>
       <w:pPr>
-        <w:pStyle w:val="ListParagraph"/>
+        <w:pStyle w:val="Listenabsatz"/>
         <w:numPr>
           <w:ilvl w:val="1"/>
           <w:numId w:val="23"/>
@@ -2577,7 +2676,7 @@
     </w:p>
     <w:p>
       <w:pPr>
-        <w:pStyle w:val="ListParagraph"/>
+        <w:pStyle w:val="Listenabsatz"/>
         <w:numPr>
           <w:ilvl w:val="1"/>
           <w:numId w:val="23"/>
@@ -2589,13 +2688,14 @@
     </w:p>
     <w:p>
       <w:pPr>
-        <w:pStyle w:val="ListParagraph"/>
+        <w:pStyle w:val="Listenabsatz"/>
         <w:numPr>
           <w:ilvl w:val="1"/>
           <w:numId w:val="23"/>
         </w:numPr>
       </w:pPr>
       <w:r>
+        <w:lastRenderedPageBreak/>
         <w:t>Limited flight-test time available</w:t>
       </w:r>
       <w:r>
@@ -2604,7 +2704,7 @@
     </w:p>
     <w:p>
       <w:pPr>
-        <w:pStyle w:val="ListParagraph"/>
+        <w:pStyle w:val="Listenabsatz"/>
         <w:numPr>
           <w:ilvl w:val="0"/>
           <w:numId w:val="23"/>
@@ -2616,7 +2716,7 @@
     </w:p>
     <w:p>
       <w:pPr>
-        <w:pStyle w:val="ListParagraph"/>
+        <w:pStyle w:val="Listenabsatz"/>
         <w:numPr>
           <w:ilvl w:val="1"/>
           <w:numId w:val="23"/>
@@ -2628,7 +2728,7 @@
     </w:p>
     <w:p>
       <w:pPr>
-        <w:pStyle w:val="ListParagraph"/>
+        <w:pStyle w:val="Listenabsatz"/>
         <w:numPr>
           <w:ilvl w:val="1"/>
           <w:numId w:val="23"/>
@@ -2637,10 +2737,12 @@
       <w:r>
         <w:t>Amplitude</w:t>
       </w:r>
+      <w:bookmarkStart w:id="15" w:name="_GoBack"/>
+      <w:bookmarkEnd w:id="15"/>
     </w:p>
     <w:p>
       <w:pPr>
-        <w:pStyle w:val="ListParagraph"/>
+        <w:pStyle w:val="Listenabsatz"/>
         <w:numPr>
           <w:ilvl w:val="1"/>
           <w:numId w:val="23"/>
@@ -2652,7 +2754,7 @@
     </w:p>
     <w:p>
       <w:pPr>
-        <w:pStyle w:val="ListParagraph"/>
+        <w:pStyle w:val="Listenabsatz"/>
         <w:numPr>
           <w:ilvl w:val="2"/>
           <w:numId w:val="23"/>
@@ -2664,7 +2766,7 @@
     </w:p>
     <w:p>
       <w:pPr>
-        <w:pStyle w:val="ListParagraph"/>
+        <w:pStyle w:val="Listenabsatz"/>
         <w:numPr>
           <w:ilvl w:val="2"/>
           <w:numId w:val="23"/>
@@ -2679,7 +2781,7 @@
     </w:p>
     <w:p>
       <w:pPr>
-        <w:pStyle w:val="ListParagraph"/>
+        <w:pStyle w:val="Listenabsatz"/>
         <w:numPr>
           <w:ilvl w:val="0"/>
           <w:numId w:val="23"/>
@@ -2691,7 +2793,7 @@
     </w:p>
     <w:p>
       <w:pPr>
-        <w:pStyle w:val="ListParagraph"/>
+        <w:pStyle w:val="Listenabsatz"/>
         <w:numPr>
           <w:ilvl w:val="1"/>
           <w:numId w:val="23"/>
@@ -2703,7 +2805,7 @@
     </w:p>
     <w:p>
       <w:pPr>
-        <w:pStyle w:val="ListParagraph"/>
+        <w:pStyle w:val="Listenabsatz"/>
         <w:numPr>
           <w:ilvl w:val="1"/>
           <w:numId w:val="23"/>
@@ -2720,7 +2822,7 @@
     </w:p>
     <w:p>
       <w:pPr>
-        <w:pStyle w:val="ListParagraph"/>
+        <w:pStyle w:val="Listenabsatz"/>
         <w:numPr>
           <w:ilvl w:val="0"/>
           <w:numId w:val="24"/>
@@ -2768,7 +2870,7 @@
                     <pic:cNvPicPr/>
                   </pic:nvPicPr>
                   <pic:blipFill>
-                    <a:blip r:embed="rId13"/>
+                    <a:blip r:embed="rId14"/>
                     <a:stretch>
                       <a:fillRect/>
                     </a:stretch>
@@ -2794,7 +2896,7 @@
     </w:p>
     <w:p>
       <w:pPr>
-        <w:pStyle w:val="ListParagraph"/>
+        <w:pStyle w:val="Listenabsatz"/>
         <w:numPr>
           <w:ilvl w:val="0"/>
           <w:numId w:val="24"/>
@@ -2821,6 +2923,7 @@
           <w:noProof/>
           <w:lang w:val="en-US" w:eastAsia="en-US"/>
         </w:rPr>
+        <w:lastRenderedPageBreak/>
         <w:drawing>
           <wp:inline distT="0" distB="0" distL="0" distR="0" wp14:anchorId="6BF5BBA6" wp14:editId="4D2CC6AA">
             <wp:extent cx="3743368" cy="2812774"/>
@@ -2837,7 +2940,7 @@
                     <pic:cNvPicPr/>
                   </pic:nvPicPr>
                   <pic:blipFill>
-                    <a:blip r:embed="rId14"/>
+                    <a:blip r:embed="rId15"/>
                     <a:stretch>
                       <a:fillRect/>
                     </a:stretch>
@@ -2860,7 +2963,7 @@
     </w:p>
     <w:p>
       <w:pPr>
-        <w:pStyle w:val="ListParagraph"/>
+        <w:pStyle w:val="Listenabsatz"/>
         <w:numPr>
           <w:ilvl w:val="0"/>
           <w:numId w:val="24"/>
@@ -2909,7 +3012,7 @@
                     <pic:cNvPicPr/>
                   </pic:nvPicPr>
                   <pic:blipFill>
-                    <a:blip r:embed="rId15"/>
+                    <a:blip r:embed="rId16"/>
                     <a:stretch>
                       <a:fillRect/>
                     </a:stretch>
@@ -2932,7 +3035,7 @@
     </w:p>
     <w:p>
       <w:pPr>
-        <w:pStyle w:val="ListParagraph"/>
+        <w:pStyle w:val="Listenabsatz"/>
         <w:numPr>
           <w:ilvl w:val="0"/>
           <w:numId w:val="24"/>
@@ -2943,7 +3046,15 @@
       </w:r>
       <w:r>
         <w:br/>
-        <w:t>They provide much richer frequency content than a doublet. The 3-2-1-1 may be difficult to achieve as the 3 pulse may make the aircraft to depart. To address this, a 2-1-1 input can be used instead.</w:t>
+        <w:t xml:space="preserve">They provide much richer frequency content than a doublet. The 3-2-1-1 may be difficult to achieve as the 3 </w:t>
+      </w:r>
+      <w:proofErr w:type="gramStart"/>
+      <w:r>
+        <w:t>pulse</w:t>
+      </w:r>
+      <w:proofErr w:type="gramEnd"/>
+      <w:r>
+        <w:t xml:space="preserve"> may make the aircraft to depart. To address this, a 2-1-1 input can be used instead.</w:t>
       </w:r>
     </w:p>
     <w:p>
@@ -2955,6 +3066,7 @@
           <w:noProof/>
           <w:lang w:val="en-US" w:eastAsia="en-US"/>
         </w:rPr>
+        <w:lastRenderedPageBreak/>
         <w:drawing>
           <wp:inline distT="0" distB="0" distL="0" distR="0" wp14:anchorId="636A4B1A" wp14:editId="7FD0107D">
             <wp:extent cx="4204252" cy="3703746"/>
@@ -2971,7 +3083,7 @@
                     <pic:cNvPicPr/>
                   </pic:nvPicPr>
                   <pic:blipFill>
-                    <a:blip r:embed="rId16"/>
+                    <a:blip r:embed="rId17"/>
                     <a:stretch>
                       <a:fillRect/>
                     </a:stretch>
@@ -3018,19 +3130,20 @@
     </w:p>
     <w:p>
       <w:pPr>
-        <w:pStyle w:val="Heading2"/>
-      </w:pPr>
-      <w:bookmarkStart w:id="16" w:name="_Toc508609280"/>
-      <w:r>
+        <w:pStyle w:val="berschrift2"/>
+      </w:pPr>
+      <w:bookmarkStart w:id="16" w:name="_Toc508615887"/>
+      <w:r>
+        <w:lastRenderedPageBreak/>
         <w:t>Implementation</w:t>
       </w:r>
       <w:bookmarkEnd w:id="16"/>
     </w:p>
     <w:p>
       <w:pPr>
-        <w:pStyle w:val="Heading3"/>
-      </w:pPr>
-      <w:bookmarkStart w:id="17" w:name="_Toc508609281"/>
+        <w:pStyle w:val="berschrift3"/>
+      </w:pPr>
+      <w:bookmarkStart w:id="17" w:name="_Toc508615888"/>
       <w:r>
         <w:t>Development</w:t>
       </w:r>
@@ -3038,9 +3151,9 @@
     </w:p>
     <w:p>
       <w:pPr>
-        <w:pStyle w:val="Heading3"/>
-      </w:pPr>
-      <w:bookmarkStart w:id="18" w:name="_Toc508609282"/>
+        <w:pStyle w:val="berschrift3"/>
+      </w:pPr>
+      <w:bookmarkStart w:id="18" w:name="_Toc508615889"/>
       <w:r>
         <w:t>Involvement of third parties</w:t>
       </w:r>
@@ -3048,9 +3161,9 @@
     </w:p>
     <w:p>
       <w:pPr>
-        <w:pStyle w:val="Heading1"/>
-      </w:pPr>
-      <w:bookmarkStart w:id="19" w:name="_Toc508609283"/>
+        <w:pStyle w:val="berschrift1"/>
+      </w:pPr>
+      <w:bookmarkStart w:id="19" w:name="_Toc508615890"/>
       <w:r>
         <w:lastRenderedPageBreak/>
         <w:t>Project management</w:t>
@@ -3068,15 +3181,23 @@
     <w:p/>
     <w:p>
       <w:r>
-        <w:t>In the scope of this project proposal, only the initial steps of the implementation of System Identification methodologies are considered. Further applications within Kopter shall be defined in attendance to future interests that require of SID to be properly address.</w:t>
+        <w:t xml:space="preserve">In the scope of this project proposal, only the initial steps of the implementation of System Identification methodologies are considered. Further applications within </w:t>
+      </w:r>
+      <w:proofErr w:type="spellStart"/>
+      <w:r>
+        <w:t>Kopter</w:t>
+      </w:r>
+      <w:proofErr w:type="spellEnd"/>
+      <w:r>
+        <w:t xml:space="preserve"> shall be defined in attendance to future interests that require of SID to be properly address.</w:t>
       </w:r>
     </w:p>
     <w:p/>
     <w:p>
       <w:pPr>
-        <w:pStyle w:val="Heading1"/>
-      </w:pPr>
-      <w:bookmarkStart w:id="20" w:name="_Toc508609284"/>
+        <w:pStyle w:val="berschrift1"/>
+      </w:pPr>
+      <w:bookmarkStart w:id="20" w:name="_Toc508615891"/>
       <w:r>
         <w:lastRenderedPageBreak/>
         <w:t>Deliverables</w:t>
@@ -3085,9 +3206,9 @@
     </w:p>
     <w:p>
       <w:pPr>
-        <w:pStyle w:val="Heading1"/>
-      </w:pPr>
-      <w:bookmarkStart w:id="21" w:name="_Toc508609285"/>
+        <w:pStyle w:val="berschrift1"/>
+      </w:pPr>
+      <w:bookmarkStart w:id="21" w:name="_Toc508615892"/>
       <w:r>
         <w:lastRenderedPageBreak/>
         <w:t>Budget</w:t>
@@ -3112,10 +3233,10 @@
     </w:p>
     <w:p>
       <w:pPr>
-        <w:pStyle w:val="Heading1"/>
+        <w:pStyle w:val="berschrift1"/>
         <w:pageBreakBefore w:val="0"/>
       </w:pPr>
-      <w:bookmarkStart w:id="22" w:name="_Toc508609286"/>
+      <w:bookmarkStart w:id="22" w:name="_Toc508615893"/>
       <w:r>
         <w:lastRenderedPageBreak/>
         <w:t>Document information</w:t>
@@ -3124,9 +3245,9 @@
     </w:p>
     <w:p>
       <w:pPr>
-        <w:pStyle w:val="Heading2"/>
-      </w:pPr>
-      <w:bookmarkStart w:id="23" w:name="_Toc508609287"/>
+        <w:pStyle w:val="berschrift2"/>
+      </w:pPr>
+      <w:bookmarkStart w:id="23" w:name="_Toc508615894"/>
       <w:r>
         <w:t>Definitions/ Abbreviations</w:t>
       </w:r>
@@ -3209,7 +3330,7 @@
     </w:tbl>
     <w:p>
       <w:pPr>
-        <w:pStyle w:val="Caption"/>
+        <w:pStyle w:val="Beschriftung"/>
         <w:jc w:val="left"/>
       </w:pPr>
       <w:r>
@@ -3244,9 +3365,9 @@
     </w:p>
     <w:p>
       <w:pPr>
-        <w:pStyle w:val="Heading2"/>
-      </w:pPr>
-      <w:bookmarkStart w:id="24" w:name="_Toc508609288"/>
+        <w:pStyle w:val="berschrift2"/>
+      </w:pPr>
+      <w:bookmarkStart w:id="24" w:name="_Toc508615895"/>
       <w:r>
         <w:t>References</w:t>
       </w:r>
@@ -3330,6 +3451,7 @@
               </w:rPr>
             </w:pPr>
             <w:bookmarkStart w:id="25" w:name="_Ref508562619"/>
+            <w:proofErr w:type="spellStart"/>
             <w:r>
               <w:rPr>
                 <w:lang w:val="en-GB"/>
@@ -3337,6 +3459,7 @@
               <w:t>MoM</w:t>
             </w:r>
             <w:bookmarkEnd w:id="25"/>
+            <w:proofErr w:type="spellEnd"/>
             <w:r>
               <w:rPr>
                 <w:lang w:val="en-GB"/>
@@ -3398,7 +3521,7 @@
     </w:tbl>
     <w:p>
       <w:pPr>
-        <w:pStyle w:val="Caption"/>
+        <w:pStyle w:val="Beschriftung"/>
         <w:jc w:val="left"/>
       </w:pPr>
       <w:r>
@@ -3441,9 +3564,9 @@
     </w:p>
     <w:p>
       <w:pPr>
-        <w:pStyle w:val="Heading2"/>
-      </w:pPr>
-      <w:bookmarkStart w:id="26" w:name="_Toc508609289"/>
+        <w:pStyle w:val="berschrift2"/>
+      </w:pPr>
+      <w:bookmarkStart w:id="26" w:name="_Toc508615896"/>
       <w:r>
         <w:t>Revisions</w:t>
       </w:r>
@@ -3659,7 +3782,7 @@
     </w:tbl>
     <w:p>
       <w:pPr>
-        <w:pStyle w:val="Caption"/>
+        <w:pStyle w:val="Beschriftung"/>
         <w:jc w:val="left"/>
       </w:pPr>
       <w:r>
@@ -3689,12 +3812,12 @@
     </w:p>
     <w:bookmarkEnd w:id="3"/>
     <w:sectPr>
-      <w:headerReference w:type="even" r:id="rId17"/>
-      <w:headerReference w:type="default" r:id="rId18"/>
-      <w:footerReference w:type="even" r:id="rId19"/>
-      <w:footerReference w:type="default" r:id="rId20"/>
-      <w:headerReference w:type="first" r:id="rId21"/>
-      <w:footerReference w:type="first" r:id="rId22"/>
+      <w:headerReference w:type="even" r:id="rId18"/>
+      <w:headerReference w:type="default" r:id="rId19"/>
+      <w:footerReference w:type="even" r:id="rId20"/>
+      <w:footerReference w:type="default" r:id="rId21"/>
+      <w:headerReference w:type="first" r:id="rId22"/>
+      <w:footerReference w:type="first" r:id="rId23"/>
       <w:pgSz w:w="11906" w:h="16838" w:code="9"/>
       <w:pgMar w:top="1418" w:right="1418" w:bottom="1418" w:left="1418" w:header="510" w:footer="510" w:gutter="0"/>
       <w:cols w:space="708"/>
@@ -3705,15 +3828,15 @@
 </file>
 
 <file path=word/comments.xml><?xml version="1.0" encoding="utf-8"?>
-<w:comments xmlns:wpc="http://schemas.microsoft.com/office/word/2010/wordprocessingCanvas" xmlns:cx="http://schemas.microsoft.com/office/drawing/2014/chartex" xmlns:mc="http://schemas.openxmlformats.org/markup-compatibility/2006" xmlns:o="urn:schemas-microsoft-com:office:office" xmlns:r="http://schemas.openxmlformats.org/officeDocument/2006/relationships" xmlns:m="http://schemas.openxmlformats.org/officeDocument/2006/math" xmlns:v="urn:schemas-microsoft-com:vml" xmlns:wp14="http://schemas.microsoft.com/office/word/2010/wordprocessingDrawing" xmlns:wp="http://schemas.openxmlformats.org/drawingml/2006/wordprocessingDrawing" xmlns:w10="urn:schemas-microsoft-com:office:word" xmlns:w="http://schemas.openxmlformats.org/wordprocessingml/2006/main" xmlns:w14="http://schemas.microsoft.com/office/word/2010/wordml" xmlns:w15="http://schemas.microsoft.com/office/word/2012/wordml" xmlns:w16se="http://schemas.microsoft.com/office/word/2015/wordml/symex" xmlns:wpg="http://schemas.microsoft.com/office/word/2010/wordprocessingGroup" xmlns:wpi="http://schemas.microsoft.com/office/word/2010/wordprocessingInk" xmlns:wne="http://schemas.microsoft.com/office/word/2006/wordml" xmlns:wps="http://schemas.microsoft.com/office/word/2010/wordprocessingShape" mc:Ignorable="w14 w15 w16se wp14">
+<w:comments xmlns:wpc="http://schemas.microsoft.com/office/word/2010/wordprocessingCanvas" xmlns:cx="http://schemas.microsoft.com/office/drawing/2014/chartex" xmlns:cx1="http://schemas.microsoft.com/office/drawing/2015/9/8/chartex" xmlns:cx2="http://schemas.microsoft.com/office/drawing/2015/10/21/chartex" xmlns:cx3="http://schemas.microsoft.com/office/drawing/2016/5/9/chartex" xmlns:cx4="http://schemas.microsoft.com/office/drawing/2016/5/10/chartex" xmlns:cx5="http://schemas.microsoft.com/office/drawing/2016/5/11/chartex" xmlns:cx6="http://schemas.microsoft.com/office/drawing/2016/5/12/chartex" xmlns:cx7="http://schemas.microsoft.com/office/drawing/2016/5/13/chartex" xmlns:cx8="http://schemas.microsoft.com/office/drawing/2016/5/14/chartex" xmlns:mc="http://schemas.openxmlformats.org/markup-compatibility/2006" xmlns:aink="http://schemas.microsoft.com/office/drawing/2016/ink" xmlns:am3d="http://schemas.microsoft.com/office/drawing/2017/model3d" xmlns:o="urn:schemas-microsoft-com:office:office" xmlns:r="http://schemas.openxmlformats.org/officeDocument/2006/relationships" xmlns:m="http://schemas.openxmlformats.org/officeDocument/2006/math" xmlns:v="urn:schemas-microsoft-com:vml" xmlns:wp14="http://schemas.microsoft.com/office/word/2010/wordprocessingDrawing" xmlns:wp="http://schemas.openxmlformats.org/drawingml/2006/wordprocessingDrawing" xmlns:w10="urn:schemas-microsoft-com:office:word" xmlns:w="http://schemas.openxmlformats.org/wordprocessingml/2006/main" xmlns:w14="http://schemas.microsoft.com/office/word/2010/wordml" xmlns:w15="http://schemas.microsoft.com/office/word/2012/wordml" xmlns:w16cid="http://schemas.microsoft.com/office/word/2016/wordml/cid" xmlns:w16se="http://schemas.microsoft.com/office/word/2015/wordml/symex" xmlns:wpg="http://schemas.microsoft.com/office/word/2010/wordprocessingGroup" xmlns:wpi="http://schemas.microsoft.com/office/word/2010/wordprocessingInk" xmlns:wne="http://schemas.microsoft.com/office/word/2006/wordml" xmlns:wps="http://schemas.microsoft.com/office/word/2010/wordprocessingShape" mc:Ignorable="w14 w15 w16se w16cid wp14">
   <w:comment w:id="8" w:author="Alejandro Valverde" w:date="2018-03-11T20:38:00Z" w:initials="AV">
     <w:p>
       <w:pPr>
-        <w:pStyle w:val="CommentText"/>
+        <w:pStyle w:val="Kommentartext"/>
       </w:pPr>
       <w:r>
         <w:rPr>
-          <w:rStyle w:val="CommentReference"/>
+          <w:rStyle w:val="Kommentarzeichen"/>
         </w:rPr>
         <w:annotationRef/>
       </w:r>
@@ -3726,13 +3849,19 @@
 </file>
 
 <file path=word/commentsExtended.xml><?xml version="1.0" encoding="utf-8"?>
-<w15:commentsEx xmlns:wpc="http://schemas.microsoft.com/office/word/2010/wordprocessingCanvas" xmlns:cx="http://schemas.microsoft.com/office/drawing/2014/chartex" xmlns:mc="http://schemas.openxmlformats.org/markup-compatibility/2006" xmlns:o="urn:schemas-microsoft-com:office:office" xmlns:r="http://schemas.openxmlformats.org/officeDocument/2006/relationships" xmlns:m="http://schemas.openxmlformats.org/officeDocument/2006/math" xmlns:v="urn:schemas-microsoft-com:vml" xmlns:wp14="http://schemas.microsoft.com/office/word/2010/wordprocessingDrawing" xmlns:wp="http://schemas.openxmlformats.org/drawingml/2006/wordprocessingDrawing" xmlns:w10="urn:schemas-microsoft-com:office:word" xmlns:w="http://schemas.openxmlformats.org/wordprocessingml/2006/main" xmlns:w14="http://schemas.microsoft.com/office/word/2010/wordml" xmlns:w15="http://schemas.microsoft.com/office/word/2012/wordml" xmlns:w16se="http://schemas.microsoft.com/office/word/2015/wordml/symex" xmlns:wpg="http://schemas.microsoft.com/office/word/2010/wordprocessingGroup" xmlns:wpi="http://schemas.microsoft.com/office/word/2010/wordprocessingInk" xmlns:wne="http://schemas.microsoft.com/office/word/2006/wordml" xmlns:wps="http://schemas.microsoft.com/office/word/2010/wordprocessingShape" mc:Ignorable="w14 w15 w16se wp14">
+<w15:commentsEx xmlns:wpc="http://schemas.microsoft.com/office/word/2010/wordprocessingCanvas" xmlns:cx="http://schemas.microsoft.com/office/drawing/2014/chartex" xmlns:cx1="http://schemas.microsoft.com/office/drawing/2015/9/8/chartex" xmlns:cx2="http://schemas.microsoft.com/office/drawing/2015/10/21/chartex" xmlns:cx3="http://schemas.microsoft.com/office/drawing/2016/5/9/chartex" xmlns:cx4="http://schemas.microsoft.com/office/drawing/2016/5/10/chartex" xmlns:cx5="http://schemas.microsoft.com/office/drawing/2016/5/11/chartex" xmlns:cx6="http://schemas.microsoft.com/office/drawing/2016/5/12/chartex" xmlns:cx7="http://schemas.microsoft.com/office/drawing/2016/5/13/chartex" xmlns:cx8="http://schemas.microsoft.com/office/drawing/2016/5/14/chartex" xmlns:mc="http://schemas.openxmlformats.org/markup-compatibility/2006" xmlns:aink="http://schemas.microsoft.com/office/drawing/2016/ink" xmlns:am3d="http://schemas.microsoft.com/office/drawing/2017/model3d" xmlns:o="urn:schemas-microsoft-com:office:office" xmlns:r="http://schemas.openxmlformats.org/officeDocument/2006/relationships" xmlns:m="http://schemas.openxmlformats.org/officeDocument/2006/math" xmlns:v="urn:schemas-microsoft-com:vml" xmlns:wp14="http://schemas.microsoft.com/office/word/2010/wordprocessingDrawing" xmlns:wp="http://schemas.openxmlformats.org/drawingml/2006/wordprocessingDrawing" xmlns:w10="urn:schemas-microsoft-com:office:word" xmlns:w="http://schemas.openxmlformats.org/wordprocessingml/2006/main" xmlns:w14="http://schemas.microsoft.com/office/word/2010/wordml" xmlns:w15="http://schemas.microsoft.com/office/word/2012/wordml" xmlns:w16cid="http://schemas.microsoft.com/office/word/2016/wordml/cid" xmlns:w16se="http://schemas.microsoft.com/office/word/2015/wordml/symex" xmlns:wpg="http://schemas.microsoft.com/office/word/2010/wordprocessingGroup" xmlns:wpi="http://schemas.microsoft.com/office/word/2010/wordprocessingInk" xmlns:wne="http://schemas.microsoft.com/office/word/2006/wordml" xmlns:wps="http://schemas.microsoft.com/office/word/2010/wordprocessingShape" mc:Ignorable="w14 w15 w16se w16cid wp14">
   <w15:commentEx w15:paraId="6C1588C3" w15:done="0"/>
 </w15:commentsEx>
 </file>
 
+<file path=word/commentsIds.xml><?xml version="1.0" encoding="utf-8"?>
+<w16cid:commentsIds xmlns:wpc="http://schemas.microsoft.com/office/word/2010/wordprocessingCanvas" xmlns:cx="http://schemas.microsoft.com/office/drawing/2014/chartex" xmlns:cx1="http://schemas.microsoft.com/office/drawing/2015/9/8/chartex" xmlns:cx2="http://schemas.microsoft.com/office/drawing/2015/10/21/chartex" xmlns:cx3="http://schemas.microsoft.com/office/drawing/2016/5/9/chartex" xmlns:cx4="http://schemas.microsoft.com/office/drawing/2016/5/10/chartex" xmlns:cx5="http://schemas.microsoft.com/office/drawing/2016/5/11/chartex" xmlns:cx6="http://schemas.microsoft.com/office/drawing/2016/5/12/chartex" xmlns:cx7="http://schemas.microsoft.com/office/drawing/2016/5/13/chartex" xmlns:cx8="http://schemas.microsoft.com/office/drawing/2016/5/14/chartex" xmlns:mc="http://schemas.openxmlformats.org/markup-compatibility/2006" xmlns:aink="http://schemas.microsoft.com/office/drawing/2016/ink" xmlns:am3d="http://schemas.microsoft.com/office/drawing/2017/model3d" xmlns:o="urn:schemas-microsoft-com:office:office" xmlns:r="http://schemas.openxmlformats.org/officeDocument/2006/relationships" xmlns:m="http://schemas.openxmlformats.org/officeDocument/2006/math" xmlns:v="urn:schemas-microsoft-com:vml" xmlns:wp14="http://schemas.microsoft.com/office/word/2010/wordprocessingDrawing" xmlns:wp="http://schemas.openxmlformats.org/drawingml/2006/wordprocessingDrawing" xmlns:w10="urn:schemas-microsoft-com:office:word" xmlns:w="http://schemas.openxmlformats.org/wordprocessingml/2006/main" xmlns:w14="http://schemas.microsoft.com/office/word/2010/wordml" xmlns:w15="http://schemas.microsoft.com/office/word/2012/wordml" xmlns:w16cid="http://schemas.microsoft.com/office/word/2016/wordml/cid" xmlns:w16se="http://schemas.microsoft.com/office/word/2015/wordml/symex" xmlns:wpg="http://schemas.microsoft.com/office/word/2010/wordprocessingGroup" xmlns:wpi="http://schemas.microsoft.com/office/word/2010/wordprocessingInk" xmlns:wne="http://schemas.microsoft.com/office/word/2006/wordml" xmlns:wps="http://schemas.microsoft.com/office/word/2010/wordprocessingShape" mc:Ignorable="w14 w15 w16se w16cid wp14">
+  <w16cid:commentId w16cid:paraId="6C1588C3" w16cid:durableId="1E50DC93"/>
+</w16cid:commentsIds>
+</file>
+
 <file path=word/endnotes.xml><?xml version="1.0" encoding="utf-8"?>
-<w:endnotes xmlns:wpc="http://schemas.microsoft.com/office/word/2010/wordprocessingCanvas" xmlns:cx="http://schemas.microsoft.com/office/drawing/2014/chartex" xmlns:mc="http://schemas.openxmlformats.org/markup-compatibility/2006" xmlns:o="urn:schemas-microsoft-com:office:office" xmlns:r="http://schemas.openxmlformats.org/officeDocument/2006/relationships" xmlns:m="http://schemas.openxmlformats.org/officeDocument/2006/math" xmlns:v="urn:schemas-microsoft-com:vml" xmlns:wp14="http://schemas.microsoft.com/office/word/2010/wordprocessingDrawing" xmlns:wp="http://schemas.openxmlformats.org/drawingml/2006/wordprocessingDrawing" xmlns:w10="urn:schemas-microsoft-com:office:word" xmlns:w="http://schemas.openxmlformats.org/wordprocessingml/2006/main" xmlns:w14="http://schemas.microsoft.com/office/word/2010/wordml" xmlns:w15="http://schemas.microsoft.com/office/word/2012/wordml" xmlns:w16se="http://schemas.microsoft.com/office/word/2015/wordml/symex" xmlns:wpg="http://schemas.microsoft.com/office/word/2010/wordprocessingGroup" xmlns:wpi="http://schemas.microsoft.com/office/word/2010/wordprocessingInk" xmlns:wne="http://schemas.microsoft.com/office/word/2006/wordml" xmlns:wps="http://schemas.microsoft.com/office/word/2010/wordprocessingShape" mc:Ignorable="w14 w15 w16se wp14">
+<w:endnotes xmlns:wpc="http://schemas.microsoft.com/office/word/2010/wordprocessingCanvas" xmlns:cx="http://schemas.microsoft.com/office/drawing/2014/chartex" xmlns:cx1="http://schemas.microsoft.com/office/drawing/2015/9/8/chartex" xmlns:cx2="http://schemas.microsoft.com/office/drawing/2015/10/21/chartex" xmlns:cx3="http://schemas.microsoft.com/office/drawing/2016/5/9/chartex" xmlns:cx4="http://schemas.microsoft.com/office/drawing/2016/5/10/chartex" xmlns:cx5="http://schemas.microsoft.com/office/drawing/2016/5/11/chartex" xmlns:cx6="http://schemas.microsoft.com/office/drawing/2016/5/12/chartex" xmlns:cx7="http://schemas.microsoft.com/office/drawing/2016/5/13/chartex" xmlns:cx8="http://schemas.microsoft.com/office/drawing/2016/5/14/chartex" xmlns:mc="http://schemas.openxmlformats.org/markup-compatibility/2006" xmlns:aink="http://schemas.microsoft.com/office/drawing/2016/ink" xmlns:am3d="http://schemas.microsoft.com/office/drawing/2017/model3d" xmlns:o="urn:schemas-microsoft-com:office:office" xmlns:r="http://schemas.openxmlformats.org/officeDocument/2006/relationships" xmlns:m="http://schemas.openxmlformats.org/officeDocument/2006/math" xmlns:v="urn:schemas-microsoft-com:vml" xmlns:wp14="http://schemas.microsoft.com/office/word/2010/wordprocessingDrawing" xmlns:wp="http://schemas.openxmlformats.org/drawingml/2006/wordprocessingDrawing" xmlns:w10="urn:schemas-microsoft-com:office:word" xmlns:w="http://schemas.openxmlformats.org/wordprocessingml/2006/main" xmlns:w14="http://schemas.microsoft.com/office/word/2010/wordml" xmlns:w15="http://schemas.microsoft.com/office/word/2012/wordml" xmlns:w16cid="http://schemas.microsoft.com/office/word/2016/wordml/cid" xmlns:w16se="http://schemas.microsoft.com/office/word/2015/wordml/symex" xmlns:wpg="http://schemas.microsoft.com/office/word/2010/wordprocessingGroup" xmlns:wpi="http://schemas.microsoft.com/office/word/2010/wordprocessingInk" xmlns:wne="http://schemas.microsoft.com/office/word/2006/wordml" xmlns:wps="http://schemas.microsoft.com/office/word/2010/wordprocessingShape" mc:Ignorable="w14 w15 w16se w16cid wp14">
   <w:endnote w:type="separator" w:id="-1">
     <w:p>
       <w:r>
@@ -3751,7 +3880,7 @@
 </file>
 
 <file path=word/footer1.xml><?xml version="1.0" encoding="utf-8"?>
-<w:ftr xmlns:wpc="http://schemas.microsoft.com/office/word/2010/wordprocessingCanvas" xmlns:cx="http://schemas.microsoft.com/office/drawing/2014/chartex" xmlns:mc="http://schemas.openxmlformats.org/markup-compatibility/2006" xmlns:o="urn:schemas-microsoft-com:office:office" xmlns:r="http://schemas.openxmlformats.org/officeDocument/2006/relationships" xmlns:m="http://schemas.openxmlformats.org/officeDocument/2006/math" xmlns:v="urn:schemas-microsoft-com:vml" xmlns:wp14="http://schemas.microsoft.com/office/word/2010/wordprocessingDrawing" xmlns:wp="http://schemas.openxmlformats.org/drawingml/2006/wordprocessingDrawing" xmlns:w10="urn:schemas-microsoft-com:office:word" xmlns:w="http://schemas.openxmlformats.org/wordprocessingml/2006/main" xmlns:w14="http://schemas.microsoft.com/office/word/2010/wordml" xmlns:w15="http://schemas.microsoft.com/office/word/2012/wordml" xmlns:w16se="http://schemas.microsoft.com/office/word/2015/wordml/symex" xmlns:wpg="http://schemas.microsoft.com/office/word/2010/wordprocessingGroup" xmlns:wpi="http://schemas.microsoft.com/office/word/2010/wordprocessingInk" xmlns:wne="http://schemas.microsoft.com/office/word/2006/wordml" xmlns:wps="http://schemas.microsoft.com/office/word/2010/wordprocessingShape" mc:Ignorable="w14 w15 w16se wp14">
+<w:ftr xmlns:wpc="http://schemas.microsoft.com/office/word/2010/wordprocessingCanvas" xmlns:cx="http://schemas.microsoft.com/office/drawing/2014/chartex" xmlns:cx1="http://schemas.microsoft.com/office/drawing/2015/9/8/chartex" xmlns:cx2="http://schemas.microsoft.com/office/drawing/2015/10/21/chartex" xmlns:cx3="http://schemas.microsoft.com/office/drawing/2016/5/9/chartex" xmlns:cx4="http://schemas.microsoft.com/office/drawing/2016/5/10/chartex" xmlns:cx5="http://schemas.microsoft.com/office/drawing/2016/5/11/chartex" xmlns:cx6="http://schemas.microsoft.com/office/drawing/2016/5/12/chartex" xmlns:cx7="http://schemas.microsoft.com/office/drawing/2016/5/13/chartex" xmlns:cx8="http://schemas.microsoft.com/office/drawing/2016/5/14/chartex" xmlns:mc="http://schemas.openxmlformats.org/markup-compatibility/2006" xmlns:aink="http://schemas.microsoft.com/office/drawing/2016/ink" xmlns:am3d="http://schemas.microsoft.com/office/drawing/2017/model3d" xmlns:o="urn:schemas-microsoft-com:office:office" xmlns:r="http://schemas.openxmlformats.org/officeDocument/2006/relationships" xmlns:m="http://schemas.openxmlformats.org/officeDocument/2006/math" xmlns:v="urn:schemas-microsoft-com:vml" xmlns:wp14="http://schemas.microsoft.com/office/word/2010/wordprocessingDrawing" xmlns:wp="http://schemas.openxmlformats.org/drawingml/2006/wordprocessingDrawing" xmlns:w10="urn:schemas-microsoft-com:office:word" xmlns:w="http://schemas.openxmlformats.org/wordprocessingml/2006/main" xmlns:w14="http://schemas.microsoft.com/office/word/2010/wordml" xmlns:w15="http://schemas.microsoft.com/office/word/2012/wordml" xmlns:w16cid="http://schemas.microsoft.com/office/word/2016/wordml/cid" xmlns:w16se="http://schemas.microsoft.com/office/word/2015/wordml/symex" xmlns:wpg="http://schemas.microsoft.com/office/word/2010/wordprocessingGroup" xmlns:wpi="http://schemas.microsoft.com/office/word/2010/wordprocessingInk" xmlns:wne="http://schemas.microsoft.com/office/word/2006/wordml" xmlns:wps="http://schemas.microsoft.com/office/word/2010/wordprocessingShape" mc:Ignorable="w14 w15 w16se w16cid wp14">
   <w:p>
     <w:pPr>
       <w:spacing w:before="0" w:after="0"/>
@@ -3761,7 +3890,7 @@
 </file>
 
 <file path=word/footer2.xml><?xml version="1.0" encoding="utf-8"?>
-<w:ftr xmlns:wpc="http://schemas.microsoft.com/office/word/2010/wordprocessingCanvas" xmlns:cx="http://schemas.microsoft.com/office/drawing/2014/chartex" xmlns:mc="http://schemas.openxmlformats.org/markup-compatibility/2006" xmlns:o="urn:schemas-microsoft-com:office:office" xmlns:r="http://schemas.openxmlformats.org/officeDocument/2006/relationships" xmlns:m="http://schemas.openxmlformats.org/officeDocument/2006/math" xmlns:v="urn:schemas-microsoft-com:vml" xmlns:wp14="http://schemas.microsoft.com/office/word/2010/wordprocessingDrawing" xmlns:wp="http://schemas.openxmlformats.org/drawingml/2006/wordprocessingDrawing" xmlns:w10="urn:schemas-microsoft-com:office:word" xmlns:w="http://schemas.openxmlformats.org/wordprocessingml/2006/main" xmlns:w14="http://schemas.microsoft.com/office/word/2010/wordml" xmlns:w15="http://schemas.microsoft.com/office/word/2012/wordml" xmlns:w16se="http://schemas.microsoft.com/office/word/2015/wordml/symex" xmlns:wpg="http://schemas.microsoft.com/office/word/2010/wordprocessingGroup" xmlns:wpi="http://schemas.microsoft.com/office/word/2010/wordprocessingInk" xmlns:wne="http://schemas.microsoft.com/office/word/2006/wordml" xmlns:wps="http://schemas.microsoft.com/office/word/2010/wordprocessingShape" mc:Ignorable="w14 w15 w16se wp14">
+<w:ftr xmlns:wpc="http://schemas.microsoft.com/office/word/2010/wordprocessingCanvas" xmlns:cx="http://schemas.microsoft.com/office/drawing/2014/chartex" xmlns:cx1="http://schemas.microsoft.com/office/drawing/2015/9/8/chartex" xmlns:cx2="http://schemas.microsoft.com/office/drawing/2015/10/21/chartex" xmlns:cx3="http://schemas.microsoft.com/office/drawing/2016/5/9/chartex" xmlns:cx4="http://schemas.microsoft.com/office/drawing/2016/5/10/chartex" xmlns:cx5="http://schemas.microsoft.com/office/drawing/2016/5/11/chartex" xmlns:cx6="http://schemas.microsoft.com/office/drawing/2016/5/12/chartex" xmlns:cx7="http://schemas.microsoft.com/office/drawing/2016/5/13/chartex" xmlns:cx8="http://schemas.microsoft.com/office/drawing/2016/5/14/chartex" xmlns:mc="http://schemas.openxmlformats.org/markup-compatibility/2006" xmlns:aink="http://schemas.microsoft.com/office/drawing/2016/ink" xmlns:am3d="http://schemas.microsoft.com/office/drawing/2017/model3d" xmlns:o="urn:schemas-microsoft-com:office:office" xmlns:r="http://schemas.openxmlformats.org/officeDocument/2006/relationships" xmlns:m="http://schemas.openxmlformats.org/officeDocument/2006/math" xmlns:v="urn:schemas-microsoft-com:vml" xmlns:wp14="http://schemas.microsoft.com/office/word/2010/wordprocessingDrawing" xmlns:wp="http://schemas.openxmlformats.org/drawingml/2006/wordprocessingDrawing" xmlns:w10="urn:schemas-microsoft-com:office:word" xmlns:w="http://schemas.openxmlformats.org/wordprocessingml/2006/main" xmlns:w14="http://schemas.microsoft.com/office/word/2010/wordml" xmlns:w15="http://schemas.microsoft.com/office/word/2012/wordml" xmlns:w16cid="http://schemas.microsoft.com/office/word/2016/wordml/cid" xmlns:w16se="http://schemas.microsoft.com/office/word/2015/wordml/symex" xmlns:wpg="http://schemas.microsoft.com/office/word/2010/wordprocessingGroup" xmlns:wpi="http://schemas.microsoft.com/office/word/2010/wordprocessingInk" xmlns:wne="http://schemas.microsoft.com/office/word/2006/wordml" xmlns:wps="http://schemas.microsoft.com/office/word/2010/wordprocessingShape" mc:Ignorable="w14 w15 w16se w16cid wp14">
   <w:p>
     <w:pPr>
       <w:pStyle w:val="MS-Dokfuss-Text"/>
@@ -3837,35 +3966,53 @@
         <w:p>
           <w:pPr>
             <w:pStyle w:val="MS-Dokfuss-Text"/>
+            <w:rPr>
+              <w:lang w:val="es-ES"/>
+            </w:rPr>
           </w:pPr>
           <w:r>
             <w:fldChar w:fldCharType="begin"/>
           </w:r>
           <w:r>
+            <w:rPr>
+              <w:lang w:val="es-ES"/>
+            </w:rPr>
             <w:instrText xml:space="preserve"> DOCPROPERTY "Doc.Document"\*CHARFORMAT </w:instrText>
           </w:r>
           <w:r>
             <w:fldChar w:fldCharType="separate"/>
           </w:r>
           <w:r>
+            <w:rPr>
+              <w:lang w:val="es-ES"/>
+            </w:rPr>
             <w:t>Document</w:t>
           </w:r>
           <w:r>
             <w:fldChar w:fldCharType="end"/>
           </w:r>
           <w:r>
+            <w:rPr>
+              <w:lang w:val="es-ES"/>
+            </w:rPr>
             <w:t xml:space="preserve"> // Template no. </w:t>
           </w:r>
           <w:r>
             <w:fldChar w:fldCharType="begin"/>
           </w:r>
           <w:r>
+            <w:rPr>
+              <w:lang w:val="es-ES"/>
+            </w:rPr>
             <w:instrText xml:space="preserve"> DOCPROPERTY  SAP_Z_DVS_TEMPLATE  \* MERGEFORMAT </w:instrText>
           </w:r>
           <w:r>
             <w:fldChar w:fldCharType="separate"/>
           </w:r>
           <w:r>
+            <w:rPr>
+              <w:lang w:val="es-ES"/>
+            </w:rPr>
             <w:t>23M/10051628/EN/02</w:t>
           </w:r>
           <w:r>
@@ -3894,11 +4041,21 @@
           <w:pPr>
             <w:pStyle w:val="MS-Dokfuss-EintragGross"/>
           </w:pPr>
-          <w:fldSimple w:instr=" DOCPROPERTY  SAP_DKTXT  \* MERGEFORMAT ">
-            <w:r>
-              <w:t>System Identification project proposal</w:t>
-            </w:r>
-          </w:fldSimple>
+          <w:r>
+            <w:fldChar w:fldCharType="begin"/>
+          </w:r>
+          <w:r>
+            <w:instrText xml:space="preserve"> DOCPROPERTY  SAP_DKTXT  \* MERGEFORMAT </w:instrText>
+          </w:r>
+          <w:r>
+            <w:fldChar w:fldCharType="separate"/>
+          </w:r>
+          <w:r>
+            <w:t>System Identification project proposal</w:t>
+          </w:r>
+          <w:r>
+            <w:fldChar w:fldCharType="end"/>
+          </w:r>
         </w:p>
       </w:tc>
       <w:tc>
@@ -3915,11 +4072,21 @@
           <w:pPr>
             <w:pStyle w:val="MS-Dokfuss-EintragGross"/>
           </w:pPr>
-          <w:fldSimple w:instr=" DOCPROPERTY  SAP_DOKNR  \* MERGEFORMAT ">
-            <w:r>
-              <w:t>10158442</w:t>
-            </w:r>
-          </w:fldSimple>
+          <w:r>
+            <w:fldChar w:fldCharType="begin"/>
+          </w:r>
+          <w:r>
+            <w:instrText xml:space="preserve"> DOCPROPERTY  SAP_DOKNR  \* MERGEFORMAT </w:instrText>
+          </w:r>
+          <w:r>
+            <w:fldChar w:fldCharType="separate"/>
+          </w:r>
+          <w:r>
+            <w:t>10158442</w:t>
+          </w:r>
+          <w:r>
+            <w:fldChar w:fldCharType="end"/>
+          </w:r>
         </w:p>
       </w:tc>
     </w:tr>
@@ -4129,11 +4296,21 @@
           <w:pPr>
             <w:pStyle w:val="MS-Dokfuss-EintragKlein"/>
           </w:pPr>
-          <w:fldSimple w:instr=" DOCPROPERTY  SAP_DOKAR  \* MERGEFORMAT ">
-            <w:r>
-              <w:t>37M</w:t>
-            </w:r>
-          </w:fldSimple>
+          <w:r>
+            <w:fldChar w:fldCharType="begin"/>
+          </w:r>
+          <w:r>
+            <w:instrText xml:space="preserve"> DOCPROPERTY  SAP_DOKAR  \* MERGEFORMAT </w:instrText>
+          </w:r>
+          <w:r>
+            <w:fldChar w:fldCharType="separate"/>
+          </w:r>
+          <w:r>
+            <w:t>37M</w:t>
+          </w:r>
+          <w:r>
+            <w:fldChar w:fldCharType="end"/>
+          </w:r>
         </w:p>
       </w:tc>
       <w:tc>
@@ -4149,11 +4326,21 @@
           <w:pPr>
             <w:pStyle w:val="MS-Dokfuss-EintragKlein"/>
           </w:pPr>
-          <w:fldSimple w:instr=" DOCPROPERTY  SAP_DOKTL  \* MERGEFORMAT ">
-            <w:r>
-              <w:t>EN</w:t>
-            </w:r>
-          </w:fldSimple>
+          <w:r>
+            <w:fldChar w:fldCharType="begin"/>
+          </w:r>
+          <w:r>
+            <w:instrText xml:space="preserve"> DOCPROPERTY  SAP_DOKTL  \* MERGEFORMAT </w:instrText>
+          </w:r>
+          <w:r>
+            <w:fldChar w:fldCharType="separate"/>
+          </w:r>
+          <w:r>
+            <w:t>EN</w:t>
+          </w:r>
+          <w:r>
+            <w:fldChar w:fldCharType="end"/>
+          </w:r>
         </w:p>
       </w:tc>
       <w:tc>
@@ -4169,11 +4356,21 @@
           <w:pPr>
             <w:pStyle w:val="MS-Dokfuss-EintragKlein"/>
           </w:pPr>
-          <w:fldSimple w:instr=" DOCPROPERTY  SAP_DOKVR  \* MERGEFORMAT ">
-            <w:r>
-              <w:t>00</w:t>
-            </w:r>
-          </w:fldSimple>
+          <w:r>
+            <w:fldChar w:fldCharType="begin"/>
+          </w:r>
+          <w:r>
+            <w:instrText xml:space="preserve"> DOCPROPERTY  SAP_DOKVR  \* MERGEFORMAT </w:instrText>
+          </w:r>
+          <w:r>
+            <w:fldChar w:fldCharType="separate"/>
+          </w:r>
+          <w:r>
+            <w:t>00</w:t>
+          </w:r>
+          <w:r>
+            <w:fldChar w:fldCharType="end"/>
+          </w:r>
         </w:p>
       </w:tc>
       <w:tc>
@@ -4189,11 +4386,21 @@
           <w:pPr>
             <w:pStyle w:val="MS-Dokfuss-EintragKlein"/>
           </w:pPr>
-          <w:fldSimple w:instr=" DOCPROPERTY  SAP_REVLV  \* MERGEFORMAT ">
-            <w:r>
-              <w:t>A</w:t>
-            </w:r>
-          </w:fldSimple>
+          <w:r>
+            <w:fldChar w:fldCharType="begin"/>
+          </w:r>
+          <w:r>
+            <w:instrText xml:space="preserve"> DOCPROPERTY  SAP_REVLV  \* MERGEFORMAT </w:instrText>
+          </w:r>
+          <w:r>
+            <w:fldChar w:fldCharType="separate"/>
+          </w:r>
+          <w:r>
+            <w:t>A</w:t>
+          </w:r>
+          <w:r>
+            <w:fldChar w:fldCharType="end"/>
+          </w:r>
         </w:p>
       </w:tc>
       <w:tc>
@@ -4222,7 +4429,7 @@
             <w:rPr>
               <w:noProof/>
             </w:rPr>
-            <w:t>5</w:t>
+            <w:t>14</w:t>
           </w:r>
           <w:r>
             <w:fldChar w:fldCharType="end"/>
@@ -4261,7 +4468,7 @@
 </file>
 
 <file path=word/footer3.xml><?xml version="1.0" encoding="utf-8"?>
-<w:ftr xmlns:wpc="http://schemas.microsoft.com/office/word/2010/wordprocessingCanvas" xmlns:cx="http://schemas.microsoft.com/office/drawing/2014/chartex" xmlns:mc="http://schemas.openxmlformats.org/markup-compatibility/2006" xmlns:o="urn:schemas-microsoft-com:office:office" xmlns:r="http://schemas.openxmlformats.org/officeDocument/2006/relationships" xmlns:m="http://schemas.openxmlformats.org/officeDocument/2006/math" xmlns:v="urn:schemas-microsoft-com:vml" xmlns:wp14="http://schemas.microsoft.com/office/word/2010/wordprocessingDrawing" xmlns:wp="http://schemas.openxmlformats.org/drawingml/2006/wordprocessingDrawing" xmlns:w10="urn:schemas-microsoft-com:office:word" xmlns:w="http://schemas.openxmlformats.org/wordprocessingml/2006/main" xmlns:w14="http://schemas.microsoft.com/office/word/2010/wordml" xmlns:w15="http://schemas.microsoft.com/office/word/2012/wordml" xmlns:w16se="http://schemas.microsoft.com/office/word/2015/wordml/symex" xmlns:wpg="http://schemas.microsoft.com/office/word/2010/wordprocessingGroup" xmlns:wpi="http://schemas.microsoft.com/office/word/2010/wordprocessingInk" xmlns:wne="http://schemas.microsoft.com/office/word/2006/wordml" xmlns:wps="http://schemas.microsoft.com/office/word/2010/wordprocessingShape" mc:Ignorable="w14 w15 w16se wp14">
+<w:ftr xmlns:wpc="http://schemas.microsoft.com/office/word/2010/wordprocessingCanvas" xmlns:cx="http://schemas.microsoft.com/office/drawing/2014/chartex" xmlns:cx1="http://schemas.microsoft.com/office/drawing/2015/9/8/chartex" xmlns:cx2="http://schemas.microsoft.com/office/drawing/2015/10/21/chartex" xmlns:cx3="http://schemas.microsoft.com/office/drawing/2016/5/9/chartex" xmlns:cx4="http://schemas.microsoft.com/office/drawing/2016/5/10/chartex" xmlns:cx5="http://schemas.microsoft.com/office/drawing/2016/5/11/chartex" xmlns:cx6="http://schemas.microsoft.com/office/drawing/2016/5/12/chartex" xmlns:cx7="http://schemas.microsoft.com/office/drawing/2016/5/13/chartex" xmlns:cx8="http://schemas.microsoft.com/office/drawing/2016/5/14/chartex" xmlns:mc="http://schemas.openxmlformats.org/markup-compatibility/2006" xmlns:aink="http://schemas.microsoft.com/office/drawing/2016/ink" xmlns:am3d="http://schemas.microsoft.com/office/drawing/2017/model3d" xmlns:o="urn:schemas-microsoft-com:office:office" xmlns:r="http://schemas.openxmlformats.org/officeDocument/2006/relationships" xmlns:m="http://schemas.openxmlformats.org/officeDocument/2006/math" xmlns:v="urn:schemas-microsoft-com:vml" xmlns:wp14="http://schemas.microsoft.com/office/word/2010/wordprocessingDrawing" xmlns:wp="http://schemas.openxmlformats.org/drawingml/2006/wordprocessingDrawing" xmlns:w10="urn:schemas-microsoft-com:office:word" xmlns:w="http://schemas.openxmlformats.org/wordprocessingml/2006/main" xmlns:w14="http://schemas.microsoft.com/office/word/2010/wordml" xmlns:w15="http://schemas.microsoft.com/office/word/2012/wordml" xmlns:w16cid="http://schemas.microsoft.com/office/word/2016/wordml/cid" xmlns:w16se="http://schemas.microsoft.com/office/word/2015/wordml/symex" xmlns:wpg="http://schemas.microsoft.com/office/word/2010/wordprocessingGroup" xmlns:wpi="http://schemas.microsoft.com/office/word/2010/wordprocessingInk" xmlns:wne="http://schemas.microsoft.com/office/word/2006/wordml" xmlns:wps="http://schemas.microsoft.com/office/word/2010/wordprocessingShape" mc:Ignorable="w14 w15 w16se w16cid wp14">
   <w:p>
     <w:pPr>
       <w:pStyle w:val="MS-Dokfuss-Text"/>
@@ -4323,11 +4530,21 @@
           <w:pPr>
             <w:pStyle w:val="MS-Dokfuss-EintragGross"/>
           </w:pPr>
-          <w:fldSimple w:instr=" DOCPROPERTY  SAP_DOKNR  \* MERGEFORMAT ">
-            <w:r>
-              <w:t>10158442</w:t>
-            </w:r>
-          </w:fldSimple>
+          <w:r>
+            <w:fldChar w:fldCharType="begin"/>
+          </w:r>
+          <w:r>
+            <w:instrText xml:space="preserve"> DOCPROPERTY  SAP_DOKNR  \* MERGEFORMAT </w:instrText>
+          </w:r>
+          <w:r>
+            <w:fldChar w:fldCharType="separate"/>
+          </w:r>
+          <w:r>
+            <w:t>10158442</w:t>
+          </w:r>
+          <w:r>
+            <w:fldChar w:fldCharType="end"/>
+          </w:r>
         </w:p>
       </w:tc>
     </w:tr>
@@ -4384,8 +4601,13 @@
             <w:pStyle w:val="MS-Dokfuss-Text"/>
             <w:jc w:val="center"/>
           </w:pPr>
-          <w:r>
-            <w:t>Teildok.</w:t>
+          <w:proofErr w:type="spellStart"/>
+          <w:r>
+            <w:t>Teildok</w:t>
+          </w:r>
+          <w:proofErr w:type="spellEnd"/>
+          <w:r>
+            <w:t>.</w:t>
           </w:r>
         </w:p>
       </w:tc>
@@ -4446,9 +4668,11 @@
             <w:pStyle w:val="MS-Dokfuss-Text"/>
             <w:jc w:val="center"/>
           </w:pPr>
+          <w:proofErr w:type="spellStart"/>
           <w:r>
             <w:t>Seite</w:t>
           </w:r>
+          <w:proofErr w:type="spellEnd"/>
         </w:p>
       </w:tc>
     </w:tr>
@@ -4483,11 +4707,21 @@
           <w:pPr>
             <w:pStyle w:val="MS-Dokfuss-EintragKlein"/>
           </w:pPr>
-          <w:fldSimple w:instr=" DOCPROPERTY  SAP_DOKAR  \* MERGEFORMAT ">
-            <w:r>
-              <w:t>37M</w:t>
-            </w:r>
-          </w:fldSimple>
+          <w:r>
+            <w:fldChar w:fldCharType="begin"/>
+          </w:r>
+          <w:r>
+            <w:instrText xml:space="preserve"> DOCPROPERTY  SAP_DOKAR  \* MERGEFORMAT </w:instrText>
+          </w:r>
+          <w:r>
+            <w:fldChar w:fldCharType="separate"/>
+          </w:r>
+          <w:r>
+            <w:t>37M</w:t>
+          </w:r>
+          <w:r>
+            <w:fldChar w:fldCharType="end"/>
+          </w:r>
         </w:p>
       </w:tc>
       <w:tc>
@@ -4505,11 +4739,21 @@
           <w:pPr>
             <w:pStyle w:val="MS-Dokfuss-EintragKlein"/>
           </w:pPr>
-          <w:fldSimple w:instr=" DOCPROPERTY  SAP_DOKTL  \* MERGEFORMAT ">
-            <w:r>
-              <w:t>EN</w:t>
-            </w:r>
-          </w:fldSimple>
+          <w:r>
+            <w:fldChar w:fldCharType="begin"/>
+          </w:r>
+          <w:r>
+            <w:instrText xml:space="preserve"> DOCPROPERTY  SAP_DOKTL  \* MERGEFORMAT </w:instrText>
+          </w:r>
+          <w:r>
+            <w:fldChar w:fldCharType="separate"/>
+          </w:r>
+          <w:r>
+            <w:t>EN</w:t>
+          </w:r>
+          <w:r>
+            <w:fldChar w:fldCharType="end"/>
+          </w:r>
         </w:p>
       </w:tc>
       <w:tc>
@@ -4527,11 +4771,21 @@
           <w:pPr>
             <w:pStyle w:val="MS-Dokfuss-EintragKlein"/>
           </w:pPr>
-          <w:fldSimple w:instr=" DOCPROPERTY  SAP_DOKVR  \* MERGEFORMAT ">
-            <w:r>
-              <w:t>00</w:t>
-            </w:r>
-          </w:fldSimple>
+          <w:r>
+            <w:fldChar w:fldCharType="begin"/>
+          </w:r>
+          <w:r>
+            <w:instrText xml:space="preserve"> DOCPROPERTY  SAP_DOKVR  \* MERGEFORMAT </w:instrText>
+          </w:r>
+          <w:r>
+            <w:fldChar w:fldCharType="separate"/>
+          </w:r>
+          <w:r>
+            <w:t>00</w:t>
+          </w:r>
+          <w:r>
+            <w:fldChar w:fldCharType="end"/>
+          </w:r>
         </w:p>
       </w:tc>
       <w:tc>
@@ -4549,11 +4803,21 @@
           <w:pPr>
             <w:pStyle w:val="MS-Dokfuss-EintragKlein"/>
           </w:pPr>
-          <w:fldSimple w:instr=" DOCPROPERTY  SAP_REVLV  \* MERGEFORMAT ">
-            <w:r>
-              <w:t>A</w:t>
-            </w:r>
-          </w:fldSimple>
+          <w:r>
+            <w:fldChar w:fldCharType="begin"/>
+          </w:r>
+          <w:r>
+            <w:instrText xml:space="preserve"> DOCPROPERTY  SAP_REVLV  \* MERGEFORMAT </w:instrText>
+          </w:r>
+          <w:r>
+            <w:fldChar w:fldCharType="separate"/>
+          </w:r>
+          <w:r>
+            <w:t>A</w:t>
+          </w:r>
+          <w:r>
+            <w:fldChar w:fldCharType="end"/>
+          </w:r>
         </w:p>
       </w:tc>
       <w:tc>
@@ -4622,7 +4886,7 @@
 </file>
 
 <file path=word/footnotes.xml><?xml version="1.0" encoding="utf-8"?>
-<w:footnotes xmlns:wpc="http://schemas.microsoft.com/office/word/2010/wordprocessingCanvas" xmlns:cx="http://schemas.microsoft.com/office/drawing/2014/chartex" xmlns:mc="http://schemas.openxmlformats.org/markup-compatibility/2006" xmlns:o="urn:schemas-microsoft-com:office:office" xmlns:r="http://schemas.openxmlformats.org/officeDocument/2006/relationships" xmlns:m="http://schemas.openxmlformats.org/officeDocument/2006/math" xmlns:v="urn:schemas-microsoft-com:vml" xmlns:wp14="http://schemas.microsoft.com/office/word/2010/wordprocessingDrawing" xmlns:wp="http://schemas.openxmlformats.org/drawingml/2006/wordprocessingDrawing" xmlns:w10="urn:schemas-microsoft-com:office:word" xmlns:w="http://schemas.openxmlformats.org/wordprocessingml/2006/main" xmlns:w14="http://schemas.microsoft.com/office/word/2010/wordml" xmlns:w15="http://schemas.microsoft.com/office/word/2012/wordml" xmlns:w16se="http://schemas.microsoft.com/office/word/2015/wordml/symex" xmlns:wpg="http://schemas.microsoft.com/office/word/2010/wordprocessingGroup" xmlns:wpi="http://schemas.microsoft.com/office/word/2010/wordprocessingInk" xmlns:wne="http://schemas.microsoft.com/office/word/2006/wordml" xmlns:wps="http://schemas.microsoft.com/office/word/2010/wordprocessingShape" mc:Ignorable="w14 w15 w16se wp14">
+<w:footnotes xmlns:wpc="http://schemas.microsoft.com/office/word/2010/wordprocessingCanvas" xmlns:cx="http://schemas.microsoft.com/office/drawing/2014/chartex" xmlns:cx1="http://schemas.microsoft.com/office/drawing/2015/9/8/chartex" xmlns:cx2="http://schemas.microsoft.com/office/drawing/2015/10/21/chartex" xmlns:cx3="http://schemas.microsoft.com/office/drawing/2016/5/9/chartex" xmlns:cx4="http://schemas.microsoft.com/office/drawing/2016/5/10/chartex" xmlns:cx5="http://schemas.microsoft.com/office/drawing/2016/5/11/chartex" xmlns:cx6="http://schemas.microsoft.com/office/drawing/2016/5/12/chartex" xmlns:cx7="http://schemas.microsoft.com/office/drawing/2016/5/13/chartex" xmlns:cx8="http://schemas.microsoft.com/office/drawing/2016/5/14/chartex" xmlns:mc="http://schemas.openxmlformats.org/markup-compatibility/2006" xmlns:aink="http://schemas.microsoft.com/office/drawing/2016/ink" xmlns:am3d="http://schemas.microsoft.com/office/drawing/2017/model3d" xmlns:o="urn:schemas-microsoft-com:office:office" xmlns:r="http://schemas.openxmlformats.org/officeDocument/2006/relationships" xmlns:m="http://schemas.openxmlformats.org/officeDocument/2006/math" xmlns:v="urn:schemas-microsoft-com:vml" xmlns:wp14="http://schemas.microsoft.com/office/word/2010/wordprocessingDrawing" xmlns:wp="http://schemas.openxmlformats.org/drawingml/2006/wordprocessingDrawing" xmlns:w10="urn:schemas-microsoft-com:office:word" xmlns:w="http://schemas.openxmlformats.org/wordprocessingml/2006/main" xmlns:w14="http://schemas.microsoft.com/office/word/2010/wordml" xmlns:w15="http://schemas.microsoft.com/office/word/2012/wordml" xmlns:w16cid="http://schemas.microsoft.com/office/word/2016/wordml/cid" xmlns:w16se="http://schemas.microsoft.com/office/word/2015/wordml/symex" xmlns:wpg="http://schemas.microsoft.com/office/word/2010/wordprocessingGroup" xmlns:wpi="http://schemas.microsoft.com/office/word/2010/wordprocessingInk" xmlns:wne="http://schemas.microsoft.com/office/word/2006/wordml" xmlns:wps="http://schemas.microsoft.com/office/word/2010/wordprocessingShape" mc:Ignorable="w14 w15 w16se w16cid wp14">
   <w:footnote w:type="separator" w:id="-1">
     <w:p>
       <w:r>
@@ -4641,7 +4905,7 @@
 </file>
 
 <file path=word/header1.xml><?xml version="1.0" encoding="utf-8"?>
-<w:hdr xmlns:wpc="http://schemas.microsoft.com/office/word/2010/wordprocessingCanvas" xmlns:cx="http://schemas.microsoft.com/office/drawing/2014/chartex" xmlns:mc="http://schemas.openxmlformats.org/markup-compatibility/2006" xmlns:o="urn:schemas-microsoft-com:office:office" xmlns:r="http://schemas.openxmlformats.org/officeDocument/2006/relationships" xmlns:m="http://schemas.openxmlformats.org/officeDocument/2006/math" xmlns:v="urn:schemas-microsoft-com:vml" xmlns:wp14="http://schemas.microsoft.com/office/word/2010/wordprocessingDrawing" xmlns:wp="http://schemas.openxmlformats.org/drawingml/2006/wordprocessingDrawing" xmlns:w10="urn:schemas-microsoft-com:office:word" xmlns:w="http://schemas.openxmlformats.org/wordprocessingml/2006/main" xmlns:w14="http://schemas.microsoft.com/office/word/2010/wordml" xmlns:w15="http://schemas.microsoft.com/office/word/2012/wordml" xmlns:w16se="http://schemas.microsoft.com/office/word/2015/wordml/symex" xmlns:wpg="http://schemas.microsoft.com/office/word/2010/wordprocessingGroup" xmlns:wpi="http://schemas.microsoft.com/office/word/2010/wordprocessingInk" xmlns:wne="http://schemas.microsoft.com/office/word/2006/wordml" xmlns:wps="http://schemas.microsoft.com/office/word/2010/wordprocessingShape" mc:Ignorable="w14 w15 w16se wp14">
+<w:hdr xmlns:wpc="http://schemas.microsoft.com/office/word/2010/wordprocessingCanvas" xmlns:cx="http://schemas.microsoft.com/office/drawing/2014/chartex" xmlns:cx1="http://schemas.microsoft.com/office/drawing/2015/9/8/chartex" xmlns:cx2="http://schemas.microsoft.com/office/drawing/2015/10/21/chartex" xmlns:cx3="http://schemas.microsoft.com/office/drawing/2016/5/9/chartex" xmlns:cx4="http://schemas.microsoft.com/office/drawing/2016/5/10/chartex" xmlns:cx5="http://schemas.microsoft.com/office/drawing/2016/5/11/chartex" xmlns:cx6="http://schemas.microsoft.com/office/drawing/2016/5/12/chartex" xmlns:cx7="http://schemas.microsoft.com/office/drawing/2016/5/13/chartex" xmlns:cx8="http://schemas.microsoft.com/office/drawing/2016/5/14/chartex" xmlns:mc="http://schemas.openxmlformats.org/markup-compatibility/2006" xmlns:aink="http://schemas.microsoft.com/office/drawing/2016/ink" xmlns:am3d="http://schemas.microsoft.com/office/drawing/2017/model3d" xmlns:o="urn:schemas-microsoft-com:office:office" xmlns:r="http://schemas.openxmlformats.org/officeDocument/2006/relationships" xmlns:m="http://schemas.openxmlformats.org/officeDocument/2006/math" xmlns:v="urn:schemas-microsoft-com:vml" xmlns:wp14="http://schemas.microsoft.com/office/word/2010/wordprocessingDrawing" xmlns:wp="http://schemas.openxmlformats.org/drawingml/2006/wordprocessingDrawing" xmlns:w10="urn:schemas-microsoft-com:office:word" xmlns:w="http://schemas.openxmlformats.org/wordprocessingml/2006/main" xmlns:w14="http://schemas.microsoft.com/office/word/2010/wordml" xmlns:w15="http://schemas.microsoft.com/office/word/2012/wordml" xmlns:w16cid="http://schemas.microsoft.com/office/word/2016/wordml/cid" xmlns:w16se="http://schemas.microsoft.com/office/word/2015/wordml/symex" xmlns:wpg="http://schemas.microsoft.com/office/word/2010/wordprocessingGroup" xmlns:wpi="http://schemas.microsoft.com/office/word/2010/wordprocessingInk" xmlns:wne="http://schemas.microsoft.com/office/word/2006/wordml" xmlns:wps="http://schemas.microsoft.com/office/word/2010/wordprocessingShape" mc:Ignorable="w14 w15 w16se w16cid wp14">
   <w:p>
     <w:pPr>
       <w:spacing w:before="0" w:after="0"/>
@@ -4651,7 +4915,7 @@
 </file>
 
 <file path=word/header2.xml><?xml version="1.0" encoding="utf-8"?>
-<w:hdr xmlns:wpc="http://schemas.microsoft.com/office/word/2010/wordprocessingCanvas" xmlns:cx="http://schemas.microsoft.com/office/drawing/2014/chartex" xmlns:mc="http://schemas.openxmlformats.org/markup-compatibility/2006" xmlns:o="urn:schemas-microsoft-com:office:office" xmlns:r="http://schemas.openxmlformats.org/officeDocument/2006/relationships" xmlns:m="http://schemas.openxmlformats.org/officeDocument/2006/math" xmlns:v="urn:schemas-microsoft-com:vml" xmlns:wp14="http://schemas.microsoft.com/office/word/2010/wordprocessingDrawing" xmlns:wp="http://schemas.openxmlformats.org/drawingml/2006/wordprocessingDrawing" xmlns:w10="urn:schemas-microsoft-com:office:word" xmlns:w="http://schemas.openxmlformats.org/wordprocessingml/2006/main" xmlns:w14="http://schemas.microsoft.com/office/word/2010/wordml" xmlns:w15="http://schemas.microsoft.com/office/word/2012/wordml" xmlns:w16se="http://schemas.microsoft.com/office/word/2015/wordml/symex" xmlns:wpg="http://schemas.microsoft.com/office/word/2010/wordprocessingGroup" xmlns:wpi="http://schemas.microsoft.com/office/word/2010/wordprocessingInk" xmlns:wne="http://schemas.microsoft.com/office/word/2006/wordml" xmlns:wps="http://schemas.microsoft.com/office/word/2010/wordprocessingShape" mc:Ignorable="w14 w15 w16se wp14">
+<w:hdr xmlns:wpc="http://schemas.microsoft.com/office/word/2010/wordprocessingCanvas" xmlns:cx="http://schemas.microsoft.com/office/drawing/2014/chartex" xmlns:cx1="http://schemas.microsoft.com/office/drawing/2015/9/8/chartex" xmlns:cx2="http://schemas.microsoft.com/office/drawing/2015/10/21/chartex" xmlns:cx3="http://schemas.microsoft.com/office/drawing/2016/5/9/chartex" xmlns:cx4="http://schemas.microsoft.com/office/drawing/2016/5/10/chartex" xmlns:cx5="http://schemas.microsoft.com/office/drawing/2016/5/11/chartex" xmlns:cx6="http://schemas.microsoft.com/office/drawing/2016/5/12/chartex" xmlns:cx7="http://schemas.microsoft.com/office/drawing/2016/5/13/chartex" xmlns:cx8="http://schemas.microsoft.com/office/drawing/2016/5/14/chartex" xmlns:mc="http://schemas.openxmlformats.org/markup-compatibility/2006" xmlns:aink="http://schemas.microsoft.com/office/drawing/2016/ink" xmlns:am3d="http://schemas.microsoft.com/office/drawing/2017/model3d" xmlns:o="urn:schemas-microsoft-com:office:office" xmlns:r="http://schemas.openxmlformats.org/officeDocument/2006/relationships" xmlns:m="http://schemas.openxmlformats.org/officeDocument/2006/math" xmlns:v="urn:schemas-microsoft-com:vml" xmlns:wp14="http://schemas.microsoft.com/office/word/2010/wordprocessingDrawing" xmlns:wp="http://schemas.openxmlformats.org/drawingml/2006/wordprocessingDrawing" xmlns:w10="urn:schemas-microsoft-com:office:word" xmlns:w="http://schemas.openxmlformats.org/wordprocessingml/2006/main" xmlns:w14="http://schemas.microsoft.com/office/word/2010/wordml" xmlns:w15="http://schemas.microsoft.com/office/word/2012/wordml" xmlns:w16cid="http://schemas.microsoft.com/office/word/2016/wordml/cid" xmlns:w16se="http://schemas.microsoft.com/office/word/2015/wordml/symex" xmlns:wpg="http://schemas.microsoft.com/office/word/2010/wordprocessingGroup" xmlns:wpi="http://schemas.microsoft.com/office/word/2010/wordprocessingInk" xmlns:wne="http://schemas.microsoft.com/office/word/2006/wordml" xmlns:wps="http://schemas.microsoft.com/office/word/2010/wordprocessingShape" mc:Ignorable="w14 w15 w16se w16cid wp14">
   <w:tbl>
     <w:tblPr>
       <w:tblW w:w="5061" w:type="pct"/>
@@ -4690,31 +4954,31 @@
           <w:pPr>
             <w:pStyle w:val="MS-Dokkopf-Zeile"/>
           </w:pPr>
-          <w:fldSimple w:instr=" DOCPROPERTY  SAP_DARTXT\* MERGEFORMAT ">
-            <w:r>
-              <w:t>Plan [M]</w:t>
-            </w:r>
-          </w:fldSimple>
+          <w:r>
+            <w:fldChar w:fldCharType="begin"/>
+          </w:r>
+          <w:r>
+            <w:instrText xml:space="preserve"> DOCPROPERTY  SAP_DARTXT\* MERGEFORMAT </w:instrText>
+          </w:r>
+          <w:r>
+            <w:fldChar w:fldCharType="separate"/>
+          </w:r>
+          <w:r>
+            <w:t>Plan [M]</w:t>
+          </w:r>
+          <w:r>
+            <w:fldChar w:fldCharType="end"/>
+          </w:r>
         </w:p>
         <w:p>
           <w:pPr>
             <w:pStyle w:val="MS-Dokkopf-Zeile"/>
           </w:pPr>
-          <w:r>
-            <w:fldChar w:fldCharType="begin"/>
-          </w:r>
-          <w:r>
-            <w:instrText xml:space="preserve"> DOCPROPERTY  SAP_PLMDVSDOCUMENTTYPE  \* MERGEFORMAT </w:instrText>
-          </w:r>
-          <w:r>
-            <w:fldChar w:fldCharType="separate"/>
-          </w:r>
-          <w:r>
-            <w:t>Plan (M)</w:t>
-          </w:r>
-          <w:r>
-            <w:fldChar w:fldCharType="end"/>
-          </w:r>
+          <w:fldSimple w:instr=" DOCPROPERTY  SAP_PLMDVSDOCUMENTTYPE  \* MERGEFORMAT ">
+            <w:r>
+              <w:t>Plan (M)</w:t>
+            </w:r>
+          </w:fldSimple>
         </w:p>
       </w:tc>
       <w:tc>
@@ -4792,7 +5056,7 @@
 </file>
 
 <file path=word/header3.xml><?xml version="1.0" encoding="utf-8"?>
-<w:hdr xmlns:wpc="http://schemas.microsoft.com/office/word/2010/wordprocessingCanvas" xmlns:cx="http://schemas.microsoft.com/office/drawing/2014/chartex" xmlns:mc="http://schemas.openxmlformats.org/markup-compatibility/2006" xmlns:o="urn:schemas-microsoft-com:office:office" xmlns:r="http://schemas.openxmlformats.org/officeDocument/2006/relationships" xmlns:m="http://schemas.openxmlformats.org/officeDocument/2006/math" xmlns:v="urn:schemas-microsoft-com:vml" xmlns:wp14="http://schemas.microsoft.com/office/word/2010/wordprocessingDrawing" xmlns:wp="http://schemas.openxmlformats.org/drawingml/2006/wordprocessingDrawing" xmlns:w10="urn:schemas-microsoft-com:office:word" xmlns:w="http://schemas.openxmlformats.org/wordprocessingml/2006/main" xmlns:w14="http://schemas.microsoft.com/office/word/2010/wordml" xmlns:w15="http://schemas.microsoft.com/office/word/2012/wordml" xmlns:w16se="http://schemas.microsoft.com/office/word/2015/wordml/symex" xmlns:wpg="http://schemas.microsoft.com/office/word/2010/wordprocessingGroup" xmlns:wpi="http://schemas.microsoft.com/office/word/2010/wordprocessingInk" xmlns:wne="http://schemas.microsoft.com/office/word/2006/wordml" xmlns:wps="http://schemas.microsoft.com/office/word/2010/wordprocessingShape" mc:Ignorable="w14 w15 w16se wp14">
+<w:hdr xmlns:wpc="http://schemas.microsoft.com/office/word/2010/wordprocessingCanvas" xmlns:cx="http://schemas.microsoft.com/office/drawing/2014/chartex" xmlns:cx1="http://schemas.microsoft.com/office/drawing/2015/9/8/chartex" xmlns:cx2="http://schemas.microsoft.com/office/drawing/2015/10/21/chartex" xmlns:cx3="http://schemas.microsoft.com/office/drawing/2016/5/9/chartex" xmlns:cx4="http://schemas.microsoft.com/office/drawing/2016/5/10/chartex" xmlns:cx5="http://schemas.microsoft.com/office/drawing/2016/5/11/chartex" xmlns:cx6="http://schemas.microsoft.com/office/drawing/2016/5/12/chartex" xmlns:cx7="http://schemas.microsoft.com/office/drawing/2016/5/13/chartex" xmlns:cx8="http://schemas.microsoft.com/office/drawing/2016/5/14/chartex" xmlns:mc="http://schemas.openxmlformats.org/markup-compatibility/2006" xmlns:aink="http://schemas.microsoft.com/office/drawing/2016/ink" xmlns:am3d="http://schemas.microsoft.com/office/drawing/2017/model3d" xmlns:o="urn:schemas-microsoft-com:office:office" xmlns:r="http://schemas.openxmlformats.org/officeDocument/2006/relationships" xmlns:m="http://schemas.openxmlformats.org/officeDocument/2006/math" xmlns:v="urn:schemas-microsoft-com:vml" xmlns:wp14="http://schemas.microsoft.com/office/word/2010/wordprocessingDrawing" xmlns:wp="http://schemas.openxmlformats.org/drawingml/2006/wordprocessingDrawing" xmlns:w10="urn:schemas-microsoft-com:office:word" xmlns:w="http://schemas.openxmlformats.org/wordprocessingml/2006/main" xmlns:w14="http://schemas.microsoft.com/office/word/2010/wordml" xmlns:w15="http://schemas.microsoft.com/office/word/2012/wordml" xmlns:w16cid="http://schemas.microsoft.com/office/word/2016/wordml/cid" xmlns:w16se="http://schemas.microsoft.com/office/word/2015/wordml/symex" xmlns:wpg="http://schemas.microsoft.com/office/word/2010/wordprocessingGroup" xmlns:wpi="http://schemas.microsoft.com/office/word/2010/wordprocessingInk" xmlns:wne="http://schemas.microsoft.com/office/word/2006/wordml" xmlns:wps="http://schemas.microsoft.com/office/word/2010/wordprocessingShape" mc:Ignorable="w14 w15 w16se w16cid wp14">
   <w:tbl>
     <w:tblPr>
       <w:tblW w:w="9287" w:type="dxa"/>
@@ -4821,31 +5085,31 @@
           <w:pPr>
             <w:pStyle w:val="MS-Dokkopf-Zeile"/>
           </w:pPr>
-          <w:r>
-            <w:fldChar w:fldCharType="begin"/>
-          </w:r>
-          <w:r>
-            <w:instrText xml:space="preserve"> DOCPROPERTY  SAP_DARTXT\* MERGEFORMAT </w:instrText>
-          </w:r>
-          <w:r>
-            <w:fldChar w:fldCharType="separate"/>
-          </w:r>
-          <w:r>
-            <w:t>Plan [M]</w:t>
-          </w:r>
-          <w:r>
-            <w:fldChar w:fldCharType="end"/>
-          </w:r>
+          <w:fldSimple w:instr=" DOCPROPERTY  SAP_DARTXT\* MERGEFORMAT ">
+            <w:r>
+              <w:t>Plan [M]</w:t>
+            </w:r>
+          </w:fldSimple>
         </w:p>
         <w:p>
           <w:pPr>
             <w:pStyle w:val="MS-Dokkopf-Zeile"/>
           </w:pPr>
-          <w:fldSimple w:instr=" DOCPROPERTY  SAP_PLMDVSDOCUMENTTYPE  \* MERGEFORMAT ">
-            <w:r>
-              <w:t>Plan (M)</w:t>
-            </w:r>
-          </w:fldSimple>
+          <w:r>
+            <w:fldChar w:fldCharType="begin"/>
+          </w:r>
+          <w:r>
+            <w:instrText xml:space="preserve"> DOCPROPERTY  SAP_PLMDVSDOCUMENTTYPE  \* MERGEFORMAT </w:instrText>
+          </w:r>
+          <w:r>
+            <w:fldChar w:fldCharType="separate"/>
+          </w:r>
+          <w:r>
+            <w:t>Plan (M)</w:t>
+          </w:r>
+          <w:r>
+            <w:fldChar w:fldCharType="end"/>
+          </w:r>
         </w:p>
       </w:tc>
       <w:tc>
@@ -4921,7 +5185,7 @@
 </file>
 
 <file path=word/numbering.xml><?xml version="1.0" encoding="utf-8"?>
-<w:numbering xmlns:wpc="http://schemas.microsoft.com/office/word/2010/wordprocessingCanvas" xmlns:cx="http://schemas.microsoft.com/office/drawing/2014/chartex" xmlns:mc="http://schemas.openxmlformats.org/markup-compatibility/2006" xmlns:o="urn:schemas-microsoft-com:office:office" xmlns:r="http://schemas.openxmlformats.org/officeDocument/2006/relationships" xmlns:m="http://schemas.openxmlformats.org/officeDocument/2006/math" xmlns:v="urn:schemas-microsoft-com:vml" xmlns:wp14="http://schemas.microsoft.com/office/word/2010/wordprocessingDrawing" xmlns:wp="http://schemas.openxmlformats.org/drawingml/2006/wordprocessingDrawing" xmlns:w10="urn:schemas-microsoft-com:office:word" xmlns:w="http://schemas.openxmlformats.org/wordprocessingml/2006/main" xmlns:w14="http://schemas.microsoft.com/office/word/2010/wordml" xmlns:w15="http://schemas.microsoft.com/office/word/2012/wordml" xmlns:w16se="http://schemas.microsoft.com/office/word/2015/wordml/symex" xmlns:wpg="http://schemas.microsoft.com/office/word/2010/wordprocessingGroup" xmlns:wpi="http://schemas.microsoft.com/office/word/2010/wordprocessingInk" xmlns:wne="http://schemas.microsoft.com/office/word/2006/wordml" xmlns:wps="http://schemas.microsoft.com/office/word/2010/wordprocessingShape" mc:Ignorable="w14 w15 w16se wp14">
+<w:numbering xmlns:wpc="http://schemas.microsoft.com/office/word/2010/wordprocessingCanvas" xmlns:cx="http://schemas.microsoft.com/office/drawing/2014/chartex" xmlns:cx1="http://schemas.microsoft.com/office/drawing/2015/9/8/chartex" xmlns:cx2="http://schemas.microsoft.com/office/drawing/2015/10/21/chartex" xmlns:cx3="http://schemas.microsoft.com/office/drawing/2016/5/9/chartex" xmlns:cx4="http://schemas.microsoft.com/office/drawing/2016/5/10/chartex" xmlns:cx5="http://schemas.microsoft.com/office/drawing/2016/5/11/chartex" xmlns:cx6="http://schemas.microsoft.com/office/drawing/2016/5/12/chartex" xmlns:cx7="http://schemas.microsoft.com/office/drawing/2016/5/13/chartex" xmlns:cx8="http://schemas.microsoft.com/office/drawing/2016/5/14/chartex" xmlns:mc="http://schemas.openxmlformats.org/markup-compatibility/2006" xmlns:aink="http://schemas.microsoft.com/office/drawing/2016/ink" xmlns:am3d="http://schemas.microsoft.com/office/drawing/2017/model3d" xmlns:o="urn:schemas-microsoft-com:office:office" xmlns:r="http://schemas.openxmlformats.org/officeDocument/2006/relationships" xmlns:m="http://schemas.openxmlformats.org/officeDocument/2006/math" xmlns:v="urn:schemas-microsoft-com:vml" xmlns:wp14="http://schemas.microsoft.com/office/word/2010/wordprocessingDrawing" xmlns:wp="http://schemas.openxmlformats.org/drawingml/2006/wordprocessingDrawing" xmlns:w10="urn:schemas-microsoft-com:office:word" xmlns:w="http://schemas.openxmlformats.org/wordprocessingml/2006/main" xmlns:w14="http://schemas.microsoft.com/office/word/2010/wordml" xmlns:w15="http://schemas.microsoft.com/office/word/2012/wordml" xmlns:w16cid="http://schemas.microsoft.com/office/word/2016/wordml/cid" xmlns:w16se="http://schemas.microsoft.com/office/word/2015/wordml/symex" xmlns:wpg="http://schemas.microsoft.com/office/word/2010/wordprocessingGroup" xmlns:wpi="http://schemas.microsoft.com/office/word/2010/wordprocessingInk" xmlns:wne="http://schemas.microsoft.com/office/word/2006/wordml" xmlns:wps="http://schemas.microsoft.com/office/word/2010/wordprocessingShape" mc:Ignorable="w14 w15 w16se w16cid wp14">
   <w:abstractNum w:abstractNumId="0" w15:restartNumberingAfterBreak="0">
     <w:nsid w:val="FFFFFF7F"/>
     <w:multiLevelType w:val="singleLevel"/>
@@ -4929,7 +5193,7 @@
     <w:lvl w:ilvl="0">
       <w:start w:val="1"/>
       <w:numFmt w:val="decimal"/>
-      <w:pStyle w:val="ListNumber2"/>
+      <w:pStyle w:val="Listennummer2"/>
       <w:lvlText w:val="%1."/>
       <w:lvlJc w:val="left"/>
       <w:pPr>
@@ -4947,7 +5211,7 @@
     <w:lvl w:ilvl="0">
       <w:start w:val="1"/>
       <w:numFmt w:val="bullet"/>
-      <w:pStyle w:val="ListBullet5"/>
+      <w:pStyle w:val="Aufzhlungszeichen5"/>
       <w:lvlText w:val=""/>
       <w:lvlJc w:val="left"/>
       <w:pPr>
@@ -4968,7 +5232,7 @@
     <w:lvl w:ilvl="0">
       <w:start w:val="1"/>
       <w:numFmt w:val="bullet"/>
-      <w:pStyle w:val="ListBullet3"/>
+      <w:pStyle w:val="Aufzhlungszeichen3"/>
       <w:lvlText w:val=""/>
       <w:lvlJc w:val="left"/>
       <w:pPr>
@@ -4989,7 +5253,7 @@
     <w:lvl w:ilvl="0">
       <w:start w:val="1"/>
       <w:numFmt w:val="decimal"/>
-      <w:pStyle w:val="ListNumber"/>
+      <w:pStyle w:val="Listennummer"/>
       <w:lvlText w:val="%1."/>
       <w:lvlJc w:val="left"/>
       <w:pPr>
@@ -5526,7 +5790,7 @@
     <w:lvl w:ilvl="0">
       <w:start w:val="1"/>
       <w:numFmt w:val="decimal"/>
-      <w:pStyle w:val="Heading1"/>
+      <w:pStyle w:val="berschrift1"/>
       <w:lvlText w:val="%1"/>
       <w:lvlJc w:val="left"/>
       <w:pPr>
@@ -5542,7 +5806,7 @@
     <w:lvl w:ilvl="1">
       <w:start w:val="1"/>
       <w:numFmt w:val="decimal"/>
-      <w:pStyle w:val="Heading2"/>
+      <w:pStyle w:val="berschrift2"/>
       <w:lvlText w:val="%1.%2"/>
       <w:lvlJc w:val="left"/>
       <w:pPr>
@@ -5558,7 +5822,7 @@
     <w:lvl w:ilvl="2">
       <w:start w:val="1"/>
       <w:numFmt w:val="decimal"/>
-      <w:pStyle w:val="Heading3"/>
+      <w:pStyle w:val="berschrift3"/>
       <w:lvlText w:val="%1.%2.%3"/>
       <w:lvlJc w:val="left"/>
       <w:pPr>
@@ -5574,7 +5838,7 @@
     <w:lvl w:ilvl="3">
       <w:start w:val="1"/>
       <w:numFmt w:val="decimal"/>
-      <w:pStyle w:val="Heading4"/>
+      <w:pStyle w:val="berschrift4"/>
       <w:lvlText w:val="%1.%2.%3.%4"/>
       <w:lvlJc w:val="left"/>
       <w:pPr>
@@ -5590,7 +5854,7 @@
     <w:lvl w:ilvl="4">
       <w:start w:val="1"/>
       <w:numFmt w:val="decimal"/>
-      <w:pStyle w:val="Heading5"/>
+      <w:pStyle w:val="berschrift5"/>
       <w:lvlText w:val="%1.%2.%3.%4.%5"/>
       <w:lvlJc w:val="left"/>
       <w:pPr>
@@ -5606,7 +5870,7 @@
     <w:lvl w:ilvl="5">
       <w:start w:val="1"/>
       <w:numFmt w:val="decimal"/>
-      <w:pStyle w:val="Heading6"/>
+      <w:pStyle w:val="berschrift6"/>
       <w:lvlText w:val="%1.%2.%3.%4.%5.%6"/>
       <w:lvlJc w:val="left"/>
       <w:pPr>
@@ -5622,7 +5886,7 @@
     <w:lvl w:ilvl="6">
       <w:start w:val="1"/>
       <w:numFmt w:val="decimal"/>
-      <w:pStyle w:val="Heading7"/>
+      <w:pStyle w:val="berschrift7"/>
       <w:lvlText w:val="%1.%2.%3.%4.%5.%6.%7"/>
       <w:lvlJc w:val="left"/>
       <w:pPr>
@@ -7654,7 +7918,7 @@
     <w:lvl w:ilvl="8">
       <w:start w:val="1"/>
       <w:numFmt w:val="decimal"/>
-      <w:pStyle w:val="Heading9"/>
+      <w:pStyle w:val="berschrift9"/>
       <w:lvlText w:val="%1.%2.%3.%4.%5.%6.%7.%8.%9"/>
       <w:lvlJc w:val="left"/>
       <w:pPr>
@@ -9967,7 +10231,7 @@
 </file>
 
 <file path=word/people.xml><?xml version="1.0" encoding="utf-8"?>
-<w15:people xmlns:wpc="http://schemas.microsoft.com/office/word/2010/wordprocessingCanvas" xmlns:cx="http://schemas.microsoft.com/office/drawing/2014/chartex" xmlns:mc="http://schemas.openxmlformats.org/markup-compatibility/2006" xmlns:o="urn:schemas-microsoft-com:office:office" xmlns:r="http://schemas.openxmlformats.org/officeDocument/2006/relationships" xmlns:m="http://schemas.openxmlformats.org/officeDocument/2006/math" xmlns:v="urn:schemas-microsoft-com:vml" xmlns:wp14="http://schemas.microsoft.com/office/word/2010/wordprocessingDrawing" xmlns:wp="http://schemas.openxmlformats.org/drawingml/2006/wordprocessingDrawing" xmlns:w10="urn:schemas-microsoft-com:office:word" xmlns:w="http://schemas.openxmlformats.org/wordprocessingml/2006/main" xmlns:w14="http://schemas.microsoft.com/office/word/2010/wordml" xmlns:w15="http://schemas.microsoft.com/office/word/2012/wordml" xmlns:w16se="http://schemas.microsoft.com/office/word/2015/wordml/symex" xmlns:wpg="http://schemas.microsoft.com/office/word/2010/wordprocessingGroup" xmlns:wpi="http://schemas.microsoft.com/office/word/2010/wordprocessingInk" xmlns:wne="http://schemas.microsoft.com/office/word/2006/wordml" xmlns:wps="http://schemas.microsoft.com/office/word/2010/wordprocessingShape" mc:Ignorable="w14 w15 w16se wp14">
+<w15:people xmlns:wpc="http://schemas.microsoft.com/office/word/2010/wordprocessingCanvas" xmlns:cx="http://schemas.microsoft.com/office/drawing/2014/chartex" xmlns:cx1="http://schemas.microsoft.com/office/drawing/2015/9/8/chartex" xmlns:cx2="http://schemas.microsoft.com/office/drawing/2015/10/21/chartex" xmlns:cx3="http://schemas.microsoft.com/office/drawing/2016/5/9/chartex" xmlns:cx4="http://schemas.microsoft.com/office/drawing/2016/5/10/chartex" xmlns:cx5="http://schemas.microsoft.com/office/drawing/2016/5/11/chartex" xmlns:cx6="http://schemas.microsoft.com/office/drawing/2016/5/12/chartex" xmlns:cx7="http://schemas.microsoft.com/office/drawing/2016/5/13/chartex" xmlns:cx8="http://schemas.microsoft.com/office/drawing/2016/5/14/chartex" xmlns:mc="http://schemas.openxmlformats.org/markup-compatibility/2006" xmlns:aink="http://schemas.microsoft.com/office/drawing/2016/ink" xmlns:am3d="http://schemas.microsoft.com/office/drawing/2017/model3d" xmlns:o="urn:schemas-microsoft-com:office:office" xmlns:r="http://schemas.openxmlformats.org/officeDocument/2006/relationships" xmlns:m="http://schemas.openxmlformats.org/officeDocument/2006/math" xmlns:v="urn:schemas-microsoft-com:vml" xmlns:wp14="http://schemas.microsoft.com/office/word/2010/wordprocessingDrawing" xmlns:wp="http://schemas.openxmlformats.org/drawingml/2006/wordprocessingDrawing" xmlns:w10="urn:schemas-microsoft-com:office:word" xmlns:w="http://schemas.openxmlformats.org/wordprocessingml/2006/main" xmlns:w14="http://schemas.microsoft.com/office/word/2010/wordml" xmlns:w15="http://schemas.microsoft.com/office/word/2012/wordml" xmlns:w16cid="http://schemas.microsoft.com/office/word/2016/wordml/cid" xmlns:w16se="http://schemas.microsoft.com/office/word/2015/wordml/symex" xmlns:wpg="http://schemas.microsoft.com/office/word/2010/wordprocessingGroup" xmlns:wpi="http://schemas.microsoft.com/office/word/2010/wordprocessingInk" xmlns:wne="http://schemas.microsoft.com/office/word/2006/wordml" xmlns:wps="http://schemas.microsoft.com/office/word/2010/wordprocessingShape" mc:Ignorable="w14 w15 w16se w16cid wp14">
   <w15:person w15:author="Alejandro Valverde">
     <w15:presenceInfo w15:providerId="Windows Live" w15:userId="c958a437d2e395ae"/>
   </w15:person>
@@ -9975,7 +10239,7 @@
 </file>
 
 <file path=word/styles.xml><?xml version="1.0" encoding="utf-8"?>
-<w:styles xmlns:mc="http://schemas.openxmlformats.org/markup-compatibility/2006" xmlns:r="http://schemas.openxmlformats.org/officeDocument/2006/relationships" xmlns:w="http://schemas.openxmlformats.org/wordprocessingml/2006/main" xmlns:w14="http://schemas.microsoft.com/office/word/2010/wordml" xmlns:w15="http://schemas.microsoft.com/office/word/2012/wordml" xmlns:w16se="http://schemas.microsoft.com/office/word/2015/wordml/symex" mc:Ignorable="w14 w15 w16se">
+<w:styles xmlns:mc="http://schemas.openxmlformats.org/markup-compatibility/2006" xmlns:r="http://schemas.openxmlformats.org/officeDocument/2006/relationships" xmlns:w="http://schemas.openxmlformats.org/wordprocessingml/2006/main" xmlns:w14="http://schemas.microsoft.com/office/word/2010/wordml" xmlns:w15="http://schemas.microsoft.com/office/word/2012/wordml" xmlns:w16cid="http://schemas.microsoft.com/office/word/2016/wordml/cid" xmlns:w16se="http://schemas.microsoft.com/office/word/2015/wordml/symex" mc:Ignorable="w14 w15 w16se w16cid">
   <w:docDefaults>
     <w:rPrDefault>
       <w:rPr>
@@ -9985,7 +10249,7 @@
     </w:rPrDefault>
     <w:pPrDefault/>
   </w:docDefaults>
-  <w:latentStyles w:defLockedState="0" w:defUIPriority="14" w:defSemiHidden="0" w:defUnhideWhenUsed="0" w:defQFormat="0" w:count="371">
+  <w:latentStyles w:defLockedState="0" w:defUIPriority="14" w:defSemiHidden="0" w:defUnhideWhenUsed="0" w:defQFormat="0" w:count="375">
     <w:lsdException w:name="Normal" w:uiPriority="0" w:qFormat="1"/>
     <w:lsdException w:name="heading 1" w:uiPriority="3" w:qFormat="1"/>
     <w:lsdException w:name="heading 2" w:semiHidden="1" w:uiPriority="4" w:unhideWhenUsed="1" w:qFormat="1"/>
@@ -10090,7 +10354,7 @@
     <w:lsdException w:name="HTML Sample" w:semiHidden="1" w:unhideWhenUsed="1"/>
     <w:lsdException w:name="HTML Typewriter" w:semiHidden="1" w:unhideWhenUsed="1"/>
     <w:lsdException w:name="HTML Variable" w:semiHidden="1" w:unhideWhenUsed="1"/>
-    <w:lsdException w:name="Normal Table" w:semiHidden="1" w:uiPriority="99" w:unhideWhenUsed="1"/>
+    <w:lsdException w:name="Normal Table" w:uiPriority="99"/>
     <w:lsdException w:name="annotation subject" w:semiHidden="1" w:unhideWhenUsed="1"/>
     <w:lsdException w:name="No List" w:semiHidden="1" w:uiPriority="99" w:unhideWhenUsed="1"/>
     <w:lsdException w:name="Outline List 1" w:semiHidden="1" w:uiPriority="99" w:unhideWhenUsed="1"/>
@@ -10134,10 +10398,10 @@
     <w:lsdException w:name="Table Elegant" w:semiHidden="1" w:uiPriority="99" w:unhideWhenUsed="1"/>
     <w:lsdException w:name="Table Professional" w:semiHidden="1" w:uiPriority="99" w:unhideWhenUsed="1"/>
     <w:lsdException w:name="Table Subtle 1" w:semiHidden="1" w:uiPriority="99" w:unhideWhenUsed="1"/>
-    <w:lsdException w:name="Table Subtle 2" w:semiHidden="1" w:uiPriority="99" w:unhideWhenUsed="1"/>
+    <w:lsdException w:name="Table Subtle 2" w:uiPriority="99"/>
     <w:lsdException w:name="Table Web 1" w:semiHidden="1" w:uiPriority="99" w:unhideWhenUsed="1"/>
     <w:lsdException w:name="Table Web 2" w:semiHidden="1" w:uiPriority="99" w:unhideWhenUsed="1"/>
-    <w:lsdException w:name="Table Web 3" w:semiHidden="1" w:uiPriority="99" w:unhideWhenUsed="1"/>
+    <w:lsdException w:name="Table Web 3" w:uiPriority="99"/>
     <w:lsdException w:name="Balloon Text" w:semiHidden="1" w:unhideWhenUsed="1"/>
     <w:lsdException w:name="Table Grid" w:uiPriority="0"/>
     <w:lsdException w:name="Table Theme" w:semiHidden="1" w:uiPriority="0" w:unhideWhenUsed="1"/>
@@ -10353,8 +10617,12 @@
     <w:lsdException w:name="List Table 5 Dark Accent 6" w:uiPriority="50"/>
     <w:lsdException w:name="List Table 6 Colorful Accent 6" w:uiPriority="51"/>
     <w:lsdException w:name="List Table 7 Colorful Accent 6" w:uiPriority="52"/>
+    <w:lsdException w:name="Mention" w:semiHidden="1" w:uiPriority="99" w:unhideWhenUsed="1"/>
+    <w:lsdException w:name="Smart Hyperlink" w:semiHidden="1" w:uiPriority="99" w:unhideWhenUsed="1"/>
+    <w:lsdException w:name="Hashtag" w:semiHidden="1" w:uiPriority="99" w:unhideWhenUsed="1"/>
+    <w:lsdException w:name="Unresolved Mention" w:semiHidden="1" w:uiPriority="99" w:unhideWhenUsed="1"/>
   </w:latentStyles>
-  <w:style w:type="paragraph" w:default="1" w:styleId="Normal">
+  <w:style w:type="paragraph" w:default="1" w:styleId="Standard">
     <w:name w:val="Normal"/>
     <w:qFormat/>
     <w:rsid w:val="00262751"/>
@@ -10367,11 +10635,11 @@
       <w:lang w:val="en-GB" w:eastAsia="de-DE"/>
     </w:rPr>
   </w:style>
-  <w:style w:type="paragraph" w:styleId="Heading1">
+  <w:style w:type="paragraph" w:styleId="berschrift1">
     <w:name w:val="heading 1"/>
-    <w:basedOn w:val="Normal"/>
-    <w:next w:val="Normal"/>
-    <w:link w:val="Heading1Char"/>
+    <w:basedOn w:val="Standard"/>
+    <w:next w:val="Standard"/>
+    <w:link w:val="berschrift1Zchn"/>
     <w:uiPriority w:val="3"/>
     <w:qFormat/>
     <w:rsid w:val="009F705F"/>
@@ -10393,11 +10661,11 @@
       <w:szCs w:val="32"/>
     </w:rPr>
   </w:style>
-  <w:style w:type="paragraph" w:styleId="Heading2">
+  <w:style w:type="paragraph" w:styleId="berschrift2">
     <w:name w:val="heading 2"/>
-    <w:basedOn w:val="Normal"/>
-    <w:next w:val="Normal"/>
-    <w:link w:val="Heading2Char"/>
+    <w:basedOn w:val="Standard"/>
+    <w:next w:val="Standard"/>
+    <w:link w:val="berschrift2Zchn"/>
     <w:uiPriority w:val="4"/>
     <w:qFormat/>
     <w:rsid w:val="009F705F"/>
@@ -10420,11 +10688,11 @@
       <w:szCs w:val="28"/>
     </w:rPr>
   </w:style>
-  <w:style w:type="paragraph" w:styleId="Heading3">
+  <w:style w:type="paragraph" w:styleId="berschrift3">
     <w:name w:val="heading 3"/>
-    <w:basedOn w:val="Normal"/>
-    <w:next w:val="Normal"/>
-    <w:link w:val="Heading3Char"/>
+    <w:basedOn w:val="Standard"/>
+    <w:next w:val="Standard"/>
+    <w:link w:val="berschrift3Zchn"/>
     <w:uiPriority w:val="5"/>
     <w:qFormat/>
     <w:rsid w:val="009F705F"/>
@@ -10445,11 +10713,11 @@
       <w:szCs w:val="26"/>
     </w:rPr>
   </w:style>
-  <w:style w:type="paragraph" w:styleId="Heading4">
+  <w:style w:type="paragraph" w:styleId="berschrift4">
     <w:name w:val="heading 4"/>
-    <w:basedOn w:val="Normal"/>
-    <w:next w:val="Normal"/>
-    <w:link w:val="Heading4Char"/>
+    <w:basedOn w:val="Standard"/>
+    <w:next w:val="Standard"/>
+    <w:link w:val="berschrift4Zchn"/>
     <w:uiPriority w:val="6"/>
     <w:qFormat/>
     <w:rsid w:val="009F705F"/>
@@ -10466,11 +10734,11 @@
       <w:b/>
     </w:rPr>
   </w:style>
-  <w:style w:type="paragraph" w:styleId="Heading5">
+  <w:style w:type="paragraph" w:styleId="berschrift5">
     <w:name w:val="heading 5"/>
-    <w:basedOn w:val="Normal"/>
-    <w:next w:val="Normal"/>
-    <w:link w:val="Heading5Char"/>
+    <w:basedOn w:val="Standard"/>
+    <w:next w:val="Standard"/>
+    <w:link w:val="berschrift5Zchn"/>
     <w:uiPriority w:val="7"/>
     <w:rsid w:val="009F705F"/>
     <w:pPr>
@@ -10494,11 +10762,11 @@
       <w:szCs w:val="26"/>
     </w:rPr>
   </w:style>
-  <w:style w:type="paragraph" w:styleId="Heading6">
+  <w:style w:type="paragraph" w:styleId="berschrift6">
     <w:name w:val="heading 6"/>
-    <w:basedOn w:val="Normal"/>
-    <w:next w:val="Normal"/>
-    <w:link w:val="Heading6Char"/>
+    <w:basedOn w:val="Standard"/>
+    <w:next w:val="Standard"/>
+    <w:link w:val="berschrift6Zchn"/>
     <w:uiPriority w:val="8"/>
     <w:rsid w:val="009F705F"/>
     <w:pPr>
@@ -10520,11 +10788,11 @@
       <w:szCs w:val="22"/>
     </w:rPr>
   </w:style>
-  <w:style w:type="paragraph" w:styleId="Heading7">
+  <w:style w:type="paragraph" w:styleId="berschrift7">
     <w:name w:val="heading 7"/>
-    <w:basedOn w:val="Normal"/>
-    <w:next w:val="Normal"/>
-    <w:link w:val="Heading7Char"/>
+    <w:basedOn w:val="Standard"/>
+    <w:next w:val="Standard"/>
+    <w:link w:val="berschrift7Zchn"/>
     <w:uiPriority w:val="9"/>
     <w:rsid w:val="009F705F"/>
     <w:pPr>
@@ -10545,10 +10813,10 @@
       <w:szCs w:val="20"/>
     </w:rPr>
   </w:style>
-  <w:style w:type="paragraph" w:styleId="Heading8">
+  <w:style w:type="paragraph" w:styleId="berschrift8">
     <w:name w:val="heading 8"/>
-    <w:basedOn w:val="Normal"/>
-    <w:link w:val="Heading8Char"/>
+    <w:basedOn w:val="Standard"/>
+    <w:link w:val="berschrift8Zchn"/>
     <w:uiPriority w:val="8"/>
     <w:semiHidden/>
     <w:rsid w:val="000766C7"/>
@@ -10567,10 +10835,10 @@
       <w:szCs w:val="20"/>
     </w:rPr>
   </w:style>
-  <w:style w:type="paragraph" w:styleId="Heading9">
+  <w:style w:type="paragraph" w:styleId="berschrift9">
     <w:name w:val="heading 9"/>
-    <w:basedOn w:val="Normal"/>
-    <w:link w:val="Heading9Char"/>
+    <w:basedOn w:val="Standard"/>
+    <w:link w:val="berschrift9Zchn"/>
     <w:uiPriority w:val="9"/>
     <w:semiHidden/>
     <w:rsid w:val="005720FC"/>
@@ -10593,12 +10861,13 @@
       <w:szCs w:val="22"/>
     </w:rPr>
   </w:style>
-  <w:style w:type="character" w:default="1" w:styleId="DefaultParagraphFont">
+  <w:style w:type="character" w:default="1" w:styleId="Absatz-Standardschriftart">
     <w:name w:val="Default Paragraph Font"/>
     <w:uiPriority w:val="1"/>
+    <w:semiHidden/>
     <w:unhideWhenUsed/>
   </w:style>
-  <w:style w:type="table" w:default="1" w:styleId="TableNormal">
+  <w:style w:type="table" w:default="1" w:styleId="NormaleTabelle">
     <w:name w:val="Normal Table"/>
     <w:uiPriority w:val="99"/>
     <w:semiHidden/>
@@ -10613,7 +10882,7 @@
       </w:tblCellMar>
     </w:tblPr>
   </w:style>
-  <w:style w:type="numbering" w:default="1" w:styleId="NoList">
+  <w:style w:type="numbering" w:default="1" w:styleId="KeineListe">
     <w:name w:val="No List"/>
     <w:uiPriority w:val="99"/>
     <w:semiHidden/>
@@ -10633,10 +10902,10 @@
       <w:szCs w:val="16"/>
     </w:rPr>
   </w:style>
-  <w:style w:type="paragraph" w:styleId="Footer">
+  <w:style w:type="paragraph" w:styleId="Fuzeile">
     <w:name w:val="footer"/>
-    <w:basedOn w:val="Normal"/>
-    <w:link w:val="FooterChar"/>
+    <w:basedOn w:val="Standard"/>
+    <w:link w:val="FuzeileZchn"/>
     <w:uiPriority w:val="14"/>
     <w:unhideWhenUsed/>
     <w:rsid w:val="005720FC"/>
@@ -10649,7 +10918,7 @@
   </w:style>
   <w:style w:type="paragraph" w:customStyle="1" w:styleId="MS-Dokkopf-Zeile">
     <w:name w:val="MS-Dokkopf-Zeile"/>
-    <w:basedOn w:val="Normal"/>
+    <w:basedOn w:val="Standard"/>
     <w:uiPriority w:val="14"/>
     <w:semiHidden/>
     <w:rsid w:val="005720FC"/>
@@ -10657,9 +10926,9 @@
       <w:sz w:val="24"/>
     </w:rPr>
   </w:style>
-  <w:style w:type="character" w:customStyle="1" w:styleId="FooterChar">
-    <w:name w:val="Footer Char"/>
-    <w:link w:val="Footer"/>
+  <w:style w:type="character" w:customStyle="1" w:styleId="FuzeileZchn">
+    <w:name w:val="Fußzeile Zchn"/>
+    <w:link w:val="Fuzeile"/>
     <w:uiPriority w:val="14"/>
     <w:rsid w:val="005720FC"/>
     <w:rPr>
@@ -10668,7 +10937,7 @@
       <w:lang w:eastAsia="de-DE"/>
     </w:rPr>
   </w:style>
-  <w:style w:type="character" w:styleId="Emphasis">
+  <w:style w:type="character" w:styleId="Hervorhebung">
     <w:name w:val="Emphasis"/>
     <w:uiPriority w:val="14"/>
     <w:semiHidden/>
@@ -10681,7 +10950,7 @@
   </w:style>
   <w:style w:type="table" w:customStyle="1" w:styleId="MS-Dokumentstatusliste">
     <w:name w:val="MS-Dokumentstatusliste"/>
-    <w:basedOn w:val="TableNormal"/>
+    <w:basedOn w:val="NormaleTabelle"/>
     <w:uiPriority w:val="99"/>
     <w:qFormat/>
     <w:rsid w:val="005720FC"/>
@@ -10748,7 +11017,7 @@
   <w:style w:type="paragraph" w:customStyle="1" w:styleId="MS-TitelohneUmbruch">
     <w:name w:val="MS-Titel ohne Umbruch"/>
     <w:basedOn w:val="MS-Titel"/>
-    <w:next w:val="Normal"/>
+    <w:next w:val="Standard"/>
     <w:link w:val="MS-TitelohneUmbruchZchn"/>
     <w:uiPriority w:val="11"/>
     <w:qFormat/>
@@ -10763,10 +11032,10 @@
       <w:szCs w:val="52"/>
     </w:rPr>
   </w:style>
-  <w:style w:type="paragraph" w:styleId="DocumentMap">
+  <w:style w:type="paragraph" w:styleId="Dokumentstruktur">
     <w:name w:val="Document Map"/>
-    <w:basedOn w:val="Normal"/>
-    <w:link w:val="DocumentMapChar"/>
+    <w:basedOn w:val="Standard"/>
+    <w:link w:val="DokumentstrukturZchn"/>
     <w:uiPriority w:val="14"/>
     <w:semiHidden/>
     <w:unhideWhenUsed/>
@@ -10777,7 +11046,7 @@
   </w:style>
   <w:style w:type="table" w:customStyle="1" w:styleId="MS-Tabelle2">
     <w:name w:val="MS-Tabelle2"/>
-    <w:basedOn w:val="TableNormal"/>
+    <w:basedOn w:val="NormaleTabelle"/>
     <w:uiPriority w:val="99"/>
     <w:qFormat/>
     <w:rsid w:val="00582F4F"/>
@@ -10822,9 +11091,9 @@
       </w:tcPr>
     </w:tblStylePr>
   </w:style>
-  <w:style w:type="character" w:customStyle="1" w:styleId="Heading1Char">
-    <w:name w:val="Heading 1 Char"/>
-    <w:link w:val="Heading1"/>
+  <w:style w:type="character" w:customStyle="1" w:styleId="berschrift1Zchn">
+    <w:name w:val="Überschrift 1 Zchn"/>
+    <w:link w:val="berschrift1"/>
     <w:uiPriority w:val="3"/>
     <w:rsid w:val="009F705F"/>
     <w:rPr>
@@ -10837,9 +11106,9 @@
       <w:lang w:val="en-GB" w:eastAsia="de-DE"/>
     </w:rPr>
   </w:style>
-  <w:style w:type="character" w:customStyle="1" w:styleId="Heading2Char">
-    <w:name w:val="Heading 2 Char"/>
-    <w:link w:val="Heading2"/>
+  <w:style w:type="character" w:customStyle="1" w:styleId="berschrift2Zchn">
+    <w:name w:val="Überschrift 2 Zchn"/>
+    <w:link w:val="berschrift2"/>
     <w:uiPriority w:val="4"/>
     <w:rsid w:val="009F705F"/>
     <w:rPr>
@@ -10853,9 +11122,9 @@
       <w:lang w:val="en-GB" w:eastAsia="de-DE"/>
     </w:rPr>
   </w:style>
-  <w:style w:type="character" w:customStyle="1" w:styleId="Heading3Char">
-    <w:name w:val="Heading 3 Char"/>
-    <w:link w:val="Heading3"/>
+  <w:style w:type="character" w:customStyle="1" w:styleId="berschrift3Zchn">
+    <w:name w:val="Überschrift 3 Zchn"/>
+    <w:link w:val="berschrift3"/>
     <w:uiPriority w:val="5"/>
     <w:rsid w:val="009F705F"/>
     <w:rPr>
@@ -10867,9 +11136,9 @@
       <w:lang w:val="en-GB" w:eastAsia="de-DE"/>
     </w:rPr>
   </w:style>
-  <w:style w:type="character" w:customStyle="1" w:styleId="Heading4Char">
-    <w:name w:val="Heading 4 Char"/>
-    <w:link w:val="Heading4"/>
+  <w:style w:type="character" w:customStyle="1" w:styleId="berschrift4Zchn">
+    <w:name w:val="Überschrift 4 Zchn"/>
+    <w:link w:val="berschrift4"/>
     <w:uiPriority w:val="6"/>
     <w:rsid w:val="009F705F"/>
     <w:rPr>
@@ -10879,9 +11148,9 @@
       <w:lang w:val="en-GB" w:eastAsia="de-DE"/>
     </w:rPr>
   </w:style>
-  <w:style w:type="character" w:customStyle="1" w:styleId="Heading5Char">
-    <w:name w:val="Heading 5 Char"/>
-    <w:link w:val="Heading5"/>
+  <w:style w:type="character" w:customStyle="1" w:styleId="berschrift5Zchn">
+    <w:name w:val="Überschrift 5 Zchn"/>
+    <w:link w:val="berschrift5"/>
     <w:uiPriority w:val="7"/>
     <w:rsid w:val="009F705F"/>
     <w:rPr>
@@ -10894,9 +11163,9 @@
       <w:lang w:val="en-GB" w:eastAsia="de-DE"/>
     </w:rPr>
   </w:style>
-  <w:style w:type="character" w:customStyle="1" w:styleId="Heading6Char">
-    <w:name w:val="Heading 6 Char"/>
-    <w:link w:val="Heading6"/>
+  <w:style w:type="character" w:customStyle="1" w:styleId="berschrift6Zchn">
+    <w:name w:val="Überschrift 6 Zchn"/>
+    <w:link w:val="berschrift6"/>
     <w:uiPriority w:val="8"/>
     <w:rsid w:val="00DE012B"/>
     <w:rPr>
@@ -10907,9 +11176,9 @@
       <w:lang w:val="en-GB" w:eastAsia="de-DE"/>
     </w:rPr>
   </w:style>
-  <w:style w:type="character" w:customStyle="1" w:styleId="Heading7Char">
-    <w:name w:val="Heading 7 Char"/>
-    <w:link w:val="Heading7"/>
+  <w:style w:type="character" w:customStyle="1" w:styleId="berschrift7Zchn">
+    <w:name w:val="Überschrift 7 Zchn"/>
+    <w:link w:val="berschrift7"/>
     <w:uiPriority w:val="9"/>
     <w:rsid w:val="00DE012B"/>
     <w:rPr>
@@ -10918,9 +11187,9 @@
       <w:lang w:val="en-GB" w:eastAsia="de-DE"/>
     </w:rPr>
   </w:style>
-  <w:style w:type="character" w:customStyle="1" w:styleId="Heading8Char">
-    <w:name w:val="Heading 8 Char"/>
-    <w:link w:val="Heading8"/>
+  <w:style w:type="character" w:customStyle="1" w:styleId="berschrift8Zchn">
+    <w:name w:val="Überschrift 8 Zchn"/>
+    <w:link w:val="berschrift8"/>
     <w:uiPriority w:val="8"/>
     <w:semiHidden/>
     <w:rsid w:val="00DE012B"/>
@@ -10932,9 +11201,9 @@
       <w:lang w:eastAsia="de-DE"/>
     </w:rPr>
   </w:style>
-  <w:style w:type="character" w:customStyle="1" w:styleId="Heading9Char">
-    <w:name w:val="Heading 9 Char"/>
-    <w:link w:val="Heading9"/>
+  <w:style w:type="character" w:customStyle="1" w:styleId="berschrift9Zchn">
+    <w:name w:val="Überschrift 9 Zchn"/>
+    <w:link w:val="berschrift9"/>
     <w:uiPriority w:val="9"/>
     <w:semiHidden/>
     <w:rsid w:val="00DE012B"/>
@@ -10946,9 +11215,9 @@
       <w:lang w:val="en-GB" w:eastAsia="de-DE"/>
     </w:rPr>
   </w:style>
-  <w:style w:type="character" w:customStyle="1" w:styleId="DocumentMapChar">
-    <w:name w:val="Document Map Char"/>
-    <w:link w:val="DocumentMap"/>
+  <w:style w:type="character" w:customStyle="1" w:styleId="DokumentstrukturZchn">
+    <w:name w:val="Dokumentstruktur Zchn"/>
+    <w:link w:val="Dokumentstruktur"/>
     <w:uiPriority w:val="14"/>
     <w:semiHidden/>
     <w:rsid w:val="005720FC"/>
@@ -10960,7 +11229,7 @@
   </w:style>
   <w:style w:type="paragraph" w:customStyle="1" w:styleId="MS-Dokfuss-Text">
     <w:name w:val="MS-Dokfuss-Text"/>
-    <w:basedOn w:val="Normal"/>
+    <w:basedOn w:val="Standard"/>
     <w:uiPriority w:val="14"/>
     <w:semiHidden/>
     <w:rsid w:val="005720FC"/>
@@ -10973,8 +11242,8 @@
   </w:style>
   <w:style w:type="paragraph" w:customStyle="1" w:styleId="MS-Dokfuss-Firma">
     <w:name w:val="MS-Dokfuss-Firma"/>
-    <w:basedOn w:val="Normal"/>
-    <w:next w:val="Normal"/>
+    <w:basedOn w:val="Standard"/>
+    <w:next w:val="Standard"/>
     <w:uiPriority w:val="14"/>
     <w:semiHidden/>
     <w:rsid w:val="007A0932"/>
@@ -10985,7 +11254,7 @@
   </w:style>
   <w:style w:type="numbering" w:customStyle="1" w:styleId="MS-Ueberschriften">
     <w:name w:val="MS-Ueberschriften"/>
-    <w:basedOn w:val="NoList"/>
+    <w:basedOn w:val="KeineListe"/>
     <w:uiPriority w:val="99"/>
     <w:rsid w:val="009F705F"/>
     <w:pPr>
@@ -10996,8 +11265,8 @@
   </w:style>
   <w:style w:type="paragraph" w:customStyle="1" w:styleId="MS-Dokfuss-EintragKlein">
     <w:name w:val="MS-Dokfuss-EintragKlein"/>
-    <w:basedOn w:val="Normal"/>
-    <w:next w:val="Normal"/>
+    <w:basedOn w:val="Standard"/>
+    <w:next w:val="Standard"/>
     <w:uiPriority w:val="14"/>
     <w:semiHidden/>
     <w:rsid w:val="005720FC"/>
@@ -11009,10 +11278,10 @@
       <w:sz w:val="16"/>
     </w:rPr>
   </w:style>
-  <w:style w:type="paragraph" w:styleId="TOCHeading">
+  <w:style w:type="paragraph" w:styleId="Inhaltsverzeichnisberschrift">
     <w:name w:val="TOC Heading"/>
-    <w:basedOn w:val="Heading1"/>
-    <w:next w:val="Normal"/>
+    <w:basedOn w:val="berschrift1"/>
+    <w:next w:val="Standard"/>
     <w:uiPriority w:val="39"/>
     <w:semiHidden/>
     <w:unhideWhenUsed/>
@@ -11035,10 +11304,10 @@
       <w:lang w:val="de-DE" w:eastAsia="en-US"/>
     </w:rPr>
   </w:style>
-  <w:style w:type="paragraph" w:styleId="TOC1">
+  <w:style w:type="paragraph" w:styleId="Verzeichnis1">
     <w:name w:val="toc 1"/>
-    <w:basedOn w:val="Normal"/>
-    <w:next w:val="Normal"/>
+    <w:basedOn w:val="Standard"/>
+    <w:next w:val="Standard"/>
     <w:autoRedefine/>
     <w:uiPriority w:val="39"/>
     <w:rsid w:val="005720FC"/>
@@ -11055,10 +11324,10 @@
       <w:noProof/>
     </w:rPr>
   </w:style>
-  <w:style w:type="paragraph" w:styleId="BalloonText">
+  <w:style w:type="paragraph" w:styleId="Sprechblasentext">
     <w:name w:val="Balloon Text"/>
-    <w:basedOn w:val="Normal"/>
-    <w:link w:val="BalloonTextChar"/>
+    <w:basedOn w:val="Standard"/>
+    <w:link w:val="SprechblasentextZchn"/>
     <w:uiPriority w:val="14"/>
     <w:semiHidden/>
     <w:unhideWhenUsed/>
@@ -11067,9 +11336,9 @@
       <w:szCs w:val="16"/>
     </w:rPr>
   </w:style>
-  <w:style w:type="character" w:customStyle="1" w:styleId="BalloonTextChar">
-    <w:name w:val="Balloon Text Char"/>
-    <w:link w:val="BalloonText"/>
+  <w:style w:type="character" w:customStyle="1" w:styleId="SprechblasentextZchn">
+    <w:name w:val="Sprechblasentext Zchn"/>
+    <w:link w:val="Sprechblasentext"/>
     <w:uiPriority w:val="14"/>
     <w:semiHidden/>
     <w:rsid w:val="005720FC"/>
@@ -11079,10 +11348,10 @@
       <w:lang w:eastAsia="de-DE"/>
     </w:rPr>
   </w:style>
-  <w:style w:type="paragraph" w:styleId="TOC2">
+  <w:style w:type="paragraph" w:styleId="Verzeichnis2">
     <w:name w:val="toc 2"/>
-    <w:basedOn w:val="Normal"/>
-    <w:next w:val="Normal"/>
+    <w:basedOn w:val="Standard"/>
+    <w:next w:val="Standard"/>
     <w:autoRedefine/>
     <w:uiPriority w:val="39"/>
     <w:qFormat/>
@@ -11099,10 +11368,10 @@
       <w:noProof/>
     </w:rPr>
   </w:style>
-  <w:style w:type="paragraph" w:styleId="TOC3">
+  <w:style w:type="paragraph" w:styleId="Verzeichnis3">
     <w:name w:val="toc 3"/>
-    <w:basedOn w:val="Normal"/>
-    <w:next w:val="Normal"/>
+    <w:basedOn w:val="Standard"/>
+    <w:next w:val="Standard"/>
     <w:autoRedefine/>
     <w:uiPriority w:val="39"/>
     <w:qFormat/>
@@ -11116,10 +11385,10 @@
       <w:ind w:left="1134" w:hanging="1134"/>
     </w:pPr>
   </w:style>
-  <w:style w:type="paragraph" w:styleId="TOC4">
+  <w:style w:type="paragraph" w:styleId="Verzeichnis4">
     <w:name w:val="toc 4"/>
-    <w:basedOn w:val="Normal"/>
-    <w:next w:val="Normal"/>
+    <w:basedOn w:val="Standard"/>
+    <w:next w:val="Standard"/>
     <w:autoRedefine/>
     <w:uiPriority w:val="39"/>
     <w:semiHidden/>
@@ -11135,10 +11404,10 @@
       <w:noProof/>
     </w:rPr>
   </w:style>
-  <w:style w:type="paragraph" w:styleId="TOC5">
+  <w:style w:type="paragraph" w:styleId="Verzeichnis5">
     <w:name w:val="toc 5"/>
-    <w:basedOn w:val="Normal"/>
-    <w:next w:val="Normal"/>
+    <w:basedOn w:val="Standard"/>
+    <w:next w:val="Standard"/>
     <w:autoRedefine/>
     <w:uiPriority w:val="14"/>
     <w:semiHidden/>
@@ -11154,10 +11423,10 @@
       <w:lang w:eastAsia="en-GB"/>
     </w:rPr>
   </w:style>
-  <w:style w:type="paragraph" w:styleId="TOC6">
+  <w:style w:type="paragraph" w:styleId="Verzeichnis6">
     <w:name w:val="toc 6"/>
-    <w:basedOn w:val="Normal"/>
-    <w:next w:val="Normal"/>
+    <w:basedOn w:val="Standard"/>
+    <w:next w:val="Standard"/>
     <w:autoRedefine/>
     <w:uiPriority w:val="14"/>
     <w:semiHidden/>
@@ -11173,10 +11442,10 @@
       <w:lang w:eastAsia="en-GB"/>
     </w:rPr>
   </w:style>
-  <w:style w:type="paragraph" w:styleId="TOC7">
+  <w:style w:type="paragraph" w:styleId="Verzeichnis7">
     <w:name w:val="toc 7"/>
-    <w:basedOn w:val="Normal"/>
-    <w:next w:val="Normal"/>
+    <w:basedOn w:val="Standard"/>
+    <w:next w:val="Standard"/>
     <w:autoRedefine/>
     <w:uiPriority w:val="14"/>
     <w:semiHidden/>
@@ -11192,10 +11461,10 @@
       <w:lang w:eastAsia="en-GB"/>
     </w:rPr>
   </w:style>
-  <w:style w:type="paragraph" w:styleId="TOC8">
+  <w:style w:type="paragraph" w:styleId="Verzeichnis8">
     <w:name w:val="toc 8"/>
-    <w:basedOn w:val="Normal"/>
-    <w:next w:val="Normal"/>
+    <w:basedOn w:val="Standard"/>
+    <w:next w:val="Standard"/>
     <w:autoRedefine/>
     <w:uiPriority w:val="14"/>
     <w:semiHidden/>
@@ -11211,10 +11480,10 @@
       <w:lang w:eastAsia="en-GB"/>
     </w:rPr>
   </w:style>
-  <w:style w:type="paragraph" w:styleId="TOC9">
+  <w:style w:type="paragraph" w:styleId="Verzeichnis9">
     <w:name w:val="toc 9"/>
-    <w:basedOn w:val="Normal"/>
-    <w:next w:val="Normal"/>
+    <w:basedOn w:val="Standard"/>
+    <w:next w:val="Standard"/>
     <w:autoRedefine/>
     <w:uiPriority w:val="14"/>
     <w:semiHidden/>
@@ -11230,9 +11499,9 @@
       <w:lang w:eastAsia="en-GB"/>
     </w:rPr>
   </w:style>
-  <w:style w:type="table" w:styleId="LightShading-Accent2">
+  <w:style w:type="table" w:styleId="HelleSchattierung-Akzent2">
     <w:name w:val="Light Shading Accent 2"/>
-    <w:basedOn w:val="TableNormal"/>
+    <w:basedOn w:val="NormaleTabelle"/>
     <w:uiPriority w:val="60"/>
     <w:rsid w:val="005720FC"/>
     <w:rPr>
@@ -11325,7 +11594,7 @@
   </w:style>
   <w:style w:type="paragraph" w:customStyle="1" w:styleId="Auflistung">
     <w:name w:val="Auflistung"/>
-    <w:basedOn w:val="Normal"/>
+    <w:basedOn w:val="Standard"/>
     <w:uiPriority w:val="14"/>
     <w:semiHidden/>
     <w:unhideWhenUsed/>
@@ -11348,8 +11617,8 @@
   </w:style>
   <w:style w:type="paragraph" w:customStyle="1" w:styleId="MS-Titel">
     <w:name w:val="MS-Titel"/>
-    <w:basedOn w:val="Normal"/>
-    <w:next w:val="Normal"/>
+    <w:basedOn w:val="Standard"/>
+    <w:next w:val="Standard"/>
     <w:link w:val="MS-TitelZchn"/>
     <w:uiPriority w:val="10"/>
     <w:qFormat/>
@@ -11363,10 +11632,10 @@
       <w:sz w:val="32"/>
     </w:rPr>
   </w:style>
-  <w:style w:type="paragraph" w:styleId="Caption">
+  <w:style w:type="paragraph" w:styleId="Beschriftung">
     <w:name w:val="caption"/>
-    <w:basedOn w:val="Normal"/>
-    <w:next w:val="Normal"/>
+    <w:basedOn w:val="Standard"/>
+    <w:next w:val="Standard"/>
     <w:qFormat/>
     <w:rsid w:val="001F0A9B"/>
     <w:pPr>
@@ -11385,8 +11654,8 @@
   </w:style>
   <w:style w:type="paragraph" w:customStyle="1" w:styleId="Note">
     <w:name w:val="Note"/>
-    <w:basedOn w:val="Normal"/>
-    <w:next w:val="Normal"/>
+    <w:basedOn w:val="Standard"/>
+    <w:next w:val="Standard"/>
     <w:uiPriority w:val="14"/>
     <w:semiHidden/>
     <w:unhideWhenUsed/>
@@ -11396,9 +11665,9 @@
       <w:ind w:left="851" w:hanging="567"/>
     </w:pPr>
   </w:style>
-  <w:style w:type="paragraph" w:styleId="ListParagraph">
+  <w:style w:type="paragraph" w:styleId="Listenabsatz">
     <w:name w:val="List Paragraph"/>
-    <w:basedOn w:val="Normal"/>
+    <w:basedOn w:val="Standard"/>
     <w:uiPriority w:val="14"/>
     <w:unhideWhenUsed/>
     <w:qFormat/>
@@ -11410,7 +11679,7 @@
   </w:style>
   <w:style w:type="paragraph" w:customStyle="1" w:styleId="MS-Aufzhlung1">
     <w:name w:val="MS-Aufzählung1"/>
-    <w:basedOn w:val="Normal"/>
+    <w:basedOn w:val="Standard"/>
     <w:uiPriority w:val="2"/>
     <w:qFormat/>
     <w:rsid w:val="005E14B1"/>
@@ -11423,7 +11692,7 @@
   </w:style>
   <w:style w:type="paragraph" w:customStyle="1" w:styleId="Tabellentext">
     <w:name w:val="Tabellentext"/>
-    <w:basedOn w:val="Normal"/>
+    <w:basedOn w:val="Standard"/>
     <w:uiPriority w:val="14"/>
     <w:semiHidden/>
     <w:unhideWhenUsed/>
@@ -11452,8 +11721,8 @@
   </w:style>
   <w:style w:type="paragraph" w:customStyle="1" w:styleId="TableTitle">
     <w:name w:val="TableTitle"/>
-    <w:basedOn w:val="Normal"/>
-    <w:next w:val="Normal"/>
+    <w:basedOn w:val="Standard"/>
+    <w:next w:val="Standard"/>
     <w:uiPriority w:val="14"/>
     <w:semiHidden/>
     <w:unhideWhenUsed/>
@@ -11472,7 +11741,7 @@
   </w:style>
   <w:style w:type="paragraph" w:customStyle="1" w:styleId="Tablecells">
     <w:name w:val="Table cells"/>
-    <w:basedOn w:val="Normal"/>
+    <w:basedOn w:val="Standard"/>
     <w:uiPriority w:val="14"/>
     <w:semiHidden/>
     <w:unhideWhenUsed/>
@@ -11488,9 +11757,9 @@
       <w:lang w:eastAsia="en-US"/>
     </w:rPr>
   </w:style>
-  <w:style w:type="paragraph" w:styleId="ListNumber">
+  <w:style w:type="paragraph" w:styleId="Listennummer">
     <w:name w:val="List Number"/>
-    <w:basedOn w:val="Normal"/>
+    <w:basedOn w:val="Standard"/>
     <w:uiPriority w:val="14"/>
     <w:semiHidden/>
     <w:unhideWhenUsed/>
@@ -11502,9 +11771,9 @@
       <w:contextualSpacing/>
     </w:pPr>
   </w:style>
-  <w:style w:type="paragraph" w:styleId="ListNumber2">
+  <w:style w:type="paragraph" w:styleId="Listennummer2">
     <w:name w:val="List Number 2"/>
-    <w:basedOn w:val="Normal"/>
+    <w:basedOn w:val="Standard"/>
     <w:uiPriority w:val="14"/>
     <w:semiHidden/>
     <w:unhideWhenUsed/>
@@ -11518,8 +11787,8 @@
   </w:style>
   <w:style w:type="paragraph" w:customStyle="1" w:styleId="Anfhrungszeichen">
     <w:name w:val="Anführungszeichen"/>
-    <w:basedOn w:val="Normal"/>
-    <w:next w:val="Normal"/>
+    <w:basedOn w:val="Standard"/>
+    <w:next w:val="Standard"/>
     <w:link w:val="AnfhrungszeichenZchn"/>
     <w:uiPriority w:val="14"/>
     <w:semiHidden/>
@@ -11548,17 +11817,17 @@
       <w:lang w:val="en-US" w:eastAsia="de-DE"/>
     </w:rPr>
   </w:style>
-  <w:style w:type="paragraph" w:styleId="TableofFigures">
+  <w:style w:type="paragraph" w:styleId="Abbildungsverzeichnis">
     <w:name w:val="table of figures"/>
-    <w:basedOn w:val="Normal"/>
-    <w:next w:val="Normal"/>
+    <w:basedOn w:val="Standard"/>
+    <w:next w:val="Standard"/>
     <w:uiPriority w:val="99"/>
     <w:unhideWhenUsed/>
     <w:rsid w:val="005720FC"/>
   </w:style>
   <w:style w:type="paragraph" w:customStyle="1" w:styleId="TabBeschr">
     <w:name w:val="TabBeschr"/>
-    <w:basedOn w:val="Normal"/>
+    <w:basedOn w:val="Standard"/>
     <w:uiPriority w:val="14"/>
     <w:semiHidden/>
     <w:unhideWhenUsed/>
@@ -11589,9 +11858,9 @@
       <w:lang w:eastAsia="de-DE"/>
     </w:rPr>
   </w:style>
-  <w:style w:type="paragraph" w:styleId="NormalIndent">
+  <w:style w:type="paragraph" w:styleId="Standardeinzug">
     <w:name w:val="Normal Indent"/>
-    <w:basedOn w:val="Normal"/>
+    <w:basedOn w:val="Standard"/>
     <w:uiPriority w:val="14"/>
     <w:semiHidden/>
     <w:unhideWhenUsed/>
@@ -11616,7 +11885,7 @@
   </w:style>
   <w:style w:type="paragraph" w:customStyle="1" w:styleId="Auflistung2">
     <w:name w:val="Auflistung2"/>
-    <w:basedOn w:val="Normal"/>
+    <w:basedOn w:val="Standard"/>
     <w:uiPriority w:val="14"/>
     <w:semiHidden/>
     <w:unhideWhenUsed/>
@@ -11631,7 +11900,7 @@
   </w:style>
   <w:style w:type="paragraph" w:customStyle="1" w:styleId="Auflistung3">
     <w:name w:val="Auflistung3"/>
-    <w:basedOn w:val="Normal"/>
+    <w:basedOn w:val="Standard"/>
     <w:uiPriority w:val="14"/>
     <w:semiHidden/>
     <w:unhideWhenUsed/>
@@ -11642,7 +11911,7 @@
   </w:style>
   <w:style w:type="paragraph" w:customStyle="1" w:styleId="Auflistung4">
     <w:name w:val="Auflistung4"/>
-    <w:basedOn w:val="Normal"/>
+    <w:basedOn w:val="Standard"/>
     <w:uiPriority w:val="14"/>
     <w:semiHidden/>
     <w:unhideWhenUsed/>
@@ -11653,7 +11922,7 @@
   </w:style>
   <w:style w:type="numbering" w:customStyle="1" w:styleId="MS-Aufzhlung">
     <w:name w:val="MS-Aufzählung"/>
-    <w:basedOn w:val="NoList"/>
+    <w:basedOn w:val="KeineListe"/>
     <w:rsid w:val="005E14B1"/>
     <w:pPr>
       <w:numPr>
@@ -11661,9 +11930,9 @@
       </w:numPr>
     </w:pPr>
   </w:style>
-  <w:style w:type="paragraph" w:styleId="ListBullet5">
+  <w:style w:type="paragraph" w:styleId="Aufzhlungszeichen5">
     <w:name w:val="List Bullet 5"/>
-    <w:basedOn w:val="Normal"/>
+    <w:basedOn w:val="Standard"/>
     <w:uiPriority w:val="14"/>
     <w:semiHidden/>
     <w:unhideWhenUsed/>
@@ -11675,9 +11944,9 @@
       <w:contextualSpacing/>
     </w:pPr>
   </w:style>
-  <w:style w:type="paragraph" w:styleId="ListBullet3">
+  <w:style w:type="paragraph" w:styleId="Aufzhlungszeichen3">
     <w:name w:val="List Bullet 3"/>
-    <w:basedOn w:val="Normal"/>
+    <w:basedOn w:val="Standard"/>
     <w:uiPriority w:val="14"/>
     <w:semiHidden/>
     <w:unhideWhenUsed/>
@@ -11699,7 +11968,7 @@
   </w:style>
   <w:style w:type="numbering" w:customStyle="1" w:styleId="MS-Auflistung">
     <w:name w:val="MS-Auflistung"/>
-    <w:basedOn w:val="NoList"/>
+    <w:basedOn w:val="KeineListe"/>
     <w:rsid w:val="00DA163A"/>
     <w:pPr>
       <w:numPr>
@@ -11709,7 +11978,7 @@
   </w:style>
   <w:style w:type="paragraph" w:customStyle="1" w:styleId="MS-Auflistung1">
     <w:name w:val="MS-Auflistung1"/>
-    <w:basedOn w:val="Normal"/>
+    <w:basedOn w:val="Standard"/>
     <w:uiPriority w:val="1"/>
     <w:qFormat/>
     <w:rsid w:val="00DA163A"/>
@@ -11722,7 +11991,7 @@
   </w:style>
   <w:style w:type="paragraph" w:customStyle="1" w:styleId="MS-Auflistung2">
     <w:name w:val="MS-Auflistung2"/>
-    <w:basedOn w:val="Normal"/>
+    <w:basedOn w:val="Standard"/>
     <w:uiPriority w:val="14"/>
     <w:semiHidden/>
     <w:rsid w:val="00AE2181"/>
@@ -11732,7 +12001,7 @@
   </w:style>
   <w:style w:type="paragraph" w:customStyle="1" w:styleId="MS-Auflistung3">
     <w:name w:val="MS-Auflistung3"/>
-    <w:basedOn w:val="Normal"/>
+    <w:basedOn w:val="Standard"/>
     <w:uiPriority w:val="14"/>
     <w:semiHidden/>
     <w:rsid w:val="00AE2181"/>
@@ -11742,7 +12011,7 @@
   </w:style>
   <w:style w:type="paragraph" w:customStyle="1" w:styleId="MS-Auflistung4">
     <w:name w:val="MS-Auflistung4"/>
-    <w:basedOn w:val="Normal"/>
+    <w:basedOn w:val="Standard"/>
     <w:uiPriority w:val="14"/>
     <w:semiHidden/>
     <w:rsid w:val="00AE2181"/>
@@ -11752,8 +12021,8 @@
   </w:style>
   <w:style w:type="paragraph" w:customStyle="1" w:styleId="MS-TabFigBeschriftung">
     <w:name w:val="MS-TabFigBeschriftung"/>
-    <w:basedOn w:val="Normal"/>
-    <w:next w:val="Normal"/>
+    <w:basedOn w:val="Standard"/>
+    <w:next w:val="Standard"/>
     <w:uiPriority w:val="14"/>
     <w:semiHidden/>
     <w:rsid w:val="005720FC"/>
@@ -11770,7 +12039,7 @@
   </w:style>
   <w:style w:type="paragraph" w:customStyle="1" w:styleId="MS-DokstatustabelleZeile">
     <w:name w:val="MS-Dokstatustabelle Zeile"/>
-    <w:basedOn w:val="Normal"/>
+    <w:basedOn w:val="Standard"/>
     <w:uiPriority w:val="14"/>
     <w:semiHidden/>
     <w:rsid w:val="005720FC"/>
@@ -11783,14 +12052,14 @@
   </w:style>
   <w:style w:type="paragraph" w:customStyle="1" w:styleId="MS-TabelleZeile">
     <w:name w:val="MS-Tabelle Zeile"/>
-    <w:basedOn w:val="Normal"/>
+    <w:basedOn w:val="Standard"/>
     <w:uiPriority w:val="14"/>
     <w:semiHidden/>
     <w:rsid w:val="005720FC"/>
   </w:style>
   <w:style w:type="paragraph" w:customStyle="1" w:styleId="MS-Dokfuss-EintragGross">
     <w:name w:val="MS-Dokfuss-EintragGross"/>
-    <w:basedOn w:val="Normal"/>
+    <w:basedOn w:val="Standard"/>
     <w:uiPriority w:val="14"/>
     <w:semiHidden/>
     <w:rsid w:val="005720FC"/>
@@ -11801,9 +12070,9 @@
       <w:sz w:val="24"/>
     </w:rPr>
   </w:style>
-  <w:style w:type="table" w:styleId="TableTheme">
+  <w:style w:type="table" w:styleId="Tabellendesign">
     <w:name w:val="Table Theme"/>
-    <w:basedOn w:val="TableNormal"/>
+    <w:basedOn w:val="NormaleTabelle"/>
     <w:semiHidden/>
     <w:unhideWhenUsed/>
     <w:rsid w:val="005720FC"/>
@@ -11821,9 +12090,9 @@
       </w:tblBorders>
     </w:tblPr>
   </w:style>
-  <w:style w:type="table" w:styleId="LightGrid-Accent3">
+  <w:style w:type="table" w:styleId="HellesRaster-Akzent3">
     <w:name w:val="Light Grid Accent 3"/>
-    <w:basedOn w:val="TableNormal"/>
+    <w:basedOn w:val="NormaleTabelle"/>
     <w:uiPriority w:val="62"/>
     <w:rsid w:val="005720FC"/>
     <w:tblPr>
@@ -11941,9 +12210,9 @@
       </w:tcPr>
     </w:tblStylePr>
   </w:style>
-  <w:style w:type="table" w:styleId="LightShading-Accent3">
+  <w:style w:type="table" w:styleId="HelleSchattierung-Akzent3">
     <w:name w:val="Light Shading Accent 3"/>
-    <w:basedOn w:val="TableNormal"/>
+    <w:basedOn w:val="NormaleTabelle"/>
     <w:uiPriority w:val="60"/>
     <w:rsid w:val="005720FC"/>
     <w:rPr>
@@ -12036,7 +12305,7 @@
   </w:style>
   <w:style w:type="character" w:customStyle="1" w:styleId="Formatvorlage9PtFett">
     <w:name w:val="Formatvorlage 9 Pt. Fett"/>
-    <w:basedOn w:val="DefaultParagraphFont"/>
+    <w:basedOn w:val="Absatz-Standardschriftart"/>
     <w:semiHidden/>
     <w:rsid w:val="005720FC"/>
     <w:rPr>
@@ -12046,9 +12315,9 @@
       <w:lang w:val="en-GB"/>
     </w:rPr>
   </w:style>
-  <w:style w:type="table" w:styleId="TableGrid">
+  <w:style w:type="table" w:styleId="Tabellenraster">
     <w:name w:val="Table Grid"/>
-    <w:basedOn w:val="TableNormal"/>
+    <w:basedOn w:val="NormaleTabelle"/>
     <w:rsid w:val="005720FC"/>
     <w:tblPr>
       <w:tblBorders>
@@ -12066,7 +12335,7 @@
   </w:style>
   <w:style w:type="paragraph" w:customStyle="1" w:styleId="MS-Auflistung5">
     <w:name w:val="MS-Auflistung5"/>
-    <w:basedOn w:val="Normal"/>
+    <w:basedOn w:val="Standard"/>
     <w:semiHidden/>
     <w:rsid w:val="00AE2181"/>
     <w:pPr>
@@ -12075,7 +12344,7 @@
   </w:style>
   <w:style w:type="table" w:customStyle="1" w:styleId="Abbildungsrahmen">
     <w:name w:val="Abbildungsrahmen"/>
-    <w:basedOn w:val="TableNormal"/>
+    <w:basedOn w:val="NormaleTabelle"/>
     <w:uiPriority w:val="99"/>
     <w:rsid w:val="007C74B9"/>
     <w:pPr>
@@ -12100,7 +12369,7 @@
   </w:style>
   <w:style w:type="paragraph" w:customStyle="1" w:styleId="Tabellenschriftschmal">
     <w:name w:val="Tabellenschrift schmal"/>
-    <w:basedOn w:val="Normal"/>
+    <w:basedOn w:val="Standard"/>
     <w:rsid w:val="00695318"/>
     <w:pPr>
       <w:spacing w:before="40" w:after="40"/>
@@ -12108,7 +12377,7 @@
   </w:style>
   <w:style w:type="character" w:customStyle="1" w:styleId="MS-ReferenzTabelleZchn">
     <w:name w:val="MS-ReferenzTabelle Zchn"/>
-    <w:basedOn w:val="DefaultParagraphFont"/>
+    <w:basedOn w:val="Absatz-Standardschriftart"/>
     <w:link w:val="MS-ReferenzTabelle"/>
     <w:locked/>
     <w:rsid w:val="006A6B0A"/>
@@ -12147,7 +12416,7 @@
   </w:style>
   <w:style w:type="paragraph" w:customStyle="1" w:styleId="1pt">
     <w:name w:val="1pt"/>
-    <w:basedOn w:val="Normal"/>
+    <w:basedOn w:val="Standard"/>
     <w:unhideWhenUsed/>
     <w:rsid w:val="00CA5A05"/>
     <w:pPr>
@@ -12158,10 +12427,10 @@
       <w:sz w:val="2"/>
     </w:rPr>
   </w:style>
-  <w:style w:type="paragraph" w:styleId="Header">
+  <w:style w:type="paragraph" w:styleId="Kopfzeile">
     <w:name w:val="header"/>
-    <w:basedOn w:val="Normal"/>
-    <w:link w:val="HeaderChar"/>
+    <w:basedOn w:val="Standard"/>
+    <w:link w:val="KopfzeileZchn"/>
     <w:uiPriority w:val="14"/>
     <w:unhideWhenUsed/>
     <w:rsid w:val="001A7E63"/>
@@ -12173,10 +12442,10 @@
       <w:spacing w:before="0" w:after="0"/>
     </w:pPr>
   </w:style>
-  <w:style w:type="character" w:customStyle="1" w:styleId="HeaderChar">
-    <w:name w:val="Header Char"/>
-    <w:basedOn w:val="DefaultParagraphFont"/>
-    <w:link w:val="Header"/>
+  <w:style w:type="character" w:customStyle="1" w:styleId="KopfzeileZchn">
+    <w:name w:val="Kopfzeile Zchn"/>
+    <w:basedOn w:val="Absatz-Standardschriftart"/>
+    <w:link w:val="Kopfzeile"/>
     <w:uiPriority w:val="14"/>
     <w:rsid w:val="001A7E63"/>
     <w:rPr>
@@ -12187,7 +12456,7 @@
   </w:style>
   <w:style w:type="paragraph" w:customStyle="1" w:styleId="MS-AuflistungTabelle1">
     <w:name w:val="MS-AuflistungTabelle1"/>
-    <w:basedOn w:val="Normal"/>
+    <w:basedOn w:val="Standard"/>
     <w:rsid w:val="00CA192F"/>
     <w:pPr>
       <w:numPr>
@@ -12217,7 +12486,7 @@
   </w:style>
   <w:style w:type="paragraph" w:customStyle="1" w:styleId="MS-AufzhlungTabelle1">
     <w:name w:val="MS-AufzählungTabelle1"/>
-    <w:basedOn w:val="Normal"/>
+    <w:basedOn w:val="Standard"/>
     <w:rsid w:val="00DA163A"/>
     <w:pPr>
       <w:numPr>
@@ -12227,8 +12496,8 @@
   </w:style>
   <w:style w:type="paragraph" w:customStyle="1" w:styleId="MS-Form-Formularberschrift1">
     <w:name w:val="MS-Form-Formularüberschrift 1"/>
-    <w:basedOn w:val="Heading1"/>
-    <w:next w:val="Normal"/>
+    <w:basedOn w:val="berschrift1"/>
+    <w:next w:val="Standard"/>
     <w:link w:val="MS-Form-Formularberschrift1Zchn"/>
     <w:rsid w:val="00575488"/>
     <w:pPr>
@@ -12247,7 +12516,7 @@
   </w:style>
   <w:style w:type="paragraph" w:customStyle="1" w:styleId="MS-Form-Formularberschrift2">
     <w:name w:val="MS-Form-Formularüberschrift 2"/>
-    <w:next w:val="Normal"/>
+    <w:next w:val="Standard"/>
     <w:link w:val="MS-Form-Formularberschrift2Zchn"/>
     <w:rsid w:val="00262751"/>
     <w:pPr>
@@ -12266,7 +12535,7 @@
   </w:style>
   <w:style w:type="character" w:customStyle="1" w:styleId="MS-Form-Formularberschrift1Zchn">
     <w:name w:val="MS-Form-Formularüberschrift 1 Zchn"/>
-    <w:basedOn w:val="Heading1Char"/>
+    <w:basedOn w:val="berschrift1Zchn"/>
     <w:link w:val="MS-Form-Formularberschrift1"/>
     <w:rsid w:val="00575488"/>
     <w:rPr>
@@ -12281,7 +12550,7 @@
   </w:style>
   <w:style w:type="character" w:customStyle="1" w:styleId="MS-Form-Formularberschrift2Zchn">
     <w:name w:val="MS-Form-Formularüberschrift 2 Zchn"/>
-    <w:basedOn w:val="Heading2Char"/>
+    <w:basedOn w:val="berschrift2Zchn"/>
     <w:link w:val="MS-Form-Formularberschrift2"/>
     <w:rsid w:val="00262751"/>
     <w:rPr>
@@ -12297,7 +12566,7 @@
   </w:style>
   <w:style w:type="table" w:customStyle="1" w:styleId="MS-Form-Eingabefeld">
     <w:name w:val="MS-Form-Eingabefeld"/>
-    <w:basedOn w:val="TableNormal"/>
+    <w:basedOn w:val="NormaleTabelle"/>
     <w:uiPriority w:val="99"/>
     <w:rsid w:val="00C27856"/>
     <w:tblPr>
@@ -12313,7 +12582,7 @@
   </w:style>
   <w:style w:type="table" w:customStyle="1" w:styleId="MS-Doc-LeereTabelle">
     <w:name w:val="MS-Doc-Leere Tabelle"/>
-    <w:basedOn w:val="TableNormal"/>
+    <w:basedOn w:val="NormaleTabelle"/>
     <w:uiPriority w:val="99"/>
     <w:rsid w:val="00C27856"/>
     <w:tblPr/>
@@ -12329,9 +12598,9 @@
       <w:spacing w:before="60" w:after="0"/>
     </w:pPr>
   </w:style>
-  <w:style w:type="paragraph" w:styleId="MacroText">
+  <w:style w:type="paragraph" w:styleId="Makrotext">
     <w:name w:val="macro"/>
-    <w:link w:val="MacroTextChar"/>
+    <w:link w:val="MakrotextZchn"/>
     <w:uiPriority w:val="14"/>
     <w:unhideWhenUsed/>
     <w:rsid w:val="00262751"/>
@@ -12354,10 +12623,10 @@
       <w:lang w:eastAsia="de-DE"/>
     </w:rPr>
   </w:style>
-  <w:style w:type="character" w:customStyle="1" w:styleId="MacroTextChar">
-    <w:name w:val="Macro Text Char"/>
-    <w:basedOn w:val="DefaultParagraphFont"/>
-    <w:link w:val="MacroText"/>
+  <w:style w:type="character" w:customStyle="1" w:styleId="MakrotextZchn">
+    <w:name w:val="Makrotext Zchn"/>
+    <w:basedOn w:val="Absatz-Standardschriftart"/>
+    <w:link w:val="Makrotext"/>
     <w:uiPriority w:val="14"/>
     <w:rsid w:val="00262751"/>
     <w:rPr>
@@ -12378,9 +12647,9 @@
       <w:lang w:eastAsia="de-DE"/>
     </w:rPr>
   </w:style>
-  <w:style w:type="character" w:styleId="CommentReference">
+  <w:style w:type="character" w:styleId="Kommentarzeichen">
     <w:name w:val="annotation reference"/>
-    <w:basedOn w:val="DefaultParagraphFont"/>
+    <w:basedOn w:val="Absatz-Standardschriftart"/>
     <w:uiPriority w:val="14"/>
     <w:semiHidden/>
     <w:unhideWhenUsed/>
@@ -12390,10 +12659,10 @@
       <w:szCs w:val="16"/>
     </w:rPr>
   </w:style>
-  <w:style w:type="paragraph" w:styleId="CommentText">
+  <w:style w:type="paragraph" w:styleId="Kommentartext">
     <w:name w:val="annotation text"/>
-    <w:basedOn w:val="Normal"/>
-    <w:link w:val="CommentTextChar"/>
+    <w:basedOn w:val="Standard"/>
+    <w:link w:val="KommentartextZchn"/>
     <w:uiPriority w:val="14"/>
     <w:semiHidden/>
     <w:unhideWhenUsed/>
@@ -12402,10 +12671,10 @@
       <w:szCs w:val="20"/>
     </w:rPr>
   </w:style>
-  <w:style w:type="character" w:customStyle="1" w:styleId="CommentTextChar">
-    <w:name w:val="Comment Text Char"/>
-    <w:basedOn w:val="DefaultParagraphFont"/>
-    <w:link w:val="CommentText"/>
+  <w:style w:type="character" w:customStyle="1" w:styleId="KommentartextZchn">
+    <w:name w:val="Kommentartext Zchn"/>
+    <w:basedOn w:val="Absatz-Standardschriftart"/>
+    <w:link w:val="Kommentartext"/>
     <w:uiPriority w:val="14"/>
     <w:semiHidden/>
     <w:rsid w:val="00CC18E4"/>
@@ -12643,11 +12912,11 @@
 </file>
 
 <file path=customXml/item1.xml><?xml version="1.0" encoding="utf-8"?>
-<officeatwork xmlns="http://schemas.officeatwork.com/MasterProperties">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</officeatwork>
+<officeatwork xmlns="http://schemas.officeatwork.com/Document">eNp7v3u/jUt+cmlual6JnY1PYl56aWJ6qp2Rgam5jT6ca6MPVwMA6GwSRA==</officeatwork>
 </file>
 
 <file path=customXml/item2.xml><?xml version="1.0" encoding="utf-8"?>
-<officeatwork xmlns="http://schemas.officeatwork.com/Document">eNp7v3u/jUt+cmlual6JnY1PYl56aWJ6qp2Rgam5jT6ca6MPVwMA6GwSRA==</officeatwork>
+<officeatwork xmlns="http://schemas.officeatwork.com/MasterProperties">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</officeatwork>
 </file>
 
 <file path=customXml/item3.xml><?xml version="1.0" encoding="utf-8"?>
@@ -12655,6 +12924,14 @@
 </file>
 
 <file path=customXml/itemProps1.xml><?xml version="1.0" encoding="utf-8"?>
+<ds:datastoreItem xmlns:ds="http://schemas.openxmlformats.org/officeDocument/2006/customXml" ds:itemID="{44229236-A96B-4F26-BDC3-C44D813C5A81}">
+  <ds:schemaRefs>
+    <ds:schemaRef ds:uri="http://schemas.officeatwork.com/Document"/>
+  </ds:schemaRefs>
+</ds:datastoreItem>
+</file>
+
+<file path=customXml/itemProps2.xml><?xml version="1.0" encoding="utf-8"?>
 <ds:datastoreItem xmlns:ds="http://schemas.openxmlformats.org/officeDocument/2006/customXml" ds:itemID="{09FC10F2-FDCA-410B-9F9D-24EE68B9BA37}">
   <ds:schemaRefs>
     <ds:schemaRef ds:uri="http://schemas.officeatwork.com/MasterProperties"/>
@@ -12662,16 +12939,8 @@
 </ds:datastoreItem>
 </file>
 
-<file path=customXml/itemProps2.xml><?xml version="1.0" encoding="utf-8"?>
-<ds:datastoreItem xmlns:ds="http://schemas.openxmlformats.org/officeDocument/2006/customXml" ds:itemID="{44229236-A96B-4F26-BDC3-C44D813C5A81}">
-  <ds:schemaRefs>
-    <ds:schemaRef ds:uri="http://schemas.officeatwork.com/Document"/>
-  </ds:schemaRefs>
-</ds:datastoreItem>
-</file>
-
 <file path=customXml/itemProps3.xml><?xml version="1.0" encoding="utf-8"?>
-<ds:datastoreItem xmlns:ds="http://schemas.openxmlformats.org/officeDocument/2006/customXml" ds:itemID="{B20C757B-8E2F-4ED4-9175-9B294254D12D}">
+<ds:datastoreItem xmlns:ds="http://schemas.openxmlformats.org/officeDocument/2006/customXml" ds:itemID="{AD67EDF3-7C11-411E-885E-805C9ECE5BCF}">
   <ds:schemaRefs>
     <ds:schemaRef ds:uri="http://schemas.openxmlformats.org/officeDocument/2006/bibliography"/>
   </ds:schemaRefs>

</xml_diff>

<commit_message>
after arrival to Zurich
</commit_message>
<xml_diff>
--- a/s_id/docs/10158442_37M_EN_00_#01_local.docx
+++ b/s_id/docs/10158442_37M_EN_00_#01_local.docx
@@ -1,6 +1,6 @@
 
 <file path=word/document.xml><?xml version="1.0" encoding="utf-8"?>
-<w:document xmlns:wpc="http://schemas.microsoft.com/office/word/2010/wordprocessingCanvas" xmlns:cx="http://schemas.microsoft.com/office/drawing/2014/chartex" xmlns:mc="http://schemas.openxmlformats.org/markup-compatibility/2006" xmlns:o="urn:schemas-microsoft-com:office:office" xmlns:r="http://schemas.openxmlformats.org/officeDocument/2006/relationships" xmlns:m="http://schemas.openxmlformats.org/officeDocument/2006/math" xmlns:v="urn:schemas-microsoft-com:vml" xmlns:wp14="http://schemas.microsoft.com/office/word/2010/wordprocessingDrawing" xmlns:wp="http://schemas.openxmlformats.org/drawingml/2006/wordprocessingDrawing" xmlns:w10="urn:schemas-microsoft-com:office:word" xmlns:w="http://schemas.openxmlformats.org/wordprocessingml/2006/main" xmlns:w14="http://schemas.microsoft.com/office/word/2010/wordml" xmlns:w15="http://schemas.microsoft.com/office/word/2012/wordml" xmlns:w16se="http://schemas.microsoft.com/office/word/2015/wordml/symex" xmlns:wpg="http://schemas.microsoft.com/office/word/2010/wordprocessingGroup" xmlns:wpi="http://schemas.microsoft.com/office/word/2010/wordprocessingInk" xmlns:wne="http://schemas.microsoft.com/office/word/2006/wordml" xmlns:wps="http://schemas.microsoft.com/office/word/2010/wordprocessingShape" mc:Ignorable="w14 w15 w16se wp14">
+<w:document xmlns:wpc="http://schemas.microsoft.com/office/word/2010/wordprocessingCanvas" xmlns:cx="http://schemas.microsoft.com/office/drawing/2014/chartex" xmlns:cx1="http://schemas.microsoft.com/office/drawing/2015/9/8/chartex" xmlns:cx2="http://schemas.microsoft.com/office/drawing/2015/10/21/chartex" xmlns:cx3="http://schemas.microsoft.com/office/drawing/2016/5/9/chartex" xmlns:cx4="http://schemas.microsoft.com/office/drawing/2016/5/10/chartex" xmlns:cx5="http://schemas.microsoft.com/office/drawing/2016/5/11/chartex" xmlns:cx6="http://schemas.microsoft.com/office/drawing/2016/5/12/chartex" xmlns:cx7="http://schemas.microsoft.com/office/drawing/2016/5/13/chartex" xmlns:cx8="http://schemas.microsoft.com/office/drawing/2016/5/14/chartex" xmlns:mc="http://schemas.openxmlformats.org/markup-compatibility/2006" xmlns:aink="http://schemas.microsoft.com/office/drawing/2016/ink" xmlns:am3d="http://schemas.microsoft.com/office/drawing/2017/model3d" xmlns:o="urn:schemas-microsoft-com:office:office" xmlns:r="http://schemas.openxmlformats.org/officeDocument/2006/relationships" xmlns:m="http://schemas.openxmlformats.org/officeDocument/2006/math" xmlns:v="urn:schemas-microsoft-com:vml" xmlns:wp14="http://schemas.microsoft.com/office/word/2010/wordprocessingDrawing" xmlns:wp="http://schemas.openxmlformats.org/drawingml/2006/wordprocessingDrawing" xmlns:w10="urn:schemas-microsoft-com:office:word" xmlns:w="http://schemas.openxmlformats.org/wordprocessingml/2006/main" xmlns:w14="http://schemas.microsoft.com/office/word/2010/wordml" xmlns:w15="http://schemas.microsoft.com/office/word/2012/wordml" xmlns:w16cid="http://schemas.microsoft.com/office/word/2016/wordml/cid" xmlns:w16se="http://schemas.microsoft.com/office/word/2015/wordml/symex" xmlns:wpg="http://schemas.microsoft.com/office/word/2010/wordprocessingGroup" xmlns:wpi="http://schemas.microsoft.com/office/word/2010/wordprocessingInk" xmlns:wne="http://schemas.microsoft.com/office/word/2006/wordml" xmlns:wps="http://schemas.microsoft.com/office/word/2010/wordprocessingShape" mc:Ignorable="w14 w15 w16se w16cid wp14">
   <w:body>
     <w:tbl>
       <w:tblPr>
@@ -411,7 +411,7 @@
     </w:p>
     <w:p>
       <w:pPr>
-        <w:pStyle w:val="TOC1"/>
+        <w:pStyle w:val="Verzeichnis1"/>
         <w:rPr>
           <w:rFonts w:asciiTheme="minorHAnsi" w:eastAsiaTheme="minorEastAsia" w:hAnsiTheme="minorHAnsi" w:cstheme="minorBidi"/>
           <w:b w:val="0"/>
@@ -429,7 +429,7 @@
       <w:r>
         <w:fldChar w:fldCharType="separate"/>
       </w:r>
-      <w:hyperlink w:anchor="_Toc508615877" w:history="1">
+      <w:hyperlink w:anchor="_Toc508913397" w:history="1">
         <w:r>
           <w:rPr>
             <w:rStyle w:val="Hyperlink"/>
@@ -468,7 +468,7 @@
           <w:rPr>
             <w:webHidden/>
           </w:rPr>
-          <w:instrText xml:space="preserve"> PAGEREF _Toc508615877 \h </w:instrText>
+          <w:instrText xml:space="preserve"> PAGEREF _Toc508913397 \h </w:instrText>
         </w:r>
         <w:r>
           <w:rPr>
@@ -497,7 +497,7 @@
     </w:p>
     <w:p>
       <w:pPr>
-        <w:pStyle w:val="TOC2"/>
+        <w:pStyle w:val="Verzeichnis2"/>
         <w:rPr>
           <w:rFonts w:asciiTheme="minorHAnsi" w:eastAsiaTheme="minorEastAsia" w:hAnsiTheme="minorHAnsi" w:cstheme="minorBidi"/>
           <w:sz w:val="22"/>
@@ -505,7 +505,7 @@
           <w:lang w:val="es-ES" w:eastAsia="es-ES"/>
         </w:rPr>
       </w:pPr>
-      <w:hyperlink w:anchor="_Toc508615878" w:history="1">
+      <w:hyperlink w:anchor="_Toc508913398" w:history="1">
         <w:r>
           <w:rPr>
             <w:rStyle w:val="Hyperlink"/>
@@ -543,7 +543,7 @@
           <w:rPr>
             <w:webHidden/>
           </w:rPr>
-          <w:instrText xml:space="preserve"> PAGEREF _Toc508615878 \h </w:instrText>
+          <w:instrText xml:space="preserve"> PAGEREF _Toc508913398 \h </w:instrText>
         </w:r>
         <w:r>
           <w:rPr>
@@ -572,7 +572,7 @@
     </w:p>
     <w:p>
       <w:pPr>
-        <w:pStyle w:val="TOC2"/>
+        <w:pStyle w:val="Verzeichnis2"/>
         <w:rPr>
           <w:rFonts w:asciiTheme="minorHAnsi" w:eastAsiaTheme="minorEastAsia" w:hAnsiTheme="minorHAnsi" w:cstheme="minorBidi"/>
           <w:sz w:val="22"/>
@@ -580,7 +580,7 @@
           <w:lang w:val="es-ES" w:eastAsia="es-ES"/>
         </w:rPr>
       </w:pPr>
-      <w:hyperlink w:anchor="_Toc508615879" w:history="1">
+      <w:hyperlink w:anchor="_Toc508913399" w:history="1">
         <w:r>
           <w:rPr>
             <w:rStyle w:val="Hyperlink"/>
@@ -618,7 +618,7 @@
           <w:rPr>
             <w:webHidden/>
           </w:rPr>
-          <w:instrText xml:space="preserve"> PAGEREF _Toc508615879 \h </w:instrText>
+          <w:instrText xml:space="preserve"> PAGEREF _Toc508913399 \h </w:instrText>
         </w:r>
         <w:r>
           <w:rPr>
@@ -647,7 +647,7 @@
     </w:p>
     <w:p>
       <w:pPr>
-        <w:pStyle w:val="TOC2"/>
+        <w:pStyle w:val="Verzeichnis2"/>
         <w:rPr>
           <w:rFonts w:asciiTheme="minorHAnsi" w:eastAsiaTheme="minorEastAsia" w:hAnsiTheme="minorHAnsi" w:cstheme="minorBidi"/>
           <w:sz w:val="22"/>
@@ -655,7 +655,7 @@
           <w:lang w:val="es-ES" w:eastAsia="es-ES"/>
         </w:rPr>
       </w:pPr>
-      <w:hyperlink w:anchor="_Toc508615880" w:history="1">
+      <w:hyperlink w:anchor="_Toc508913400" w:history="1">
         <w:r>
           <w:rPr>
             <w:rStyle w:val="Hyperlink"/>
@@ -693,7 +693,7 @@
           <w:rPr>
             <w:webHidden/>
           </w:rPr>
-          <w:instrText xml:space="preserve"> PAGEREF _Toc508615880 \h </w:instrText>
+          <w:instrText xml:space="preserve"> PAGEREF _Toc508913400 \h </w:instrText>
         </w:r>
         <w:r>
           <w:rPr>
@@ -722,7 +722,7 @@
     </w:p>
     <w:p>
       <w:pPr>
-        <w:pStyle w:val="TOC1"/>
+        <w:pStyle w:val="Verzeichnis1"/>
         <w:rPr>
           <w:rFonts w:asciiTheme="minorHAnsi" w:eastAsiaTheme="minorEastAsia" w:hAnsiTheme="minorHAnsi" w:cstheme="minorBidi"/>
           <w:b w:val="0"/>
@@ -731,7 +731,7 @@
           <w:lang w:val="es-ES" w:eastAsia="es-ES"/>
         </w:rPr>
       </w:pPr>
-      <w:hyperlink w:anchor="_Toc508615881" w:history="1">
+      <w:hyperlink w:anchor="_Toc508913401" w:history="1">
         <w:r>
           <w:rPr>
             <w:rStyle w:val="Hyperlink"/>
@@ -770,7 +770,7 @@
           <w:rPr>
             <w:webHidden/>
           </w:rPr>
-          <w:instrText xml:space="preserve"> PAGEREF _Toc508615881 \h </w:instrText>
+          <w:instrText xml:space="preserve"> PAGEREF _Toc508913401 \h </w:instrText>
         </w:r>
         <w:r>
           <w:rPr>
@@ -799,7 +799,7 @@
     </w:p>
     <w:p>
       <w:pPr>
-        <w:pStyle w:val="TOC1"/>
+        <w:pStyle w:val="Verzeichnis1"/>
         <w:rPr>
           <w:rFonts w:asciiTheme="minorHAnsi" w:eastAsiaTheme="minorEastAsia" w:hAnsiTheme="minorHAnsi" w:cstheme="minorBidi"/>
           <w:b w:val="0"/>
@@ -808,7 +808,7 @@
           <w:lang w:val="es-ES" w:eastAsia="es-ES"/>
         </w:rPr>
       </w:pPr>
-      <w:hyperlink w:anchor="_Toc508615882" w:history="1">
+      <w:hyperlink w:anchor="_Toc508913402" w:history="1">
         <w:r>
           <w:rPr>
             <w:rStyle w:val="Hyperlink"/>
@@ -847,7 +847,7 @@
           <w:rPr>
             <w:webHidden/>
           </w:rPr>
-          <w:instrText xml:space="preserve"> PAGEREF _Toc508615882 \h </w:instrText>
+          <w:instrText xml:space="preserve"> PAGEREF _Toc508913402 \h </w:instrText>
         </w:r>
         <w:r>
           <w:rPr>
@@ -876,7 +876,7 @@
     </w:p>
     <w:p>
       <w:pPr>
-        <w:pStyle w:val="TOC1"/>
+        <w:pStyle w:val="Verzeichnis1"/>
         <w:rPr>
           <w:rFonts w:asciiTheme="minorHAnsi" w:eastAsiaTheme="minorEastAsia" w:hAnsiTheme="minorHAnsi" w:cstheme="minorBidi"/>
           <w:b w:val="0"/>
@@ -885,7 +885,7 @@
           <w:lang w:val="es-ES" w:eastAsia="es-ES"/>
         </w:rPr>
       </w:pPr>
-      <w:hyperlink w:anchor="_Toc508615883" w:history="1">
+      <w:hyperlink w:anchor="_Toc508913403" w:history="1">
         <w:r>
           <w:rPr>
             <w:rStyle w:val="Hyperlink"/>
@@ -924,7 +924,7 @@
           <w:rPr>
             <w:webHidden/>
           </w:rPr>
-          <w:instrText xml:space="preserve"> PAGEREF _Toc508615883 \h </w:instrText>
+          <w:instrText xml:space="preserve"> PAGEREF _Toc508913403 \h </w:instrText>
         </w:r>
         <w:r>
           <w:rPr>
@@ -953,7 +953,7 @@
     </w:p>
     <w:p>
       <w:pPr>
-        <w:pStyle w:val="TOC2"/>
+        <w:pStyle w:val="Verzeichnis2"/>
         <w:rPr>
           <w:rFonts w:asciiTheme="minorHAnsi" w:eastAsiaTheme="minorEastAsia" w:hAnsiTheme="minorHAnsi" w:cstheme="minorBidi"/>
           <w:sz w:val="22"/>
@@ -961,7 +961,7 @@
           <w:lang w:val="es-ES" w:eastAsia="es-ES"/>
         </w:rPr>
       </w:pPr>
-      <w:hyperlink w:anchor="_Toc508615884" w:history="1">
+      <w:hyperlink w:anchor="_Toc508913404" w:history="1">
         <w:r>
           <w:rPr>
             <w:rStyle w:val="Hyperlink"/>
@@ -981,6 +981,81 @@
           <w:rPr>
             <w:rStyle w:val="Hyperlink"/>
           </w:rPr>
+          <w:t>Introduction to Aircraft System Identification</w:t>
+        </w:r>
+        <w:r>
+          <w:rPr>
+            <w:webHidden/>
+          </w:rPr>
+          <w:tab/>
+        </w:r>
+        <w:r>
+          <w:rPr>
+            <w:webHidden/>
+          </w:rPr>
+          <w:fldChar w:fldCharType="begin"/>
+        </w:r>
+        <w:r>
+          <w:rPr>
+            <w:webHidden/>
+          </w:rPr>
+          <w:instrText xml:space="preserve"> PAGEREF _Toc508913404 \h </w:instrText>
+        </w:r>
+        <w:r>
+          <w:rPr>
+            <w:webHidden/>
+          </w:rPr>
+        </w:r>
+        <w:r>
+          <w:rPr>
+            <w:webHidden/>
+          </w:rPr>
+          <w:fldChar w:fldCharType="separate"/>
+        </w:r>
+        <w:r>
+          <w:rPr>
+            <w:webHidden/>
+          </w:rPr>
+          <w:t>6</w:t>
+        </w:r>
+        <w:r>
+          <w:rPr>
+            <w:webHidden/>
+          </w:rPr>
+          <w:fldChar w:fldCharType="end"/>
+        </w:r>
+      </w:hyperlink>
+    </w:p>
+    <w:p>
+      <w:pPr>
+        <w:pStyle w:val="Verzeichnis2"/>
+        <w:rPr>
+          <w:rFonts w:asciiTheme="minorHAnsi" w:eastAsiaTheme="minorEastAsia" w:hAnsiTheme="minorHAnsi" w:cstheme="minorBidi"/>
+          <w:sz w:val="22"/>
+          <w:szCs w:val="22"/>
+          <w:lang w:val="es-ES" w:eastAsia="es-ES"/>
+        </w:rPr>
+      </w:pPr>
+      <w:hyperlink w:anchor="_Toc508913405" w:history="1">
+        <w:r>
+          <w:rPr>
+            <w:rStyle w:val="Hyperlink"/>
+          </w:rPr>
+          <w:t>4.2</w:t>
+        </w:r>
+        <w:r>
+          <w:rPr>
+            <w:rFonts w:asciiTheme="minorHAnsi" w:eastAsiaTheme="minorEastAsia" w:hAnsiTheme="minorHAnsi" w:cstheme="minorBidi"/>
+            <w:sz w:val="22"/>
+            <w:szCs w:val="22"/>
+            <w:lang w:val="es-ES" w:eastAsia="es-ES"/>
+          </w:rPr>
+          <w:tab/>
+        </w:r>
+        <w:r>
+          <w:rPr>
+            <w:rStyle w:val="Hyperlink"/>
+          </w:rPr>
           <w:t>Required technology</w:t>
         </w:r>
         <w:r>
@@ -999,7 +1074,7 @@
           <w:rPr>
             <w:webHidden/>
           </w:rPr>
-          <w:instrText xml:space="preserve"> PAGEREF _Toc508615884 \h </w:instrText>
+          <w:instrText xml:space="preserve"> PAGEREF _Toc508913405 \h </w:instrText>
         </w:r>
         <w:r>
           <w:rPr>
@@ -1028,7 +1103,7 @@
     </w:p>
     <w:p>
       <w:pPr>
-        <w:pStyle w:val="TOC3"/>
+        <w:pStyle w:val="Verzeichnis3"/>
         <w:rPr>
           <w:rFonts w:asciiTheme="minorHAnsi" w:eastAsiaTheme="minorEastAsia" w:hAnsiTheme="minorHAnsi" w:cstheme="minorBidi"/>
           <w:noProof/>
@@ -1037,13 +1112,13 @@
           <w:lang w:val="es-ES" w:eastAsia="es-ES"/>
         </w:rPr>
       </w:pPr>
-      <w:hyperlink w:anchor="_Toc508615885" w:history="1">
+      <w:hyperlink w:anchor="_Toc508913406" w:history="1">
         <w:r>
           <w:rPr>
             <w:rStyle w:val="Hyperlink"/>
             <w:noProof/>
           </w:rPr>
-          <w:t>4.1.1</w:t>
+          <w:t>4.2.1</w:t>
         </w:r>
         <w:r>
           <w:rPr>
@@ -1081,7 +1156,7 @@
             <w:noProof/>
             <w:webHidden/>
           </w:rPr>
-          <w:instrText xml:space="preserve"> PAGEREF _Toc508615885 \h </w:instrText>
+          <w:instrText xml:space="preserve"> PAGEREF _Toc508913406 \h </w:instrText>
         </w:r>
         <w:r>
           <w:rPr>
@@ -1114,7 +1189,7 @@
     </w:p>
     <w:p>
       <w:pPr>
-        <w:pStyle w:val="TOC3"/>
+        <w:pStyle w:val="Verzeichnis3"/>
         <w:rPr>
           <w:rFonts w:asciiTheme="minorHAnsi" w:eastAsiaTheme="minorEastAsia" w:hAnsiTheme="minorHAnsi" w:cstheme="minorBidi"/>
           <w:noProof/>
@@ -1123,13 +1198,13 @@
           <w:lang w:val="es-ES" w:eastAsia="es-ES"/>
         </w:rPr>
       </w:pPr>
-      <w:hyperlink w:anchor="_Toc508615886" w:history="1">
+      <w:hyperlink w:anchor="_Toc508913407" w:history="1">
         <w:r>
           <w:rPr>
             <w:rStyle w:val="Hyperlink"/>
             <w:noProof/>
           </w:rPr>
-          <w:t>4.1.2</w:t>
+          <w:t>4.2.2</w:t>
         </w:r>
         <w:r>
           <w:rPr>
@@ -1167,7 +1242,7 @@
             <w:noProof/>
             <w:webHidden/>
           </w:rPr>
-          <w:instrText xml:space="preserve"> PAGEREF _Toc508615886 \h </w:instrText>
+          <w:instrText xml:space="preserve"> PAGEREF _Toc508913407 \h </w:instrText>
         </w:r>
         <w:r>
           <w:rPr>
@@ -1200,7 +1275,7 @@
     </w:p>
     <w:p>
       <w:pPr>
-        <w:pStyle w:val="TOC2"/>
+        <w:pStyle w:val="Verzeichnis2"/>
         <w:rPr>
           <w:rFonts w:asciiTheme="minorHAnsi" w:eastAsiaTheme="minorEastAsia" w:hAnsiTheme="minorHAnsi" w:cstheme="minorBidi"/>
           <w:sz w:val="22"/>
@@ -1208,12 +1283,12 @@
           <w:lang w:val="es-ES" w:eastAsia="es-ES"/>
         </w:rPr>
       </w:pPr>
-      <w:hyperlink w:anchor="_Toc508615887" w:history="1">
+      <w:hyperlink w:anchor="_Toc508913408" w:history="1">
         <w:r>
           <w:rPr>
             <w:rStyle w:val="Hyperlink"/>
           </w:rPr>
-          <w:t>4.2</w:t>
+          <w:t>4.3</w:t>
         </w:r>
         <w:r>
           <w:rPr>
@@ -1246,7 +1321,7 @@
           <w:rPr>
             <w:webHidden/>
           </w:rPr>
-          <w:instrText xml:space="preserve"> PAGEREF _Toc508615887 \h </w:instrText>
+          <w:instrText xml:space="preserve"> PAGEREF _Toc508913408 \h </w:instrText>
         </w:r>
         <w:r>
           <w:rPr>
@@ -1275,7 +1350,7 @@
     </w:p>
     <w:p>
       <w:pPr>
-        <w:pStyle w:val="TOC3"/>
+        <w:pStyle w:val="Verzeichnis3"/>
         <w:rPr>
           <w:rFonts w:asciiTheme="minorHAnsi" w:eastAsiaTheme="minorEastAsia" w:hAnsiTheme="minorHAnsi" w:cstheme="minorBidi"/>
           <w:noProof/>
@@ -1284,13 +1359,13 @@
           <w:lang w:val="es-ES" w:eastAsia="es-ES"/>
         </w:rPr>
       </w:pPr>
-      <w:hyperlink w:anchor="_Toc508615888" w:history="1">
+      <w:hyperlink w:anchor="_Toc508913409" w:history="1">
         <w:r>
           <w:rPr>
             <w:rStyle w:val="Hyperlink"/>
             <w:noProof/>
           </w:rPr>
-          <w:t>4.2.1</w:t>
+          <w:t>4.3.1</w:t>
         </w:r>
         <w:r>
           <w:rPr>
@@ -1328,7 +1403,7 @@
             <w:noProof/>
             <w:webHidden/>
           </w:rPr>
-          <w:instrText xml:space="preserve"> PAGEREF _Toc508615888 \h </w:instrText>
+          <w:instrText xml:space="preserve"> PAGEREF _Toc508913409 \h </w:instrText>
         </w:r>
         <w:r>
           <w:rPr>
@@ -1361,7 +1436,7 @@
     </w:p>
     <w:p>
       <w:pPr>
-        <w:pStyle w:val="TOC3"/>
+        <w:pStyle w:val="Verzeichnis3"/>
         <w:rPr>
           <w:rFonts w:asciiTheme="minorHAnsi" w:eastAsiaTheme="minorEastAsia" w:hAnsiTheme="minorHAnsi" w:cstheme="minorBidi"/>
           <w:noProof/>
@@ -1370,13 +1445,13 @@
           <w:lang w:val="es-ES" w:eastAsia="es-ES"/>
         </w:rPr>
       </w:pPr>
-      <w:hyperlink w:anchor="_Toc508615889" w:history="1">
+      <w:hyperlink w:anchor="_Toc508913410" w:history="1">
         <w:r>
           <w:rPr>
             <w:rStyle w:val="Hyperlink"/>
             <w:noProof/>
           </w:rPr>
-          <w:t>4.2.2</w:t>
+          <w:t>4.3.2</w:t>
         </w:r>
         <w:r>
           <w:rPr>
@@ -1414,7 +1489,7 @@
             <w:noProof/>
             <w:webHidden/>
           </w:rPr>
-          <w:instrText xml:space="preserve"> PAGEREF _Toc508615889 \h </w:instrText>
+          <w:instrText xml:space="preserve"> PAGEREF _Toc508913410 \h </w:instrText>
         </w:r>
         <w:r>
           <w:rPr>
@@ -1447,7 +1522,7 @@
     </w:p>
     <w:p>
       <w:pPr>
-        <w:pStyle w:val="TOC1"/>
+        <w:pStyle w:val="Verzeichnis1"/>
         <w:rPr>
           <w:rFonts w:asciiTheme="minorHAnsi" w:eastAsiaTheme="minorEastAsia" w:hAnsiTheme="minorHAnsi" w:cstheme="minorBidi"/>
           <w:b w:val="0"/>
@@ -1456,7 +1531,7 @@
           <w:lang w:val="es-ES" w:eastAsia="es-ES"/>
         </w:rPr>
       </w:pPr>
-      <w:hyperlink w:anchor="_Toc508615890" w:history="1">
+      <w:hyperlink w:anchor="_Toc508913411" w:history="1">
         <w:r>
           <w:rPr>
             <w:rStyle w:val="Hyperlink"/>
@@ -1495,7 +1570,7 @@
           <w:rPr>
             <w:webHidden/>
           </w:rPr>
-          <w:instrText xml:space="preserve"> PAGEREF _Toc508615890 \h </w:instrText>
+          <w:instrText xml:space="preserve"> PAGEREF _Toc508913411 \h </w:instrText>
         </w:r>
         <w:r>
           <w:rPr>
@@ -1524,7 +1599,157 @@
     </w:p>
     <w:p>
       <w:pPr>
-        <w:pStyle w:val="TOC1"/>
+        <w:pStyle w:val="Verzeichnis2"/>
+        <w:rPr>
+          <w:rFonts w:asciiTheme="minorHAnsi" w:eastAsiaTheme="minorEastAsia" w:hAnsiTheme="minorHAnsi" w:cstheme="minorBidi"/>
+          <w:sz w:val="22"/>
+          <w:szCs w:val="22"/>
+          <w:lang w:val="es-ES" w:eastAsia="es-ES"/>
+        </w:rPr>
+      </w:pPr>
+      <w:hyperlink w:anchor="_Toc508913412" w:history="1">
+        <w:r>
+          <w:rPr>
+            <w:rStyle w:val="Hyperlink"/>
+          </w:rPr>
+          <w:t>5.1</w:t>
+        </w:r>
+        <w:r>
+          <w:rPr>
+            <w:rFonts w:asciiTheme="minorHAnsi" w:eastAsiaTheme="minorEastAsia" w:hAnsiTheme="minorHAnsi" w:cstheme="minorBidi"/>
+            <w:sz w:val="22"/>
+            <w:szCs w:val="22"/>
+            <w:lang w:val="es-ES" w:eastAsia="es-ES"/>
+          </w:rPr>
+          <w:tab/>
+        </w:r>
+        <w:r>
+          <w:rPr>
+            <w:rStyle w:val="Hyperlink"/>
+          </w:rPr>
+          <w:t>Deliverables</w:t>
+        </w:r>
+        <w:r>
+          <w:rPr>
+            <w:webHidden/>
+          </w:rPr>
+          <w:tab/>
+        </w:r>
+        <w:r>
+          <w:rPr>
+            <w:webHidden/>
+          </w:rPr>
+          <w:fldChar w:fldCharType="begin"/>
+        </w:r>
+        <w:r>
+          <w:rPr>
+            <w:webHidden/>
+          </w:rPr>
+          <w:instrText xml:space="preserve"> PAGEREF _Toc508913412 \h </w:instrText>
+        </w:r>
+        <w:r>
+          <w:rPr>
+            <w:webHidden/>
+          </w:rPr>
+        </w:r>
+        <w:r>
+          <w:rPr>
+            <w:webHidden/>
+          </w:rPr>
+          <w:fldChar w:fldCharType="separate"/>
+        </w:r>
+        <w:r>
+          <w:rPr>
+            <w:webHidden/>
+          </w:rPr>
+          <w:t>11</w:t>
+        </w:r>
+        <w:r>
+          <w:rPr>
+            <w:webHidden/>
+          </w:rPr>
+          <w:fldChar w:fldCharType="end"/>
+        </w:r>
+      </w:hyperlink>
+    </w:p>
+    <w:p>
+      <w:pPr>
+        <w:pStyle w:val="Verzeichnis2"/>
+        <w:rPr>
+          <w:rFonts w:asciiTheme="minorHAnsi" w:eastAsiaTheme="minorEastAsia" w:hAnsiTheme="minorHAnsi" w:cstheme="minorBidi"/>
+          <w:sz w:val="22"/>
+          <w:szCs w:val="22"/>
+          <w:lang w:val="es-ES" w:eastAsia="es-ES"/>
+        </w:rPr>
+      </w:pPr>
+      <w:hyperlink w:anchor="_Toc508913413" w:history="1">
+        <w:r>
+          <w:rPr>
+            <w:rStyle w:val="Hyperlink"/>
+          </w:rPr>
+          <w:t>5.2</w:t>
+        </w:r>
+        <w:r>
+          <w:rPr>
+            <w:rFonts w:asciiTheme="minorHAnsi" w:eastAsiaTheme="minorEastAsia" w:hAnsiTheme="minorHAnsi" w:cstheme="minorBidi"/>
+            <w:sz w:val="22"/>
+            <w:szCs w:val="22"/>
+            <w:lang w:val="es-ES" w:eastAsia="es-ES"/>
+          </w:rPr>
+          <w:tab/>
+        </w:r>
+        <w:r>
+          <w:rPr>
+            <w:rStyle w:val="Hyperlink"/>
+          </w:rPr>
+          <w:t>Budget</w:t>
+        </w:r>
+        <w:r>
+          <w:rPr>
+            <w:webHidden/>
+          </w:rPr>
+          <w:tab/>
+        </w:r>
+        <w:r>
+          <w:rPr>
+            <w:webHidden/>
+          </w:rPr>
+          <w:fldChar w:fldCharType="begin"/>
+        </w:r>
+        <w:r>
+          <w:rPr>
+            <w:webHidden/>
+          </w:rPr>
+          <w:instrText xml:space="preserve"> PAGEREF _Toc508913413 \h </w:instrText>
+        </w:r>
+        <w:r>
+          <w:rPr>
+            <w:webHidden/>
+          </w:rPr>
+        </w:r>
+        <w:r>
+          <w:rPr>
+            <w:webHidden/>
+          </w:rPr>
+          <w:fldChar w:fldCharType="separate"/>
+        </w:r>
+        <w:r>
+          <w:rPr>
+            <w:webHidden/>
+          </w:rPr>
+          <w:t>11</w:t>
+        </w:r>
+        <w:r>
+          <w:rPr>
+            <w:webHidden/>
+          </w:rPr>
+          <w:fldChar w:fldCharType="end"/>
+        </w:r>
+      </w:hyperlink>
+    </w:p>
+    <w:p>
+      <w:pPr>
+        <w:pStyle w:val="Verzeichnis1"/>
         <w:rPr>
           <w:rFonts w:asciiTheme="minorHAnsi" w:eastAsiaTheme="minorEastAsia" w:hAnsiTheme="minorHAnsi" w:cstheme="minorBidi"/>
           <w:b w:val="0"/>
@@ -1533,7 +1758,7 @@
           <w:lang w:val="es-ES" w:eastAsia="es-ES"/>
         </w:rPr>
       </w:pPr>
-      <w:hyperlink w:anchor="_Toc508615891" w:history="1">
+      <w:hyperlink w:anchor="_Toc508913414" w:history="1">
         <w:r>
           <w:rPr>
             <w:rStyle w:val="Hyperlink"/>
@@ -1554,7 +1779,7 @@
           <w:rPr>
             <w:rStyle w:val="Hyperlink"/>
           </w:rPr>
-          <w:t>Deliverables</w:t>
+          <w:t>Document information</w:t>
         </w:r>
         <w:r>
           <w:rPr>
@@ -1572,7 +1797,7 @@
           <w:rPr>
             <w:webHidden/>
           </w:rPr>
-          <w:instrText xml:space="preserve"> PAGEREF _Toc508615891 \h </w:instrText>
+          <w:instrText xml:space="preserve"> PAGEREF _Toc508913414 \h </w:instrText>
         </w:r>
         <w:r>
           <w:rPr>
@@ -1601,161 +1826,7 @@
     </w:p>
     <w:p>
       <w:pPr>
-        <w:pStyle w:val="TOC1"/>
-        <w:rPr>
-          <w:rFonts w:asciiTheme="minorHAnsi" w:eastAsiaTheme="minorEastAsia" w:hAnsiTheme="minorHAnsi" w:cstheme="minorBidi"/>
-          <w:b w:val="0"/>
-          <w:sz w:val="22"/>
-          <w:szCs w:val="22"/>
-          <w:lang w:val="es-ES" w:eastAsia="es-ES"/>
-        </w:rPr>
-      </w:pPr>
-      <w:hyperlink w:anchor="_Toc508615892" w:history="1">
-        <w:r>
-          <w:rPr>
-            <w:rStyle w:val="Hyperlink"/>
-          </w:rPr>
-          <w:t>7</w:t>
-        </w:r>
-        <w:r>
-          <w:rPr>
-            <w:rFonts w:asciiTheme="minorHAnsi" w:eastAsiaTheme="minorEastAsia" w:hAnsiTheme="minorHAnsi" w:cstheme="minorBidi"/>
-            <w:b w:val="0"/>
-            <w:sz w:val="22"/>
-            <w:szCs w:val="22"/>
-            <w:lang w:val="es-ES" w:eastAsia="es-ES"/>
-          </w:rPr>
-          <w:tab/>
-        </w:r>
-        <w:r>
-          <w:rPr>
-            <w:rStyle w:val="Hyperlink"/>
-          </w:rPr>
-          <w:t>Budget</w:t>
-        </w:r>
-        <w:r>
-          <w:rPr>
-            <w:webHidden/>
-          </w:rPr>
-          <w:tab/>
-        </w:r>
-        <w:r>
-          <w:rPr>
-            <w:webHidden/>
-          </w:rPr>
-          <w:fldChar w:fldCharType="begin"/>
-        </w:r>
-        <w:r>
-          <w:rPr>
-            <w:webHidden/>
-          </w:rPr>
-          <w:instrText xml:space="preserve"> PAGEREF _Toc508615892 \h </w:instrText>
-        </w:r>
-        <w:r>
-          <w:rPr>
-            <w:webHidden/>
-          </w:rPr>
-        </w:r>
-        <w:r>
-          <w:rPr>
-            <w:webHidden/>
-          </w:rPr>
-          <w:fldChar w:fldCharType="separate"/>
-        </w:r>
-        <w:r>
-          <w:rPr>
-            <w:webHidden/>
-          </w:rPr>
-          <w:t>13</w:t>
-        </w:r>
-        <w:r>
-          <w:rPr>
-            <w:webHidden/>
-          </w:rPr>
-          <w:fldChar w:fldCharType="end"/>
-        </w:r>
-      </w:hyperlink>
-    </w:p>
-    <w:p>
-      <w:pPr>
-        <w:pStyle w:val="TOC1"/>
-        <w:rPr>
-          <w:rFonts w:asciiTheme="minorHAnsi" w:eastAsiaTheme="minorEastAsia" w:hAnsiTheme="minorHAnsi" w:cstheme="minorBidi"/>
-          <w:b w:val="0"/>
-          <w:sz w:val="22"/>
-          <w:szCs w:val="22"/>
-          <w:lang w:val="es-ES" w:eastAsia="es-ES"/>
-        </w:rPr>
-      </w:pPr>
-      <w:hyperlink w:anchor="_Toc508615893" w:history="1">
-        <w:r>
-          <w:rPr>
-            <w:rStyle w:val="Hyperlink"/>
-          </w:rPr>
-          <w:t>8</w:t>
-        </w:r>
-        <w:r>
-          <w:rPr>
-            <w:rFonts w:asciiTheme="minorHAnsi" w:eastAsiaTheme="minorEastAsia" w:hAnsiTheme="minorHAnsi" w:cstheme="minorBidi"/>
-            <w:b w:val="0"/>
-            <w:sz w:val="22"/>
-            <w:szCs w:val="22"/>
-            <w:lang w:val="es-ES" w:eastAsia="es-ES"/>
-          </w:rPr>
-          <w:tab/>
-        </w:r>
-        <w:r>
-          <w:rPr>
-            <w:rStyle w:val="Hyperlink"/>
-          </w:rPr>
-          <w:t>Document information</w:t>
-        </w:r>
-        <w:r>
-          <w:rPr>
-            <w:webHidden/>
-          </w:rPr>
-          <w:tab/>
-        </w:r>
-        <w:r>
-          <w:rPr>
-            <w:webHidden/>
-          </w:rPr>
-          <w:fldChar w:fldCharType="begin"/>
-        </w:r>
-        <w:r>
-          <w:rPr>
-            <w:webHidden/>
-          </w:rPr>
-          <w:instrText xml:space="preserve"> PAGEREF _Toc508615893 \h </w:instrText>
-        </w:r>
-        <w:r>
-          <w:rPr>
-            <w:webHidden/>
-          </w:rPr>
-        </w:r>
-        <w:r>
-          <w:rPr>
-            <w:webHidden/>
-          </w:rPr>
-          <w:fldChar w:fldCharType="separate"/>
-        </w:r>
-        <w:r>
-          <w:rPr>
-            <w:webHidden/>
-          </w:rPr>
-          <w:t>14</w:t>
-        </w:r>
-        <w:r>
-          <w:rPr>
-            <w:webHidden/>
-          </w:rPr>
-          <w:fldChar w:fldCharType="end"/>
-        </w:r>
-      </w:hyperlink>
-    </w:p>
-    <w:p>
-      <w:pPr>
-        <w:pStyle w:val="TOC2"/>
+        <w:pStyle w:val="Verzeichnis2"/>
         <w:rPr>
           <w:rFonts w:asciiTheme="minorHAnsi" w:eastAsiaTheme="minorEastAsia" w:hAnsiTheme="minorHAnsi" w:cstheme="minorBidi"/>
           <w:sz w:val="22"/>
@@ -1763,12 +1834,12 @@
           <w:lang w:val="es-ES" w:eastAsia="es-ES"/>
         </w:rPr>
       </w:pPr>
-      <w:hyperlink w:anchor="_Toc508615894" w:history="1">
+      <w:hyperlink w:anchor="_Toc508913415" w:history="1">
         <w:r>
           <w:rPr>
             <w:rStyle w:val="Hyperlink"/>
           </w:rPr>
-          <w:t>8.1</w:t>
+          <w:t>6.1</w:t>
         </w:r>
         <w:r>
           <w:rPr>
@@ -1801,7 +1872,7 @@
           <w:rPr>
             <w:webHidden/>
           </w:rPr>
-          <w:instrText xml:space="preserve"> PAGEREF _Toc508615894 \h </w:instrText>
+          <w:instrText xml:space="preserve"> PAGEREF _Toc508913415 \h </w:instrText>
         </w:r>
         <w:r>
           <w:rPr>
@@ -1818,7 +1889,7 @@
           <w:rPr>
             <w:webHidden/>
           </w:rPr>
-          <w:t>14</w:t>
+          <w:t>12</w:t>
         </w:r>
         <w:r>
           <w:rPr>
@@ -1830,7 +1901,7 @@
     </w:p>
     <w:p>
       <w:pPr>
-        <w:pStyle w:val="TOC2"/>
+        <w:pStyle w:val="Verzeichnis2"/>
         <w:rPr>
           <w:rFonts w:asciiTheme="minorHAnsi" w:eastAsiaTheme="minorEastAsia" w:hAnsiTheme="minorHAnsi" w:cstheme="minorBidi"/>
           <w:sz w:val="22"/>
@@ -1838,12 +1909,12 @@
           <w:lang w:val="es-ES" w:eastAsia="es-ES"/>
         </w:rPr>
       </w:pPr>
-      <w:hyperlink w:anchor="_Toc508615895" w:history="1">
+      <w:hyperlink w:anchor="_Toc508913416" w:history="1">
         <w:r>
           <w:rPr>
             <w:rStyle w:val="Hyperlink"/>
           </w:rPr>
-          <w:t>8.2</w:t>
+          <w:t>6.2</w:t>
         </w:r>
         <w:r>
           <w:rPr>
@@ -1876,7 +1947,7 @@
           <w:rPr>
             <w:webHidden/>
           </w:rPr>
-          <w:instrText xml:space="preserve"> PAGEREF _Toc508615895 \h </w:instrText>
+          <w:instrText xml:space="preserve"> PAGEREF _Toc508913416 \h </w:instrText>
         </w:r>
         <w:r>
           <w:rPr>
@@ -1893,7 +1964,7 @@
           <w:rPr>
             <w:webHidden/>
           </w:rPr>
-          <w:t>14</w:t>
+          <w:t>12</w:t>
         </w:r>
         <w:r>
           <w:rPr>
@@ -1905,7 +1976,7 @@
     </w:p>
     <w:p>
       <w:pPr>
-        <w:pStyle w:val="TOC2"/>
+        <w:pStyle w:val="Verzeichnis2"/>
         <w:rPr>
           <w:rFonts w:asciiTheme="minorHAnsi" w:eastAsiaTheme="minorEastAsia" w:hAnsiTheme="minorHAnsi" w:cstheme="minorBidi"/>
           <w:sz w:val="22"/>
@@ -1913,12 +1984,12 @@
           <w:lang w:val="es-ES" w:eastAsia="es-ES"/>
         </w:rPr>
       </w:pPr>
-      <w:hyperlink w:anchor="_Toc508615896" w:history="1">
+      <w:hyperlink w:anchor="_Toc508913417" w:history="1">
         <w:r>
           <w:rPr>
             <w:rStyle w:val="Hyperlink"/>
           </w:rPr>
-          <w:t>8.3</w:t>
+          <w:t>6.3</w:t>
         </w:r>
         <w:r>
           <w:rPr>
@@ -1951,7 +2022,7 @@
           <w:rPr>
             <w:webHidden/>
           </w:rPr>
-          <w:instrText xml:space="preserve"> PAGEREF _Toc508615896 \h </w:instrText>
+          <w:instrText xml:space="preserve"> PAGEREF _Toc508913417 \h </w:instrText>
         </w:r>
         <w:r>
           <w:rPr>
@@ -1968,7 +2039,7 @@
           <w:rPr>
             <w:webHidden/>
           </w:rPr>
-          <w:t>14</w:t>
+          <w:t>12</w:t>
         </w:r>
         <w:r>
           <w:rPr>
@@ -2004,10 +2075,10 @@
     </w:p>
     <w:p>
       <w:pPr>
-        <w:pStyle w:val="Heading1"/>
+        <w:pStyle w:val="berschrift1"/>
         <w:pageBreakBefore w:val="0"/>
       </w:pPr>
-      <w:bookmarkStart w:id="4" w:name="_Toc508615877"/>
+      <w:bookmarkStart w:id="4" w:name="_Toc508913397"/>
       <w:r>
         <w:lastRenderedPageBreak/>
         <w:t>Introduction</w:t>
@@ -2016,9 +2087,9 @@
     </w:p>
     <w:p>
       <w:pPr>
-        <w:pStyle w:val="Heading2"/>
-      </w:pPr>
-      <w:bookmarkStart w:id="5" w:name="_Toc508615878"/>
+        <w:pStyle w:val="berschrift2"/>
+      </w:pPr>
+      <w:bookmarkStart w:id="5" w:name="_Toc508913398"/>
       <w:r>
         <w:t>Summary</w:t>
       </w:r>
@@ -2085,9 +2156,9 @@
     </w:p>
     <w:p>
       <w:pPr>
-        <w:pStyle w:val="Heading2"/>
-      </w:pPr>
-      <w:bookmarkStart w:id="6" w:name="_Toc508615879"/>
+        <w:pStyle w:val="berschrift2"/>
+      </w:pPr>
+      <w:bookmarkStart w:id="6" w:name="_Toc508913399"/>
       <w:r>
         <w:t>Preamble</w:t>
       </w:r>
@@ -2124,9 +2195,9 @@
     </w:p>
     <w:p>
       <w:pPr>
-        <w:pStyle w:val="Heading2"/>
-      </w:pPr>
-      <w:bookmarkStart w:id="7" w:name="_Toc508615880"/>
+        <w:pStyle w:val="berschrift2"/>
+      </w:pPr>
+      <w:bookmarkStart w:id="7" w:name="_Toc508913400"/>
       <w:commentRangeStart w:id="8"/>
       <w:r>
         <w:t>Executive summary</w:t>
@@ -2134,7 +2205,7 @@
       <w:commentRangeEnd w:id="8"/>
       <w:r>
         <w:rPr>
-          <w:rStyle w:val="CommentReference"/>
+          <w:rStyle w:val="Kommentarzeichen"/>
           <w:rFonts w:cs="Tahoma"/>
           <w:b w:val="0"/>
           <w:bCs w:val="0"/>
@@ -2158,9 +2229,9 @@
     </w:p>
     <w:p>
       <w:pPr>
-        <w:pStyle w:val="Heading1"/>
-      </w:pPr>
-      <w:bookmarkStart w:id="9" w:name="_Toc508615881"/>
+        <w:pStyle w:val="berschrift1"/>
+      </w:pPr>
+      <w:bookmarkStart w:id="9" w:name="_Toc508913401"/>
       <w:r>
         <w:lastRenderedPageBreak/>
         <w:t>Statement of the problem</w:t>
@@ -2186,34 +2257,7 @@
           <w:szCs w:val="20"/>
           <w:shd w:val="clear" w:color="auto" w:fill="FFFFFF"/>
         </w:rPr>
-        <w:t xml:space="preserve">a state-of-the-art, finite element, component-based, selective fidelity </w:t>
-      </w:r>
-      <w:r>
-        <w:rPr>
-          <w:rFonts w:ascii="Arial" w:hAnsi="Arial" w:cs="Arial"/>
-          <w:color w:val="434345"/>
-          <w:szCs w:val="20"/>
-          <w:shd w:val="clear" w:color="auto" w:fill="FFFFFF"/>
-        </w:rPr>
-        <w:t>modelling</w:t>
-      </w:r>
-      <w:r>
-        <w:rPr>
-          <w:rFonts w:ascii="Arial" w:hAnsi="Arial" w:cs="Arial"/>
-          <w:color w:val="434345"/>
-          <w:szCs w:val="20"/>
-          <w:shd w:val="clear" w:color="auto" w:fill="FFFFFF"/>
-        </w:rPr>
-        <w:t xml:space="preserve"> and analysis software package.</w:t>
-      </w:r>
-      <w:r>
-        <w:rPr>
-          <w:rFonts w:ascii="Arial" w:hAnsi="Arial" w:cs="Arial"/>
-          <w:color w:val="434345"/>
-          <w:szCs w:val="20"/>
-          <w:shd w:val="clear" w:color="auto" w:fill="FFFFFF"/>
-        </w:rPr>
-        <w:t xml:space="preserve"> Flightlab is also a commercial software.</w:t>
+        <w:t>a state-of-the-art, finite element, component-based, selective fidelity modelling and analysis software package. Flightlab is also a commercial software.</w:t>
       </w:r>
     </w:p>
     <w:p>
@@ -2223,7 +2267,7 @@
     </w:p>
     <w:p>
       <w:pPr>
-        <w:pStyle w:val="ListParagraph"/>
+        <w:pStyle w:val="Listenabsatz"/>
         <w:numPr>
           <w:ilvl w:val="0"/>
           <w:numId w:val="27"/>
@@ -2235,7 +2279,7 @@
     </w:p>
     <w:p>
       <w:pPr>
-        <w:pStyle w:val="ListParagraph"/>
+        <w:pStyle w:val="Listenabsatz"/>
         <w:numPr>
           <w:ilvl w:val="0"/>
           <w:numId w:val="27"/>
@@ -2247,7 +2291,7 @@
     </w:p>
     <w:p>
       <w:pPr>
-        <w:pStyle w:val="ListParagraph"/>
+        <w:pStyle w:val="Listenabsatz"/>
         <w:numPr>
           <w:ilvl w:val="0"/>
           <w:numId w:val="27"/>
@@ -2259,9 +2303,9 @@
     </w:p>
     <w:p>
       <w:pPr>
-        <w:pStyle w:val="Heading1"/>
-      </w:pPr>
-      <w:bookmarkStart w:id="10" w:name="_Toc508615882"/>
+        <w:pStyle w:val="berschrift1"/>
+      </w:pPr>
+      <w:bookmarkStart w:id="10" w:name="_Toc508913402"/>
       <w:r>
         <w:lastRenderedPageBreak/>
         <w:t>Objectives</w:t>
@@ -2305,7 +2349,7 @@
                     </pic:cNvPicPr>
                   </pic:nvPicPr>
                   <pic:blipFill>
-                    <a:blip r:embed="rId12">
+                    <a:blip r:embed="rId13">
                       <a:extLst>
                         <a:ext uri="{28A0092B-C50C-407E-A947-70E740481C1C}">
                           <a14:useLocalDpi xmlns:a14="http://schemas.microsoft.com/office/drawing/2010/main" val="0"/>
@@ -2337,7 +2381,7 @@
     <w:p/>
     <w:p>
       <w:pPr>
-        <w:pStyle w:val="ListParagraph"/>
+        <w:pStyle w:val="Listenabsatz"/>
         <w:numPr>
           <w:ilvl w:val="0"/>
           <w:numId w:val="28"/>
@@ -2352,7 +2396,7 @@
     </w:p>
     <w:p>
       <w:pPr>
-        <w:pStyle w:val="ListParagraph"/>
+        <w:pStyle w:val="Listenabsatz"/>
         <w:numPr>
           <w:ilvl w:val="0"/>
           <w:numId w:val="28"/>
@@ -2378,7 +2422,7 @@
     </w:p>
     <w:p>
       <w:pPr>
-        <w:pStyle w:val="ListParagraph"/>
+        <w:pStyle w:val="Listenabsatz"/>
         <w:numPr>
           <w:ilvl w:val="1"/>
           <w:numId w:val="28"/>
@@ -2400,7 +2444,7 @@
     </w:p>
     <w:p>
       <w:pPr>
-        <w:pStyle w:val="ListParagraph"/>
+        <w:pStyle w:val="Listenabsatz"/>
         <w:numPr>
           <w:ilvl w:val="1"/>
           <w:numId w:val="28"/>
@@ -2424,7 +2468,7 @@
     </w:p>
     <w:p>
       <w:pPr>
-        <w:pStyle w:val="ListParagraph"/>
+        <w:pStyle w:val="Listenabsatz"/>
       </w:pPr>
       <w:r>
         <w:rPr>
@@ -2436,19 +2480,7 @@
         <w:t xml:space="preserve">The development of </w:t>
       </w:r>
       <w:r>
-        <w:t xml:space="preserve">a Kopter is can be suitable to be certified under the EASA regulations for </w:t>
-      </w:r>
-      <w:r>
-        <w:t>Flight Simulation Training Device</w:t>
-      </w:r>
-      <w:r>
-        <w:t>s</w:t>
-      </w:r>
-      <w:r>
-        <w:t xml:space="preserve"> (FSTD)</w:t>
-      </w:r>
-      <w:r>
-        <w:t xml:space="preserve">, </w:t>
+        <w:t xml:space="preserve">a Kopter is can be suitable to be certified under the EASA regulations for Flight Simulation Training Devices (FSTD), </w:t>
       </w:r>
       <w:r>
         <w:t>CS-FSTD(H)</w:t>
@@ -2474,8 +2506,6 @@
       <w:r>
         <w:t>. Depending on the complexity of the developed device, different qualification levels can be applied for.</w:t>
       </w:r>
-      <w:bookmarkStart w:id="11" w:name="_GoBack"/>
-      <w:bookmarkEnd w:id="11"/>
       <w:r>
         <w:rPr>
           <w:u w:val="single"/>
@@ -2485,28 +2515,30 @@
     </w:p>
     <w:p>
       <w:pPr>
-        <w:pStyle w:val="Heading1"/>
-      </w:pPr>
-      <w:bookmarkStart w:id="12" w:name="_Toc508615883"/>
+        <w:pStyle w:val="berschrift1"/>
+      </w:pPr>
+      <w:bookmarkStart w:id="11" w:name="_Toc508913403"/>
       <w:r>
         <w:lastRenderedPageBreak/>
         <w:t>Technical approach</w:t>
       </w:r>
+      <w:bookmarkEnd w:id="11"/>
+    </w:p>
+    <w:p>
+      <w:pPr>
+        <w:pStyle w:val="berschrift2"/>
+      </w:pPr>
+      <w:bookmarkStart w:id="12" w:name="_Toc508913404"/>
+      <w:r>
+        <w:t>Introduction to Aircraft System Identification</w:t>
+      </w:r>
       <w:bookmarkEnd w:id="12"/>
     </w:p>
     <w:p>
       <w:pPr>
-        <w:pStyle w:val="Heading2"/>
-      </w:pPr>
-      <w:r>
-        <w:t>Introduction to Aircraft System Identification</w:t>
-      </w:r>
-    </w:p>
-    <w:p>
-      <w:pPr>
-        <w:pStyle w:val="Heading2"/>
-      </w:pPr>
-      <w:bookmarkStart w:id="13" w:name="_Toc508615884"/>
+        <w:pStyle w:val="berschrift2"/>
+      </w:pPr>
+      <w:bookmarkStart w:id="13" w:name="_Toc508913405"/>
       <w:r>
         <w:t>Required technology</w:t>
       </w:r>
@@ -2514,9 +2546,9 @@
     </w:p>
     <w:p>
       <w:pPr>
-        <w:pStyle w:val="Heading3"/>
-      </w:pPr>
-      <w:bookmarkStart w:id="14" w:name="_Toc508615885"/>
+        <w:pStyle w:val="berschrift3"/>
+      </w:pPr>
+      <w:bookmarkStart w:id="14" w:name="_Toc508913406"/>
       <w:r>
         <w:t>Software</w:t>
       </w:r>
@@ -2524,9 +2556,9 @@
     </w:p>
     <w:p>
       <w:pPr>
-        <w:pStyle w:val="Heading3"/>
-      </w:pPr>
-      <w:bookmarkStart w:id="15" w:name="_Toc508615886"/>
+        <w:pStyle w:val="berschrift3"/>
+      </w:pPr>
+      <w:bookmarkStart w:id="15" w:name="_Toc508913407"/>
       <w:r>
         <w:t>Flight Testing</w:t>
       </w:r>
@@ -2544,7 +2576,7 @@
     </w:p>
     <w:p>
       <w:pPr>
-        <w:pStyle w:val="ListParagraph"/>
+        <w:pStyle w:val="Listenabsatz"/>
         <w:numPr>
           <w:ilvl w:val="0"/>
           <w:numId w:val="24"/>
@@ -2562,7 +2594,7 @@
     </w:p>
     <w:p>
       <w:pPr>
-        <w:pStyle w:val="ListParagraph"/>
+        <w:pStyle w:val="Listenabsatz"/>
         <w:numPr>
           <w:ilvl w:val="0"/>
           <w:numId w:val="24"/>
@@ -2594,7 +2626,7 @@
     </w:p>
     <w:p>
       <w:pPr>
-        <w:pStyle w:val="ListParagraph"/>
+        <w:pStyle w:val="Listenabsatz"/>
         <w:numPr>
           <w:ilvl w:val="0"/>
           <w:numId w:val="22"/>
@@ -2621,7 +2653,7 @@
     </w:p>
     <w:p>
       <w:pPr>
-        <w:pStyle w:val="ListParagraph"/>
+        <w:pStyle w:val="Listenabsatz"/>
         <w:numPr>
           <w:ilvl w:val="1"/>
           <w:numId w:val="22"/>
@@ -2633,7 +2665,7 @@
     </w:p>
     <w:p>
       <w:pPr>
-        <w:pStyle w:val="ListParagraph"/>
+        <w:pStyle w:val="Listenabsatz"/>
         <w:numPr>
           <w:ilvl w:val="1"/>
           <w:numId w:val="22"/>
@@ -2648,7 +2680,7 @@
     </w:p>
     <w:p>
       <w:pPr>
-        <w:pStyle w:val="ListParagraph"/>
+        <w:pStyle w:val="Listenabsatz"/>
         <w:numPr>
           <w:ilvl w:val="0"/>
           <w:numId w:val="22"/>
@@ -2666,7 +2698,7 @@
     </w:p>
     <w:p>
       <w:pPr>
-        <w:pStyle w:val="ListParagraph"/>
+        <w:pStyle w:val="Listenabsatz"/>
         <w:numPr>
           <w:ilvl w:val="1"/>
           <w:numId w:val="22"/>
@@ -2678,7 +2710,7 @@
     </w:p>
     <w:p>
       <w:pPr>
-        <w:pStyle w:val="ListParagraph"/>
+        <w:pStyle w:val="Listenabsatz"/>
         <w:numPr>
           <w:ilvl w:val="1"/>
           <w:numId w:val="22"/>
@@ -2690,7 +2722,7 @@
     </w:p>
     <w:p>
       <w:pPr>
-        <w:pStyle w:val="Heading4"/>
+        <w:pStyle w:val="berschrift4"/>
       </w:pPr>
       <w:r>
         <w:t>Helicopter inputs</w:t>
@@ -2709,7 +2741,7 @@
     </w:p>
     <w:p>
       <w:pPr>
-        <w:pStyle w:val="ListParagraph"/>
+        <w:pStyle w:val="Listenabsatz"/>
         <w:numPr>
           <w:ilvl w:val="0"/>
           <w:numId w:val="25"/>
@@ -2728,7 +2760,7 @@
     </w:p>
     <w:p>
       <w:pPr>
-        <w:pStyle w:val="ListParagraph"/>
+        <w:pStyle w:val="Listenabsatz"/>
         <w:numPr>
           <w:ilvl w:val="0"/>
           <w:numId w:val="25"/>
@@ -2747,7 +2779,7 @@
     </w:p>
     <w:p>
       <w:pPr>
-        <w:pStyle w:val="ListParagraph"/>
+        <w:pStyle w:val="Listenabsatz"/>
         <w:numPr>
           <w:ilvl w:val="0"/>
           <w:numId w:val="25"/>
@@ -2771,7 +2803,7 @@
     </w:p>
     <w:p>
       <w:pPr>
-        <w:pStyle w:val="ListParagraph"/>
+        <w:pStyle w:val="Listenabsatz"/>
         <w:numPr>
           <w:ilvl w:val="0"/>
           <w:numId w:val="23"/>
@@ -2786,7 +2818,7 @@
     </w:p>
     <w:p>
       <w:pPr>
-        <w:pStyle w:val="ListParagraph"/>
+        <w:pStyle w:val="Listenabsatz"/>
         <w:numPr>
           <w:ilvl w:val="0"/>
           <w:numId w:val="23"/>
@@ -2799,7 +2831,7 @@
     </w:p>
     <w:p>
       <w:pPr>
-        <w:pStyle w:val="ListParagraph"/>
+        <w:pStyle w:val="Listenabsatz"/>
         <w:numPr>
           <w:ilvl w:val="1"/>
           <w:numId w:val="23"/>
@@ -2811,7 +2843,7 @@
     </w:p>
     <w:p>
       <w:pPr>
-        <w:pStyle w:val="ListParagraph"/>
+        <w:pStyle w:val="Listenabsatz"/>
         <w:numPr>
           <w:ilvl w:val="1"/>
           <w:numId w:val="23"/>
@@ -2823,7 +2855,7 @@
     </w:p>
     <w:p>
       <w:pPr>
-        <w:pStyle w:val="ListParagraph"/>
+        <w:pStyle w:val="Listenabsatz"/>
         <w:numPr>
           <w:ilvl w:val="1"/>
           <w:numId w:val="23"/>
@@ -2838,7 +2870,7 @@
     </w:p>
     <w:p>
       <w:pPr>
-        <w:pStyle w:val="ListParagraph"/>
+        <w:pStyle w:val="Listenabsatz"/>
         <w:numPr>
           <w:ilvl w:val="0"/>
           <w:numId w:val="23"/>
@@ -2850,7 +2882,7 @@
     </w:p>
     <w:p>
       <w:pPr>
-        <w:pStyle w:val="ListParagraph"/>
+        <w:pStyle w:val="Listenabsatz"/>
         <w:numPr>
           <w:ilvl w:val="1"/>
           <w:numId w:val="23"/>
@@ -2862,7 +2894,7 @@
     </w:p>
     <w:p>
       <w:pPr>
-        <w:pStyle w:val="ListParagraph"/>
+        <w:pStyle w:val="Listenabsatz"/>
         <w:numPr>
           <w:ilvl w:val="1"/>
           <w:numId w:val="23"/>
@@ -2874,7 +2906,7 @@
     </w:p>
     <w:p>
       <w:pPr>
-        <w:pStyle w:val="ListParagraph"/>
+        <w:pStyle w:val="Listenabsatz"/>
         <w:numPr>
           <w:ilvl w:val="1"/>
           <w:numId w:val="23"/>
@@ -2886,7 +2918,7 @@
     </w:p>
     <w:p>
       <w:pPr>
-        <w:pStyle w:val="ListParagraph"/>
+        <w:pStyle w:val="Listenabsatz"/>
         <w:numPr>
           <w:ilvl w:val="2"/>
           <w:numId w:val="23"/>
@@ -2898,7 +2930,7 @@
     </w:p>
     <w:p>
       <w:pPr>
-        <w:pStyle w:val="ListParagraph"/>
+        <w:pStyle w:val="Listenabsatz"/>
         <w:numPr>
           <w:ilvl w:val="2"/>
           <w:numId w:val="23"/>
@@ -2913,7 +2945,7 @@
     </w:p>
     <w:p>
       <w:pPr>
-        <w:pStyle w:val="ListParagraph"/>
+        <w:pStyle w:val="Listenabsatz"/>
         <w:numPr>
           <w:ilvl w:val="0"/>
           <w:numId w:val="23"/>
@@ -2925,7 +2957,7 @@
     </w:p>
     <w:p>
       <w:pPr>
-        <w:pStyle w:val="ListParagraph"/>
+        <w:pStyle w:val="Listenabsatz"/>
         <w:numPr>
           <w:ilvl w:val="1"/>
           <w:numId w:val="23"/>
@@ -2937,7 +2969,7 @@
     </w:p>
     <w:p>
       <w:pPr>
-        <w:pStyle w:val="ListParagraph"/>
+        <w:pStyle w:val="Listenabsatz"/>
         <w:numPr>
           <w:ilvl w:val="1"/>
           <w:numId w:val="23"/>
@@ -2954,7 +2986,7 @@
     </w:p>
     <w:p>
       <w:pPr>
-        <w:pStyle w:val="ListParagraph"/>
+        <w:pStyle w:val="Listenabsatz"/>
         <w:numPr>
           <w:ilvl w:val="0"/>
           <w:numId w:val="24"/>
@@ -3002,7 +3034,7 @@
                     <pic:cNvPicPr/>
                   </pic:nvPicPr>
                   <pic:blipFill>
-                    <a:blip r:embed="rId13"/>
+                    <a:blip r:embed="rId14"/>
                     <a:stretch>
                       <a:fillRect/>
                     </a:stretch>
@@ -3028,7 +3060,7 @@
     </w:p>
     <w:p>
       <w:pPr>
-        <w:pStyle w:val="ListParagraph"/>
+        <w:pStyle w:val="Listenabsatz"/>
         <w:numPr>
           <w:ilvl w:val="0"/>
           <w:numId w:val="24"/>
@@ -3072,7 +3104,7 @@
                     <pic:cNvPicPr/>
                   </pic:nvPicPr>
                   <pic:blipFill>
-                    <a:blip r:embed="rId14"/>
+                    <a:blip r:embed="rId15"/>
                     <a:stretch>
                       <a:fillRect/>
                     </a:stretch>
@@ -3095,7 +3127,7 @@
     </w:p>
     <w:p>
       <w:pPr>
-        <w:pStyle w:val="ListParagraph"/>
+        <w:pStyle w:val="Listenabsatz"/>
         <w:numPr>
           <w:ilvl w:val="0"/>
           <w:numId w:val="24"/>
@@ -3144,7 +3176,7 @@
                     <pic:cNvPicPr/>
                   </pic:nvPicPr>
                   <pic:blipFill>
-                    <a:blip r:embed="rId15"/>
+                    <a:blip r:embed="rId16"/>
                     <a:stretch>
                       <a:fillRect/>
                     </a:stretch>
@@ -3167,7 +3199,7 @@
     </w:p>
     <w:p>
       <w:pPr>
-        <w:pStyle w:val="ListParagraph"/>
+        <w:pStyle w:val="Listenabsatz"/>
         <w:numPr>
           <w:ilvl w:val="0"/>
           <w:numId w:val="24"/>
@@ -3207,7 +3239,7 @@
                     <pic:cNvPicPr/>
                   </pic:nvPicPr>
                   <pic:blipFill>
-                    <a:blip r:embed="rId16"/>
+                    <a:blip r:embed="rId17"/>
                     <a:stretch>
                       <a:fillRect/>
                     </a:stretch>
@@ -3254,9 +3286,9 @@
     </w:p>
     <w:p>
       <w:pPr>
-        <w:pStyle w:val="Heading2"/>
-      </w:pPr>
-      <w:bookmarkStart w:id="16" w:name="_Toc508615887"/>
+        <w:pStyle w:val="berschrift2"/>
+      </w:pPr>
+      <w:bookmarkStart w:id="16" w:name="_Toc508913408"/>
       <w:r>
         <w:lastRenderedPageBreak/>
         <w:t>Implementation</w:t>
@@ -3265,9 +3297,9 @@
     </w:p>
     <w:p>
       <w:pPr>
-        <w:pStyle w:val="Heading3"/>
-      </w:pPr>
-      <w:bookmarkStart w:id="17" w:name="_Toc508615888"/>
+        <w:pStyle w:val="berschrift3"/>
+      </w:pPr>
+      <w:bookmarkStart w:id="17" w:name="_Toc508913409"/>
       <w:r>
         <w:t>Development</w:t>
       </w:r>
@@ -3275,9 +3307,9 @@
     </w:p>
     <w:p>
       <w:pPr>
-        <w:pStyle w:val="Heading3"/>
-      </w:pPr>
-      <w:bookmarkStart w:id="18" w:name="_Toc508615889"/>
+        <w:pStyle w:val="berschrift3"/>
+      </w:pPr>
+      <w:bookmarkStart w:id="18" w:name="_Toc508913410"/>
       <w:r>
         <w:t>Involvement of third parties</w:t>
       </w:r>
@@ -3285,9 +3317,9 @@
     </w:p>
     <w:p>
       <w:pPr>
-        <w:pStyle w:val="Heading1"/>
-      </w:pPr>
-      <w:bookmarkStart w:id="19" w:name="_Toc508615890"/>
+        <w:pStyle w:val="berschrift1"/>
+      </w:pPr>
+      <w:bookmarkStart w:id="19" w:name="_Toc508913411"/>
       <w:r>
         <w:lastRenderedPageBreak/>
         <w:t>Project management</w:t>
@@ -3311,25 +3343,305 @@
     <w:p/>
     <w:p>
       <w:pPr>
-        <w:pStyle w:val="Heading1"/>
-      </w:pPr>
-      <w:bookmarkStart w:id="20" w:name="_Toc508615891"/>
-      <w:r>
-        <w:lastRenderedPageBreak/>
+        <w:pStyle w:val="berschrift2"/>
+      </w:pPr>
+      <w:bookmarkStart w:id="20" w:name="_Toc508913412"/>
+      <w:r>
+        <w:t>Schedule</w:t>
+      </w:r>
+    </w:p>
+    <w:p>
+      <w:pPr>
+        <w:pStyle w:val="Listenabsatz"/>
+        <w:numPr>
+          <w:ilvl w:val="0"/>
+          <w:numId w:val="29"/>
+        </w:numPr>
+      </w:pPr>
+      <w:r>
+        <w:t>Description of task phases</w:t>
+      </w:r>
+    </w:p>
+    <w:p>
+      <w:pPr>
+        <w:pStyle w:val="Listenabsatz"/>
+        <w:numPr>
+          <w:ilvl w:val="1"/>
+          <w:numId w:val="29"/>
+        </w:numPr>
+      </w:pPr>
+      <w:r>
+        <w:t>Planning</w:t>
+      </w:r>
+    </w:p>
+    <w:p>
+      <w:pPr>
+        <w:pStyle w:val="Listenabsatz"/>
+        <w:numPr>
+          <w:ilvl w:val="1"/>
+          <w:numId w:val="29"/>
+        </w:numPr>
+      </w:pPr>
+      <w:r>
+        <w:t>Concept Development</w:t>
+      </w:r>
+    </w:p>
+    <w:p>
+      <w:pPr>
+        <w:pStyle w:val="Listenabsatz"/>
+        <w:numPr>
+          <w:ilvl w:val="2"/>
+          <w:numId w:val="29"/>
+        </w:numPr>
+      </w:pPr>
+      <w:r>
+        <w:t>Phase 1</w:t>
+      </w:r>
+    </w:p>
+    <w:p>
+      <w:pPr>
+        <w:pStyle w:val="Listenabsatz"/>
+        <w:numPr>
+          <w:ilvl w:val="1"/>
+          <w:numId w:val="29"/>
+        </w:numPr>
+      </w:pPr>
+      <w:r>
+        <w:t>Implementation</w:t>
+      </w:r>
+    </w:p>
+    <w:p>
+      <w:pPr>
+        <w:pStyle w:val="Listenabsatz"/>
+        <w:numPr>
+          <w:ilvl w:val="2"/>
+          <w:numId w:val="29"/>
+        </w:numPr>
+      </w:pPr>
+      <w:r>
+        <w:t>Phase 2</w:t>
+      </w:r>
+    </w:p>
+    <w:p>
+      <w:pPr>
+        <w:pStyle w:val="Listenabsatz"/>
+        <w:numPr>
+          <w:ilvl w:val="2"/>
+          <w:numId w:val="29"/>
+        </w:numPr>
+      </w:pPr>
+      <w:r>
+        <w:t>Phase 3</w:t>
+      </w:r>
+    </w:p>
+    <w:p>
+      <w:pPr>
+        <w:pStyle w:val="Listenabsatz"/>
+        <w:numPr>
+          <w:ilvl w:val="0"/>
+          <w:numId w:val="29"/>
+        </w:numPr>
+      </w:pPr>
+      <w:r>
+        <w:t>Gant diagram</w:t>
+      </w:r>
+    </w:p>
+    <w:p>
+      <w:pPr>
+        <w:pStyle w:val="Listenabsatz"/>
+        <w:numPr>
+          <w:ilvl w:val="1"/>
+          <w:numId w:val="29"/>
+        </w:numPr>
+      </w:pPr>
+      <w:r>
+        <w:t>Until the required model is implemented</w:t>
+      </w:r>
+    </w:p>
+    <w:p>
+      <w:pPr>
+        <w:pStyle w:val="berschrift2"/>
+      </w:pPr>
+      <w:r>
+        <w:t>Resources</w:t>
+      </w:r>
+    </w:p>
+    <w:p>
+      <w:pPr>
+        <w:pStyle w:val="Listenabsatz"/>
+        <w:numPr>
+          <w:ilvl w:val="0"/>
+          <w:numId w:val="29"/>
+        </w:numPr>
+      </w:pPr>
+      <w:r>
+        <w:t>Software -&gt; Commercial software</w:t>
+      </w:r>
+    </w:p>
+    <w:p>
+      <w:pPr>
+        <w:pStyle w:val="Listenabsatz"/>
+        <w:numPr>
+          <w:ilvl w:val="0"/>
+          <w:numId w:val="29"/>
+        </w:numPr>
+      </w:pPr>
+      <w:r>
+        <w:t>Flight test</w:t>
+      </w:r>
+    </w:p>
+    <w:p>
+      <w:pPr>
+        <w:pStyle w:val="Listenabsatz"/>
+        <w:numPr>
+          <w:ilvl w:val="1"/>
+          <w:numId w:val="29"/>
+        </w:numPr>
+      </w:pPr>
+      <w:r>
+        <w:t>Flight Test Program -&gt; Calculate expected flight test hours required</w:t>
+      </w:r>
+    </w:p>
+    <w:p>
+      <w:pPr>
+        <w:pStyle w:val="Listenabsatz"/>
+        <w:numPr>
+          <w:ilvl w:val="1"/>
+          <w:numId w:val="29"/>
+        </w:numPr>
+      </w:pPr>
+      <w:r>
+        <w:t>Pilots</w:t>
+      </w:r>
+    </w:p>
+    <w:p>
+      <w:pPr>
+        <w:pStyle w:val="Listenabsatz"/>
+        <w:numPr>
+          <w:ilvl w:val="0"/>
+          <w:numId w:val="29"/>
+        </w:numPr>
+      </w:pPr>
+      <w:r>
+        <w:t>Team qualifications</w:t>
+      </w:r>
+    </w:p>
+    <w:p>
+      <w:pPr>
+        <w:pStyle w:val="Listenabsatz"/>
+        <w:numPr>
+          <w:ilvl w:val="1"/>
+          <w:numId w:val="29"/>
+        </w:numPr>
+      </w:pPr>
+      <w:r>
+        <w:t>One analysis engineer dedicated exclusively to this task</w:t>
+      </w:r>
+    </w:p>
+    <w:p>
+      <w:pPr>
+        <w:pStyle w:val="Listenabsatz"/>
+        <w:numPr>
+          <w:ilvl w:val="1"/>
+          <w:numId w:val="29"/>
+        </w:numPr>
+      </w:pPr>
+      <w:r>
+        <w:t>Support from Flight Physics department</w:t>
+      </w:r>
+    </w:p>
+    <w:p>
+      <w:pPr>
+        <w:pStyle w:val="berschrift2"/>
+      </w:pPr>
+      <w:r>
         <w:t>Deliverables</w:t>
       </w:r>
       <w:bookmarkEnd w:id="20"/>
     </w:p>
     <w:p>
       <w:pPr>
-        <w:pStyle w:val="Heading1"/>
-      </w:pPr>
-      <w:bookmarkStart w:id="21" w:name="_Toc508615892"/>
-      <w:r>
-        <w:lastRenderedPageBreak/>
+        <w:pStyle w:val="Listenabsatz"/>
+        <w:numPr>
+          <w:ilvl w:val="0"/>
+          <w:numId w:val="30"/>
+        </w:numPr>
+      </w:pPr>
+      <w:r>
+        <w:t>Data compilation</w:t>
+      </w:r>
+    </w:p>
+    <w:p>
+      <w:pPr>
+        <w:pStyle w:val="Listenabsatz"/>
+        <w:numPr>
+          <w:ilvl w:val="0"/>
+          <w:numId w:val="30"/>
+        </w:numPr>
+      </w:pPr>
+      <w:r>
+        <w:t>Software development</w:t>
+      </w:r>
+    </w:p>
+    <w:p>
+      <w:pPr>
+        <w:pStyle w:val="Listenabsatz"/>
+        <w:numPr>
+          <w:ilvl w:val="1"/>
+          <w:numId w:val="30"/>
+        </w:numPr>
+      </w:pPr>
+      <w:r>
+        <w:t>Set of tools to integrate SID methodologies within Flightlab, being feed from flight test data, enabling the validation of the second</w:t>
+      </w:r>
+    </w:p>
+    <w:p>
+      <w:pPr>
+        <w:pStyle w:val="Listenabsatz"/>
+        <w:numPr>
+          <w:ilvl w:val="1"/>
+          <w:numId w:val="30"/>
+        </w:numPr>
+      </w:pPr>
+      <w:r>
+        <w:t>Identified dynamic model of the SH09 P3 prototype implemented in Matlab. This model can serve applications such as:</w:t>
+      </w:r>
+    </w:p>
+    <w:p>
+      <w:pPr>
+        <w:pStyle w:val="Listenabsatz"/>
+        <w:numPr>
+          <w:ilvl w:val="2"/>
+          <w:numId w:val="30"/>
+        </w:numPr>
+      </w:pPr>
+      <w:r>
+        <w:t>Flight simulator development</w:t>
+      </w:r>
+    </w:p>
+    <w:p>
+      <w:pPr>
+        <w:pStyle w:val="Listenabsatz"/>
+        <w:numPr>
+          <w:ilvl w:val="2"/>
+          <w:numId w:val="30"/>
+        </w:numPr>
+      </w:pPr>
+      <w:r>
+        <w:t>Stability Augmentation System development</w:t>
+      </w:r>
+      <w:bookmarkStart w:id="21" w:name="_GoBack"/>
+      <w:bookmarkEnd w:id="21"/>
+    </w:p>
+    <w:p>
+      <w:pPr>
+        <w:pStyle w:val="berschrift2"/>
+      </w:pPr>
+      <w:bookmarkStart w:id="22" w:name="_Toc508913413"/>
+      <w:r>
         <w:t>Budget</w:t>
       </w:r>
-      <w:bookmarkEnd w:id="21"/>
+      <w:bookmarkEnd w:id="22"/>
     </w:p>
     <w:p>
       <w:pPr>
@@ -3349,25 +3661,25 @@
     </w:p>
     <w:p>
       <w:pPr>
-        <w:pStyle w:val="Heading1"/>
+        <w:pStyle w:val="berschrift1"/>
         <w:pageBreakBefore w:val="0"/>
       </w:pPr>
-      <w:bookmarkStart w:id="22" w:name="_Toc508615893"/>
+      <w:bookmarkStart w:id="23" w:name="_Toc508913414"/>
       <w:r>
         <w:lastRenderedPageBreak/>
         <w:t>Document information</w:t>
       </w:r>
-      <w:bookmarkEnd w:id="22"/>
-    </w:p>
-    <w:p>
-      <w:pPr>
-        <w:pStyle w:val="Heading2"/>
-      </w:pPr>
-      <w:bookmarkStart w:id="23" w:name="_Toc508615894"/>
+      <w:bookmarkEnd w:id="23"/>
+    </w:p>
+    <w:p>
+      <w:pPr>
+        <w:pStyle w:val="berschrift2"/>
+      </w:pPr>
+      <w:bookmarkStart w:id="24" w:name="_Toc508913415"/>
       <w:r>
         <w:t>Definitions/ Abbreviations</w:t>
       </w:r>
-      <w:bookmarkEnd w:id="23"/>
+      <w:bookmarkEnd w:id="24"/>
     </w:p>
     <w:tbl>
       <w:tblPr>
@@ -3550,7 +3862,7 @@
     </w:tbl>
     <w:p>
       <w:pPr>
-        <w:pStyle w:val="Caption"/>
+        <w:pStyle w:val="Beschriftung"/>
         <w:jc w:val="left"/>
       </w:pPr>
       <w:r>
@@ -3585,13 +3897,13 @@
     </w:p>
     <w:p>
       <w:pPr>
-        <w:pStyle w:val="Heading2"/>
-      </w:pPr>
-      <w:bookmarkStart w:id="24" w:name="_Toc508615895"/>
+        <w:pStyle w:val="berschrift2"/>
+      </w:pPr>
+      <w:bookmarkStart w:id="25" w:name="_Toc508913416"/>
       <w:r>
         <w:t>References</w:t>
       </w:r>
-      <w:bookmarkEnd w:id="24"/>
+      <w:bookmarkEnd w:id="25"/>
     </w:p>
     <w:p>
       <w:pPr>
@@ -3683,14 +3995,14 @@
                 <w:lang w:val="en-GB"/>
               </w:rPr>
             </w:pPr>
-            <w:bookmarkStart w:id="25" w:name="_Ref508562619"/>
+            <w:bookmarkStart w:id="26" w:name="_Ref508562619"/>
             <w:r>
               <w:rPr>
                 <w:lang w:val="en-GB"/>
               </w:rPr>
               <w:t>MoM</w:t>
             </w:r>
-            <w:bookmarkEnd w:id="25"/>
+            <w:bookmarkEnd w:id="26"/>
             <w:r>
               <w:rPr>
                 <w:lang w:val="en-GB"/>
@@ -3752,7 +4064,7 @@
     </w:tbl>
     <w:p>
       <w:pPr>
-        <w:pStyle w:val="Caption"/>
+        <w:pStyle w:val="Beschriftung"/>
         <w:jc w:val="left"/>
       </w:pPr>
       <w:r>
@@ -3853,14 +4165,14 @@
                 <w:lang w:val="en-GB"/>
               </w:rPr>
             </w:pPr>
-            <w:bookmarkStart w:id="26" w:name="_Ref508789884"/>
+            <w:bookmarkStart w:id="27" w:name="_Ref508789884"/>
             <w:r>
               <w:rPr>
                 <w:lang w:val="en-GB"/>
               </w:rPr>
               <w:t>CS-FSTD(H)</w:t>
             </w:r>
-            <w:bookmarkEnd w:id="26"/>
+            <w:bookmarkEnd w:id="27"/>
           </w:p>
         </w:tc>
         <w:tc>
@@ -3906,13 +4218,13 @@
     </w:p>
     <w:p>
       <w:pPr>
-        <w:pStyle w:val="Heading2"/>
-      </w:pPr>
-      <w:bookmarkStart w:id="27" w:name="_Toc508615896"/>
+        <w:pStyle w:val="berschrift2"/>
+      </w:pPr>
+      <w:bookmarkStart w:id="28" w:name="_Toc508913417"/>
       <w:r>
         <w:t>Revisions</w:t>
       </w:r>
-      <w:bookmarkEnd w:id="27"/>
+      <w:bookmarkEnd w:id="28"/>
     </w:p>
     <w:tbl>
       <w:tblPr>
@@ -4124,7 +4436,7 @@
     </w:tbl>
     <w:p>
       <w:pPr>
-        <w:pStyle w:val="Caption"/>
+        <w:pStyle w:val="Beschriftung"/>
         <w:jc w:val="left"/>
       </w:pPr>
       <w:r>
@@ -4151,15 +4463,15 @@
       <w:r>
         <w:t>: Revisions</w:t>
       </w:r>
-    </w:p>
-    <w:bookmarkEnd w:id="3"/>
+      <w:bookmarkEnd w:id="3"/>
+    </w:p>
     <w:sectPr>
-      <w:headerReference w:type="even" r:id="rId17"/>
-      <w:headerReference w:type="default" r:id="rId18"/>
-      <w:footerReference w:type="even" r:id="rId19"/>
-      <w:footerReference w:type="default" r:id="rId20"/>
-      <w:headerReference w:type="first" r:id="rId21"/>
-      <w:footerReference w:type="first" r:id="rId22"/>
+      <w:headerReference w:type="even" r:id="rId18"/>
+      <w:headerReference w:type="default" r:id="rId19"/>
+      <w:footerReference w:type="even" r:id="rId20"/>
+      <w:footerReference w:type="default" r:id="rId21"/>
+      <w:headerReference w:type="first" r:id="rId22"/>
+      <w:footerReference w:type="first" r:id="rId23"/>
       <w:pgSz w:w="11906" w:h="16838" w:code="9"/>
       <w:pgMar w:top="1418" w:right="1418" w:bottom="1418" w:left="1418" w:header="510" w:footer="510" w:gutter="0"/>
       <w:cols w:space="708"/>
@@ -4170,15 +4482,15 @@
 </file>
 
 <file path=word/comments.xml><?xml version="1.0" encoding="utf-8"?>
-<w:comments xmlns:wpc="http://schemas.microsoft.com/office/word/2010/wordprocessingCanvas" xmlns:cx="http://schemas.microsoft.com/office/drawing/2014/chartex" xmlns:mc="http://schemas.openxmlformats.org/markup-compatibility/2006" xmlns:o="urn:schemas-microsoft-com:office:office" xmlns:r="http://schemas.openxmlformats.org/officeDocument/2006/relationships" xmlns:m="http://schemas.openxmlformats.org/officeDocument/2006/math" xmlns:v="urn:schemas-microsoft-com:vml" xmlns:wp14="http://schemas.microsoft.com/office/word/2010/wordprocessingDrawing" xmlns:wp="http://schemas.openxmlformats.org/drawingml/2006/wordprocessingDrawing" xmlns:w10="urn:schemas-microsoft-com:office:word" xmlns:w="http://schemas.openxmlformats.org/wordprocessingml/2006/main" xmlns:w14="http://schemas.microsoft.com/office/word/2010/wordml" xmlns:w15="http://schemas.microsoft.com/office/word/2012/wordml" xmlns:w16se="http://schemas.microsoft.com/office/word/2015/wordml/symex" xmlns:wpg="http://schemas.microsoft.com/office/word/2010/wordprocessingGroup" xmlns:wpi="http://schemas.microsoft.com/office/word/2010/wordprocessingInk" xmlns:wne="http://schemas.microsoft.com/office/word/2006/wordml" xmlns:wps="http://schemas.microsoft.com/office/word/2010/wordprocessingShape" mc:Ignorable="w14 w15 w16se wp14">
+<w:comments xmlns:wpc="http://schemas.microsoft.com/office/word/2010/wordprocessingCanvas" xmlns:cx="http://schemas.microsoft.com/office/drawing/2014/chartex" xmlns:cx1="http://schemas.microsoft.com/office/drawing/2015/9/8/chartex" xmlns:cx2="http://schemas.microsoft.com/office/drawing/2015/10/21/chartex" xmlns:cx3="http://schemas.microsoft.com/office/drawing/2016/5/9/chartex" xmlns:cx4="http://schemas.microsoft.com/office/drawing/2016/5/10/chartex" xmlns:cx5="http://schemas.microsoft.com/office/drawing/2016/5/11/chartex" xmlns:cx6="http://schemas.microsoft.com/office/drawing/2016/5/12/chartex" xmlns:cx7="http://schemas.microsoft.com/office/drawing/2016/5/13/chartex" xmlns:cx8="http://schemas.microsoft.com/office/drawing/2016/5/14/chartex" xmlns:mc="http://schemas.openxmlformats.org/markup-compatibility/2006" xmlns:aink="http://schemas.microsoft.com/office/drawing/2016/ink" xmlns:am3d="http://schemas.microsoft.com/office/drawing/2017/model3d" xmlns:o="urn:schemas-microsoft-com:office:office" xmlns:r="http://schemas.openxmlformats.org/officeDocument/2006/relationships" xmlns:m="http://schemas.openxmlformats.org/officeDocument/2006/math" xmlns:v="urn:schemas-microsoft-com:vml" xmlns:wp14="http://schemas.microsoft.com/office/word/2010/wordprocessingDrawing" xmlns:wp="http://schemas.openxmlformats.org/drawingml/2006/wordprocessingDrawing" xmlns:w10="urn:schemas-microsoft-com:office:word" xmlns:w="http://schemas.openxmlformats.org/wordprocessingml/2006/main" xmlns:w14="http://schemas.microsoft.com/office/word/2010/wordml" xmlns:w15="http://schemas.microsoft.com/office/word/2012/wordml" xmlns:w16cid="http://schemas.microsoft.com/office/word/2016/wordml/cid" xmlns:w16se="http://schemas.microsoft.com/office/word/2015/wordml/symex" xmlns:wpg="http://schemas.microsoft.com/office/word/2010/wordprocessingGroup" xmlns:wpi="http://schemas.microsoft.com/office/word/2010/wordprocessingInk" xmlns:wne="http://schemas.microsoft.com/office/word/2006/wordml" xmlns:wps="http://schemas.microsoft.com/office/word/2010/wordprocessingShape" mc:Ignorable="w14 w15 w16se w16cid wp14">
   <w:comment w:id="8" w:author="Alejandro Valverde" w:date="2018-03-11T20:38:00Z" w:initials="AV">
     <w:p>
       <w:pPr>
-        <w:pStyle w:val="CommentText"/>
+        <w:pStyle w:val="Kommentartext"/>
       </w:pPr>
       <w:r>
         <w:rPr>
-          <w:rStyle w:val="CommentReference"/>
+          <w:rStyle w:val="Kommentarzeichen"/>
         </w:rPr>
         <w:annotationRef/>
       </w:r>
@@ -4191,7 +4503,7 @@
 </file>
 
 <file path=word/commentsExtended.xml><?xml version="1.0" encoding="utf-8"?>
-<w15:commentsEx xmlns:wpc="http://schemas.microsoft.com/office/word/2010/wordprocessingCanvas" xmlns:cx="http://schemas.microsoft.com/office/drawing/2014/chartex" xmlns:mc="http://schemas.openxmlformats.org/markup-compatibility/2006" xmlns:o="urn:schemas-microsoft-com:office:office" xmlns:r="http://schemas.openxmlformats.org/officeDocument/2006/relationships" xmlns:m="http://schemas.openxmlformats.org/officeDocument/2006/math" xmlns:v="urn:schemas-microsoft-com:vml" xmlns:wp14="http://schemas.microsoft.com/office/word/2010/wordprocessingDrawing" xmlns:wp="http://schemas.openxmlformats.org/drawingml/2006/wordprocessingDrawing" xmlns:w10="urn:schemas-microsoft-com:office:word" xmlns:w="http://schemas.openxmlformats.org/wordprocessingml/2006/main" xmlns:w14="http://schemas.microsoft.com/office/word/2010/wordml" xmlns:w15="http://schemas.microsoft.com/office/word/2012/wordml" xmlns:w16se="http://schemas.microsoft.com/office/word/2015/wordml/symex" xmlns:wpg="http://schemas.microsoft.com/office/word/2010/wordprocessingGroup" xmlns:wpi="http://schemas.microsoft.com/office/word/2010/wordprocessingInk" xmlns:wne="http://schemas.microsoft.com/office/word/2006/wordml" xmlns:wps="http://schemas.microsoft.com/office/word/2010/wordprocessingShape" mc:Ignorable="w14 w15 w16se wp14">
+<w15:commentsEx xmlns:wpc="http://schemas.microsoft.com/office/word/2010/wordprocessingCanvas" xmlns:cx="http://schemas.microsoft.com/office/drawing/2014/chartex" xmlns:cx1="http://schemas.microsoft.com/office/drawing/2015/9/8/chartex" xmlns:cx2="http://schemas.microsoft.com/office/drawing/2015/10/21/chartex" xmlns:cx3="http://schemas.microsoft.com/office/drawing/2016/5/9/chartex" xmlns:cx4="http://schemas.microsoft.com/office/drawing/2016/5/10/chartex" xmlns:cx5="http://schemas.microsoft.com/office/drawing/2016/5/11/chartex" xmlns:cx6="http://schemas.microsoft.com/office/drawing/2016/5/12/chartex" xmlns:cx7="http://schemas.microsoft.com/office/drawing/2016/5/13/chartex" xmlns:cx8="http://schemas.microsoft.com/office/drawing/2016/5/14/chartex" xmlns:mc="http://schemas.openxmlformats.org/markup-compatibility/2006" xmlns:aink="http://schemas.microsoft.com/office/drawing/2016/ink" xmlns:am3d="http://schemas.microsoft.com/office/drawing/2017/model3d" xmlns:o="urn:schemas-microsoft-com:office:office" xmlns:r="http://schemas.openxmlformats.org/officeDocument/2006/relationships" xmlns:m="http://schemas.openxmlformats.org/officeDocument/2006/math" xmlns:v="urn:schemas-microsoft-com:vml" xmlns:wp14="http://schemas.microsoft.com/office/word/2010/wordprocessingDrawing" xmlns:wp="http://schemas.openxmlformats.org/drawingml/2006/wordprocessingDrawing" xmlns:w10="urn:schemas-microsoft-com:office:word" xmlns:w="http://schemas.openxmlformats.org/wordprocessingml/2006/main" xmlns:w14="http://schemas.microsoft.com/office/word/2010/wordml" xmlns:w15="http://schemas.microsoft.com/office/word/2012/wordml" xmlns:w16cid="http://schemas.microsoft.com/office/word/2016/wordml/cid" xmlns:w16se="http://schemas.microsoft.com/office/word/2015/wordml/symex" xmlns:wpg="http://schemas.microsoft.com/office/word/2010/wordprocessingGroup" xmlns:wpi="http://schemas.microsoft.com/office/word/2010/wordprocessingInk" xmlns:wne="http://schemas.microsoft.com/office/word/2006/wordml" xmlns:wps="http://schemas.microsoft.com/office/word/2010/wordprocessingShape" mc:Ignorable="w14 w15 w16se w16cid wp14">
   <w15:commentEx w15:paraId="6C1588C3" w15:done="0"/>
 </w15:commentsEx>
 </file>
@@ -4203,7 +4515,7 @@
 </file>
 
 <file path=word/endnotes.xml><?xml version="1.0" encoding="utf-8"?>
-<w:endnotes xmlns:wpc="http://schemas.microsoft.com/office/word/2010/wordprocessingCanvas" xmlns:cx="http://schemas.microsoft.com/office/drawing/2014/chartex" xmlns:mc="http://schemas.openxmlformats.org/markup-compatibility/2006" xmlns:o="urn:schemas-microsoft-com:office:office" xmlns:r="http://schemas.openxmlformats.org/officeDocument/2006/relationships" xmlns:m="http://schemas.openxmlformats.org/officeDocument/2006/math" xmlns:v="urn:schemas-microsoft-com:vml" xmlns:wp14="http://schemas.microsoft.com/office/word/2010/wordprocessingDrawing" xmlns:wp="http://schemas.openxmlformats.org/drawingml/2006/wordprocessingDrawing" xmlns:w10="urn:schemas-microsoft-com:office:word" xmlns:w="http://schemas.openxmlformats.org/wordprocessingml/2006/main" xmlns:w14="http://schemas.microsoft.com/office/word/2010/wordml" xmlns:w15="http://schemas.microsoft.com/office/word/2012/wordml" xmlns:w16se="http://schemas.microsoft.com/office/word/2015/wordml/symex" xmlns:wpg="http://schemas.microsoft.com/office/word/2010/wordprocessingGroup" xmlns:wpi="http://schemas.microsoft.com/office/word/2010/wordprocessingInk" xmlns:wne="http://schemas.microsoft.com/office/word/2006/wordml" xmlns:wps="http://schemas.microsoft.com/office/word/2010/wordprocessingShape" mc:Ignorable="w14 w15 w16se wp14">
+<w:endnotes xmlns:wpc="http://schemas.microsoft.com/office/word/2010/wordprocessingCanvas" xmlns:cx="http://schemas.microsoft.com/office/drawing/2014/chartex" xmlns:cx1="http://schemas.microsoft.com/office/drawing/2015/9/8/chartex" xmlns:cx2="http://schemas.microsoft.com/office/drawing/2015/10/21/chartex" xmlns:cx3="http://schemas.microsoft.com/office/drawing/2016/5/9/chartex" xmlns:cx4="http://schemas.microsoft.com/office/drawing/2016/5/10/chartex" xmlns:cx5="http://schemas.microsoft.com/office/drawing/2016/5/11/chartex" xmlns:cx6="http://schemas.microsoft.com/office/drawing/2016/5/12/chartex" xmlns:cx7="http://schemas.microsoft.com/office/drawing/2016/5/13/chartex" xmlns:cx8="http://schemas.microsoft.com/office/drawing/2016/5/14/chartex" xmlns:mc="http://schemas.openxmlformats.org/markup-compatibility/2006" xmlns:aink="http://schemas.microsoft.com/office/drawing/2016/ink" xmlns:am3d="http://schemas.microsoft.com/office/drawing/2017/model3d" xmlns:o="urn:schemas-microsoft-com:office:office" xmlns:r="http://schemas.openxmlformats.org/officeDocument/2006/relationships" xmlns:m="http://schemas.openxmlformats.org/officeDocument/2006/math" xmlns:v="urn:schemas-microsoft-com:vml" xmlns:wp14="http://schemas.microsoft.com/office/word/2010/wordprocessingDrawing" xmlns:wp="http://schemas.openxmlformats.org/drawingml/2006/wordprocessingDrawing" xmlns:w10="urn:schemas-microsoft-com:office:word" xmlns:w="http://schemas.openxmlformats.org/wordprocessingml/2006/main" xmlns:w14="http://schemas.microsoft.com/office/word/2010/wordml" xmlns:w15="http://schemas.microsoft.com/office/word/2012/wordml" xmlns:w16cid="http://schemas.microsoft.com/office/word/2016/wordml/cid" xmlns:w16se="http://schemas.microsoft.com/office/word/2015/wordml/symex" xmlns:wpg="http://schemas.microsoft.com/office/word/2010/wordprocessingGroup" xmlns:wpi="http://schemas.microsoft.com/office/word/2010/wordprocessingInk" xmlns:wne="http://schemas.microsoft.com/office/word/2006/wordml" xmlns:wps="http://schemas.microsoft.com/office/word/2010/wordprocessingShape" mc:Ignorable="w14 w15 w16se w16cid wp14">
   <w:endnote w:type="separator" w:id="-1">
     <w:p>
       <w:r>
@@ -4222,7 +4534,7 @@
 </file>
 
 <file path=word/footer1.xml><?xml version="1.0" encoding="utf-8"?>
-<w:ftr xmlns:wpc="http://schemas.microsoft.com/office/word/2010/wordprocessingCanvas" xmlns:cx="http://schemas.microsoft.com/office/drawing/2014/chartex" xmlns:mc="http://schemas.openxmlformats.org/markup-compatibility/2006" xmlns:o="urn:schemas-microsoft-com:office:office" xmlns:r="http://schemas.openxmlformats.org/officeDocument/2006/relationships" xmlns:m="http://schemas.openxmlformats.org/officeDocument/2006/math" xmlns:v="urn:schemas-microsoft-com:vml" xmlns:wp14="http://schemas.microsoft.com/office/word/2010/wordprocessingDrawing" xmlns:wp="http://schemas.openxmlformats.org/drawingml/2006/wordprocessingDrawing" xmlns:w10="urn:schemas-microsoft-com:office:word" xmlns:w="http://schemas.openxmlformats.org/wordprocessingml/2006/main" xmlns:w14="http://schemas.microsoft.com/office/word/2010/wordml" xmlns:w15="http://schemas.microsoft.com/office/word/2012/wordml" xmlns:w16se="http://schemas.microsoft.com/office/word/2015/wordml/symex" xmlns:wpg="http://schemas.microsoft.com/office/word/2010/wordprocessingGroup" xmlns:wpi="http://schemas.microsoft.com/office/word/2010/wordprocessingInk" xmlns:wne="http://schemas.microsoft.com/office/word/2006/wordml" xmlns:wps="http://schemas.microsoft.com/office/word/2010/wordprocessingShape" mc:Ignorable="w14 w15 w16se wp14">
+<w:ftr xmlns:wpc="http://schemas.microsoft.com/office/word/2010/wordprocessingCanvas" xmlns:cx="http://schemas.microsoft.com/office/drawing/2014/chartex" xmlns:cx1="http://schemas.microsoft.com/office/drawing/2015/9/8/chartex" xmlns:cx2="http://schemas.microsoft.com/office/drawing/2015/10/21/chartex" xmlns:cx3="http://schemas.microsoft.com/office/drawing/2016/5/9/chartex" xmlns:cx4="http://schemas.microsoft.com/office/drawing/2016/5/10/chartex" xmlns:cx5="http://schemas.microsoft.com/office/drawing/2016/5/11/chartex" xmlns:cx6="http://schemas.microsoft.com/office/drawing/2016/5/12/chartex" xmlns:cx7="http://schemas.microsoft.com/office/drawing/2016/5/13/chartex" xmlns:cx8="http://schemas.microsoft.com/office/drawing/2016/5/14/chartex" xmlns:mc="http://schemas.openxmlformats.org/markup-compatibility/2006" xmlns:aink="http://schemas.microsoft.com/office/drawing/2016/ink" xmlns:am3d="http://schemas.microsoft.com/office/drawing/2017/model3d" xmlns:o="urn:schemas-microsoft-com:office:office" xmlns:r="http://schemas.openxmlformats.org/officeDocument/2006/relationships" xmlns:m="http://schemas.openxmlformats.org/officeDocument/2006/math" xmlns:v="urn:schemas-microsoft-com:vml" xmlns:wp14="http://schemas.microsoft.com/office/word/2010/wordprocessingDrawing" xmlns:wp="http://schemas.openxmlformats.org/drawingml/2006/wordprocessingDrawing" xmlns:w10="urn:schemas-microsoft-com:office:word" xmlns:w="http://schemas.openxmlformats.org/wordprocessingml/2006/main" xmlns:w14="http://schemas.microsoft.com/office/word/2010/wordml" xmlns:w15="http://schemas.microsoft.com/office/word/2012/wordml" xmlns:w16cid="http://schemas.microsoft.com/office/word/2016/wordml/cid" xmlns:w16se="http://schemas.microsoft.com/office/word/2015/wordml/symex" xmlns:wpg="http://schemas.microsoft.com/office/word/2010/wordprocessingGroup" xmlns:wpi="http://schemas.microsoft.com/office/word/2010/wordprocessingInk" xmlns:wne="http://schemas.microsoft.com/office/word/2006/wordml" xmlns:wps="http://schemas.microsoft.com/office/word/2010/wordprocessingShape" mc:Ignorable="w14 w15 w16se w16cid wp14">
   <w:p>
     <w:pPr>
       <w:spacing w:before="0" w:after="0"/>
@@ -4232,7 +4544,7 @@
 </file>
 
 <file path=word/footer2.xml><?xml version="1.0" encoding="utf-8"?>
-<w:ftr xmlns:wpc="http://schemas.microsoft.com/office/word/2010/wordprocessingCanvas" xmlns:cx="http://schemas.microsoft.com/office/drawing/2014/chartex" xmlns:mc="http://schemas.openxmlformats.org/markup-compatibility/2006" xmlns:o="urn:schemas-microsoft-com:office:office" xmlns:r="http://schemas.openxmlformats.org/officeDocument/2006/relationships" xmlns:m="http://schemas.openxmlformats.org/officeDocument/2006/math" xmlns:v="urn:schemas-microsoft-com:vml" xmlns:wp14="http://schemas.microsoft.com/office/word/2010/wordprocessingDrawing" xmlns:wp="http://schemas.openxmlformats.org/drawingml/2006/wordprocessingDrawing" xmlns:w10="urn:schemas-microsoft-com:office:word" xmlns:w="http://schemas.openxmlformats.org/wordprocessingml/2006/main" xmlns:w14="http://schemas.microsoft.com/office/word/2010/wordml" xmlns:w15="http://schemas.microsoft.com/office/word/2012/wordml" xmlns:w16se="http://schemas.microsoft.com/office/word/2015/wordml/symex" xmlns:wpg="http://schemas.microsoft.com/office/word/2010/wordprocessingGroup" xmlns:wpi="http://schemas.microsoft.com/office/word/2010/wordprocessingInk" xmlns:wne="http://schemas.microsoft.com/office/word/2006/wordml" xmlns:wps="http://schemas.microsoft.com/office/word/2010/wordprocessingShape" mc:Ignorable="w14 w15 w16se wp14">
+<w:ftr xmlns:wpc="http://schemas.microsoft.com/office/word/2010/wordprocessingCanvas" xmlns:cx="http://schemas.microsoft.com/office/drawing/2014/chartex" xmlns:cx1="http://schemas.microsoft.com/office/drawing/2015/9/8/chartex" xmlns:cx2="http://schemas.microsoft.com/office/drawing/2015/10/21/chartex" xmlns:cx3="http://schemas.microsoft.com/office/drawing/2016/5/9/chartex" xmlns:cx4="http://schemas.microsoft.com/office/drawing/2016/5/10/chartex" xmlns:cx5="http://schemas.microsoft.com/office/drawing/2016/5/11/chartex" xmlns:cx6="http://schemas.microsoft.com/office/drawing/2016/5/12/chartex" xmlns:cx7="http://schemas.microsoft.com/office/drawing/2016/5/13/chartex" xmlns:cx8="http://schemas.microsoft.com/office/drawing/2016/5/14/chartex" xmlns:mc="http://schemas.openxmlformats.org/markup-compatibility/2006" xmlns:aink="http://schemas.microsoft.com/office/drawing/2016/ink" xmlns:am3d="http://schemas.microsoft.com/office/drawing/2017/model3d" xmlns:o="urn:schemas-microsoft-com:office:office" xmlns:r="http://schemas.openxmlformats.org/officeDocument/2006/relationships" xmlns:m="http://schemas.openxmlformats.org/officeDocument/2006/math" xmlns:v="urn:schemas-microsoft-com:vml" xmlns:wp14="http://schemas.microsoft.com/office/word/2010/wordprocessingDrawing" xmlns:wp="http://schemas.openxmlformats.org/drawingml/2006/wordprocessingDrawing" xmlns:w10="urn:schemas-microsoft-com:office:word" xmlns:w="http://schemas.openxmlformats.org/wordprocessingml/2006/main" xmlns:w14="http://schemas.microsoft.com/office/word/2010/wordml" xmlns:w15="http://schemas.microsoft.com/office/word/2012/wordml" xmlns:w16cid="http://schemas.microsoft.com/office/word/2016/wordml/cid" xmlns:w16se="http://schemas.microsoft.com/office/word/2015/wordml/symex" xmlns:wpg="http://schemas.microsoft.com/office/word/2010/wordprocessingGroup" xmlns:wpi="http://schemas.microsoft.com/office/word/2010/wordprocessingInk" xmlns:wne="http://schemas.microsoft.com/office/word/2006/wordml" xmlns:wps="http://schemas.microsoft.com/office/word/2010/wordprocessingShape" mc:Ignorable="w14 w15 w16se w16cid wp14">
   <w:p>
     <w:pPr>
       <w:pStyle w:val="MS-Dokfuss-Text"/>
@@ -4383,21 +4695,11 @@
           <w:pPr>
             <w:pStyle w:val="MS-Dokfuss-EintragGross"/>
           </w:pPr>
-          <w:r>
-            <w:fldChar w:fldCharType="begin"/>
-          </w:r>
-          <w:r>
-            <w:instrText xml:space="preserve"> DOCPROPERTY  SAP_DKTXT  \* MERGEFORMAT </w:instrText>
-          </w:r>
-          <w:r>
-            <w:fldChar w:fldCharType="separate"/>
-          </w:r>
-          <w:r>
-            <w:t>System Identification project proposal</w:t>
-          </w:r>
-          <w:r>
-            <w:fldChar w:fldCharType="end"/>
-          </w:r>
+          <w:fldSimple w:instr=" DOCPROPERTY  SAP_DKTXT  \* MERGEFORMAT ">
+            <w:r>
+              <w:t>System Identification project proposal</w:t>
+            </w:r>
+          </w:fldSimple>
         </w:p>
       </w:tc>
       <w:tc>
@@ -4414,21 +4716,11 @@
           <w:pPr>
             <w:pStyle w:val="MS-Dokfuss-EintragGross"/>
           </w:pPr>
-          <w:r>
-            <w:fldChar w:fldCharType="begin"/>
-          </w:r>
-          <w:r>
-            <w:instrText xml:space="preserve"> DOCPROPERTY  SAP_DOKNR  \* MERGEFORMAT </w:instrText>
-          </w:r>
-          <w:r>
-            <w:fldChar w:fldCharType="separate"/>
-          </w:r>
-          <w:r>
-            <w:t>10158442</w:t>
-          </w:r>
-          <w:r>
-            <w:fldChar w:fldCharType="end"/>
-          </w:r>
+          <w:fldSimple w:instr=" DOCPROPERTY  SAP_DOKNR  \* MERGEFORMAT ">
+            <w:r>
+              <w:t>10158442</w:t>
+            </w:r>
+          </w:fldSimple>
         </w:p>
       </w:tc>
     </w:tr>
@@ -4638,21 +4930,11 @@
           <w:pPr>
             <w:pStyle w:val="MS-Dokfuss-EintragKlein"/>
           </w:pPr>
-          <w:r>
-            <w:fldChar w:fldCharType="begin"/>
-          </w:r>
-          <w:r>
-            <w:instrText xml:space="preserve"> DOCPROPERTY  SAP_DOKAR  \* MERGEFORMAT </w:instrText>
-          </w:r>
-          <w:r>
-            <w:fldChar w:fldCharType="separate"/>
-          </w:r>
-          <w:r>
-            <w:t>37M</w:t>
-          </w:r>
-          <w:r>
-            <w:fldChar w:fldCharType="end"/>
-          </w:r>
+          <w:fldSimple w:instr=" DOCPROPERTY  SAP_DOKAR  \* MERGEFORMAT ">
+            <w:r>
+              <w:t>37M</w:t>
+            </w:r>
+          </w:fldSimple>
         </w:p>
       </w:tc>
       <w:tc>
@@ -4668,21 +4950,11 @@
           <w:pPr>
             <w:pStyle w:val="MS-Dokfuss-EintragKlein"/>
           </w:pPr>
-          <w:r>
-            <w:fldChar w:fldCharType="begin"/>
-          </w:r>
-          <w:r>
-            <w:instrText xml:space="preserve"> DOCPROPERTY  SAP_DOKTL  \* MERGEFORMAT </w:instrText>
-          </w:r>
-          <w:r>
-            <w:fldChar w:fldCharType="separate"/>
-          </w:r>
-          <w:r>
-            <w:t>EN</w:t>
-          </w:r>
-          <w:r>
-            <w:fldChar w:fldCharType="end"/>
-          </w:r>
+          <w:fldSimple w:instr=" DOCPROPERTY  SAP_DOKTL  \* MERGEFORMAT ">
+            <w:r>
+              <w:t>EN</w:t>
+            </w:r>
+          </w:fldSimple>
         </w:p>
       </w:tc>
       <w:tc>
@@ -4698,21 +4970,11 @@
           <w:pPr>
             <w:pStyle w:val="MS-Dokfuss-EintragKlein"/>
           </w:pPr>
-          <w:r>
-            <w:fldChar w:fldCharType="begin"/>
-          </w:r>
-          <w:r>
-            <w:instrText xml:space="preserve"> DOCPROPERTY  SAP_DOKVR  \* MERGEFORMAT </w:instrText>
-          </w:r>
-          <w:r>
-            <w:fldChar w:fldCharType="separate"/>
-          </w:r>
-          <w:r>
-            <w:t>00</w:t>
-          </w:r>
-          <w:r>
-            <w:fldChar w:fldCharType="end"/>
-          </w:r>
+          <w:fldSimple w:instr=" DOCPROPERTY  SAP_DOKVR  \* MERGEFORMAT ">
+            <w:r>
+              <w:t>00</w:t>
+            </w:r>
+          </w:fldSimple>
         </w:p>
       </w:tc>
       <w:tc>
@@ -4728,21 +4990,11 @@
           <w:pPr>
             <w:pStyle w:val="MS-Dokfuss-EintragKlein"/>
           </w:pPr>
-          <w:r>
-            <w:fldChar w:fldCharType="begin"/>
-          </w:r>
-          <w:r>
-            <w:instrText xml:space="preserve"> DOCPROPERTY  SAP_REVLV  \* MERGEFORMAT </w:instrText>
-          </w:r>
-          <w:r>
-            <w:fldChar w:fldCharType="separate"/>
-          </w:r>
-          <w:r>
-            <w:t>A</w:t>
-          </w:r>
-          <w:r>
-            <w:fldChar w:fldCharType="end"/>
-          </w:r>
+          <w:fldSimple w:instr=" DOCPROPERTY  SAP_REVLV  \* MERGEFORMAT ">
+            <w:r>
+              <w:t>A</w:t>
+            </w:r>
+          </w:fldSimple>
         </w:p>
       </w:tc>
       <w:tc>
@@ -4792,7 +5044,7 @@
             <w:rPr>
               <w:noProof/>
             </w:rPr>
-            <w:t>14</w:t>
+            <w:t>12</w:t>
           </w:r>
           <w:r>
             <w:fldChar w:fldCharType="end"/>
@@ -4810,7 +5062,7 @@
 </file>
 
 <file path=word/footer3.xml><?xml version="1.0" encoding="utf-8"?>
-<w:ftr xmlns:wpc="http://schemas.microsoft.com/office/word/2010/wordprocessingCanvas" xmlns:cx="http://schemas.microsoft.com/office/drawing/2014/chartex" xmlns:mc="http://schemas.openxmlformats.org/markup-compatibility/2006" xmlns:o="urn:schemas-microsoft-com:office:office" xmlns:r="http://schemas.openxmlformats.org/officeDocument/2006/relationships" xmlns:m="http://schemas.openxmlformats.org/officeDocument/2006/math" xmlns:v="urn:schemas-microsoft-com:vml" xmlns:wp14="http://schemas.microsoft.com/office/word/2010/wordprocessingDrawing" xmlns:wp="http://schemas.openxmlformats.org/drawingml/2006/wordprocessingDrawing" xmlns:w10="urn:schemas-microsoft-com:office:word" xmlns:w="http://schemas.openxmlformats.org/wordprocessingml/2006/main" xmlns:w14="http://schemas.microsoft.com/office/word/2010/wordml" xmlns:w15="http://schemas.microsoft.com/office/word/2012/wordml" xmlns:w16se="http://schemas.microsoft.com/office/word/2015/wordml/symex" xmlns:wpg="http://schemas.microsoft.com/office/word/2010/wordprocessingGroup" xmlns:wpi="http://schemas.microsoft.com/office/word/2010/wordprocessingInk" xmlns:wne="http://schemas.microsoft.com/office/word/2006/wordml" xmlns:wps="http://schemas.microsoft.com/office/word/2010/wordprocessingShape" mc:Ignorable="w14 w15 w16se wp14">
+<w:ftr xmlns:wpc="http://schemas.microsoft.com/office/word/2010/wordprocessingCanvas" xmlns:cx="http://schemas.microsoft.com/office/drawing/2014/chartex" xmlns:cx1="http://schemas.microsoft.com/office/drawing/2015/9/8/chartex" xmlns:cx2="http://schemas.microsoft.com/office/drawing/2015/10/21/chartex" xmlns:cx3="http://schemas.microsoft.com/office/drawing/2016/5/9/chartex" xmlns:cx4="http://schemas.microsoft.com/office/drawing/2016/5/10/chartex" xmlns:cx5="http://schemas.microsoft.com/office/drawing/2016/5/11/chartex" xmlns:cx6="http://schemas.microsoft.com/office/drawing/2016/5/12/chartex" xmlns:cx7="http://schemas.microsoft.com/office/drawing/2016/5/13/chartex" xmlns:cx8="http://schemas.microsoft.com/office/drawing/2016/5/14/chartex" xmlns:mc="http://schemas.openxmlformats.org/markup-compatibility/2006" xmlns:aink="http://schemas.microsoft.com/office/drawing/2016/ink" xmlns:am3d="http://schemas.microsoft.com/office/drawing/2017/model3d" xmlns:o="urn:schemas-microsoft-com:office:office" xmlns:r="http://schemas.openxmlformats.org/officeDocument/2006/relationships" xmlns:m="http://schemas.openxmlformats.org/officeDocument/2006/math" xmlns:v="urn:schemas-microsoft-com:vml" xmlns:wp14="http://schemas.microsoft.com/office/word/2010/wordprocessingDrawing" xmlns:wp="http://schemas.openxmlformats.org/drawingml/2006/wordprocessingDrawing" xmlns:w10="urn:schemas-microsoft-com:office:word" xmlns:w="http://schemas.openxmlformats.org/wordprocessingml/2006/main" xmlns:w14="http://schemas.microsoft.com/office/word/2010/wordml" xmlns:w15="http://schemas.microsoft.com/office/word/2012/wordml" xmlns:w16cid="http://schemas.microsoft.com/office/word/2016/wordml/cid" xmlns:w16se="http://schemas.microsoft.com/office/word/2015/wordml/symex" xmlns:wpg="http://schemas.microsoft.com/office/word/2010/wordprocessingGroup" xmlns:wpi="http://schemas.microsoft.com/office/word/2010/wordprocessingInk" xmlns:wne="http://schemas.microsoft.com/office/word/2006/wordml" xmlns:wps="http://schemas.microsoft.com/office/word/2010/wordprocessingShape" mc:Ignorable="w14 w15 w16se w16cid wp14">
   <w:p>
     <w:pPr>
       <w:pStyle w:val="MS-Dokfuss-Text"/>
@@ -4872,21 +5124,11 @@
           <w:pPr>
             <w:pStyle w:val="MS-Dokfuss-EintragGross"/>
           </w:pPr>
-          <w:r>
-            <w:fldChar w:fldCharType="begin"/>
-          </w:r>
-          <w:r>
-            <w:instrText xml:space="preserve"> DOCPROPERTY  SAP_DOKNR  \* MERGEFORMAT </w:instrText>
-          </w:r>
-          <w:r>
-            <w:fldChar w:fldCharType="separate"/>
-          </w:r>
-          <w:r>
-            <w:t>10158442</w:t>
-          </w:r>
-          <w:r>
-            <w:fldChar w:fldCharType="end"/>
-          </w:r>
+          <w:fldSimple w:instr=" DOCPROPERTY  SAP_DOKNR  \* MERGEFORMAT ">
+            <w:r>
+              <w:t>10158442</w:t>
+            </w:r>
+          </w:fldSimple>
         </w:p>
       </w:tc>
     </w:tr>
@@ -5042,21 +5284,11 @@
           <w:pPr>
             <w:pStyle w:val="MS-Dokfuss-EintragKlein"/>
           </w:pPr>
-          <w:r>
-            <w:fldChar w:fldCharType="begin"/>
-          </w:r>
-          <w:r>
-            <w:instrText xml:space="preserve"> DOCPROPERTY  SAP_DOKAR  \* MERGEFORMAT </w:instrText>
-          </w:r>
-          <w:r>
-            <w:fldChar w:fldCharType="separate"/>
-          </w:r>
-          <w:r>
-            <w:t>37M</w:t>
-          </w:r>
-          <w:r>
-            <w:fldChar w:fldCharType="end"/>
-          </w:r>
+          <w:fldSimple w:instr=" DOCPROPERTY  SAP_DOKAR  \* MERGEFORMAT ">
+            <w:r>
+              <w:t>37M</w:t>
+            </w:r>
+          </w:fldSimple>
         </w:p>
       </w:tc>
       <w:tc>
@@ -5074,21 +5306,11 @@
           <w:pPr>
             <w:pStyle w:val="MS-Dokfuss-EintragKlein"/>
           </w:pPr>
-          <w:r>
-            <w:fldChar w:fldCharType="begin"/>
-          </w:r>
-          <w:r>
-            <w:instrText xml:space="preserve"> DOCPROPERTY  SAP_DOKTL  \* MERGEFORMAT </w:instrText>
-          </w:r>
-          <w:r>
-            <w:fldChar w:fldCharType="separate"/>
-          </w:r>
-          <w:r>
-            <w:t>EN</w:t>
-          </w:r>
-          <w:r>
-            <w:fldChar w:fldCharType="end"/>
-          </w:r>
+          <w:fldSimple w:instr=" DOCPROPERTY  SAP_DOKTL  \* MERGEFORMAT ">
+            <w:r>
+              <w:t>EN</w:t>
+            </w:r>
+          </w:fldSimple>
         </w:p>
       </w:tc>
       <w:tc>
@@ -5106,21 +5328,11 @@
           <w:pPr>
             <w:pStyle w:val="MS-Dokfuss-EintragKlein"/>
           </w:pPr>
-          <w:r>
-            <w:fldChar w:fldCharType="begin"/>
-          </w:r>
-          <w:r>
-            <w:instrText xml:space="preserve"> DOCPROPERTY  SAP_DOKVR  \* MERGEFORMAT </w:instrText>
-          </w:r>
-          <w:r>
-            <w:fldChar w:fldCharType="separate"/>
-          </w:r>
-          <w:r>
-            <w:t>00</w:t>
-          </w:r>
-          <w:r>
-            <w:fldChar w:fldCharType="end"/>
-          </w:r>
+          <w:fldSimple w:instr=" DOCPROPERTY  SAP_DOKVR  \* MERGEFORMAT ">
+            <w:r>
+              <w:t>00</w:t>
+            </w:r>
+          </w:fldSimple>
         </w:p>
       </w:tc>
       <w:tc>
@@ -5138,21 +5350,11 @@
           <w:pPr>
             <w:pStyle w:val="MS-Dokfuss-EintragKlein"/>
           </w:pPr>
-          <w:r>
-            <w:fldChar w:fldCharType="begin"/>
-          </w:r>
-          <w:r>
-            <w:instrText xml:space="preserve"> DOCPROPERTY  SAP_REVLV  \* MERGEFORMAT </w:instrText>
-          </w:r>
-          <w:r>
-            <w:fldChar w:fldCharType="separate"/>
-          </w:r>
-          <w:r>
-            <w:t>A</w:t>
-          </w:r>
-          <w:r>
-            <w:fldChar w:fldCharType="end"/>
-          </w:r>
+          <w:fldSimple w:instr=" DOCPROPERTY  SAP_REVLV  \* MERGEFORMAT ">
+            <w:r>
+              <w:t>A</w:t>
+            </w:r>
+          </w:fldSimple>
         </w:p>
       </w:tc>
       <w:tc>
@@ -5221,7 +5423,7 @@
 </file>
 
 <file path=word/footnotes.xml><?xml version="1.0" encoding="utf-8"?>
-<w:footnotes xmlns:wpc="http://schemas.microsoft.com/office/word/2010/wordprocessingCanvas" xmlns:cx="http://schemas.microsoft.com/office/drawing/2014/chartex" xmlns:mc="http://schemas.openxmlformats.org/markup-compatibility/2006" xmlns:o="urn:schemas-microsoft-com:office:office" xmlns:r="http://schemas.openxmlformats.org/officeDocument/2006/relationships" xmlns:m="http://schemas.openxmlformats.org/officeDocument/2006/math" xmlns:v="urn:schemas-microsoft-com:vml" xmlns:wp14="http://schemas.microsoft.com/office/word/2010/wordprocessingDrawing" xmlns:wp="http://schemas.openxmlformats.org/drawingml/2006/wordprocessingDrawing" xmlns:w10="urn:schemas-microsoft-com:office:word" xmlns:w="http://schemas.openxmlformats.org/wordprocessingml/2006/main" xmlns:w14="http://schemas.microsoft.com/office/word/2010/wordml" xmlns:w15="http://schemas.microsoft.com/office/word/2012/wordml" xmlns:w16se="http://schemas.microsoft.com/office/word/2015/wordml/symex" xmlns:wpg="http://schemas.microsoft.com/office/word/2010/wordprocessingGroup" xmlns:wpi="http://schemas.microsoft.com/office/word/2010/wordprocessingInk" xmlns:wne="http://schemas.microsoft.com/office/word/2006/wordml" xmlns:wps="http://schemas.microsoft.com/office/word/2010/wordprocessingShape" mc:Ignorable="w14 w15 w16se wp14">
+<w:footnotes xmlns:wpc="http://schemas.microsoft.com/office/word/2010/wordprocessingCanvas" xmlns:cx="http://schemas.microsoft.com/office/drawing/2014/chartex" xmlns:cx1="http://schemas.microsoft.com/office/drawing/2015/9/8/chartex" xmlns:cx2="http://schemas.microsoft.com/office/drawing/2015/10/21/chartex" xmlns:cx3="http://schemas.microsoft.com/office/drawing/2016/5/9/chartex" xmlns:cx4="http://schemas.microsoft.com/office/drawing/2016/5/10/chartex" xmlns:cx5="http://schemas.microsoft.com/office/drawing/2016/5/11/chartex" xmlns:cx6="http://schemas.microsoft.com/office/drawing/2016/5/12/chartex" xmlns:cx7="http://schemas.microsoft.com/office/drawing/2016/5/13/chartex" xmlns:cx8="http://schemas.microsoft.com/office/drawing/2016/5/14/chartex" xmlns:mc="http://schemas.openxmlformats.org/markup-compatibility/2006" xmlns:aink="http://schemas.microsoft.com/office/drawing/2016/ink" xmlns:am3d="http://schemas.microsoft.com/office/drawing/2017/model3d" xmlns:o="urn:schemas-microsoft-com:office:office" xmlns:r="http://schemas.openxmlformats.org/officeDocument/2006/relationships" xmlns:m="http://schemas.openxmlformats.org/officeDocument/2006/math" xmlns:v="urn:schemas-microsoft-com:vml" xmlns:wp14="http://schemas.microsoft.com/office/word/2010/wordprocessingDrawing" xmlns:wp="http://schemas.openxmlformats.org/drawingml/2006/wordprocessingDrawing" xmlns:w10="urn:schemas-microsoft-com:office:word" xmlns:w="http://schemas.openxmlformats.org/wordprocessingml/2006/main" xmlns:w14="http://schemas.microsoft.com/office/word/2010/wordml" xmlns:w15="http://schemas.microsoft.com/office/word/2012/wordml" xmlns:w16cid="http://schemas.microsoft.com/office/word/2016/wordml/cid" xmlns:w16se="http://schemas.microsoft.com/office/word/2015/wordml/symex" xmlns:wpg="http://schemas.microsoft.com/office/word/2010/wordprocessingGroup" xmlns:wpi="http://schemas.microsoft.com/office/word/2010/wordprocessingInk" xmlns:wne="http://schemas.microsoft.com/office/word/2006/wordml" xmlns:wps="http://schemas.microsoft.com/office/word/2010/wordprocessingShape" mc:Ignorable="w14 w15 w16se w16cid wp14">
   <w:footnote w:type="separator" w:id="-1">
     <w:p>
       <w:r>
@@ -5240,7 +5442,7 @@
 </file>
 
 <file path=word/header1.xml><?xml version="1.0" encoding="utf-8"?>
-<w:hdr xmlns:wpc="http://schemas.microsoft.com/office/word/2010/wordprocessingCanvas" xmlns:cx="http://schemas.microsoft.com/office/drawing/2014/chartex" xmlns:mc="http://schemas.openxmlformats.org/markup-compatibility/2006" xmlns:o="urn:schemas-microsoft-com:office:office" xmlns:r="http://schemas.openxmlformats.org/officeDocument/2006/relationships" xmlns:m="http://schemas.openxmlformats.org/officeDocument/2006/math" xmlns:v="urn:schemas-microsoft-com:vml" xmlns:wp14="http://schemas.microsoft.com/office/word/2010/wordprocessingDrawing" xmlns:wp="http://schemas.openxmlformats.org/drawingml/2006/wordprocessingDrawing" xmlns:w10="urn:schemas-microsoft-com:office:word" xmlns:w="http://schemas.openxmlformats.org/wordprocessingml/2006/main" xmlns:w14="http://schemas.microsoft.com/office/word/2010/wordml" xmlns:w15="http://schemas.microsoft.com/office/word/2012/wordml" xmlns:w16se="http://schemas.microsoft.com/office/word/2015/wordml/symex" xmlns:wpg="http://schemas.microsoft.com/office/word/2010/wordprocessingGroup" xmlns:wpi="http://schemas.microsoft.com/office/word/2010/wordprocessingInk" xmlns:wne="http://schemas.microsoft.com/office/word/2006/wordml" xmlns:wps="http://schemas.microsoft.com/office/word/2010/wordprocessingShape" mc:Ignorable="w14 w15 w16se wp14">
+<w:hdr xmlns:wpc="http://schemas.microsoft.com/office/word/2010/wordprocessingCanvas" xmlns:cx="http://schemas.microsoft.com/office/drawing/2014/chartex" xmlns:cx1="http://schemas.microsoft.com/office/drawing/2015/9/8/chartex" xmlns:cx2="http://schemas.microsoft.com/office/drawing/2015/10/21/chartex" xmlns:cx3="http://schemas.microsoft.com/office/drawing/2016/5/9/chartex" xmlns:cx4="http://schemas.microsoft.com/office/drawing/2016/5/10/chartex" xmlns:cx5="http://schemas.microsoft.com/office/drawing/2016/5/11/chartex" xmlns:cx6="http://schemas.microsoft.com/office/drawing/2016/5/12/chartex" xmlns:cx7="http://schemas.microsoft.com/office/drawing/2016/5/13/chartex" xmlns:cx8="http://schemas.microsoft.com/office/drawing/2016/5/14/chartex" xmlns:mc="http://schemas.openxmlformats.org/markup-compatibility/2006" xmlns:aink="http://schemas.microsoft.com/office/drawing/2016/ink" xmlns:am3d="http://schemas.microsoft.com/office/drawing/2017/model3d" xmlns:o="urn:schemas-microsoft-com:office:office" xmlns:r="http://schemas.openxmlformats.org/officeDocument/2006/relationships" xmlns:m="http://schemas.openxmlformats.org/officeDocument/2006/math" xmlns:v="urn:schemas-microsoft-com:vml" xmlns:wp14="http://schemas.microsoft.com/office/word/2010/wordprocessingDrawing" xmlns:wp="http://schemas.openxmlformats.org/drawingml/2006/wordprocessingDrawing" xmlns:w10="urn:schemas-microsoft-com:office:word" xmlns:w="http://schemas.openxmlformats.org/wordprocessingml/2006/main" xmlns:w14="http://schemas.microsoft.com/office/word/2010/wordml" xmlns:w15="http://schemas.microsoft.com/office/word/2012/wordml" xmlns:w16cid="http://schemas.microsoft.com/office/word/2016/wordml/cid" xmlns:w16se="http://schemas.microsoft.com/office/word/2015/wordml/symex" xmlns:wpg="http://schemas.microsoft.com/office/word/2010/wordprocessingGroup" xmlns:wpi="http://schemas.microsoft.com/office/word/2010/wordprocessingInk" xmlns:wne="http://schemas.microsoft.com/office/word/2006/wordml" xmlns:wps="http://schemas.microsoft.com/office/word/2010/wordprocessingShape" mc:Ignorable="w14 w15 w16se w16cid wp14">
   <w:p>
     <w:pPr>
       <w:spacing w:before="0" w:after="0"/>
@@ -5250,7 +5452,7 @@
 </file>
 
 <file path=word/header2.xml><?xml version="1.0" encoding="utf-8"?>
-<w:hdr xmlns:wpc="http://schemas.microsoft.com/office/word/2010/wordprocessingCanvas" xmlns:cx="http://schemas.microsoft.com/office/drawing/2014/chartex" xmlns:mc="http://schemas.openxmlformats.org/markup-compatibility/2006" xmlns:o="urn:schemas-microsoft-com:office:office" xmlns:r="http://schemas.openxmlformats.org/officeDocument/2006/relationships" xmlns:m="http://schemas.openxmlformats.org/officeDocument/2006/math" xmlns:v="urn:schemas-microsoft-com:vml" xmlns:wp14="http://schemas.microsoft.com/office/word/2010/wordprocessingDrawing" xmlns:wp="http://schemas.openxmlformats.org/drawingml/2006/wordprocessingDrawing" xmlns:w10="urn:schemas-microsoft-com:office:word" xmlns:w="http://schemas.openxmlformats.org/wordprocessingml/2006/main" xmlns:w14="http://schemas.microsoft.com/office/word/2010/wordml" xmlns:w15="http://schemas.microsoft.com/office/word/2012/wordml" xmlns:w16se="http://schemas.microsoft.com/office/word/2015/wordml/symex" xmlns:wpg="http://schemas.microsoft.com/office/word/2010/wordprocessingGroup" xmlns:wpi="http://schemas.microsoft.com/office/word/2010/wordprocessingInk" xmlns:wne="http://schemas.microsoft.com/office/word/2006/wordml" xmlns:wps="http://schemas.microsoft.com/office/word/2010/wordprocessingShape" mc:Ignorable="w14 w15 w16se wp14">
+<w:hdr xmlns:wpc="http://schemas.microsoft.com/office/word/2010/wordprocessingCanvas" xmlns:cx="http://schemas.microsoft.com/office/drawing/2014/chartex" xmlns:cx1="http://schemas.microsoft.com/office/drawing/2015/9/8/chartex" xmlns:cx2="http://schemas.microsoft.com/office/drawing/2015/10/21/chartex" xmlns:cx3="http://schemas.microsoft.com/office/drawing/2016/5/9/chartex" xmlns:cx4="http://schemas.microsoft.com/office/drawing/2016/5/10/chartex" xmlns:cx5="http://schemas.microsoft.com/office/drawing/2016/5/11/chartex" xmlns:cx6="http://schemas.microsoft.com/office/drawing/2016/5/12/chartex" xmlns:cx7="http://schemas.microsoft.com/office/drawing/2016/5/13/chartex" xmlns:cx8="http://schemas.microsoft.com/office/drawing/2016/5/14/chartex" xmlns:mc="http://schemas.openxmlformats.org/markup-compatibility/2006" xmlns:aink="http://schemas.microsoft.com/office/drawing/2016/ink" xmlns:am3d="http://schemas.microsoft.com/office/drawing/2017/model3d" xmlns:o="urn:schemas-microsoft-com:office:office" xmlns:r="http://schemas.openxmlformats.org/officeDocument/2006/relationships" xmlns:m="http://schemas.openxmlformats.org/officeDocument/2006/math" xmlns:v="urn:schemas-microsoft-com:vml" xmlns:wp14="http://schemas.microsoft.com/office/word/2010/wordprocessingDrawing" xmlns:wp="http://schemas.openxmlformats.org/drawingml/2006/wordprocessingDrawing" xmlns:w10="urn:schemas-microsoft-com:office:word" xmlns:w="http://schemas.openxmlformats.org/wordprocessingml/2006/main" xmlns:w14="http://schemas.microsoft.com/office/word/2010/wordml" xmlns:w15="http://schemas.microsoft.com/office/word/2012/wordml" xmlns:w16cid="http://schemas.microsoft.com/office/word/2016/wordml/cid" xmlns:w16se="http://schemas.microsoft.com/office/word/2015/wordml/symex" xmlns:wpg="http://schemas.microsoft.com/office/word/2010/wordprocessingGroup" xmlns:wpi="http://schemas.microsoft.com/office/word/2010/wordprocessingInk" xmlns:wne="http://schemas.microsoft.com/office/word/2006/wordml" xmlns:wps="http://schemas.microsoft.com/office/word/2010/wordprocessingShape" mc:Ignorable="w14 w15 w16se w16cid wp14">
   <w:tbl>
     <w:tblPr>
       <w:tblW w:w="5061" w:type="pct"/>
@@ -5289,21 +5491,11 @@
           <w:pPr>
             <w:pStyle w:val="MS-Dokkopf-Zeile"/>
           </w:pPr>
-          <w:r>
-            <w:fldChar w:fldCharType="begin"/>
-          </w:r>
-          <w:r>
-            <w:instrText xml:space="preserve"> DOCPROPERTY  SAP_DARTXT\* MERGEFORMAT </w:instrText>
-          </w:r>
-          <w:r>
-            <w:fldChar w:fldCharType="separate"/>
-          </w:r>
-          <w:r>
-            <w:t>Plan [M]</w:t>
-          </w:r>
-          <w:r>
-            <w:fldChar w:fldCharType="end"/>
-          </w:r>
+          <w:fldSimple w:instr=" DOCPROPERTY  SAP_DARTXT\* MERGEFORMAT ">
+            <w:r>
+              <w:t>Plan [M]</w:t>
+            </w:r>
+          </w:fldSimple>
         </w:p>
         <w:p>
           <w:pPr>
@@ -5335,7 +5527,7 @@
           <w:pPr>
             <w:jc w:val="right"/>
           </w:pPr>
-          <w:bookmarkStart w:id="28" w:name="Logo1stPage"/>
+          <w:bookmarkStart w:id="29" w:name="Logo1stPage"/>
           <w:r>
             <w:rPr>
               <w:noProof/>
@@ -5377,7 +5569,7 @@
               </wp:inline>
             </w:drawing>
           </w:r>
-          <w:bookmarkEnd w:id="28"/>
+          <w:bookmarkEnd w:id="29"/>
         </w:p>
       </w:tc>
     </w:tr>
@@ -5391,7 +5583,7 @@
 </file>
 
 <file path=word/header3.xml><?xml version="1.0" encoding="utf-8"?>
-<w:hdr xmlns:wpc="http://schemas.microsoft.com/office/word/2010/wordprocessingCanvas" xmlns:cx="http://schemas.microsoft.com/office/drawing/2014/chartex" xmlns:mc="http://schemas.openxmlformats.org/markup-compatibility/2006" xmlns:o="urn:schemas-microsoft-com:office:office" xmlns:r="http://schemas.openxmlformats.org/officeDocument/2006/relationships" xmlns:m="http://schemas.openxmlformats.org/officeDocument/2006/math" xmlns:v="urn:schemas-microsoft-com:vml" xmlns:wp14="http://schemas.microsoft.com/office/word/2010/wordprocessingDrawing" xmlns:wp="http://schemas.openxmlformats.org/drawingml/2006/wordprocessingDrawing" xmlns:w10="urn:schemas-microsoft-com:office:word" xmlns:w="http://schemas.openxmlformats.org/wordprocessingml/2006/main" xmlns:w14="http://schemas.microsoft.com/office/word/2010/wordml" xmlns:w15="http://schemas.microsoft.com/office/word/2012/wordml" xmlns:w16se="http://schemas.microsoft.com/office/word/2015/wordml/symex" xmlns:wpg="http://schemas.microsoft.com/office/word/2010/wordprocessingGroup" xmlns:wpi="http://schemas.microsoft.com/office/word/2010/wordprocessingInk" xmlns:wne="http://schemas.microsoft.com/office/word/2006/wordml" xmlns:wps="http://schemas.microsoft.com/office/word/2010/wordprocessingShape" mc:Ignorable="w14 w15 w16se wp14">
+<w:hdr xmlns:wpc="http://schemas.microsoft.com/office/word/2010/wordprocessingCanvas" xmlns:cx="http://schemas.microsoft.com/office/drawing/2014/chartex" xmlns:cx1="http://schemas.microsoft.com/office/drawing/2015/9/8/chartex" xmlns:cx2="http://schemas.microsoft.com/office/drawing/2015/10/21/chartex" xmlns:cx3="http://schemas.microsoft.com/office/drawing/2016/5/9/chartex" xmlns:cx4="http://schemas.microsoft.com/office/drawing/2016/5/10/chartex" xmlns:cx5="http://schemas.microsoft.com/office/drawing/2016/5/11/chartex" xmlns:cx6="http://schemas.microsoft.com/office/drawing/2016/5/12/chartex" xmlns:cx7="http://schemas.microsoft.com/office/drawing/2016/5/13/chartex" xmlns:cx8="http://schemas.microsoft.com/office/drawing/2016/5/14/chartex" xmlns:mc="http://schemas.openxmlformats.org/markup-compatibility/2006" xmlns:aink="http://schemas.microsoft.com/office/drawing/2016/ink" xmlns:am3d="http://schemas.microsoft.com/office/drawing/2017/model3d" xmlns:o="urn:schemas-microsoft-com:office:office" xmlns:r="http://schemas.openxmlformats.org/officeDocument/2006/relationships" xmlns:m="http://schemas.openxmlformats.org/officeDocument/2006/math" xmlns:v="urn:schemas-microsoft-com:vml" xmlns:wp14="http://schemas.microsoft.com/office/word/2010/wordprocessingDrawing" xmlns:wp="http://schemas.openxmlformats.org/drawingml/2006/wordprocessingDrawing" xmlns:w10="urn:schemas-microsoft-com:office:word" xmlns:w="http://schemas.openxmlformats.org/wordprocessingml/2006/main" xmlns:w14="http://schemas.microsoft.com/office/word/2010/wordml" xmlns:w15="http://schemas.microsoft.com/office/word/2012/wordml" xmlns:w16cid="http://schemas.microsoft.com/office/word/2016/wordml/cid" xmlns:w16se="http://schemas.microsoft.com/office/word/2015/wordml/symex" xmlns:wpg="http://schemas.microsoft.com/office/word/2010/wordprocessingGroup" xmlns:wpi="http://schemas.microsoft.com/office/word/2010/wordprocessingInk" xmlns:wne="http://schemas.microsoft.com/office/word/2006/wordml" xmlns:wps="http://schemas.microsoft.com/office/word/2010/wordprocessingShape" mc:Ignorable="w14 w15 w16se w16cid wp14">
   <w:tbl>
     <w:tblPr>
       <w:tblW w:w="9287" w:type="dxa"/>
@@ -5430,21 +5622,11 @@
           <w:pPr>
             <w:pStyle w:val="MS-Dokkopf-Zeile"/>
           </w:pPr>
-          <w:r>
-            <w:fldChar w:fldCharType="begin"/>
-          </w:r>
-          <w:r>
-            <w:instrText xml:space="preserve"> DOCPROPERTY  SAP_PLMDVSDOCUMENTTYPE  \* MERGEFORMAT </w:instrText>
-          </w:r>
-          <w:r>
-            <w:fldChar w:fldCharType="separate"/>
-          </w:r>
-          <w:r>
-            <w:t>Plan (M)</w:t>
-          </w:r>
-          <w:r>
-            <w:fldChar w:fldCharType="end"/>
-          </w:r>
+          <w:fldSimple w:instr=" DOCPROPERTY  SAP_PLMDVSDOCUMENTTYPE  \* MERGEFORMAT ">
+            <w:r>
+              <w:t>Plan (M)</w:t>
+            </w:r>
+          </w:fldSimple>
         </w:p>
       </w:tc>
       <w:tc>
@@ -5520,7 +5702,7 @@
 </file>
 
 <file path=word/numbering.xml><?xml version="1.0" encoding="utf-8"?>
-<w:numbering xmlns:wpc="http://schemas.microsoft.com/office/word/2010/wordprocessingCanvas" xmlns:cx="http://schemas.microsoft.com/office/drawing/2014/chartex" xmlns:mc="http://schemas.openxmlformats.org/markup-compatibility/2006" xmlns:o="urn:schemas-microsoft-com:office:office" xmlns:r="http://schemas.openxmlformats.org/officeDocument/2006/relationships" xmlns:m="http://schemas.openxmlformats.org/officeDocument/2006/math" xmlns:v="urn:schemas-microsoft-com:vml" xmlns:wp14="http://schemas.microsoft.com/office/word/2010/wordprocessingDrawing" xmlns:wp="http://schemas.openxmlformats.org/drawingml/2006/wordprocessingDrawing" xmlns:w10="urn:schemas-microsoft-com:office:word" xmlns:w="http://schemas.openxmlformats.org/wordprocessingml/2006/main" xmlns:w14="http://schemas.microsoft.com/office/word/2010/wordml" xmlns:w15="http://schemas.microsoft.com/office/word/2012/wordml" xmlns:w16se="http://schemas.microsoft.com/office/word/2015/wordml/symex" xmlns:wpg="http://schemas.microsoft.com/office/word/2010/wordprocessingGroup" xmlns:wpi="http://schemas.microsoft.com/office/word/2010/wordprocessingInk" xmlns:wne="http://schemas.microsoft.com/office/word/2006/wordml" xmlns:wps="http://schemas.microsoft.com/office/word/2010/wordprocessingShape" mc:Ignorable="w14 w15 w16se wp14">
+<w:numbering xmlns:wpc="http://schemas.microsoft.com/office/word/2010/wordprocessingCanvas" xmlns:cx="http://schemas.microsoft.com/office/drawing/2014/chartex" xmlns:cx1="http://schemas.microsoft.com/office/drawing/2015/9/8/chartex" xmlns:cx2="http://schemas.microsoft.com/office/drawing/2015/10/21/chartex" xmlns:cx3="http://schemas.microsoft.com/office/drawing/2016/5/9/chartex" xmlns:cx4="http://schemas.microsoft.com/office/drawing/2016/5/10/chartex" xmlns:cx5="http://schemas.microsoft.com/office/drawing/2016/5/11/chartex" xmlns:cx6="http://schemas.microsoft.com/office/drawing/2016/5/12/chartex" xmlns:cx7="http://schemas.microsoft.com/office/drawing/2016/5/13/chartex" xmlns:cx8="http://schemas.microsoft.com/office/drawing/2016/5/14/chartex" xmlns:mc="http://schemas.openxmlformats.org/markup-compatibility/2006" xmlns:aink="http://schemas.microsoft.com/office/drawing/2016/ink" xmlns:am3d="http://schemas.microsoft.com/office/drawing/2017/model3d" xmlns:o="urn:schemas-microsoft-com:office:office" xmlns:r="http://schemas.openxmlformats.org/officeDocument/2006/relationships" xmlns:m="http://schemas.openxmlformats.org/officeDocument/2006/math" xmlns:v="urn:schemas-microsoft-com:vml" xmlns:wp14="http://schemas.microsoft.com/office/word/2010/wordprocessingDrawing" xmlns:wp="http://schemas.openxmlformats.org/drawingml/2006/wordprocessingDrawing" xmlns:w10="urn:schemas-microsoft-com:office:word" xmlns:w="http://schemas.openxmlformats.org/wordprocessingml/2006/main" xmlns:w14="http://schemas.microsoft.com/office/word/2010/wordml" xmlns:w15="http://schemas.microsoft.com/office/word/2012/wordml" xmlns:w16cid="http://schemas.microsoft.com/office/word/2016/wordml/cid" xmlns:w16se="http://schemas.microsoft.com/office/word/2015/wordml/symex" xmlns:wpg="http://schemas.microsoft.com/office/word/2010/wordprocessingGroup" xmlns:wpi="http://schemas.microsoft.com/office/word/2010/wordprocessingInk" xmlns:wne="http://schemas.microsoft.com/office/word/2006/wordml" xmlns:wps="http://schemas.microsoft.com/office/word/2010/wordprocessingShape" mc:Ignorable="w14 w15 w16se w16cid wp14">
   <w:abstractNum w:abstractNumId="0" w15:restartNumberingAfterBreak="0">
     <w:nsid w:val="FFFFFF7F"/>
     <w:multiLevelType w:val="singleLevel"/>
@@ -5528,7 +5710,7 @@
     <w:lvl w:ilvl="0">
       <w:start w:val="1"/>
       <w:numFmt w:val="decimal"/>
-      <w:pStyle w:val="ListNumber2"/>
+      <w:pStyle w:val="Listennummer2"/>
       <w:lvlText w:val="%1."/>
       <w:lvlJc w:val="left"/>
       <w:pPr>
@@ -5546,7 +5728,7 @@
     <w:lvl w:ilvl="0">
       <w:start w:val="1"/>
       <w:numFmt w:val="bullet"/>
-      <w:pStyle w:val="ListBullet5"/>
+      <w:pStyle w:val="Aufzhlungszeichen5"/>
       <w:lvlText w:val=""/>
       <w:lvlJc w:val="left"/>
       <w:pPr>
@@ -5567,7 +5749,7 @@
     <w:lvl w:ilvl="0">
       <w:start w:val="1"/>
       <w:numFmt w:val="bullet"/>
-      <w:pStyle w:val="ListBullet3"/>
+      <w:pStyle w:val="Aufzhlungszeichen3"/>
       <w:lvlText w:val=""/>
       <w:lvlJc w:val="left"/>
       <w:pPr>
@@ -5588,7 +5770,7 @@
     <w:lvl w:ilvl="0">
       <w:start w:val="1"/>
       <w:numFmt w:val="decimal"/>
-      <w:pStyle w:val="ListNumber"/>
+      <w:pStyle w:val="Listennummer"/>
       <w:lvlText w:val="%1."/>
       <w:lvlJc w:val="left"/>
       <w:pPr>
@@ -5976,6 +6158,118 @@
     </w:lvl>
   </w:abstractNum>
   <w:abstractNum w:abstractNumId="9" w15:restartNumberingAfterBreak="0">
+    <w:nsid w:val="0ADD70DA"/>
+    <w:multiLevelType w:val="hybridMultilevel"/>
+    <w:tmpl w:val="3D32F000"/>
+    <w:lvl w:ilvl="0" w:tplc="F7E82DB8">
+      <w:numFmt w:val="bullet"/>
+      <w:lvlText w:val="-"/>
+      <w:lvlJc w:val="left"/>
+      <w:pPr>
+        <w:ind w:left="720" w:hanging="360"/>
+      </w:pPr>
+      <w:rPr>
+        <w:rFonts w:ascii="Tahoma" w:eastAsia="Times New Roman" w:hAnsi="Tahoma" w:cs="Tahoma" w:hint="default"/>
+      </w:rPr>
+    </w:lvl>
+    <w:lvl w:ilvl="1" w:tplc="0C0A0003">
+      <w:start w:val="1"/>
+      <w:numFmt w:val="bullet"/>
+      <w:lvlText w:val="o"/>
+      <w:lvlJc w:val="left"/>
+      <w:pPr>
+        <w:ind w:left="1440" w:hanging="360"/>
+      </w:pPr>
+      <w:rPr>
+        <w:rFonts w:ascii="Courier New" w:hAnsi="Courier New" w:cs="Courier New" w:hint="default"/>
+      </w:rPr>
+    </w:lvl>
+    <w:lvl w:ilvl="2" w:tplc="0C0A0005">
+      <w:start w:val="1"/>
+      <w:numFmt w:val="bullet"/>
+      <w:lvlText w:val=""/>
+      <w:lvlJc w:val="left"/>
+      <w:pPr>
+        <w:ind w:left="2160" w:hanging="360"/>
+      </w:pPr>
+      <w:rPr>
+        <w:rFonts w:ascii="Wingdings" w:hAnsi="Wingdings" w:hint="default"/>
+      </w:rPr>
+    </w:lvl>
+    <w:lvl w:ilvl="3" w:tplc="0C0A0001" w:tentative="1">
+      <w:start w:val="1"/>
+      <w:numFmt w:val="bullet"/>
+      <w:lvlText w:val=""/>
+      <w:lvlJc w:val="left"/>
+      <w:pPr>
+        <w:ind w:left="2880" w:hanging="360"/>
+      </w:pPr>
+      <w:rPr>
+        <w:rFonts w:ascii="Symbol" w:hAnsi="Symbol" w:hint="default"/>
+      </w:rPr>
+    </w:lvl>
+    <w:lvl w:ilvl="4" w:tplc="0C0A0003" w:tentative="1">
+      <w:start w:val="1"/>
+      <w:numFmt w:val="bullet"/>
+      <w:lvlText w:val="o"/>
+      <w:lvlJc w:val="left"/>
+      <w:pPr>
+        <w:ind w:left="3600" w:hanging="360"/>
+      </w:pPr>
+      <w:rPr>
+        <w:rFonts w:ascii="Courier New" w:hAnsi="Courier New" w:cs="Courier New" w:hint="default"/>
+      </w:rPr>
+    </w:lvl>
+    <w:lvl w:ilvl="5" w:tplc="0C0A0005" w:tentative="1">
+      <w:start w:val="1"/>
+      <w:numFmt w:val="bullet"/>
+      <w:lvlText w:val=""/>
+      <w:lvlJc w:val="left"/>
+      <w:pPr>
+        <w:ind w:left="4320" w:hanging="360"/>
+      </w:pPr>
+      <w:rPr>
+        <w:rFonts w:ascii="Wingdings" w:hAnsi="Wingdings" w:hint="default"/>
+      </w:rPr>
+    </w:lvl>
+    <w:lvl w:ilvl="6" w:tplc="0C0A0001" w:tentative="1">
+      <w:start w:val="1"/>
+      <w:numFmt w:val="bullet"/>
+      <w:lvlText w:val=""/>
+      <w:lvlJc w:val="left"/>
+      <w:pPr>
+        <w:ind w:left="5040" w:hanging="360"/>
+      </w:pPr>
+      <w:rPr>
+        <w:rFonts w:ascii="Symbol" w:hAnsi="Symbol" w:hint="default"/>
+      </w:rPr>
+    </w:lvl>
+    <w:lvl w:ilvl="7" w:tplc="0C0A0003" w:tentative="1">
+      <w:start w:val="1"/>
+      <w:numFmt w:val="bullet"/>
+      <w:lvlText w:val="o"/>
+      <w:lvlJc w:val="left"/>
+      <w:pPr>
+        <w:ind w:left="5760" w:hanging="360"/>
+      </w:pPr>
+      <w:rPr>
+        <w:rFonts w:ascii="Courier New" w:hAnsi="Courier New" w:cs="Courier New" w:hint="default"/>
+      </w:rPr>
+    </w:lvl>
+    <w:lvl w:ilvl="8" w:tplc="0C0A0005" w:tentative="1">
+      <w:start w:val="1"/>
+      <w:numFmt w:val="bullet"/>
+      <w:lvlText w:val=""/>
+      <w:lvlJc w:val="left"/>
+      <w:pPr>
+        <w:ind w:left="6480" w:hanging="360"/>
+      </w:pPr>
+      <w:rPr>
+        <w:rFonts w:ascii="Wingdings" w:hAnsi="Wingdings" w:hint="default"/>
+      </w:rPr>
+    </w:lvl>
+  </w:abstractNum>
+  <w:abstractNum w:abstractNumId="10" w15:restartNumberingAfterBreak="0">
     <w:nsid w:val="0BC40300"/>
     <w:multiLevelType w:val="multilevel"/>
     <w:tmpl w:val="416EACEA"/>
@@ -6117,7 +6411,119 @@
       </w:rPr>
     </w:lvl>
   </w:abstractNum>
-  <w:abstractNum w:abstractNumId="10" w15:restartNumberingAfterBreak="0">
+  <w:abstractNum w:abstractNumId="11" w15:restartNumberingAfterBreak="0">
+    <w:nsid w:val="11D66300"/>
+    <w:multiLevelType w:val="hybridMultilevel"/>
+    <w:tmpl w:val="85C0A2C8"/>
+    <w:lvl w:ilvl="0" w:tplc="F7E82DB8">
+      <w:numFmt w:val="bullet"/>
+      <w:lvlText w:val="-"/>
+      <w:lvlJc w:val="left"/>
+      <w:pPr>
+        <w:ind w:left="720" w:hanging="360"/>
+      </w:pPr>
+      <w:rPr>
+        <w:rFonts w:ascii="Tahoma" w:eastAsia="Times New Roman" w:hAnsi="Tahoma" w:cs="Tahoma" w:hint="default"/>
+      </w:rPr>
+    </w:lvl>
+    <w:lvl w:ilvl="1" w:tplc="0C0A0003">
+      <w:start w:val="1"/>
+      <w:numFmt w:val="bullet"/>
+      <w:lvlText w:val="o"/>
+      <w:lvlJc w:val="left"/>
+      <w:pPr>
+        <w:ind w:left="1440" w:hanging="360"/>
+      </w:pPr>
+      <w:rPr>
+        <w:rFonts w:ascii="Courier New" w:hAnsi="Courier New" w:cs="Courier New" w:hint="default"/>
+      </w:rPr>
+    </w:lvl>
+    <w:lvl w:ilvl="2" w:tplc="0C0A0005">
+      <w:start w:val="1"/>
+      <w:numFmt w:val="bullet"/>
+      <w:lvlText w:val=""/>
+      <w:lvlJc w:val="left"/>
+      <w:pPr>
+        <w:ind w:left="2160" w:hanging="360"/>
+      </w:pPr>
+      <w:rPr>
+        <w:rFonts w:ascii="Wingdings" w:hAnsi="Wingdings" w:hint="default"/>
+      </w:rPr>
+    </w:lvl>
+    <w:lvl w:ilvl="3" w:tplc="0C0A0001" w:tentative="1">
+      <w:start w:val="1"/>
+      <w:numFmt w:val="bullet"/>
+      <w:lvlText w:val=""/>
+      <w:lvlJc w:val="left"/>
+      <w:pPr>
+        <w:ind w:left="2880" w:hanging="360"/>
+      </w:pPr>
+      <w:rPr>
+        <w:rFonts w:ascii="Symbol" w:hAnsi="Symbol" w:hint="default"/>
+      </w:rPr>
+    </w:lvl>
+    <w:lvl w:ilvl="4" w:tplc="0C0A0003" w:tentative="1">
+      <w:start w:val="1"/>
+      <w:numFmt w:val="bullet"/>
+      <w:lvlText w:val="o"/>
+      <w:lvlJc w:val="left"/>
+      <w:pPr>
+        <w:ind w:left="3600" w:hanging="360"/>
+      </w:pPr>
+      <w:rPr>
+        <w:rFonts w:ascii="Courier New" w:hAnsi="Courier New" w:cs="Courier New" w:hint="default"/>
+      </w:rPr>
+    </w:lvl>
+    <w:lvl w:ilvl="5" w:tplc="0C0A0005" w:tentative="1">
+      <w:start w:val="1"/>
+      <w:numFmt w:val="bullet"/>
+      <w:lvlText w:val=""/>
+      <w:lvlJc w:val="left"/>
+      <w:pPr>
+        <w:ind w:left="4320" w:hanging="360"/>
+      </w:pPr>
+      <w:rPr>
+        <w:rFonts w:ascii="Wingdings" w:hAnsi="Wingdings" w:hint="default"/>
+      </w:rPr>
+    </w:lvl>
+    <w:lvl w:ilvl="6" w:tplc="0C0A0001" w:tentative="1">
+      <w:start w:val="1"/>
+      <w:numFmt w:val="bullet"/>
+      <w:lvlText w:val=""/>
+      <w:lvlJc w:val="left"/>
+      <w:pPr>
+        <w:ind w:left="5040" w:hanging="360"/>
+      </w:pPr>
+      <w:rPr>
+        <w:rFonts w:ascii="Symbol" w:hAnsi="Symbol" w:hint="default"/>
+      </w:rPr>
+    </w:lvl>
+    <w:lvl w:ilvl="7" w:tplc="0C0A0003" w:tentative="1">
+      <w:start w:val="1"/>
+      <w:numFmt w:val="bullet"/>
+      <w:lvlText w:val="o"/>
+      <w:lvlJc w:val="left"/>
+      <w:pPr>
+        <w:ind w:left="5760" w:hanging="360"/>
+      </w:pPr>
+      <w:rPr>
+        <w:rFonts w:ascii="Courier New" w:hAnsi="Courier New" w:cs="Courier New" w:hint="default"/>
+      </w:rPr>
+    </w:lvl>
+    <w:lvl w:ilvl="8" w:tplc="0C0A0005" w:tentative="1">
+      <w:start w:val="1"/>
+      <w:numFmt w:val="bullet"/>
+      <w:lvlText w:val=""/>
+      <w:lvlJc w:val="left"/>
+      <w:pPr>
+        <w:ind w:left="6480" w:hanging="360"/>
+      </w:pPr>
+      <w:rPr>
+        <w:rFonts w:ascii="Wingdings" w:hAnsi="Wingdings" w:hint="default"/>
+      </w:rPr>
+    </w:lvl>
+  </w:abstractNum>
+  <w:abstractNum w:abstractNumId="12" w15:restartNumberingAfterBreak="0">
     <w:nsid w:val="15D77F5D"/>
     <w:multiLevelType w:val="multilevel"/>
     <w:tmpl w:val="722698DE"/>
@@ -6125,7 +6531,7 @@
     <w:lvl w:ilvl="0">
       <w:start w:val="1"/>
       <w:numFmt w:val="decimal"/>
-      <w:pStyle w:val="Heading1"/>
+      <w:pStyle w:val="berschrift1"/>
       <w:lvlText w:val="%1"/>
       <w:lvlJc w:val="left"/>
       <w:pPr>
@@ -6141,7 +6547,7 @@
     <w:lvl w:ilvl="1">
       <w:start w:val="1"/>
       <w:numFmt w:val="decimal"/>
-      <w:pStyle w:val="Heading2"/>
+      <w:pStyle w:val="berschrift2"/>
       <w:lvlText w:val="%1.%2"/>
       <w:lvlJc w:val="left"/>
       <w:pPr>
@@ -6157,7 +6563,7 @@
     <w:lvl w:ilvl="2">
       <w:start w:val="1"/>
       <w:numFmt w:val="decimal"/>
-      <w:pStyle w:val="Heading3"/>
+      <w:pStyle w:val="berschrift3"/>
       <w:lvlText w:val="%1.%2.%3"/>
       <w:lvlJc w:val="left"/>
       <w:pPr>
@@ -6173,7 +6579,7 @@
     <w:lvl w:ilvl="3">
       <w:start w:val="1"/>
       <w:numFmt w:val="decimal"/>
-      <w:pStyle w:val="Heading4"/>
+      <w:pStyle w:val="berschrift4"/>
       <w:lvlText w:val="%1.%2.%3.%4"/>
       <w:lvlJc w:val="left"/>
       <w:pPr>
@@ -6189,7 +6595,7 @@
     <w:lvl w:ilvl="4">
       <w:start w:val="1"/>
       <w:numFmt w:val="decimal"/>
-      <w:pStyle w:val="Heading5"/>
+      <w:pStyle w:val="berschrift5"/>
       <w:lvlText w:val="%1.%2.%3.%4.%5"/>
       <w:lvlJc w:val="left"/>
       <w:pPr>
@@ -6205,7 +6611,7 @@
     <w:lvl w:ilvl="5">
       <w:start w:val="1"/>
       <w:numFmt w:val="decimal"/>
-      <w:pStyle w:val="Heading6"/>
+      <w:pStyle w:val="berschrift6"/>
       <w:lvlText w:val="%1.%2.%3.%4.%5.%6"/>
       <w:lvlJc w:val="left"/>
       <w:pPr>
@@ -6221,7 +6627,7 @@
     <w:lvl w:ilvl="6">
       <w:start w:val="1"/>
       <w:numFmt w:val="decimal"/>
-      <w:pStyle w:val="Heading7"/>
+      <w:pStyle w:val="berschrift7"/>
       <w:lvlText w:val="%1.%2.%3.%4.%5.%6.%7"/>
       <w:lvlJc w:val="left"/>
       <w:pPr>
@@ -6265,7 +6671,7 @@
       </w:rPr>
     </w:lvl>
   </w:abstractNum>
-  <w:abstractNum w:abstractNumId="11" w15:restartNumberingAfterBreak="0">
+  <w:abstractNum w:abstractNumId="13" w15:restartNumberingAfterBreak="0">
     <w:nsid w:val="168767C1"/>
     <w:multiLevelType w:val="multilevel"/>
     <w:tmpl w:val="416EACEA"/>
@@ -6407,7 +6813,7 @@
       </w:rPr>
     </w:lvl>
   </w:abstractNum>
-  <w:abstractNum w:abstractNumId="12" w15:restartNumberingAfterBreak="0">
+  <w:abstractNum w:abstractNumId="14" w15:restartNumberingAfterBreak="0">
     <w:nsid w:val="1A473F36"/>
     <w:multiLevelType w:val="hybridMultilevel"/>
     <w:tmpl w:val="CA7A482E"/>
@@ -6496,7 +6902,7 @@
       </w:pPr>
     </w:lvl>
   </w:abstractNum>
-  <w:abstractNum w:abstractNumId="13" w15:restartNumberingAfterBreak="0">
+  <w:abstractNum w:abstractNumId="15" w15:restartNumberingAfterBreak="0">
     <w:nsid w:val="1EE162CF"/>
     <w:multiLevelType w:val="multilevel"/>
     <w:tmpl w:val="416EACEA"/>
@@ -6638,7 +7044,7 @@
       </w:rPr>
     </w:lvl>
   </w:abstractNum>
-  <w:abstractNum w:abstractNumId="14" w15:restartNumberingAfterBreak="0">
+  <w:abstractNum w:abstractNumId="16" w15:restartNumberingAfterBreak="0">
     <w:nsid w:val="204E063F"/>
     <w:multiLevelType w:val="multilevel"/>
     <w:tmpl w:val="416EACEA"/>
@@ -6780,7 +7186,7 @@
       </w:rPr>
     </w:lvl>
   </w:abstractNum>
-  <w:abstractNum w:abstractNumId="15" w15:restartNumberingAfterBreak="0">
+  <w:abstractNum w:abstractNumId="17" w15:restartNumberingAfterBreak="0">
     <w:nsid w:val="23E40CB9"/>
     <w:multiLevelType w:val="hybridMultilevel"/>
     <w:tmpl w:val="8042C156"/>
@@ -6893,7 +7299,7 @@
       </w:rPr>
     </w:lvl>
   </w:abstractNum>
-  <w:abstractNum w:abstractNumId="16" w15:restartNumberingAfterBreak="0">
+  <w:abstractNum w:abstractNumId="18" w15:restartNumberingAfterBreak="0">
     <w:nsid w:val="27367F49"/>
     <w:multiLevelType w:val="multilevel"/>
     <w:tmpl w:val="416EACEA"/>
@@ -7035,7 +7441,7 @@
       </w:rPr>
     </w:lvl>
   </w:abstractNum>
-  <w:abstractNum w:abstractNumId="17" w15:restartNumberingAfterBreak="0">
+  <w:abstractNum w:abstractNumId="19" w15:restartNumberingAfterBreak="0">
     <w:nsid w:val="28615663"/>
     <w:multiLevelType w:val="multilevel"/>
     <w:tmpl w:val="CBA8810E"/>
@@ -7160,7 +7566,7 @@
       </w:rPr>
     </w:lvl>
   </w:abstractNum>
-  <w:abstractNum w:abstractNumId="18" w15:restartNumberingAfterBreak="0">
+  <w:abstractNum w:abstractNumId="20" w15:restartNumberingAfterBreak="0">
     <w:nsid w:val="29683738"/>
     <w:multiLevelType w:val="multilevel"/>
     <w:tmpl w:val="416EACEA"/>
@@ -7302,7 +7708,7 @@
       </w:rPr>
     </w:lvl>
   </w:abstractNum>
-  <w:abstractNum w:abstractNumId="19" w15:restartNumberingAfterBreak="0">
+  <w:abstractNum w:abstractNumId="21" w15:restartNumberingAfterBreak="0">
     <w:nsid w:val="2F3841B1"/>
     <w:multiLevelType w:val="multilevel"/>
     <w:tmpl w:val="416EACEA"/>
@@ -7444,7 +7850,7 @@
       </w:rPr>
     </w:lvl>
   </w:abstractNum>
-  <w:abstractNum w:abstractNumId="20" w15:restartNumberingAfterBreak="0">
+  <w:abstractNum w:abstractNumId="22" w15:restartNumberingAfterBreak="0">
     <w:nsid w:val="31887BC9"/>
     <w:multiLevelType w:val="multilevel"/>
     <w:tmpl w:val="416EACEA"/>
@@ -7586,7 +7992,7 @@
       </w:rPr>
     </w:lvl>
   </w:abstractNum>
-  <w:abstractNum w:abstractNumId="21" w15:restartNumberingAfterBreak="0">
+  <w:abstractNum w:abstractNumId="23" w15:restartNumberingAfterBreak="0">
     <w:nsid w:val="3316064E"/>
     <w:multiLevelType w:val="multilevel"/>
     <w:tmpl w:val="416EACEA"/>
@@ -7728,7 +8134,7 @@
       </w:rPr>
     </w:lvl>
   </w:abstractNum>
-  <w:abstractNum w:abstractNumId="22" w15:restartNumberingAfterBreak="0">
+  <w:abstractNum w:abstractNumId="24" w15:restartNumberingAfterBreak="0">
     <w:nsid w:val="36841172"/>
     <w:multiLevelType w:val="multilevel"/>
     <w:tmpl w:val="416EACEA"/>
@@ -7870,7 +8276,7 @@
       </w:rPr>
     </w:lvl>
   </w:abstractNum>
-  <w:abstractNum w:abstractNumId="23" w15:restartNumberingAfterBreak="0">
+  <w:abstractNum w:abstractNumId="25" w15:restartNumberingAfterBreak="0">
     <w:nsid w:val="3CB64F67"/>
     <w:multiLevelType w:val="multilevel"/>
     <w:tmpl w:val="416EACEA"/>
@@ -8012,7 +8418,7 @@
       </w:rPr>
     </w:lvl>
   </w:abstractNum>
-  <w:abstractNum w:abstractNumId="24" w15:restartNumberingAfterBreak="0">
+  <w:abstractNum w:abstractNumId="26" w15:restartNumberingAfterBreak="0">
     <w:nsid w:val="3CFC3D44"/>
     <w:multiLevelType w:val="hybridMultilevel"/>
     <w:tmpl w:val="56DC9F0E"/>
@@ -8101,7 +8507,7 @@
       </w:pPr>
     </w:lvl>
   </w:abstractNum>
-  <w:abstractNum w:abstractNumId="25" w15:restartNumberingAfterBreak="0">
+  <w:abstractNum w:abstractNumId="27" w15:restartNumberingAfterBreak="0">
     <w:nsid w:val="3F4E5336"/>
     <w:multiLevelType w:val="hybridMultilevel"/>
     <w:tmpl w:val="EE8C1FA2"/>
@@ -8214,7 +8620,7 @@
       </w:rPr>
     </w:lvl>
   </w:abstractNum>
-  <w:abstractNum w:abstractNumId="26" w15:restartNumberingAfterBreak="0">
+  <w:abstractNum w:abstractNumId="28" w15:restartNumberingAfterBreak="0">
     <w:nsid w:val="3F5F50C6"/>
     <w:multiLevelType w:val="multilevel"/>
     <w:tmpl w:val="34B21D5A"/>
@@ -8376,7 +8782,7 @@
       </w:rPr>
     </w:lvl>
   </w:abstractNum>
-  <w:abstractNum w:abstractNumId="27" w15:restartNumberingAfterBreak="0">
+  <w:abstractNum w:abstractNumId="29" w15:restartNumberingAfterBreak="0">
     <w:nsid w:val="42E47A42"/>
     <w:multiLevelType w:val="multilevel"/>
     <w:tmpl w:val="0D3ADFAE"/>
@@ -8479,7 +8885,7 @@
     <w:lvl w:ilvl="8">
       <w:start w:val="1"/>
       <w:numFmt w:val="decimal"/>
-      <w:pStyle w:val="Heading9"/>
+      <w:pStyle w:val="berschrift9"/>
       <w:lvlText w:val="%1.%2.%3.%4.%5.%6.%7.%8.%9"/>
       <w:lvlJc w:val="left"/>
       <w:pPr>
@@ -8490,7 +8896,7 @@
       </w:rPr>
     </w:lvl>
   </w:abstractNum>
-  <w:abstractNum w:abstractNumId="28" w15:restartNumberingAfterBreak="0">
+  <w:abstractNum w:abstractNumId="30" w15:restartNumberingAfterBreak="0">
     <w:nsid w:val="438F1620"/>
     <w:multiLevelType w:val="multilevel"/>
     <w:tmpl w:val="43E4D9FA"/>
@@ -8634,7 +9040,7 @@
       </w:rPr>
     </w:lvl>
   </w:abstractNum>
-  <w:abstractNum w:abstractNumId="29" w15:restartNumberingAfterBreak="0">
+  <w:abstractNum w:abstractNumId="31" w15:restartNumberingAfterBreak="0">
     <w:nsid w:val="4C5E0090"/>
     <w:multiLevelType w:val="singleLevel"/>
     <w:tmpl w:val="1A1853DC"/>
@@ -8655,7 +9061,7 @@
       </w:rPr>
     </w:lvl>
   </w:abstractNum>
-  <w:abstractNum w:abstractNumId="30" w15:restartNumberingAfterBreak="0">
+  <w:abstractNum w:abstractNumId="32" w15:restartNumberingAfterBreak="0">
     <w:nsid w:val="51B67D21"/>
     <w:multiLevelType w:val="multilevel"/>
     <w:tmpl w:val="416EACEA"/>
@@ -8797,7 +9203,7 @@
       </w:rPr>
     </w:lvl>
   </w:abstractNum>
-  <w:abstractNum w:abstractNumId="31" w15:restartNumberingAfterBreak="0">
+  <w:abstractNum w:abstractNumId="33" w15:restartNumberingAfterBreak="0">
     <w:nsid w:val="581721D1"/>
     <w:multiLevelType w:val="hybridMultilevel"/>
     <w:tmpl w:val="205A9DFE"/>
@@ -8910,7 +9316,7 @@
       </w:rPr>
     </w:lvl>
   </w:abstractNum>
-  <w:abstractNum w:abstractNumId="32" w15:restartNumberingAfterBreak="0">
+  <w:abstractNum w:abstractNumId="34" w15:restartNumberingAfterBreak="0">
     <w:nsid w:val="58253E88"/>
     <w:multiLevelType w:val="multilevel"/>
     <w:tmpl w:val="416EACEA"/>
@@ -9052,7 +9458,7 @@
       </w:rPr>
     </w:lvl>
   </w:abstractNum>
-  <w:abstractNum w:abstractNumId="33" w15:restartNumberingAfterBreak="0">
+  <w:abstractNum w:abstractNumId="35" w15:restartNumberingAfterBreak="0">
     <w:nsid w:val="5B8F49CA"/>
     <w:multiLevelType w:val="multilevel"/>
     <w:tmpl w:val="416EACEA"/>
@@ -9194,7 +9600,7 @@
       </w:rPr>
     </w:lvl>
   </w:abstractNum>
-  <w:abstractNum w:abstractNumId="34" w15:restartNumberingAfterBreak="0">
+  <w:abstractNum w:abstractNumId="36" w15:restartNumberingAfterBreak="0">
     <w:nsid w:val="5C046136"/>
     <w:multiLevelType w:val="multilevel"/>
     <w:tmpl w:val="416EACEA"/>
@@ -9336,7 +9742,7 @@
       </w:rPr>
     </w:lvl>
   </w:abstractNum>
-  <w:abstractNum w:abstractNumId="35" w15:restartNumberingAfterBreak="0">
+  <w:abstractNum w:abstractNumId="37" w15:restartNumberingAfterBreak="0">
     <w:nsid w:val="5EAB1A90"/>
     <w:multiLevelType w:val="multilevel"/>
     <w:tmpl w:val="416EACEA"/>
@@ -9479,7 +9885,7 @@
       </w:rPr>
     </w:lvl>
   </w:abstractNum>
-  <w:abstractNum w:abstractNumId="36" w15:restartNumberingAfterBreak="0">
+  <w:abstractNum w:abstractNumId="38" w15:restartNumberingAfterBreak="0">
     <w:nsid w:val="6580323E"/>
     <w:multiLevelType w:val="hybridMultilevel"/>
     <w:tmpl w:val="63A06526"/>
@@ -9592,7 +9998,7 @@
       </w:rPr>
     </w:lvl>
   </w:abstractNum>
-  <w:abstractNum w:abstractNumId="37" w15:restartNumberingAfterBreak="0">
+  <w:abstractNum w:abstractNumId="39" w15:restartNumberingAfterBreak="0">
     <w:nsid w:val="6BDD46E6"/>
     <w:multiLevelType w:val="multilevel"/>
     <w:tmpl w:val="416EACEA"/>
@@ -9734,7 +10140,7 @@
       </w:rPr>
     </w:lvl>
   </w:abstractNum>
-  <w:abstractNum w:abstractNumId="38" w15:restartNumberingAfterBreak="0">
+  <w:abstractNum w:abstractNumId="40" w15:restartNumberingAfterBreak="0">
     <w:nsid w:val="6E3F2FA4"/>
     <w:multiLevelType w:val="multilevel"/>
     <w:tmpl w:val="009E2056"/>
@@ -9849,7 +10255,7 @@
       </w:rPr>
     </w:lvl>
   </w:abstractNum>
-  <w:abstractNum w:abstractNumId="39" w15:restartNumberingAfterBreak="0">
+  <w:abstractNum w:abstractNumId="41" w15:restartNumberingAfterBreak="0">
     <w:nsid w:val="70FA6CD4"/>
     <w:multiLevelType w:val="hybridMultilevel"/>
     <w:tmpl w:val="99221FBE"/>
@@ -9962,7 +10368,7 @@
       </w:rPr>
     </w:lvl>
   </w:abstractNum>
-  <w:abstractNum w:abstractNumId="40" w15:restartNumberingAfterBreak="0">
+  <w:abstractNum w:abstractNumId="42" w15:restartNumberingAfterBreak="0">
     <w:nsid w:val="72FF6C3E"/>
     <w:multiLevelType w:val="hybridMultilevel"/>
     <w:tmpl w:val="30DA60FC"/>
@@ -10055,7 +10461,7 @@
       </w:pPr>
     </w:lvl>
   </w:abstractNum>
-  <w:abstractNum w:abstractNumId="41" w15:restartNumberingAfterBreak="0">
+  <w:abstractNum w:abstractNumId="43" w15:restartNumberingAfterBreak="0">
     <w:nsid w:val="745359C4"/>
     <w:multiLevelType w:val="hybridMultilevel"/>
     <w:tmpl w:val="75FE0C96"/>
@@ -10168,7 +10574,7 @@
       </w:rPr>
     </w:lvl>
   </w:abstractNum>
-  <w:abstractNum w:abstractNumId="42" w15:restartNumberingAfterBreak="0">
+  <w:abstractNum w:abstractNumId="44" w15:restartNumberingAfterBreak="0">
     <w:nsid w:val="789F4EC2"/>
     <w:multiLevelType w:val="hybridMultilevel"/>
     <w:tmpl w:val="32F2F96E"/>
@@ -10257,7 +10663,7 @@
       </w:pPr>
     </w:lvl>
   </w:abstractNum>
-  <w:abstractNum w:abstractNumId="43" w15:restartNumberingAfterBreak="0">
+  <w:abstractNum w:abstractNumId="45" w15:restartNumberingAfterBreak="0">
     <w:nsid w:val="7A847EC7"/>
     <w:multiLevelType w:val="multilevel"/>
     <w:tmpl w:val="747C3AF2"/>
@@ -10391,7 +10797,7 @@
       </w:rPr>
     </w:lvl>
   </w:abstractNum>
-  <w:abstractNum w:abstractNumId="44" w15:restartNumberingAfterBreak="0">
+  <w:abstractNum w:abstractNumId="46" w15:restartNumberingAfterBreak="0">
     <w:nsid w:val="7D3B01E3"/>
     <w:multiLevelType w:val="multilevel"/>
     <w:tmpl w:val="0407001D"/>
@@ -10478,7 +10884,7 @@
       </w:pPr>
     </w:lvl>
   </w:abstractNum>
-  <w:abstractNum w:abstractNumId="45" w15:restartNumberingAfterBreak="0">
+  <w:abstractNum w:abstractNumId="47" w15:restartNumberingAfterBreak="0">
     <w:nsid w:val="7E68250A"/>
     <w:multiLevelType w:val="hybridMultilevel"/>
     <w:tmpl w:val="5B261936"/>
@@ -10567,7 +10973,7 @@
       </w:pPr>
     </w:lvl>
   </w:abstractNum>
-  <w:abstractNum w:abstractNumId="46" w15:restartNumberingAfterBreak="0">
+  <w:abstractNum w:abstractNumId="48" w15:restartNumberingAfterBreak="0">
     <w:nsid w:val="7F9C5679"/>
     <w:multiLevelType w:val="multilevel"/>
     <w:tmpl w:val="416EACEA"/>
@@ -10716,10 +11122,10 @@
     <w:abstractNumId w:val="0"/>
   </w:num>
   <w:num w:numId="3">
-    <w:abstractNumId w:val="27"/>
+    <w:abstractNumId w:val="29"/>
   </w:num>
   <w:num w:numId="4">
-    <w:abstractNumId w:val="40"/>
+    <w:abstractNumId w:val="42"/>
   </w:num>
   <w:num w:numId="5">
     <w:abstractNumId w:val="2"/>
@@ -10728,77 +11134,83 @@
     <w:abstractNumId w:val="1"/>
   </w:num>
   <w:num w:numId="7">
-    <w:abstractNumId w:val="28"/>
+    <w:abstractNumId w:val="30"/>
   </w:num>
   <w:num w:numId="8">
-    <w:abstractNumId w:val="10"/>
+    <w:abstractNumId w:val="12"/>
   </w:num>
   <w:num w:numId="9">
-    <w:abstractNumId w:val="26"/>
+    <w:abstractNumId w:val="28"/>
   </w:num>
   <w:num w:numId="10">
     <w:abstractNumId w:val="6"/>
   </w:num>
   <w:num w:numId="11">
-    <w:abstractNumId w:val="38"/>
+    <w:abstractNumId w:val="40"/>
   </w:num>
   <w:num w:numId="12">
-    <w:abstractNumId w:val="38"/>
+    <w:abstractNumId w:val="40"/>
   </w:num>
   <w:num w:numId="13">
-    <w:abstractNumId w:val="35"/>
+    <w:abstractNumId w:val="37"/>
   </w:num>
   <w:num w:numId="14">
-    <w:abstractNumId w:val="26"/>
+    <w:abstractNumId w:val="28"/>
   </w:num>
   <w:num w:numId="15">
-    <w:abstractNumId w:val="17"/>
+    <w:abstractNumId w:val="19"/>
   </w:num>
   <w:num w:numId="16">
-    <w:abstractNumId w:val="43"/>
+    <w:abstractNumId w:val="45"/>
   </w:num>
   <w:num w:numId="17">
     <w:abstractNumId w:val="8"/>
   </w:num>
   <w:num w:numId="18">
-    <w:abstractNumId w:val="45"/>
+    <w:abstractNumId w:val="47"/>
   </w:num>
   <w:num w:numId="19">
-    <w:abstractNumId w:val="42"/>
+    <w:abstractNumId w:val="44"/>
   </w:num>
   <w:num w:numId="20">
-    <w:abstractNumId w:val="12"/>
+    <w:abstractNumId w:val="14"/>
   </w:num>
   <w:num w:numId="21">
     <w:abstractNumId w:val="4"/>
   </w:num>
   <w:num w:numId="22">
-    <w:abstractNumId w:val="31"/>
+    <w:abstractNumId w:val="33"/>
   </w:num>
   <w:num w:numId="23">
-    <w:abstractNumId w:val="36"/>
+    <w:abstractNumId w:val="38"/>
   </w:num>
   <w:num w:numId="24">
+    <w:abstractNumId w:val="43"/>
+  </w:num>
+  <w:num w:numId="25">
     <w:abstractNumId w:val="41"/>
   </w:num>
-  <w:num w:numId="25">
-    <w:abstractNumId w:val="39"/>
-  </w:num>
   <w:num w:numId="26">
-    <w:abstractNumId w:val="24"/>
+    <w:abstractNumId w:val="26"/>
   </w:num>
   <w:num w:numId="27">
-    <w:abstractNumId w:val="25"/>
+    <w:abstractNumId w:val="27"/>
   </w:num>
   <w:num w:numId="28">
-    <w:abstractNumId w:val="15"/>
+    <w:abstractNumId w:val="17"/>
+  </w:num>
+  <w:num w:numId="29">
+    <w:abstractNumId w:val="9"/>
+  </w:num>
+  <w:num w:numId="30">
+    <w:abstractNumId w:val="11"/>
   </w:num>
   <w:numIdMacAtCleanup w:val="18"/>
 </w:numbering>
 </file>
 
 <file path=word/people.xml><?xml version="1.0" encoding="utf-8"?>
-<w15:people xmlns:wpc="http://schemas.microsoft.com/office/word/2010/wordprocessingCanvas" xmlns:cx="http://schemas.microsoft.com/office/drawing/2014/chartex" xmlns:mc="http://schemas.openxmlformats.org/markup-compatibility/2006" xmlns:o="urn:schemas-microsoft-com:office:office" xmlns:r="http://schemas.openxmlformats.org/officeDocument/2006/relationships" xmlns:m="http://schemas.openxmlformats.org/officeDocument/2006/math" xmlns:v="urn:schemas-microsoft-com:vml" xmlns:wp14="http://schemas.microsoft.com/office/word/2010/wordprocessingDrawing" xmlns:wp="http://schemas.openxmlformats.org/drawingml/2006/wordprocessingDrawing" xmlns:w10="urn:schemas-microsoft-com:office:word" xmlns:w="http://schemas.openxmlformats.org/wordprocessingml/2006/main" xmlns:w14="http://schemas.microsoft.com/office/word/2010/wordml" xmlns:w15="http://schemas.microsoft.com/office/word/2012/wordml" xmlns:w16se="http://schemas.microsoft.com/office/word/2015/wordml/symex" xmlns:wpg="http://schemas.microsoft.com/office/word/2010/wordprocessingGroup" xmlns:wpi="http://schemas.microsoft.com/office/word/2010/wordprocessingInk" xmlns:wne="http://schemas.microsoft.com/office/word/2006/wordml" xmlns:wps="http://schemas.microsoft.com/office/word/2010/wordprocessingShape" mc:Ignorable="w14 w15 w16se wp14">
+<w15:people xmlns:wpc="http://schemas.microsoft.com/office/word/2010/wordprocessingCanvas" xmlns:cx="http://schemas.microsoft.com/office/drawing/2014/chartex" xmlns:cx1="http://schemas.microsoft.com/office/drawing/2015/9/8/chartex" xmlns:cx2="http://schemas.microsoft.com/office/drawing/2015/10/21/chartex" xmlns:cx3="http://schemas.microsoft.com/office/drawing/2016/5/9/chartex" xmlns:cx4="http://schemas.microsoft.com/office/drawing/2016/5/10/chartex" xmlns:cx5="http://schemas.microsoft.com/office/drawing/2016/5/11/chartex" xmlns:cx6="http://schemas.microsoft.com/office/drawing/2016/5/12/chartex" xmlns:cx7="http://schemas.microsoft.com/office/drawing/2016/5/13/chartex" xmlns:cx8="http://schemas.microsoft.com/office/drawing/2016/5/14/chartex" xmlns:mc="http://schemas.openxmlformats.org/markup-compatibility/2006" xmlns:aink="http://schemas.microsoft.com/office/drawing/2016/ink" xmlns:am3d="http://schemas.microsoft.com/office/drawing/2017/model3d" xmlns:o="urn:schemas-microsoft-com:office:office" xmlns:r="http://schemas.openxmlformats.org/officeDocument/2006/relationships" xmlns:m="http://schemas.openxmlformats.org/officeDocument/2006/math" xmlns:v="urn:schemas-microsoft-com:vml" xmlns:wp14="http://schemas.microsoft.com/office/word/2010/wordprocessingDrawing" xmlns:wp="http://schemas.openxmlformats.org/drawingml/2006/wordprocessingDrawing" xmlns:w10="urn:schemas-microsoft-com:office:word" xmlns:w="http://schemas.openxmlformats.org/wordprocessingml/2006/main" xmlns:w14="http://schemas.microsoft.com/office/word/2010/wordml" xmlns:w15="http://schemas.microsoft.com/office/word/2012/wordml" xmlns:w16cid="http://schemas.microsoft.com/office/word/2016/wordml/cid" xmlns:w16se="http://schemas.microsoft.com/office/word/2015/wordml/symex" xmlns:wpg="http://schemas.microsoft.com/office/word/2010/wordprocessingGroup" xmlns:wpi="http://schemas.microsoft.com/office/word/2010/wordprocessingInk" xmlns:wne="http://schemas.microsoft.com/office/word/2006/wordml" xmlns:wps="http://schemas.microsoft.com/office/word/2010/wordprocessingShape" mc:Ignorable="w14 w15 w16se w16cid wp14">
   <w15:person w15:author="Alejandro Valverde">
     <w15:presenceInfo w15:providerId="Windows Live" w15:userId="c958a437d2e395ae"/>
   </w15:person>
@@ -10806,7 +11218,7 @@
 </file>
 
 <file path=word/styles.xml><?xml version="1.0" encoding="utf-8"?>
-<w:styles xmlns:mc="http://schemas.openxmlformats.org/markup-compatibility/2006" xmlns:r="http://schemas.openxmlformats.org/officeDocument/2006/relationships" xmlns:w="http://schemas.openxmlformats.org/wordprocessingml/2006/main" xmlns:w14="http://schemas.microsoft.com/office/word/2010/wordml" xmlns:w15="http://schemas.microsoft.com/office/word/2012/wordml" xmlns:w16se="http://schemas.microsoft.com/office/word/2015/wordml/symex" mc:Ignorable="w14 w15 w16se">
+<w:styles xmlns:mc="http://schemas.openxmlformats.org/markup-compatibility/2006" xmlns:r="http://schemas.openxmlformats.org/officeDocument/2006/relationships" xmlns:w="http://schemas.openxmlformats.org/wordprocessingml/2006/main" xmlns:w14="http://schemas.microsoft.com/office/word/2010/wordml" xmlns:w15="http://schemas.microsoft.com/office/word/2012/wordml" xmlns:w16cid="http://schemas.microsoft.com/office/word/2016/wordml/cid" xmlns:w16se="http://schemas.microsoft.com/office/word/2015/wordml/symex" mc:Ignorable="w14 w15 w16se w16cid">
   <w:docDefaults>
     <w:rPrDefault>
       <w:rPr>
@@ -10816,7 +11228,7 @@
     </w:rPrDefault>
     <w:pPrDefault/>
   </w:docDefaults>
-  <w:latentStyles w:defLockedState="0" w:defUIPriority="14" w:defSemiHidden="0" w:defUnhideWhenUsed="0" w:defQFormat="0" w:count="371">
+  <w:latentStyles w:defLockedState="0" w:defUIPriority="14" w:defSemiHidden="0" w:defUnhideWhenUsed="0" w:defQFormat="0" w:count="375">
     <w:lsdException w:name="Normal" w:uiPriority="0" w:qFormat="1"/>
     <w:lsdException w:name="heading 1" w:uiPriority="3" w:qFormat="1"/>
     <w:lsdException w:name="heading 2" w:semiHidden="1" w:uiPriority="4" w:unhideWhenUsed="1" w:qFormat="1"/>
@@ -10921,7 +11333,7 @@
     <w:lsdException w:name="HTML Sample" w:semiHidden="1" w:unhideWhenUsed="1"/>
     <w:lsdException w:name="HTML Typewriter" w:semiHidden="1" w:unhideWhenUsed="1"/>
     <w:lsdException w:name="HTML Variable" w:semiHidden="1" w:unhideWhenUsed="1"/>
-    <w:lsdException w:name="Normal Table" w:semiHidden="1" w:uiPriority="99" w:unhideWhenUsed="1"/>
+    <w:lsdException w:name="Normal Table" w:uiPriority="99"/>
     <w:lsdException w:name="annotation subject" w:semiHidden="1" w:unhideWhenUsed="1"/>
     <w:lsdException w:name="No List" w:semiHidden="1" w:uiPriority="99" w:unhideWhenUsed="1"/>
     <w:lsdException w:name="Outline List 1" w:semiHidden="1" w:uiPriority="99" w:unhideWhenUsed="1"/>
@@ -10965,10 +11377,10 @@
     <w:lsdException w:name="Table Elegant" w:semiHidden="1" w:uiPriority="99" w:unhideWhenUsed="1"/>
     <w:lsdException w:name="Table Professional" w:semiHidden="1" w:uiPriority="99" w:unhideWhenUsed="1"/>
     <w:lsdException w:name="Table Subtle 1" w:semiHidden="1" w:uiPriority="99" w:unhideWhenUsed="1"/>
-    <w:lsdException w:name="Table Subtle 2" w:semiHidden="1" w:uiPriority="99" w:unhideWhenUsed="1"/>
+    <w:lsdException w:name="Table Subtle 2" w:uiPriority="99"/>
     <w:lsdException w:name="Table Web 1" w:semiHidden="1" w:uiPriority="99" w:unhideWhenUsed="1"/>
     <w:lsdException w:name="Table Web 2" w:semiHidden="1" w:uiPriority="99" w:unhideWhenUsed="1"/>
-    <w:lsdException w:name="Table Web 3" w:semiHidden="1" w:uiPriority="99" w:unhideWhenUsed="1"/>
+    <w:lsdException w:name="Table Web 3" w:uiPriority="99"/>
     <w:lsdException w:name="Balloon Text" w:semiHidden="1" w:unhideWhenUsed="1"/>
     <w:lsdException w:name="Table Grid" w:uiPriority="0"/>
     <w:lsdException w:name="Table Theme" w:semiHidden="1" w:uiPriority="0" w:unhideWhenUsed="1"/>
@@ -11184,8 +11596,12 @@
     <w:lsdException w:name="List Table 5 Dark Accent 6" w:uiPriority="50"/>
     <w:lsdException w:name="List Table 6 Colorful Accent 6" w:uiPriority="51"/>
     <w:lsdException w:name="List Table 7 Colorful Accent 6" w:uiPriority="52"/>
+    <w:lsdException w:name="Mention" w:semiHidden="1" w:uiPriority="99" w:unhideWhenUsed="1"/>
+    <w:lsdException w:name="Smart Hyperlink" w:semiHidden="1" w:uiPriority="99" w:unhideWhenUsed="1"/>
+    <w:lsdException w:name="Hashtag" w:semiHidden="1" w:uiPriority="99" w:unhideWhenUsed="1"/>
+    <w:lsdException w:name="Unresolved Mention" w:semiHidden="1" w:uiPriority="99" w:unhideWhenUsed="1"/>
   </w:latentStyles>
-  <w:style w:type="paragraph" w:default="1" w:styleId="Normal">
+  <w:style w:type="paragraph" w:default="1" w:styleId="Standard">
     <w:name w:val="Normal"/>
     <w:qFormat/>
     <w:rsid w:val="00262751"/>
@@ -11198,11 +11614,11 @@
       <w:lang w:val="en-GB" w:eastAsia="de-DE"/>
     </w:rPr>
   </w:style>
-  <w:style w:type="paragraph" w:styleId="Heading1">
+  <w:style w:type="paragraph" w:styleId="berschrift1">
     <w:name w:val="heading 1"/>
-    <w:basedOn w:val="Normal"/>
-    <w:next w:val="Normal"/>
-    <w:link w:val="Heading1Char"/>
+    <w:basedOn w:val="Standard"/>
+    <w:next w:val="Standard"/>
+    <w:link w:val="berschrift1Zchn"/>
     <w:uiPriority w:val="3"/>
     <w:qFormat/>
     <w:rsid w:val="009F705F"/>
@@ -11224,11 +11640,11 @@
       <w:szCs w:val="32"/>
     </w:rPr>
   </w:style>
-  <w:style w:type="paragraph" w:styleId="Heading2">
+  <w:style w:type="paragraph" w:styleId="berschrift2">
     <w:name w:val="heading 2"/>
-    <w:basedOn w:val="Normal"/>
-    <w:next w:val="Normal"/>
-    <w:link w:val="Heading2Char"/>
+    <w:basedOn w:val="Standard"/>
+    <w:next w:val="Standard"/>
+    <w:link w:val="berschrift2Zchn"/>
     <w:uiPriority w:val="4"/>
     <w:qFormat/>
     <w:rsid w:val="009F705F"/>
@@ -11251,11 +11667,11 @@
       <w:szCs w:val="28"/>
     </w:rPr>
   </w:style>
-  <w:style w:type="paragraph" w:styleId="Heading3">
+  <w:style w:type="paragraph" w:styleId="berschrift3">
     <w:name w:val="heading 3"/>
-    <w:basedOn w:val="Normal"/>
-    <w:next w:val="Normal"/>
-    <w:link w:val="Heading3Char"/>
+    <w:basedOn w:val="Standard"/>
+    <w:next w:val="Standard"/>
+    <w:link w:val="berschrift3Zchn"/>
     <w:uiPriority w:val="5"/>
     <w:qFormat/>
     <w:rsid w:val="009F705F"/>
@@ -11276,11 +11692,11 @@
       <w:szCs w:val="26"/>
     </w:rPr>
   </w:style>
-  <w:style w:type="paragraph" w:styleId="Heading4">
+  <w:style w:type="paragraph" w:styleId="berschrift4">
     <w:name w:val="heading 4"/>
-    <w:basedOn w:val="Normal"/>
-    <w:next w:val="Normal"/>
-    <w:link w:val="Heading4Char"/>
+    <w:basedOn w:val="Standard"/>
+    <w:next w:val="Standard"/>
+    <w:link w:val="berschrift4Zchn"/>
     <w:uiPriority w:val="6"/>
     <w:qFormat/>
     <w:rsid w:val="009F705F"/>
@@ -11297,11 +11713,11 @@
       <w:b/>
     </w:rPr>
   </w:style>
-  <w:style w:type="paragraph" w:styleId="Heading5">
+  <w:style w:type="paragraph" w:styleId="berschrift5">
     <w:name w:val="heading 5"/>
-    <w:basedOn w:val="Normal"/>
-    <w:next w:val="Normal"/>
-    <w:link w:val="Heading5Char"/>
+    <w:basedOn w:val="Standard"/>
+    <w:next w:val="Standard"/>
+    <w:link w:val="berschrift5Zchn"/>
     <w:uiPriority w:val="7"/>
     <w:rsid w:val="009F705F"/>
     <w:pPr>
@@ -11325,11 +11741,11 @@
       <w:szCs w:val="26"/>
     </w:rPr>
   </w:style>
-  <w:style w:type="paragraph" w:styleId="Heading6">
+  <w:style w:type="paragraph" w:styleId="berschrift6">
     <w:name w:val="heading 6"/>
-    <w:basedOn w:val="Normal"/>
-    <w:next w:val="Normal"/>
-    <w:link w:val="Heading6Char"/>
+    <w:basedOn w:val="Standard"/>
+    <w:next w:val="Standard"/>
+    <w:link w:val="berschrift6Zchn"/>
     <w:uiPriority w:val="8"/>
     <w:rsid w:val="009F705F"/>
     <w:pPr>
@@ -11351,11 +11767,11 @@
       <w:szCs w:val="22"/>
     </w:rPr>
   </w:style>
-  <w:style w:type="paragraph" w:styleId="Heading7">
+  <w:style w:type="paragraph" w:styleId="berschrift7">
     <w:name w:val="heading 7"/>
-    <w:basedOn w:val="Normal"/>
-    <w:next w:val="Normal"/>
-    <w:link w:val="Heading7Char"/>
+    <w:basedOn w:val="Standard"/>
+    <w:next w:val="Standard"/>
+    <w:link w:val="berschrift7Zchn"/>
     <w:uiPriority w:val="9"/>
     <w:rsid w:val="009F705F"/>
     <w:pPr>
@@ -11376,10 +11792,10 @@
       <w:szCs w:val="20"/>
     </w:rPr>
   </w:style>
-  <w:style w:type="paragraph" w:styleId="Heading8">
+  <w:style w:type="paragraph" w:styleId="berschrift8">
     <w:name w:val="heading 8"/>
-    <w:basedOn w:val="Normal"/>
-    <w:link w:val="Heading8Char"/>
+    <w:basedOn w:val="Standard"/>
+    <w:link w:val="berschrift8Zchn"/>
     <w:uiPriority w:val="8"/>
     <w:semiHidden/>
     <w:rsid w:val="000766C7"/>
@@ -11398,10 +11814,10 @@
       <w:szCs w:val="20"/>
     </w:rPr>
   </w:style>
-  <w:style w:type="paragraph" w:styleId="Heading9">
+  <w:style w:type="paragraph" w:styleId="berschrift9">
     <w:name w:val="heading 9"/>
-    <w:basedOn w:val="Normal"/>
-    <w:link w:val="Heading9Char"/>
+    <w:basedOn w:val="Standard"/>
+    <w:link w:val="berschrift9Zchn"/>
     <w:uiPriority w:val="9"/>
     <w:semiHidden/>
     <w:rsid w:val="005720FC"/>
@@ -11424,13 +11840,13 @@
       <w:szCs w:val="22"/>
     </w:rPr>
   </w:style>
-  <w:style w:type="character" w:default="1" w:styleId="DefaultParagraphFont">
+  <w:style w:type="character" w:default="1" w:styleId="Absatz-Standardschriftart">
     <w:name w:val="Default Paragraph Font"/>
     <w:uiPriority w:val="1"/>
     <w:semiHidden/>
     <w:unhideWhenUsed/>
   </w:style>
-  <w:style w:type="table" w:default="1" w:styleId="TableNormal">
+  <w:style w:type="table" w:default="1" w:styleId="NormaleTabelle">
     <w:name w:val="Normal Table"/>
     <w:uiPriority w:val="99"/>
     <w:semiHidden/>
@@ -11445,7 +11861,7 @@
       </w:tblCellMar>
     </w:tblPr>
   </w:style>
-  <w:style w:type="numbering" w:default="1" w:styleId="NoList">
+  <w:style w:type="numbering" w:default="1" w:styleId="KeineListe">
     <w:name w:val="No List"/>
     <w:uiPriority w:val="99"/>
     <w:semiHidden/>
@@ -11465,10 +11881,10 @@
       <w:szCs w:val="16"/>
     </w:rPr>
   </w:style>
-  <w:style w:type="paragraph" w:styleId="Footer">
+  <w:style w:type="paragraph" w:styleId="Fuzeile">
     <w:name w:val="footer"/>
-    <w:basedOn w:val="Normal"/>
-    <w:link w:val="FooterChar"/>
+    <w:basedOn w:val="Standard"/>
+    <w:link w:val="FuzeileZchn"/>
     <w:uiPriority w:val="14"/>
     <w:unhideWhenUsed/>
     <w:rsid w:val="005720FC"/>
@@ -11481,7 +11897,7 @@
   </w:style>
   <w:style w:type="paragraph" w:customStyle="1" w:styleId="MS-Dokkopf-Zeile">
     <w:name w:val="MS-Dokkopf-Zeile"/>
-    <w:basedOn w:val="Normal"/>
+    <w:basedOn w:val="Standard"/>
     <w:uiPriority w:val="14"/>
     <w:semiHidden/>
     <w:rsid w:val="005720FC"/>
@@ -11489,9 +11905,9 @@
       <w:sz w:val="24"/>
     </w:rPr>
   </w:style>
-  <w:style w:type="character" w:customStyle="1" w:styleId="FooterChar">
-    <w:name w:val="Footer Char"/>
-    <w:link w:val="Footer"/>
+  <w:style w:type="character" w:customStyle="1" w:styleId="FuzeileZchn">
+    <w:name w:val="Fußzeile Zchn"/>
+    <w:link w:val="Fuzeile"/>
     <w:uiPriority w:val="14"/>
     <w:rsid w:val="005720FC"/>
     <w:rPr>
@@ -11500,7 +11916,7 @@
       <w:lang w:eastAsia="de-DE"/>
     </w:rPr>
   </w:style>
-  <w:style w:type="character" w:styleId="Emphasis">
+  <w:style w:type="character" w:styleId="Hervorhebung">
     <w:name w:val="Emphasis"/>
     <w:uiPriority w:val="14"/>
     <w:semiHidden/>
@@ -11513,7 +11929,7 @@
   </w:style>
   <w:style w:type="table" w:customStyle="1" w:styleId="MS-Dokumentstatusliste">
     <w:name w:val="MS-Dokumentstatusliste"/>
-    <w:basedOn w:val="TableNormal"/>
+    <w:basedOn w:val="NormaleTabelle"/>
     <w:uiPriority w:val="99"/>
     <w:qFormat/>
     <w:rsid w:val="005720FC"/>
@@ -11580,7 +11996,7 @@
   <w:style w:type="paragraph" w:customStyle="1" w:styleId="MS-TitelohneUmbruch">
     <w:name w:val="MS-Titel ohne Umbruch"/>
     <w:basedOn w:val="MS-Titel"/>
-    <w:next w:val="Normal"/>
+    <w:next w:val="Standard"/>
     <w:link w:val="MS-TitelohneUmbruchZchn"/>
     <w:uiPriority w:val="11"/>
     <w:qFormat/>
@@ -11595,10 +12011,10 @@
       <w:szCs w:val="52"/>
     </w:rPr>
   </w:style>
-  <w:style w:type="paragraph" w:styleId="DocumentMap">
+  <w:style w:type="paragraph" w:styleId="Dokumentstruktur">
     <w:name w:val="Document Map"/>
-    <w:basedOn w:val="Normal"/>
-    <w:link w:val="DocumentMapChar"/>
+    <w:basedOn w:val="Standard"/>
+    <w:link w:val="DokumentstrukturZchn"/>
     <w:uiPriority w:val="14"/>
     <w:semiHidden/>
     <w:unhideWhenUsed/>
@@ -11609,7 +12025,7 @@
   </w:style>
   <w:style w:type="table" w:customStyle="1" w:styleId="MS-Tabelle2">
     <w:name w:val="MS-Tabelle2"/>
-    <w:basedOn w:val="TableNormal"/>
+    <w:basedOn w:val="NormaleTabelle"/>
     <w:uiPriority w:val="99"/>
     <w:qFormat/>
     <w:rsid w:val="00582F4F"/>
@@ -11654,9 +12070,9 @@
       </w:tcPr>
     </w:tblStylePr>
   </w:style>
-  <w:style w:type="character" w:customStyle="1" w:styleId="Heading1Char">
-    <w:name w:val="Heading 1 Char"/>
-    <w:link w:val="Heading1"/>
+  <w:style w:type="character" w:customStyle="1" w:styleId="berschrift1Zchn">
+    <w:name w:val="Überschrift 1 Zchn"/>
+    <w:link w:val="berschrift1"/>
     <w:uiPriority w:val="3"/>
     <w:rsid w:val="009F705F"/>
     <w:rPr>
@@ -11669,9 +12085,9 @@
       <w:lang w:val="en-GB" w:eastAsia="de-DE"/>
     </w:rPr>
   </w:style>
-  <w:style w:type="character" w:customStyle="1" w:styleId="Heading2Char">
-    <w:name w:val="Heading 2 Char"/>
-    <w:link w:val="Heading2"/>
+  <w:style w:type="character" w:customStyle="1" w:styleId="berschrift2Zchn">
+    <w:name w:val="Überschrift 2 Zchn"/>
+    <w:link w:val="berschrift2"/>
     <w:uiPriority w:val="4"/>
     <w:rsid w:val="009F705F"/>
     <w:rPr>
@@ -11685,9 +12101,9 @@
       <w:lang w:val="en-GB" w:eastAsia="de-DE"/>
     </w:rPr>
   </w:style>
-  <w:style w:type="character" w:customStyle="1" w:styleId="Heading3Char">
-    <w:name w:val="Heading 3 Char"/>
-    <w:link w:val="Heading3"/>
+  <w:style w:type="character" w:customStyle="1" w:styleId="berschrift3Zchn">
+    <w:name w:val="Überschrift 3 Zchn"/>
+    <w:link w:val="berschrift3"/>
     <w:uiPriority w:val="5"/>
     <w:rsid w:val="009F705F"/>
     <w:rPr>
@@ -11699,9 +12115,9 @@
       <w:lang w:val="en-GB" w:eastAsia="de-DE"/>
     </w:rPr>
   </w:style>
-  <w:style w:type="character" w:customStyle="1" w:styleId="Heading4Char">
-    <w:name w:val="Heading 4 Char"/>
-    <w:link w:val="Heading4"/>
+  <w:style w:type="character" w:customStyle="1" w:styleId="berschrift4Zchn">
+    <w:name w:val="Überschrift 4 Zchn"/>
+    <w:link w:val="berschrift4"/>
     <w:uiPriority w:val="6"/>
     <w:rsid w:val="009F705F"/>
     <w:rPr>
@@ -11711,9 +12127,9 @@
       <w:lang w:val="en-GB" w:eastAsia="de-DE"/>
     </w:rPr>
   </w:style>
-  <w:style w:type="character" w:customStyle="1" w:styleId="Heading5Char">
-    <w:name w:val="Heading 5 Char"/>
-    <w:link w:val="Heading5"/>
+  <w:style w:type="character" w:customStyle="1" w:styleId="berschrift5Zchn">
+    <w:name w:val="Überschrift 5 Zchn"/>
+    <w:link w:val="berschrift5"/>
     <w:uiPriority w:val="7"/>
     <w:rsid w:val="009F705F"/>
     <w:rPr>
@@ -11726,9 +12142,9 @@
       <w:lang w:val="en-GB" w:eastAsia="de-DE"/>
     </w:rPr>
   </w:style>
-  <w:style w:type="character" w:customStyle="1" w:styleId="Heading6Char">
-    <w:name w:val="Heading 6 Char"/>
-    <w:link w:val="Heading6"/>
+  <w:style w:type="character" w:customStyle="1" w:styleId="berschrift6Zchn">
+    <w:name w:val="Überschrift 6 Zchn"/>
+    <w:link w:val="berschrift6"/>
     <w:uiPriority w:val="8"/>
     <w:rsid w:val="00DE012B"/>
     <w:rPr>
@@ -11739,9 +12155,9 @@
       <w:lang w:val="en-GB" w:eastAsia="de-DE"/>
     </w:rPr>
   </w:style>
-  <w:style w:type="character" w:customStyle="1" w:styleId="Heading7Char">
-    <w:name w:val="Heading 7 Char"/>
-    <w:link w:val="Heading7"/>
+  <w:style w:type="character" w:customStyle="1" w:styleId="berschrift7Zchn">
+    <w:name w:val="Überschrift 7 Zchn"/>
+    <w:link w:val="berschrift7"/>
     <w:uiPriority w:val="9"/>
     <w:rsid w:val="00DE012B"/>
     <w:rPr>
@@ -11750,9 +12166,9 @@
       <w:lang w:val="en-GB" w:eastAsia="de-DE"/>
     </w:rPr>
   </w:style>
-  <w:style w:type="character" w:customStyle="1" w:styleId="Heading8Char">
-    <w:name w:val="Heading 8 Char"/>
-    <w:link w:val="Heading8"/>
+  <w:style w:type="character" w:customStyle="1" w:styleId="berschrift8Zchn">
+    <w:name w:val="Überschrift 8 Zchn"/>
+    <w:link w:val="berschrift8"/>
     <w:uiPriority w:val="8"/>
     <w:semiHidden/>
     <w:rsid w:val="00DE012B"/>
@@ -11764,9 +12180,9 @@
       <w:lang w:eastAsia="de-DE"/>
     </w:rPr>
   </w:style>
-  <w:style w:type="character" w:customStyle="1" w:styleId="Heading9Char">
-    <w:name w:val="Heading 9 Char"/>
-    <w:link w:val="Heading9"/>
+  <w:style w:type="character" w:customStyle="1" w:styleId="berschrift9Zchn">
+    <w:name w:val="Überschrift 9 Zchn"/>
+    <w:link w:val="berschrift9"/>
     <w:uiPriority w:val="9"/>
     <w:semiHidden/>
     <w:rsid w:val="00DE012B"/>
@@ -11778,9 +12194,9 @@
       <w:lang w:val="en-GB" w:eastAsia="de-DE"/>
     </w:rPr>
   </w:style>
-  <w:style w:type="character" w:customStyle="1" w:styleId="DocumentMapChar">
-    <w:name w:val="Document Map Char"/>
-    <w:link w:val="DocumentMap"/>
+  <w:style w:type="character" w:customStyle="1" w:styleId="DokumentstrukturZchn">
+    <w:name w:val="Dokumentstruktur Zchn"/>
+    <w:link w:val="Dokumentstruktur"/>
     <w:uiPriority w:val="14"/>
     <w:semiHidden/>
     <w:rsid w:val="005720FC"/>
@@ -11792,7 +12208,7 @@
   </w:style>
   <w:style w:type="paragraph" w:customStyle="1" w:styleId="MS-Dokfuss-Text">
     <w:name w:val="MS-Dokfuss-Text"/>
-    <w:basedOn w:val="Normal"/>
+    <w:basedOn w:val="Standard"/>
     <w:uiPriority w:val="14"/>
     <w:semiHidden/>
     <w:rsid w:val="005720FC"/>
@@ -11805,8 +12221,8 @@
   </w:style>
   <w:style w:type="paragraph" w:customStyle="1" w:styleId="MS-Dokfuss-Firma">
     <w:name w:val="MS-Dokfuss-Firma"/>
-    <w:basedOn w:val="Normal"/>
-    <w:next w:val="Normal"/>
+    <w:basedOn w:val="Standard"/>
+    <w:next w:val="Standard"/>
     <w:uiPriority w:val="14"/>
     <w:semiHidden/>
     <w:rsid w:val="007A0932"/>
@@ -11817,7 +12233,7 @@
   </w:style>
   <w:style w:type="numbering" w:customStyle="1" w:styleId="MS-Ueberschriften">
     <w:name w:val="MS-Ueberschriften"/>
-    <w:basedOn w:val="NoList"/>
+    <w:basedOn w:val="KeineListe"/>
     <w:uiPriority w:val="99"/>
     <w:rsid w:val="009F705F"/>
     <w:pPr>
@@ -11828,8 +12244,8 @@
   </w:style>
   <w:style w:type="paragraph" w:customStyle="1" w:styleId="MS-Dokfuss-EintragKlein">
     <w:name w:val="MS-Dokfuss-EintragKlein"/>
-    <w:basedOn w:val="Normal"/>
-    <w:next w:val="Normal"/>
+    <w:basedOn w:val="Standard"/>
+    <w:next w:val="Standard"/>
     <w:uiPriority w:val="14"/>
     <w:semiHidden/>
     <w:rsid w:val="005720FC"/>
@@ -11841,10 +12257,10 @@
       <w:sz w:val="16"/>
     </w:rPr>
   </w:style>
-  <w:style w:type="paragraph" w:styleId="TOCHeading">
+  <w:style w:type="paragraph" w:styleId="Inhaltsverzeichnisberschrift">
     <w:name w:val="TOC Heading"/>
-    <w:basedOn w:val="Heading1"/>
-    <w:next w:val="Normal"/>
+    <w:basedOn w:val="berschrift1"/>
+    <w:next w:val="Standard"/>
     <w:uiPriority w:val="39"/>
     <w:semiHidden/>
     <w:unhideWhenUsed/>
@@ -11867,10 +12283,10 @@
       <w:lang w:val="de-DE" w:eastAsia="en-US"/>
     </w:rPr>
   </w:style>
-  <w:style w:type="paragraph" w:styleId="TOC1">
+  <w:style w:type="paragraph" w:styleId="Verzeichnis1">
     <w:name w:val="toc 1"/>
-    <w:basedOn w:val="Normal"/>
-    <w:next w:val="Normal"/>
+    <w:basedOn w:val="Standard"/>
+    <w:next w:val="Standard"/>
     <w:autoRedefine/>
     <w:uiPriority w:val="39"/>
     <w:rsid w:val="005720FC"/>
@@ -11887,10 +12303,10 @@
       <w:noProof/>
     </w:rPr>
   </w:style>
-  <w:style w:type="paragraph" w:styleId="BalloonText">
+  <w:style w:type="paragraph" w:styleId="Sprechblasentext">
     <w:name w:val="Balloon Text"/>
-    <w:basedOn w:val="Normal"/>
-    <w:link w:val="BalloonTextChar"/>
+    <w:basedOn w:val="Standard"/>
+    <w:link w:val="SprechblasentextZchn"/>
     <w:uiPriority w:val="14"/>
     <w:semiHidden/>
     <w:unhideWhenUsed/>
@@ -11899,9 +12315,9 @@
       <w:szCs w:val="16"/>
     </w:rPr>
   </w:style>
-  <w:style w:type="character" w:customStyle="1" w:styleId="BalloonTextChar">
-    <w:name w:val="Balloon Text Char"/>
-    <w:link w:val="BalloonText"/>
+  <w:style w:type="character" w:customStyle="1" w:styleId="SprechblasentextZchn">
+    <w:name w:val="Sprechblasentext Zchn"/>
+    <w:link w:val="Sprechblasentext"/>
     <w:uiPriority w:val="14"/>
     <w:semiHidden/>
     <w:rsid w:val="005720FC"/>
@@ -11911,10 +12327,10 @@
       <w:lang w:eastAsia="de-DE"/>
     </w:rPr>
   </w:style>
-  <w:style w:type="paragraph" w:styleId="TOC2">
+  <w:style w:type="paragraph" w:styleId="Verzeichnis2">
     <w:name w:val="toc 2"/>
-    <w:basedOn w:val="Normal"/>
-    <w:next w:val="Normal"/>
+    <w:basedOn w:val="Standard"/>
+    <w:next w:val="Standard"/>
     <w:autoRedefine/>
     <w:uiPriority w:val="39"/>
     <w:qFormat/>
@@ -11931,10 +12347,10 @@
       <w:noProof/>
     </w:rPr>
   </w:style>
-  <w:style w:type="paragraph" w:styleId="TOC3">
+  <w:style w:type="paragraph" w:styleId="Verzeichnis3">
     <w:name w:val="toc 3"/>
-    <w:basedOn w:val="Normal"/>
-    <w:next w:val="Normal"/>
+    <w:basedOn w:val="Standard"/>
+    <w:next w:val="Standard"/>
     <w:autoRedefine/>
     <w:uiPriority w:val="39"/>
     <w:qFormat/>
@@ -11948,10 +12364,10 @@
       <w:ind w:left="1134" w:hanging="1134"/>
     </w:pPr>
   </w:style>
-  <w:style w:type="paragraph" w:styleId="TOC4">
+  <w:style w:type="paragraph" w:styleId="Verzeichnis4">
     <w:name w:val="toc 4"/>
-    <w:basedOn w:val="Normal"/>
-    <w:next w:val="Normal"/>
+    <w:basedOn w:val="Standard"/>
+    <w:next w:val="Standard"/>
     <w:autoRedefine/>
     <w:uiPriority w:val="39"/>
     <w:semiHidden/>
@@ -11967,10 +12383,10 @@
       <w:noProof/>
     </w:rPr>
   </w:style>
-  <w:style w:type="paragraph" w:styleId="TOC5">
+  <w:style w:type="paragraph" w:styleId="Verzeichnis5">
     <w:name w:val="toc 5"/>
-    <w:basedOn w:val="Normal"/>
-    <w:next w:val="Normal"/>
+    <w:basedOn w:val="Standard"/>
+    <w:next w:val="Standard"/>
     <w:autoRedefine/>
     <w:uiPriority w:val="14"/>
     <w:semiHidden/>
@@ -11986,10 +12402,10 @@
       <w:lang w:eastAsia="en-GB"/>
     </w:rPr>
   </w:style>
-  <w:style w:type="paragraph" w:styleId="TOC6">
+  <w:style w:type="paragraph" w:styleId="Verzeichnis6">
     <w:name w:val="toc 6"/>
-    <w:basedOn w:val="Normal"/>
-    <w:next w:val="Normal"/>
+    <w:basedOn w:val="Standard"/>
+    <w:next w:val="Standard"/>
     <w:autoRedefine/>
     <w:uiPriority w:val="14"/>
     <w:semiHidden/>
@@ -12005,10 +12421,10 @@
       <w:lang w:eastAsia="en-GB"/>
     </w:rPr>
   </w:style>
-  <w:style w:type="paragraph" w:styleId="TOC7">
+  <w:style w:type="paragraph" w:styleId="Verzeichnis7">
     <w:name w:val="toc 7"/>
-    <w:basedOn w:val="Normal"/>
-    <w:next w:val="Normal"/>
+    <w:basedOn w:val="Standard"/>
+    <w:next w:val="Standard"/>
     <w:autoRedefine/>
     <w:uiPriority w:val="14"/>
     <w:semiHidden/>
@@ -12024,10 +12440,10 @@
       <w:lang w:eastAsia="en-GB"/>
     </w:rPr>
   </w:style>
-  <w:style w:type="paragraph" w:styleId="TOC8">
+  <w:style w:type="paragraph" w:styleId="Verzeichnis8">
     <w:name w:val="toc 8"/>
-    <w:basedOn w:val="Normal"/>
-    <w:next w:val="Normal"/>
+    <w:basedOn w:val="Standard"/>
+    <w:next w:val="Standard"/>
     <w:autoRedefine/>
     <w:uiPriority w:val="14"/>
     <w:semiHidden/>
@@ -12043,10 +12459,10 @@
       <w:lang w:eastAsia="en-GB"/>
     </w:rPr>
   </w:style>
-  <w:style w:type="paragraph" w:styleId="TOC9">
+  <w:style w:type="paragraph" w:styleId="Verzeichnis9">
     <w:name w:val="toc 9"/>
-    <w:basedOn w:val="Normal"/>
-    <w:next w:val="Normal"/>
+    <w:basedOn w:val="Standard"/>
+    <w:next w:val="Standard"/>
     <w:autoRedefine/>
     <w:uiPriority w:val="14"/>
     <w:semiHidden/>
@@ -12062,9 +12478,9 @@
       <w:lang w:eastAsia="en-GB"/>
     </w:rPr>
   </w:style>
-  <w:style w:type="table" w:styleId="LightShading-Accent2">
+  <w:style w:type="table" w:styleId="HelleSchattierung-Akzent2">
     <w:name w:val="Light Shading Accent 2"/>
-    <w:basedOn w:val="TableNormal"/>
+    <w:basedOn w:val="NormaleTabelle"/>
     <w:uiPriority w:val="60"/>
     <w:rsid w:val="005720FC"/>
     <w:rPr>
@@ -12157,7 +12573,7 @@
   </w:style>
   <w:style w:type="paragraph" w:customStyle="1" w:styleId="Auflistung">
     <w:name w:val="Auflistung"/>
-    <w:basedOn w:val="Normal"/>
+    <w:basedOn w:val="Standard"/>
     <w:uiPriority w:val="14"/>
     <w:semiHidden/>
     <w:unhideWhenUsed/>
@@ -12180,8 +12596,8 @@
   </w:style>
   <w:style w:type="paragraph" w:customStyle="1" w:styleId="MS-Titel">
     <w:name w:val="MS-Titel"/>
-    <w:basedOn w:val="Normal"/>
-    <w:next w:val="Normal"/>
+    <w:basedOn w:val="Standard"/>
+    <w:next w:val="Standard"/>
     <w:link w:val="MS-TitelZchn"/>
     <w:uiPriority w:val="10"/>
     <w:qFormat/>
@@ -12195,10 +12611,10 @@
       <w:sz w:val="32"/>
     </w:rPr>
   </w:style>
-  <w:style w:type="paragraph" w:styleId="Caption">
+  <w:style w:type="paragraph" w:styleId="Beschriftung">
     <w:name w:val="caption"/>
-    <w:basedOn w:val="Normal"/>
-    <w:next w:val="Normal"/>
+    <w:basedOn w:val="Standard"/>
+    <w:next w:val="Standard"/>
     <w:qFormat/>
     <w:rsid w:val="001F0A9B"/>
     <w:pPr>
@@ -12217,8 +12633,8 @@
   </w:style>
   <w:style w:type="paragraph" w:customStyle="1" w:styleId="Note">
     <w:name w:val="Note"/>
-    <w:basedOn w:val="Normal"/>
-    <w:next w:val="Normal"/>
+    <w:basedOn w:val="Standard"/>
+    <w:next w:val="Standard"/>
     <w:uiPriority w:val="14"/>
     <w:semiHidden/>
     <w:unhideWhenUsed/>
@@ -12228,9 +12644,9 @@
       <w:ind w:left="851" w:hanging="567"/>
     </w:pPr>
   </w:style>
-  <w:style w:type="paragraph" w:styleId="ListParagraph">
+  <w:style w:type="paragraph" w:styleId="Listenabsatz">
     <w:name w:val="List Paragraph"/>
-    <w:basedOn w:val="Normal"/>
+    <w:basedOn w:val="Standard"/>
     <w:uiPriority w:val="14"/>
     <w:unhideWhenUsed/>
     <w:qFormat/>
@@ -12242,7 +12658,7 @@
   </w:style>
   <w:style w:type="paragraph" w:customStyle="1" w:styleId="MS-Aufzhlung1">
     <w:name w:val="MS-Aufzählung1"/>
-    <w:basedOn w:val="Normal"/>
+    <w:basedOn w:val="Standard"/>
     <w:uiPriority w:val="2"/>
     <w:qFormat/>
     <w:rsid w:val="005E14B1"/>
@@ -12255,7 +12671,7 @@
   </w:style>
   <w:style w:type="paragraph" w:customStyle="1" w:styleId="Tabellentext">
     <w:name w:val="Tabellentext"/>
-    <w:basedOn w:val="Normal"/>
+    <w:basedOn w:val="Standard"/>
     <w:uiPriority w:val="14"/>
     <w:semiHidden/>
     <w:unhideWhenUsed/>
@@ -12284,8 +12700,8 @@
   </w:style>
   <w:style w:type="paragraph" w:customStyle="1" w:styleId="TableTitle">
     <w:name w:val="TableTitle"/>
-    <w:basedOn w:val="Normal"/>
-    <w:next w:val="Normal"/>
+    <w:basedOn w:val="Standard"/>
+    <w:next w:val="Standard"/>
     <w:uiPriority w:val="14"/>
     <w:semiHidden/>
     <w:unhideWhenUsed/>
@@ -12304,7 +12720,7 @@
   </w:style>
   <w:style w:type="paragraph" w:customStyle="1" w:styleId="Tablecells">
     <w:name w:val="Table cells"/>
-    <w:basedOn w:val="Normal"/>
+    <w:basedOn w:val="Standard"/>
     <w:uiPriority w:val="14"/>
     <w:semiHidden/>
     <w:unhideWhenUsed/>
@@ -12320,9 +12736,9 @@
       <w:lang w:eastAsia="en-US"/>
     </w:rPr>
   </w:style>
-  <w:style w:type="paragraph" w:styleId="ListNumber">
+  <w:style w:type="paragraph" w:styleId="Listennummer">
     <w:name w:val="List Number"/>
-    <w:basedOn w:val="Normal"/>
+    <w:basedOn w:val="Standard"/>
     <w:uiPriority w:val="14"/>
     <w:semiHidden/>
     <w:unhideWhenUsed/>
@@ -12334,9 +12750,9 @@
       <w:contextualSpacing/>
     </w:pPr>
   </w:style>
-  <w:style w:type="paragraph" w:styleId="ListNumber2">
+  <w:style w:type="paragraph" w:styleId="Listennummer2">
     <w:name w:val="List Number 2"/>
-    <w:basedOn w:val="Normal"/>
+    <w:basedOn w:val="Standard"/>
     <w:uiPriority w:val="14"/>
     <w:semiHidden/>
     <w:unhideWhenUsed/>
@@ -12350,8 +12766,8 @@
   </w:style>
   <w:style w:type="paragraph" w:customStyle="1" w:styleId="Anfhrungszeichen">
     <w:name w:val="Anführungszeichen"/>
-    <w:basedOn w:val="Normal"/>
-    <w:next w:val="Normal"/>
+    <w:basedOn w:val="Standard"/>
+    <w:next w:val="Standard"/>
     <w:link w:val="AnfhrungszeichenZchn"/>
     <w:uiPriority w:val="14"/>
     <w:semiHidden/>
@@ -12380,17 +12796,17 @@
       <w:lang w:val="en-US" w:eastAsia="de-DE"/>
     </w:rPr>
   </w:style>
-  <w:style w:type="paragraph" w:styleId="TableofFigures">
+  <w:style w:type="paragraph" w:styleId="Abbildungsverzeichnis">
     <w:name w:val="table of figures"/>
-    <w:basedOn w:val="Normal"/>
-    <w:next w:val="Normal"/>
+    <w:basedOn w:val="Standard"/>
+    <w:next w:val="Standard"/>
     <w:uiPriority w:val="99"/>
     <w:unhideWhenUsed/>
     <w:rsid w:val="005720FC"/>
   </w:style>
   <w:style w:type="paragraph" w:customStyle="1" w:styleId="TabBeschr">
     <w:name w:val="TabBeschr"/>
-    <w:basedOn w:val="Normal"/>
+    <w:basedOn w:val="Standard"/>
     <w:uiPriority w:val="14"/>
     <w:semiHidden/>
     <w:unhideWhenUsed/>
@@ -12421,9 +12837,9 @@
       <w:lang w:eastAsia="de-DE"/>
     </w:rPr>
   </w:style>
-  <w:style w:type="paragraph" w:styleId="NormalIndent">
+  <w:style w:type="paragraph" w:styleId="Standardeinzug">
     <w:name w:val="Normal Indent"/>
-    <w:basedOn w:val="Normal"/>
+    <w:basedOn w:val="Standard"/>
     <w:uiPriority w:val="14"/>
     <w:semiHidden/>
     <w:unhideWhenUsed/>
@@ -12448,7 +12864,7 @@
   </w:style>
   <w:style w:type="paragraph" w:customStyle="1" w:styleId="Auflistung2">
     <w:name w:val="Auflistung2"/>
-    <w:basedOn w:val="Normal"/>
+    <w:basedOn w:val="Standard"/>
     <w:uiPriority w:val="14"/>
     <w:semiHidden/>
     <w:unhideWhenUsed/>
@@ -12463,7 +12879,7 @@
   </w:style>
   <w:style w:type="paragraph" w:customStyle="1" w:styleId="Auflistung3">
     <w:name w:val="Auflistung3"/>
-    <w:basedOn w:val="Normal"/>
+    <w:basedOn w:val="Standard"/>
     <w:uiPriority w:val="14"/>
     <w:semiHidden/>
     <w:unhideWhenUsed/>
@@ -12474,7 +12890,7 @@
   </w:style>
   <w:style w:type="paragraph" w:customStyle="1" w:styleId="Auflistung4">
     <w:name w:val="Auflistung4"/>
-    <w:basedOn w:val="Normal"/>
+    <w:basedOn w:val="Standard"/>
     <w:uiPriority w:val="14"/>
     <w:semiHidden/>
     <w:unhideWhenUsed/>
@@ -12485,7 +12901,7 @@
   </w:style>
   <w:style w:type="numbering" w:customStyle="1" w:styleId="MS-Aufzhlung">
     <w:name w:val="MS-Aufzählung"/>
-    <w:basedOn w:val="NoList"/>
+    <w:basedOn w:val="KeineListe"/>
     <w:rsid w:val="005E14B1"/>
     <w:pPr>
       <w:numPr>
@@ -12493,9 +12909,9 @@
       </w:numPr>
     </w:pPr>
   </w:style>
-  <w:style w:type="paragraph" w:styleId="ListBullet5">
+  <w:style w:type="paragraph" w:styleId="Aufzhlungszeichen5">
     <w:name w:val="List Bullet 5"/>
-    <w:basedOn w:val="Normal"/>
+    <w:basedOn w:val="Standard"/>
     <w:uiPriority w:val="14"/>
     <w:semiHidden/>
     <w:unhideWhenUsed/>
@@ -12507,9 +12923,9 @@
       <w:contextualSpacing/>
     </w:pPr>
   </w:style>
-  <w:style w:type="paragraph" w:styleId="ListBullet3">
+  <w:style w:type="paragraph" w:styleId="Aufzhlungszeichen3">
     <w:name w:val="List Bullet 3"/>
-    <w:basedOn w:val="Normal"/>
+    <w:basedOn w:val="Standard"/>
     <w:uiPriority w:val="14"/>
     <w:semiHidden/>
     <w:unhideWhenUsed/>
@@ -12531,7 +12947,7 @@
   </w:style>
   <w:style w:type="numbering" w:customStyle="1" w:styleId="MS-Auflistung">
     <w:name w:val="MS-Auflistung"/>
-    <w:basedOn w:val="NoList"/>
+    <w:basedOn w:val="KeineListe"/>
     <w:rsid w:val="00DA163A"/>
     <w:pPr>
       <w:numPr>
@@ -12541,7 +12957,7 @@
   </w:style>
   <w:style w:type="paragraph" w:customStyle="1" w:styleId="MS-Auflistung1">
     <w:name w:val="MS-Auflistung1"/>
-    <w:basedOn w:val="Normal"/>
+    <w:basedOn w:val="Standard"/>
     <w:uiPriority w:val="1"/>
     <w:qFormat/>
     <w:rsid w:val="00DA163A"/>
@@ -12554,7 +12970,7 @@
   </w:style>
   <w:style w:type="paragraph" w:customStyle="1" w:styleId="MS-Auflistung2">
     <w:name w:val="MS-Auflistung2"/>
-    <w:basedOn w:val="Normal"/>
+    <w:basedOn w:val="Standard"/>
     <w:uiPriority w:val="14"/>
     <w:semiHidden/>
     <w:rsid w:val="00AE2181"/>
@@ -12564,7 +12980,7 @@
   </w:style>
   <w:style w:type="paragraph" w:customStyle="1" w:styleId="MS-Auflistung3">
     <w:name w:val="MS-Auflistung3"/>
-    <w:basedOn w:val="Normal"/>
+    <w:basedOn w:val="Standard"/>
     <w:uiPriority w:val="14"/>
     <w:semiHidden/>
     <w:rsid w:val="00AE2181"/>
@@ -12574,7 +12990,7 @@
   </w:style>
   <w:style w:type="paragraph" w:customStyle="1" w:styleId="MS-Auflistung4">
     <w:name w:val="MS-Auflistung4"/>
-    <w:basedOn w:val="Normal"/>
+    <w:basedOn w:val="Standard"/>
     <w:uiPriority w:val="14"/>
     <w:semiHidden/>
     <w:rsid w:val="00AE2181"/>
@@ -12584,8 +13000,8 @@
   </w:style>
   <w:style w:type="paragraph" w:customStyle="1" w:styleId="MS-TabFigBeschriftung">
     <w:name w:val="MS-TabFigBeschriftung"/>
-    <w:basedOn w:val="Normal"/>
-    <w:next w:val="Normal"/>
+    <w:basedOn w:val="Standard"/>
+    <w:next w:val="Standard"/>
     <w:uiPriority w:val="14"/>
     <w:semiHidden/>
     <w:rsid w:val="005720FC"/>
@@ -12602,7 +13018,7 @@
   </w:style>
   <w:style w:type="paragraph" w:customStyle="1" w:styleId="MS-DokstatustabelleZeile">
     <w:name w:val="MS-Dokstatustabelle Zeile"/>
-    <w:basedOn w:val="Normal"/>
+    <w:basedOn w:val="Standard"/>
     <w:uiPriority w:val="14"/>
     <w:semiHidden/>
     <w:rsid w:val="005720FC"/>
@@ -12615,14 +13031,14 @@
   </w:style>
   <w:style w:type="paragraph" w:customStyle="1" w:styleId="MS-TabelleZeile">
     <w:name w:val="MS-Tabelle Zeile"/>
-    <w:basedOn w:val="Normal"/>
+    <w:basedOn w:val="Standard"/>
     <w:uiPriority w:val="14"/>
     <w:semiHidden/>
     <w:rsid w:val="005720FC"/>
   </w:style>
   <w:style w:type="paragraph" w:customStyle="1" w:styleId="MS-Dokfuss-EintragGross">
     <w:name w:val="MS-Dokfuss-EintragGross"/>
-    <w:basedOn w:val="Normal"/>
+    <w:basedOn w:val="Standard"/>
     <w:uiPriority w:val="14"/>
     <w:semiHidden/>
     <w:rsid w:val="005720FC"/>
@@ -12633,9 +13049,9 @@
       <w:sz w:val="24"/>
     </w:rPr>
   </w:style>
-  <w:style w:type="table" w:styleId="TableTheme">
+  <w:style w:type="table" w:styleId="Tabellendesign">
     <w:name w:val="Table Theme"/>
-    <w:basedOn w:val="TableNormal"/>
+    <w:basedOn w:val="NormaleTabelle"/>
     <w:semiHidden/>
     <w:unhideWhenUsed/>
     <w:rsid w:val="005720FC"/>
@@ -12653,9 +13069,9 @@
       </w:tblBorders>
     </w:tblPr>
   </w:style>
-  <w:style w:type="table" w:styleId="LightGrid-Accent3">
+  <w:style w:type="table" w:styleId="HellesRaster-Akzent3">
     <w:name w:val="Light Grid Accent 3"/>
-    <w:basedOn w:val="TableNormal"/>
+    <w:basedOn w:val="NormaleTabelle"/>
     <w:uiPriority w:val="62"/>
     <w:rsid w:val="005720FC"/>
     <w:tblPr>
@@ -12773,9 +13189,9 @@
       </w:tcPr>
     </w:tblStylePr>
   </w:style>
-  <w:style w:type="table" w:styleId="LightShading-Accent3">
+  <w:style w:type="table" w:styleId="HelleSchattierung-Akzent3">
     <w:name w:val="Light Shading Accent 3"/>
-    <w:basedOn w:val="TableNormal"/>
+    <w:basedOn w:val="NormaleTabelle"/>
     <w:uiPriority w:val="60"/>
     <w:rsid w:val="005720FC"/>
     <w:rPr>
@@ -12868,7 +13284,7 @@
   </w:style>
   <w:style w:type="character" w:customStyle="1" w:styleId="Formatvorlage9PtFett">
     <w:name w:val="Formatvorlage 9 Pt. Fett"/>
-    <w:basedOn w:val="DefaultParagraphFont"/>
+    <w:basedOn w:val="Absatz-Standardschriftart"/>
     <w:semiHidden/>
     <w:rsid w:val="005720FC"/>
     <w:rPr>
@@ -12878,9 +13294,9 @@
       <w:lang w:val="en-GB"/>
     </w:rPr>
   </w:style>
-  <w:style w:type="table" w:styleId="TableGrid">
+  <w:style w:type="table" w:styleId="Tabellenraster">
     <w:name w:val="Table Grid"/>
-    <w:basedOn w:val="TableNormal"/>
+    <w:basedOn w:val="NormaleTabelle"/>
     <w:rsid w:val="005720FC"/>
     <w:tblPr>
       <w:tblBorders>
@@ -12898,7 +13314,7 @@
   </w:style>
   <w:style w:type="paragraph" w:customStyle="1" w:styleId="MS-Auflistung5">
     <w:name w:val="MS-Auflistung5"/>
-    <w:basedOn w:val="Normal"/>
+    <w:basedOn w:val="Standard"/>
     <w:semiHidden/>
     <w:rsid w:val="00AE2181"/>
     <w:pPr>
@@ -12907,7 +13323,7 @@
   </w:style>
   <w:style w:type="table" w:customStyle="1" w:styleId="Abbildungsrahmen">
     <w:name w:val="Abbildungsrahmen"/>
-    <w:basedOn w:val="TableNormal"/>
+    <w:basedOn w:val="NormaleTabelle"/>
     <w:uiPriority w:val="99"/>
     <w:rsid w:val="007C74B9"/>
     <w:pPr>
@@ -12932,7 +13348,7 @@
   </w:style>
   <w:style w:type="paragraph" w:customStyle="1" w:styleId="Tabellenschriftschmal">
     <w:name w:val="Tabellenschrift schmal"/>
-    <w:basedOn w:val="Normal"/>
+    <w:basedOn w:val="Standard"/>
     <w:rsid w:val="00695318"/>
     <w:pPr>
       <w:spacing w:before="40" w:after="40"/>
@@ -12940,7 +13356,7 @@
   </w:style>
   <w:style w:type="character" w:customStyle="1" w:styleId="MS-ReferenzTabelleZchn">
     <w:name w:val="MS-ReferenzTabelle Zchn"/>
-    <w:basedOn w:val="DefaultParagraphFont"/>
+    <w:basedOn w:val="Absatz-Standardschriftart"/>
     <w:link w:val="MS-ReferenzTabelle"/>
     <w:locked/>
     <w:rsid w:val="006A6B0A"/>
@@ -12979,7 +13395,7 @@
   </w:style>
   <w:style w:type="paragraph" w:customStyle="1" w:styleId="1pt">
     <w:name w:val="1pt"/>
-    <w:basedOn w:val="Normal"/>
+    <w:basedOn w:val="Standard"/>
     <w:unhideWhenUsed/>
     <w:rsid w:val="00CA5A05"/>
     <w:pPr>
@@ -12990,10 +13406,10 @@
       <w:sz w:val="2"/>
     </w:rPr>
   </w:style>
-  <w:style w:type="paragraph" w:styleId="Header">
+  <w:style w:type="paragraph" w:styleId="Kopfzeile">
     <w:name w:val="header"/>
-    <w:basedOn w:val="Normal"/>
-    <w:link w:val="HeaderChar"/>
+    <w:basedOn w:val="Standard"/>
+    <w:link w:val="KopfzeileZchn"/>
     <w:uiPriority w:val="14"/>
     <w:unhideWhenUsed/>
     <w:rsid w:val="001A7E63"/>
@@ -13005,10 +13421,10 @@
       <w:spacing w:before="0" w:after="0"/>
     </w:pPr>
   </w:style>
-  <w:style w:type="character" w:customStyle="1" w:styleId="HeaderChar">
-    <w:name w:val="Header Char"/>
-    <w:basedOn w:val="DefaultParagraphFont"/>
-    <w:link w:val="Header"/>
+  <w:style w:type="character" w:customStyle="1" w:styleId="KopfzeileZchn">
+    <w:name w:val="Kopfzeile Zchn"/>
+    <w:basedOn w:val="Absatz-Standardschriftart"/>
+    <w:link w:val="Kopfzeile"/>
     <w:uiPriority w:val="14"/>
     <w:rsid w:val="001A7E63"/>
     <w:rPr>
@@ -13019,7 +13435,7 @@
   </w:style>
   <w:style w:type="paragraph" w:customStyle="1" w:styleId="MS-AuflistungTabelle1">
     <w:name w:val="MS-AuflistungTabelle1"/>
-    <w:basedOn w:val="Normal"/>
+    <w:basedOn w:val="Standard"/>
     <w:rsid w:val="00CA192F"/>
     <w:pPr>
       <w:numPr>
@@ -13049,7 +13465,7 @@
   </w:style>
   <w:style w:type="paragraph" w:customStyle="1" w:styleId="MS-AufzhlungTabelle1">
     <w:name w:val="MS-AufzählungTabelle1"/>
-    <w:basedOn w:val="Normal"/>
+    <w:basedOn w:val="Standard"/>
     <w:rsid w:val="00DA163A"/>
     <w:pPr>
       <w:numPr>
@@ -13059,8 +13475,8 @@
   </w:style>
   <w:style w:type="paragraph" w:customStyle="1" w:styleId="MS-Form-Formularberschrift1">
     <w:name w:val="MS-Form-Formularüberschrift 1"/>
-    <w:basedOn w:val="Heading1"/>
-    <w:next w:val="Normal"/>
+    <w:basedOn w:val="berschrift1"/>
+    <w:next w:val="Standard"/>
     <w:link w:val="MS-Form-Formularberschrift1Zchn"/>
     <w:rsid w:val="00575488"/>
     <w:pPr>
@@ -13079,7 +13495,7 @@
   </w:style>
   <w:style w:type="paragraph" w:customStyle="1" w:styleId="MS-Form-Formularberschrift2">
     <w:name w:val="MS-Form-Formularüberschrift 2"/>
-    <w:next w:val="Normal"/>
+    <w:next w:val="Standard"/>
     <w:link w:val="MS-Form-Formularberschrift2Zchn"/>
     <w:rsid w:val="00262751"/>
     <w:pPr>
@@ -13098,7 +13514,7 @@
   </w:style>
   <w:style w:type="character" w:customStyle="1" w:styleId="MS-Form-Formularberschrift1Zchn">
     <w:name w:val="MS-Form-Formularüberschrift 1 Zchn"/>
-    <w:basedOn w:val="Heading1Char"/>
+    <w:basedOn w:val="berschrift1Zchn"/>
     <w:link w:val="MS-Form-Formularberschrift1"/>
     <w:rsid w:val="00575488"/>
     <w:rPr>
@@ -13113,7 +13529,7 @@
   </w:style>
   <w:style w:type="character" w:customStyle="1" w:styleId="MS-Form-Formularberschrift2Zchn">
     <w:name w:val="MS-Form-Formularüberschrift 2 Zchn"/>
-    <w:basedOn w:val="Heading2Char"/>
+    <w:basedOn w:val="berschrift2Zchn"/>
     <w:link w:val="MS-Form-Formularberschrift2"/>
     <w:rsid w:val="00262751"/>
     <w:rPr>
@@ -13129,7 +13545,7 @@
   </w:style>
   <w:style w:type="table" w:customStyle="1" w:styleId="MS-Form-Eingabefeld">
     <w:name w:val="MS-Form-Eingabefeld"/>
-    <w:basedOn w:val="TableNormal"/>
+    <w:basedOn w:val="NormaleTabelle"/>
     <w:uiPriority w:val="99"/>
     <w:rsid w:val="00C27856"/>
     <w:tblPr>
@@ -13145,7 +13561,7 @@
   </w:style>
   <w:style w:type="table" w:customStyle="1" w:styleId="MS-Doc-LeereTabelle">
     <w:name w:val="MS-Doc-Leere Tabelle"/>
-    <w:basedOn w:val="TableNormal"/>
+    <w:basedOn w:val="NormaleTabelle"/>
     <w:uiPriority w:val="99"/>
     <w:rsid w:val="00C27856"/>
     <w:tblPr/>
@@ -13161,9 +13577,9 @@
       <w:spacing w:before="60" w:after="0"/>
     </w:pPr>
   </w:style>
-  <w:style w:type="paragraph" w:styleId="MacroText">
+  <w:style w:type="paragraph" w:styleId="Makrotext">
     <w:name w:val="macro"/>
-    <w:link w:val="MacroTextChar"/>
+    <w:link w:val="MakrotextZchn"/>
     <w:uiPriority w:val="14"/>
     <w:unhideWhenUsed/>
     <w:rsid w:val="00262751"/>
@@ -13186,10 +13602,10 @@
       <w:lang w:eastAsia="de-DE"/>
     </w:rPr>
   </w:style>
-  <w:style w:type="character" w:customStyle="1" w:styleId="MacroTextChar">
-    <w:name w:val="Macro Text Char"/>
-    <w:basedOn w:val="DefaultParagraphFont"/>
-    <w:link w:val="MacroText"/>
+  <w:style w:type="character" w:customStyle="1" w:styleId="MakrotextZchn">
+    <w:name w:val="Makrotext Zchn"/>
+    <w:basedOn w:val="Absatz-Standardschriftart"/>
+    <w:link w:val="Makrotext"/>
     <w:uiPriority w:val="14"/>
     <w:rsid w:val="00262751"/>
     <w:rPr>
@@ -13210,9 +13626,9 @@
       <w:lang w:eastAsia="de-DE"/>
     </w:rPr>
   </w:style>
-  <w:style w:type="character" w:styleId="CommentReference">
+  <w:style w:type="character" w:styleId="Kommentarzeichen">
     <w:name w:val="annotation reference"/>
-    <w:basedOn w:val="DefaultParagraphFont"/>
+    <w:basedOn w:val="Absatz-Standardschriftart"/>
     <w:uiPriority w:val="14"/>
     <w:semiHidden/>
     <w:unhideWhenUsed/>
@@ -13222,10 +13638,10 @@
       <w:szCs w:val="16"/>
     </w:rPr>
   </w:style>
-  <w:style w:type="paragraph" w:styleId="CommentText">
+  <w:style w:type="paragraph" w:styleId="Kommentartext">
     <w:name w:val="annotation text"/>
-    <w:basedOn w:val="Normal"/>
-    <w:link w:val="CommentTextChar"/>
+    <w:basedOn w:val="Standard"/>
+    <w:link w:val="KommentartextZchn"/>
     <w:uiPriority w:val="14"/>
     <w:semiHidden/>
     <w:unhideWhenUsed/>
@@ -13234,10 +13650,10 @@
       <w:szCs w:val="20"/>
     </w:rPr>
   </w:style>
-  <w:style w:type="character" w:customStyle="1" w:styleId="CommentTextChar">
-    <w:name w:val="Comment Text Char"/>
-    <w:basedOn w:val="DefaultParagraphFont"/>
-    <w:link w:val="CommentText"/>
+  <w:style w:type="character" w:customStyle="1" w:styleId="KommentartextZchn">
+    <w:name w:val="Kommentartext Zchn"/>
+    <w:basedOn w:val="Absatz-Standardschriftart"/>
+    <w:link w:val="Kommentartext"/>
     <w:uiPriority w:val="14"/>
     <w:semiHidden/>
     <w:rsid w:val="00CC18E4"/>
@@ -13475,11 +13891,11 @@
 </file>
 
 <file path=customXml/item1.xml><?xml version="1.0" encoding="utf-8"?>
-<officeatwork xmlns="http://schemas.officeatwork.com/Document">eNp7v3u/jUt+cmlual6JnY1PYl56aWJ6qp2Rgam5jT6ca6MPVwMA6GwSRA==</officeatwork>
+<officeatwork xmlns="http://schemas.officeatwork.com/MasterProperties">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</officeatwork>
 </file>
 
 <file path=customXml/item2.xml><?xml version="1.0" encoding="utf-8"?>
-<officeatwork xmlns="http://schemas.officeatwork.com/MasterProperties">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</officeatwork>
+<officeatwork xmlns="http://schemas.officeatwork.com/Document">eNp7v3u/jUt+cmlual6JnY1PYl56aWJ6qp2Rgam5jT6ca6MPVwMA6GwSRA==</officeatwork>
 </file>
 
 <file path=customXml/item3.xml><?xml version="1.0" encoding="utf-8"?>
@@ -13487,6 +13903,14 @@
 </file>
 
 <file path=customXml/itemProps1.xml><?xml version="1.0" encoding="utf-8"?>
+<ds:datastoreItem xmlns:ds="http://schemas.openxmlformats.org/officeDocument/2006/customXml" ds:itemID="{09FC10F2-FDCA-410B-9F9D-24EE68B9BA37}">
+  <ds:schemaRefs>
+    <ds:schemaRef ds:uri="http://schemas.officeatwork.com/MasterProperties"/>
+  </ds:schemaRefs>
+</ds:datastoreItem>
+</file>
+
+<file path=customXml/itemProps2.xml><?xml version="1.0" encoding="utf-8"?>
 <ds:datastoreItem xmlns:ds="http://schemas.openxmlformats.org/officeDocument/2006/customXml" ds:itemID="{44229236-A96B-4F26-BDC3-C44D813C5A81}">
   <ds:schemaRefs>
     <ds:schemaRef ds:uri="http://schemas.officeatwork.com/Document"/>
@@ -13494,16 +13918,8 @@
 </ds:datastoreItem>
 </file>
 
-<file path=customXml/itemProps2.xml><?xml version="1.0" encoding="utf-8"?>
-<ds:datastoreItem xmlns:ds="http://schemas.openxmlformats.org/officeDocument/2006/customXml" ds:itemID="{09FC10F2-FDCA-410B-9F9D-24EE68B9BA37}">
-  <ds:schemaRefs>
-    <ds:schemaRef ds:uri="http://schemas.officeatwork.com/MasterProperties"/>
-  </ds:schemaRefs>
-</ds:datastoreItem>
-</file>
-
 <file path=customXml/itemProps3.xml><?xml version="1.0" encoding="utf-8"?>
-<ds:datastoreItem xmlns:ds="http://schemas.openxmlformats.org/officeDocument/2006/customXml" ds:itemID="{5407498A-AA03-4B61-9155-F33A4DA46FAA}">
+<ds:datastoreItem xmlns:ds="http://schemas.openxmlformats.org/officeDocument/2006/customXml" ds:itemID="{A214A37F-CC50-408D-9C60-0B083C44A697}">
   <ds:schemaRefs>
     <ds:schemaRef ds:uri="http://schemas.openxmlformats.org/officeDocument/2006/bibliography"/>
   </ds:schemaRefs>

</xml_diff>

<commit_message>
Small changes SID project proposal
</commit_message>
<xml_diff>
--- a/s_id/docs/10158442_37M_EN_00_#01_local.docx
+++ b/s_id/docs/10158442_37M_EN_00_#01_local.docx
@@ -43,8 +43,44 @@
               <w:rPr>
                 <w:lang w:val="de-CH"/>
               </w:rPr>
-              <w:t>System Identification project proposal</w:t>
+              <w:t xml:space="preserve">System </w:t>
             </w:r>
+            <w:proofErr w:type="spellStart"/>
+            <w:r>
+              <w:rPr>
+                <w:lang w:val="de-CH"/>
+              </w:rPr>
+              <w:t>Identification</w:t>
+            </w:r>
+            <w:proofErr w:type="spellEnd"/>
+            <w:r>
+              <w:rPr>
+                <w:lang w:val="de-CH"/>
+              </w:rPr>
+              <w:t xml:space="preserve"> </w:t>
+            </w:r>
+            <w:proofErr w:type="spellStart"/>
+            <w:r>
+              <w:rPr>
+                <w:lang w:val="de-CH"/>
+              </w:rPr>
+              <w:t>project</w:t>
+            </w:r>
+            <w:proofErr w:type="spellEnd"/>
+            <w:r>
+              <w:rPr>
+                <w:lang w:val="de-CH"/>
+              </w:rPr>
+              <w:t xml:space="preserve"> </w:t>
+            </w:r>
+            <w:proofErr w:type="spellStart"/>
+            <w:r>
+              <w:rPr>
+                <w:lang w:val="de-CH"/>
+              </w:rPr>
+              <w:t>proposal</w:t>
+            </w:r>
+            <w:proofErr w:type="spellEnd"/>
             <w:r>
               <w:fldChar w:fldCharType="end"/>
             </w:r>
@@ -390,7 +426,23 @@
               <w:fldChar w:fldCharType="separate"/>
             </w:r>
             <w:r>
-              <w:t>© Marenco Swisshelicopter AG</w:t>
+              <w:t xml:space="preserve">© </w:t>
+            </w:r>
+            <w:proofErr w:type="spellStart"/>
+            <w:r>
+              <w:t>Marenco</w:t>
+            </w:r>
+            <w:proofErr w:type="spellEnd"/>
+            <w:r>
+              <w:t xml:space="preserve"> </w:t>
+            </w:r>
+            <w:proofErr w:type="spellStart"/>
+            <w:r>
+              <w:t>Swisshelicopter</w:t>
+            </w:r>
+            <w:proofErr w:type="spellEnd"/>
+            <w:r>
+              <w:t xml:space="preserve"> AG</w:t>
             </w:r>
             <w:r>
               <w:fldChar w:fldCharType="end"/>
@@ -2108,23 +2160,33 @@
         </w:rPr>
         <w:t xml:space="preserve">The present </w:t>
       </w:r>
+      <w:proofErr w:type="spellStart"/>
       <w:r>
         <w:rPr>
           <w:lang w:val="en-US"/>
         </w:rPr>
         <w:t>Kopter</w:t>
       </w:r>
+      <w:proofErr w:type="spellEnd"/>
       <w:r>
         <w:rPr>
           <w:lang w:val="en-US"/>
         </w:rPr>
         <w:t xml:space="preserve"> – Document of </w:t>
       </w:r>
+      <w:proofErr w:type="spellStart"/>
       <w:r>
         <w:rPr>
           <w:lang w:val="en-US"/>
         </w:rPr>
-        <w:t>Kopter Group AG</w:t>
+        <w:t>Kopter</w:t>
+      </w:r>
+      <w:proofErr w:type="spellEnd"/>
+      <w:r>
+        <w:rPr>
+          <w:lang w:val="en-US"/>
+        </w:rPr>
+        <w:t xml:space="preserve"> Group AG</w:t>
       </w:r>
       <w:r>
         <w:rPr>
@@ -2166,6 +2228,16 @@
     </w:p>
     <w:p>
       <w:r>
+        <w:t xml:space="preserve">Aircraft System Identification the discipline that </w:t>
+      </w:r>
+      <w:bookmarkStart w:id="7" w:name="_GoBack"/>
+      <w:bookmarkEnd w:id="7"/>
+      <w:r>
+        <w:t xml:space="preserve">uses </w:t>
+      </w:r>
+    </w:p>
+    <w:p>
+      <w:r>
         <w:t xml:space="preserve">In preparation of the present document, several meetings have been held. Starting from the meeting held in </w:t>
       </w:r>
       <w:r>
@@ -2197,12 +2269,12 @@
       <w:pPr>
         <w:pStyle w:val="berschrift2"/>
       </w:pPr>
-      <w:bookmarkStart w:id="7" w:name="_Toc508913400"/>
-      <w:commentRangeStart w:id="8"/>
+      <w:bookmarkStart w:id="8" w:name="_Toc508913400"/>
+      <w:commentRangeStart w:id="9"/>
       <w:r>
         <w:t>Executive summary</w:t>
       </w:r>
-      <w:commentRangeEnd w:id="8"/>
+      <w:commentRangeEnd w:id="9"/>
       <w:r>
         <w:rPr>
           <w:rStyle w:val="Kommentarzeichen"/>
@@ -2212,9 +2284,9 @@
           <w:iCs w:val="0"/>
           <w:kern w:val="0"/>
         </w:rPr>
-        <w:commentReference w:id="8"/>
-      </w:r>
-      <w:bookmarkEnd w:id="7"/>
+        <w:commentReference w:id="9"/>
+      </w:r>
+      <w:bookmarkEnd w:id="8"/>
     </w:p>
     <w:p>
       <w:r>
@@ -2224,19 +2296,27 @@
     <w:p/>
     <w:p>
       <w:r>
-        <w:t>The project proposed in this document intends to develop a technology to be implemented within Flight Physics Kopter department.</w:t>
+        <w:t xml:space="preserve">The project proposed in this document intends to develop a technology to be implemented within Flight Physics </w:t>
+      </w:r>
+      <w:proofErr w:type="spellStart"/>
+      <w:r>
+        <w:t>Kopter</w:t>
+      </w:r>
+      <w:proofErr w:type="spellEnd"/>
+      <w:r>
+        <w:t xml:space="preserve"> department.</w:t>
       </w:r>
     </w:p>
     <w:p>
       <w:pPr>
         <w:pStyle w:val="berschrift1"/>
       </w:pPr>
-      <w:bookmarkStart w:id="9" w:name="_Toc508913401"/>
+      <w:bookmarkStart w:id="10" w:name="_Toc508913401"/>
       <w:r>
         <w:lastRenderedPageBreak/>
         <w:t>Statement of the problem</w:t>
       </w:r>
-      <w:bookmarkEnd w:id="9"/>
+      <w:bookmarkEnd w:id="10"/>
     </w:p>
     <w:p>
       <w:r>
@@ -2248,7 +2328,15 @@
         <w:t>The current approach used by Flight Physics depa</w:t>
       </w:r>
       <w:r>
-        <w:t xml:space="preserve">rtment is Flightlab, which is </w:t>
+        <w:t xml:space="preserve">rtment is </w:t>
+      </w:r>
+      <w:proofErr w:type="spellStart"/>
+      <w:r>
+        <w:t>Flightlab</w:t>
+      </w:r>
+      <w:proofErr w:type="spellEnd"/>
+      <w:r>
+        <w:t xml:space="preserve">, which is </w:t>
       </w:r>
       <w:r>
         <w:rPr>
@@ -2257,7 +2345,27 @@
           <w:szCs w:val="20"/>
           <w:shd w:val="clear" w:color="auto" w:fill="FFFFFF"/>
         </w:rPr>
-        <w:t>a state-of-the-art, finite element, component-based, selective fidelity modelling and analysis software package. Flightlab is also a commercial software.</w:t>
+        <w:t xml:space="preserve">a state-of-the-art, finite element, component-based, selective fidelity modelling and analysis software package. </w:t>
+      </w:r>
+      <w:proofErr w:type="spellStart"/>
+      <w:r>
+        <w:rPr>
+          <w:rFonts w:ascii="Arial" w:hAnsi="Arial" w:cs="Arial"/>
+          <w:color w:val="434345"/>
+          <w:szCs w:val="20"/>
+          <w:shd w:val="clear" w:color="auto" w:fill="FFFFFF"/>
+        </w:rPr>
+        <w:t>Flightlab</w:t>
+      </w:r>
+      <w:proofErr w:type="spellEnd"/>
+      <w:r>
+        <w:rPr>
+          <w:rFonts w:ascii="Arial" w:hAnsi="Arial" w:cs="Arial"/>
+          <w:color w:val="434345"/>
+          <w:szCs w:val="20"/>
+          <w:shd w:val="clear" w:color="auto" w:fill="FFFFFF"/>
+        </w:rPr>
+        <w:t xml:space="preserve"> is also a commercial software.</w:t>
       </w:r>
     </w:p>
     <w:p>
@@ -2274,8 +2382,13 @@
         </w:numPr>
       </w:pPr>
       <w:r>
-        <w:t>Need to validate Flightlab</w:t>
-      </w:r>
+        <w:t xml:space="preserve">Need to validate </w:t>
+      </w:r>
+      <w:proofErr w:type="spellStart"/>
+      <w:r>
+        <w:t>Flightlab</w:t>
+      </w:r>
+      <w:proofErr w:type="spellEnd"/>
     </w:p>
     <w:p>
       <w:pPr>
@@ -2305,12 +2418,12 @@
       <w:pPr>
         <w:pStyle w:val="berschrift1"/>
       </w:pPr>
-      <w:bookmarkStart w:id="10" w:name="_Toc508913402"/>
+      <w:bookmarkStart w:id="11" w:name="_Toc508913402"/>
       <w:r>
         <w:lastRenderedPageBreak/>
         <w:t>Objectives</w:t>
       </w:r>
-      <w:bookmarkEnd w:id="10"/>
+      <w:bookmarkEnd w:id="11"/>
     </w:p>
     <w:p>
       <w:r>
@@ -2322,7 +2435,15 @@
     </w:p>
     <w:p>
       <w:r>
-        <w:t xml:space="preserve">The main objective is to validate the Flightlab model. The second phase of the development </w:t>
+        <w:t xml:space="preserve">The main objective is to validate the </w:t>
+      </w:r>
+      <w:proofErr w:type="spellStart"/>
+      <w:r>
+        <w:t>Flightlab</w:t>
+      </w:r>
+      <w:proofErr w:type="spellEnd"/>
+      <w:r>
+        <w:t xml:space="preserve"> model. The second phase of the development </w:t>
       </w:r>
     </w:p>
     <w:p>
@@ -2480,7 +2601,15 @@
         <w:t xml:space="preserve">The development of </w:t>
       </w:r>
       <w:r>
-        <w:t xml:space="preserve">a Kopter is can be suitable to be certified under the EASA regulations for Flight Simulation Training Devices (FSTD), </w:t>
+        <w:t xml:space="preserve">a </w:t>
+      </w:r>
+      <w:proofErr w:type="spellStart"/>
+      <w:r>
+        <w:t>Kopter</w:t>
+      </w:r>
+      <w:proofErr w:type="spellEnd"/>
+      <w:r>
+        <w:t xml:space="preserve"> is can be suitable to be certified under the EASA regulations for Flight Simulation Training Devices (FSTD), </w:t>
       </w:r>
       <w:r>
         <w:t>CS-FSTD(H)</w:t>
@@ -2517,52 +2646,52 @@
       <w:pPr>
         <w:pStyle w:val="berschrift1"/>
       </w:pPr>
-      <w:bookmarkStart w:id="11" w:name="_Toc508913403"/>
+      <w:bookmarkStart w:id="12" w:name="_Toc508913403"/>
       <w:r>
         <w:lastRenderedPageBreak/>
         <w:t>Technical approach</w:t>
       </w:r>
-      <w:bookmarkEnd w:id="11"/>
+      <w:bookmarkEnd w:id="12"/>
     </w:p>
     <w:p>
       <w:pPr>
         <w:pStyle w:val="berschrift2"/>
       </w:pPr>
-      <w:bookmarkStart w:id="12" w:name="_Toc508913404"/>
+      <w:bookmarkStart w:id="13" w:name="_Toc508913404"/>
       <w:r>
         <w:t>Introduction to Aircraft System Identification</w:t>
       </w:r>
-      <w:bookmarkEnd w:id="12"/>
+      <w:bookmarkEnd w:id="13"/>
     </w:p>
     <w:p>
       <w:pPr>
         <w:pStyle w:val="berschrift2"/>
       </w:pPr>
-      <w:bookmarkStart w:id="13" w:name="_Toc508913405"/>
+      <w:bookmarkStart w:id="14" w:name="_Toc508913405"/>
       <w:r>
         <w:t>Required technology</w:t>
       </w:r>
-      <w:bookmarkEnd w:id="13"/>
+      <w:bookmarkEnd w:id="14"/>
     </w:p>
     <w:p>
       <w:pPr>
         <w:pStyle w:val="berschrift3"/>
       </w:pPr>
-      <w:bookmarkStart w:id="14" w:name="_Toc508913406"/>
+      <w:bookmarkStart w:id="15" w:name="_Toc508913406"/>
       <w:r>
         <w:t>Software</w:t>
       </w:r>
-      <w:bookmarkEnd w:id="14"/>
+      <w:bookmarkEnd w:id="15"/>
     </w:p>
     <w:p>
       <w:pPr>
         <w:pStyle w:val="berschrift3"/>
       </w:pPr>
-      <w:bookmarkStart w:id="15" w:name="_Toc508913407"/>
+      <w:bookmarkStart w:id="16" w:name="_Toc508913407"/>
       <w:r>
         <w:t>Flight Testing</w:t>
       </w:r>
-      <w:bookmarkEnd w:id="15"/>
+      <w:bookmarkEnd w:id="16"/>
     </w:p>
     <w:p>
       <w:r>
@@ -2736,7 +2865,15 @@
         <w:t>n</w:t>
       </w:r>
       <w:r>
-        <w:t xml:space="preserve"> air vehicle in which multiple-inputs problems appear when considering the isolated longitudinal or lateral dynamics. Therefore, there are a number of considerations that need to be make:</w:t>
+        <w:t xml:space="preserve"> air vehicle in which multiple-inputs problems appear when considering the isolated longitudinal or lateral dynamics. Therefore, there are </w:t>
+      </w:r>
+      <w:proofErr w:type="gramStart"/>
+      <w:r>
+        <w:t>a number of</w:t>
+      </w:r>
+      <w:proofErr w:type="gramEnd"/>
+      <w:r>
+        <w:t xml:space="preserve"> considerations that need to be make:</w:t>
       </w:r>
     </w:p>
     <w:p>
@@ -3210,7 +3347,15 @@
       </w:r>
       <w:r>
         <w:br/>
-        <w:t>They provide much richer frequency content than a doublet. The 3-2-1-1 may be difficult to achieve as the 3 pulse may make the aircraft to depart. To address this, a 2-1-1 input can be used instead.</w:t>
+        <w:t xml:space="preserve">They provide much richer frequency content than a doublet. The 3-2-1-1 may be difficult to achieve as the 3 </w:t>
+      </w:r>
+      <w:proofErr w:type="gramStart"/>
+      <w:r>
+        <w:t>pulse</w:t>
+      </w:r>
+      <w:proofErr w:type="gramEnd"/>
+      <w:r>
+        <w:t xml:space="preserve"> may make the aircraft to depart. To address this, a 2-1-1 input can be used instead.</w:t>
       </w:r>
     </w:p>
     <w:p>
@@ -3288,43 +3433,43 @@
       <w:pPr>
         <w:pStyle w:val="berschrift2"/>
       </w:pPr>
-      <w:bookmarkStart w:id="16" w:name="_Toc508913408"/>
+      <w:bookmarkStart w:id="17" w:name="_Toc508913408"/>
       <w:r>
         <w:lastRenderedPageBreak/>
         <w:t>Implementation</w:t>
       </w:r>
-      <w:bookmarkEnd w:id="16"/>
+      <w:bookmarkEnd w:id="17"/>
     </w:p>
     <w:p>
       <w:pPr>
         <w:pStyle w:val="berschrift3"/>
       </w:pPr>
-      <w:bookmarkStart w:id="17" w:name="_Toc508913409"/>
+      <w:bookmarkStart w:id="18" w:name="_Toc508913409"/>
       <w:r>
         <w:t>Development</w:t>
       </w:r>
-      <w:bookmarkEnd w:id="17"/>
+      <w:bookmarkEnd w:id="18"/>
     </w:p>
     <w:p>
       <w:pPr>
         <w:pStyle w:val="berschrift3"/>
       </w:pPr>
-      <w:bookmarkStart w:id="18" w:name="_Toc508913410"/>
+      <w:bookmarkStart w:id="19" w:name="_Toc508913410"/>
       <w:r>
         <w:t>Involvement of third parties</w:t>
       </w:r>
-      <w:bookmarkEnd w:id="18"/>
+      <w:bookmarkEnd w:id="19"/>
     </w:p>
     <w:p>
       <w:pPr>
         <w:pStyle w:val="berschrift1"/>
       </w:pPr>
-      <w:bookmarkStart w:id="19" w:name="_Toc508913411"/>
+      <w:bookmarkStart w:id="20" w:name="_Toc508913411"/>
       <w:r>
         <w:lastRenderedPageBreak/>
         <w:t>Project management</w:t>
       </w:r>
-      <w:bookmarkEnd w:id="19"/>
+      <w:bookmarkEnd w:id="20"/>
     </w:p>
     <w:p>
       <w:r>
@@ -3337,7 +3482,15 @@
     <w:p/>
     <w:p>
       <w:r>
-        <w:t>In the scope of this project proposal, only the initial steps of the implementation of System Identification methodologies are considered. Further applications within Kopter shall be defined in attendance to future interests that require of SID to be properly address.</w:t>
+        <w:t xml:space="preserve">In the scope of this project proposal, only the initial steps of the implementation of System Identification methodologies are considered. Further applications within </w:t>
+      </w:r>
+      <w:proofErr w:type="spellStart"/>
+      <w:r>
+        <w:t>Kopter</w:t>
+      </w:r>
+      <w:proofErr w:type="spellEnd"/>
+      <w:r>
+        <w:t xml:space="preserve"> shall be defined in attendance to future interests that require of SID to be properly address.</w:t>
       </w:r>
     </w:p>
     <w:p/>
@@ -3345,7 +3498,7 @@
       <w:pPr>
         <w:pStyle w:val="berschrift2"/>
       </w:pPr>
-      <w:bookmarkStart w:id="20" w:name="_Toc508913412"/>
+      <w:bookmarkStart w:id="21" w:name="_Toc508913412"/>
       <w:r>
         <w:t>Schedule</w:t>
       </w:r>
@@ -3557,7 +3710,7 @@
       <w:r>
         <w:t>Deliverables</w:t>
       </w:r>
-      <w:bookmarkEnd w:id="20"/>
+      <w:bookmarkEnd w:id="21"/>
     </w:p>
     <w:p>
       <w:pPr>
@@ -3592,7 +3745,15 @@
         </w:numPr>
       </w:pPr>
       <w:r>
-        <w:t>Set of tools to integrate SID methodologies within Flightlab, being feed from flight test data, enabling the validation of the second</w:t>
+        <w:t xml:space="preserve">Set of tools to integrate SID methodologies within </w:t>
+      </w:r>
+      <w:proofErr w:type="spellStart"/>
+      <w:r>
+        <w:t>Flightlab</w:t>
+      </w:r>
+      <w:proofErr w:type="spellEnd"/>
+      <w:r>
+        <w:t>, being feed from flight test data, enabling the validation of the second</w:t>
       </w:r>
     </w:p>
     <w:p>
@@ -3604,7 +3765,15 @@
         </w:numPr>
       </w:pPr>
       <w:r>
-        <w:t>Identified dynamic model of the SH09 P3 prototype implemented in Matlab. This model can serve applications such as:</w:t>
+        <w:t xml:space="preserve">Identified dynamic model of the SH09 P3 prototype implemented in </w:t>
+      </w:r>
+      <w:proofErr w:type="spellStart"/>
+      <w:r>
+        <w:t>Matlab</w:t>
+      </w:r>
+      <w:proofErr w:type="spellEnd"/>
+      <w:r>
+        <w:t>. This model can serve applications such as:</w:t>
       </w:r>
     </w:p>
     <w:p>
@@ -3630,8 +3799,6 @@
       <w:r>
         <w:t>Stability Augmentation System development</w:t>
       </w:r>
-      <w:bookmarkStart w:id="21" w:name="_GoBack"/>
-      <w:bookmarkEnd w:id="21"/>
     </w:p>
     <w:p>
       <w:pPr>
@@ -3911,11 +4078,19 @@
           <w:b/>
         </w:rPr>
       </w:pPr>
+      <w:proofErr w:type="spellStart"/>
       <w:r>
         <w:rPr>
           <w:b/>
         </w:rPr>
-        <w:t>Kopter internal documents</w:t>
+        <w:t>Kopter</w:t>
+      </w:r>
+      <w:proofErr w:type="spellEnd"/>
+      <w:r>
+        <w:rPr>
+          <w:b/>
+        </w:rPr>
+        <w:t xml:space="preserve"> internal documents</w:t>
       </w:r>
     </w:p>
     <w:p>
@@ -3996,6 +4171,7 @@
               </w:rPr>
             </w:pPr>
             <w:bookmarkStart w:id="26" w:name="_Ref508562619"/>
+            <w:proofErr w:type="spellStart"/>
             <w:r>
               <w:rPr>
                 <w:lang w:val="en-GB"/>
@@ -4003,6 +4179,7 @@
               <w:t>MoM</w:t>
             </w:r>
             <w:bookmarkEnd w:id="26"/>
+            <w:proofErr w:type="spellEnd"/>
             <w:r>
               <w:rPr>
                 <w:lang w:val="en-GB"/>
@@ -4092,7 +4269,15 @@
         <w:t>: References</w:t>
       </w:r>
       <w:r>
-        <w:t>, Kopter internal documents</w:t>
+        <w:t xml:space="preserve">, </w:t>
+      </w:r>
+      <w:proofErr w:type="spellStart"/>
+      <w:r>
+        <w:t>Kopter</w:t>
+      </w:r>
+      <w:proofErr w:type="spellEnd"/>
+      <w:r>
+        <w:t xml:space="preserve"> internal documents</w:t>
       </w:r>
     </w:p>
     <w:p/>
@@ -4483,7 +4668,7 @@
 
 <file path=word/comments.xml><?xml version="1.0" encoding="utf-8"?>
 <w:comments xmlns:wpc="http://schemas.microsoft.com/office/word/2010/wordprocessingCanvas" xmlns:cx="http://schemas.microsoft.com/office/drawing/2014/chartex" xmlns:cx1="http://schemas.microsoft.com/office/drawing/2015/9/8/chartex" xmlns:cx2="http://schemas.microsoft.com/office/drawing/2015/10/21/chartex" xmlns:cx3="http://schemas.microsoft.com/office/drawing/2016/5/9/chartex" xmlns:cx4="http://schemas.microsoft.com/office/drawing/2016/5/10/chartex" xmlns:cx5="http://schemas.microsoft.com/office/drawing/2016/5/11/chartex" xmlns:cx6="http://schemas.microsoft.com/office/drawing/2016/5/12/chartex" xmlns:cx7="http://schemas.microsoft.com/office/drawing/2016/5/13/chartex" xmlns:cx8="http://schemas.microsoft.com/office/drawing/2016/5/14/chartex" xmlns:mc="http://schemas.openxmlformats.org/markup-compatibility/2006" xmlns:aink="http://schemas.microsoft.com/office/drawing/2016/ink" xmlns:am3d="http://schemas.microsoft.com/office/drawing/2017/model3d" xmlns:o="urn:schemas-microsoft-com:office:office" xmlns:r="http://schemas.openxmlformats.org/officeDocument/2006/relationships" xmlns:m="http://schemas.openxmlformats.org/officeDocument/2006/math" xmlns:v="urn:schemas-microsoft-com:vml" xmlns:wp14="http://schemas.microsoft.com/office/word/2010/wordprocessingDrawing" xmlns:wp="http://schemas.openxmlformats.org/drawingml/2006/wordprocessingDrawing" xmlns:w10="urn:schemas-microsoft-com:office:word" xmlns:w="http://schemas.openxmlformats.org/wordprocessingml/2006/main" xmlns:w14="http://schemas.microsoft.com/office/word/2010/wordml" xmlns:w15="http://schemas.microsoft.com/office/word/2012/wordml" xmlns:w16cid="http://schemas.microsoft.com/office/word/2016/wordml/cid" xmlns:w16se="http://schemas.microsoft.com/office/word/2015/wordml/symex" xmlns:wpg="http://schemas.microsoft.com/office/word/2010/wordprocessingGroup" xmlns:wpi="http://schemas.microsoft.com/office/word/2010/wordprocessingInk" xmlns:wne="http://schemas.microsoft.com/office/word/2006/wordml" xmlns:wps="http://schemas.microsoft.com/office/word/2010/wordprocessingShape" mc:Ignorable="w14 w15 w16se w16cid wp14">
-  <w:comment w:id="8" w:author="Alejandro Valverde" w:date="2018-03-11T20:38:00Z" w:initials="AV">
+  <w:comment w:id="9" w:author="Alejandro Valverde" w:date="2018-03-11T20:38:00Z" w:initials="AV">
     <w:p>
       <w:pPr>
         <w:pStyle w:val="Kommentartext"/>
@@ -4695,11 +4880,21 @@
           <w:pPr>
             <w:pStyle w:val="MS-Dokfuss-EintragGross"/>
           </w:pPr>
-          <w:fldSimple w:instr=" DOCPROPERTY  SAP_DKTXT  \* MERGEFORMAT ">
-            <w:r>
-              <w:t>System Identification project proposal</w:t>
-            </w:r>
-          </w:fldSimple>
+          <w:r>
+            <w:fldChar w:fldCharType="begin"/>
+          </w:r>
+          <w:r>
+            <w:instrText xml:space="preserve"> DOCPROPERTY  SAP_DKTXT  \* MERGEFORMAT </w:instrText>
+          </w:r>
+          <w:r>
+            <w:fldChar w:fldCharType="separate"/>
+          </w:r>
+          <w:r>
+            <w:t>System Identification project proposal</w:t>
+          </w:r>
+          <w:r>
+            <w:fldChar w:fldCharType="end"/>
+          </w:r>
         </w:p>
       </w:tc>
       <w:tc>
@@ -4716,11 +4911,21 @@
           <w:pPr>
             <w:pStyle w:val="MS-Dokfuss-EintragGross"/>
           </w:pPr>
-          <w:fldSimple w:instr=" DOCPROPERTY  SAP_DOKNR  \* MERGEFORMAT ">
-            <w:r>
-              <w:t>10158442</w:t>
-            </w:r>
-          </w:fldSimple>
+          <w:r>
+            <w:fldChar w:fldCharType="begin"/>
+          </w:r>
+          <w:r>
+            <w:instrText xml:space="preserve"> DOCPROPERTY  SAP_DOKNR  \* MERGEFORMAT </w:instrText>
+          </w:r>
+          <w:r>
+            <w:fldChar w:fldCharType="separate"/>
+          </w:r>
+          <w:r>
+            <w:t>10158442</w:t>
+          </w:r>
+          <w:r>
+            <w:fldChar w:fldCharType="end"/>
+          </w:r>
         </w:p>
       </w:tc>
     </w:tr>
@@ -4930,11 +5135,24 @@
           <w:pPr>
             <w:pStyle w:val="MS-Dokfuss-EintragKlein"/>
           </w:pPr>
-          <w:fldSimple w:instr=" DOCPROPERTY  SAP_DOKAR  \* MERGEFORMAT ">
-            <w:r>
-              <w:t>37M</w:t>
-            </w:r>
-          </w:fldSimple>
+          <w:r>
+            <w:fldChar w:fldCharType="begin"/>
+          </w:r>
+          <w:r>
+            <w:instrText xml:space="preserve"> DOCPROPERTY  SAP</w:instrText>
+          </w:r>
+          <w:r>
+            <w:instrText xml:space="preserve">_DOKAR  \* MERGEFORMAT </w:instrText>
+          </w:r>
+          <w:r>
+            <w:fldChar w:fldCharType="separate"/>
+          </w:r>
+          <w:r>
+            <w:t>37M</w:t>
+          </w:r>
+          <w:r>
+            <w:fldChar w:fldCharType="end"/>
+          </w:r>
         </w:p>
       </w:tc>
       <w:tc>
@@ -4950,11 +5168,21 @@
           <w:pPr>
             <w:pStyle w:val="MS-Dokfuss-EintragKlein"/>
           </w:pPr>
-          <w:fldSimple w:instr=" DOCPROPERTY  SAP_DOKTL  \* MERGEFORMAT ">
-            <w:r>
-              <w:t>EN</w:t>
-            </w:r>
-          </w:fldSimple>
+          <w:r>
+            <w:fldChar w:fldCharType="begin"/>
+          </w:r>
+          <w:r>
+            <w:instrText xml:space="preserve"> DOCPROPERTY  SAP_DOKTL  \* MERGEFORMAT </w:instrText>
+          </w:r>
+          <w:r>
+            <w:fldChar w:fldCharType="separate"/>
+          </w:r>
+          <w:r>
+            <w:t>EN</w:t>
+          </w:r>
+          <w:r>
+            <w:fldChar w:fldCharType="end"/>
+          </w:r>
         </w:p>
       </w:tc>
       <w:tc>
@@ -4970,11 +5198,21 @@
           <w:pPr>
             <w:pStyle w:val="MS-Dokfuss-EintragKlein"/>
           </w:pPr>
-          <w:fldSimple w:instr=" DOCPROPERTY  SAP_DOKVR  \* MERGEFORMAT ">
-            <w:r>
-              <w:t>00</w:t>
-            </w:r>
-          </w:fldSimple>
+          <w:r>
+            <w:fldChar w:fldCharType="begin"/>
+          </w:r>
+          <w:r>
+            <w:instrText xml:space="preserve"> DOCPROPERTY  SAP_DOKVR  \* MERGEFORMAT </w:instrText>
+          </w:r>
+          <w:r>
+            <w:fldChar w:fldCharType="separate"/>
+          </w:r>
+          <w:r>
+            <w:t>00</w:t>
+          </w:r>
+          <w:r>
+            <w:fldChar w:fldCharType="end"/>
+          </w:r>
         </w:p>
       </w:tc>
       <w:tc>
@@ -4990,11 +5228,21 @@
           <w:pPr>
             <w:pStyle w:val="MS-Dokfuss-EintragKlein"/>
           </w:pPr>
-          <w:fldSimple w:instr=" DOCPROPERTY  SAP_REVLV  \* MERGEFORMAT ">
-            <w:r>
-              <w:t>A</w:t>
-            </w:r>
-          </w:fldSimple>
+          <w:r>
+            <w:fldChar w:fldCharType="begin"/>
+          </w:r>
+          <w:r>
+            <w:instrText xml:space="preserve"> DOCPROPERTY  SAP_REVLV  \* MERGEFORMAT </w:instrText>
+          </w:r>
+          <w:r>
+            <w:fldChar w:fldCharType="separate"/>
+          </w:r>
+          <w:r>
+            <w:t>A</w:t>
+          </w:r>
+          <w:r>
+            <w:fldChar w:fldCharType="end"/>
+          </w:r>
         </w:p>
       </w:tc>
       <w:tc>
@@ -5023,7 +5271,7 @@
             <w:rPr>
               <w:noProof/>
             </w:rPr>
-            <w:t>2</w:t>
+            <w:t>8</w:t>
           </w:r>
           <w:r>
             <w:fldChar w:fldCharType="end"/>
@@ -5124,11 +5372,21 @@
           <w:pPr>
             <w:pStyle w:val="MS-Dokfuss-EintragGross"/>
           </w:pPr>
-          <w:fldSimple w:instr=" DOCPROPERTY  SAP_DOKNR  \* MERGEFORMAT ">
-            <w:r>
-              <w:t>10158442</w:t>
-            </w:r>
-          </w:fldSimple>
+          <w:r>
+            <w:fldChar w:fldCharType="begin"/>
+          </w:r>
+          <w:r>
+            <w:instrText xml:space="preserve"> DOCPROPERTY  SAP_DOKNR  \* MERGEFORMAT </w:instrText>
+          </w:r>
+          <w:r>
+            <w:fldChar w:fldCharType="separate"/>
+          </w:r>
+          <w:r>
+            <w:t>10158442</w:t>
+          </w:r>
+          <w:r>
+            <w:fldChar w:fldCharType="end"/>
+          </w:r>
         </w:p>
       </w:tc>
     </w:tr>
@@ -5185,8 +5443,13 @@
             <w:pStyle w:val="MS-Dokfuss-Text"/>
             <w:jc w:val="center"/>
           </w:pPr>
-          <w:r>
-            <w:t>Teildok.</w:t>
+          <w:proofErr w:type="spellStart"/>
+          <w:r>
+            <w:t>Teildok</w:t>
+          </w:r>
+          <w:proofErr w:type="spellEnd"/>
+          <w:r>
+            <w:t>.</w:t>
           </w:r>
         </w:p>
       </w:tc>
@@ -5247,9 +5510,11 @@
             <w:pStyle w:val="MS-Dokfuss-Text"/>
             <w:jc w:val="center"/>
           </w:pPr>
+          <w:proofErr w:type="spellStart"/>
           <w:r>
             <w:t>Seite</w:t>
           </w:r>
+          <w:proofErr w:type="spellEnd"/>
         </w:p>
       </w:tc>
     </w:tr>
@@ -5284,11 +5549,21 @@
           <w:pPr>
             <w:pStyle w:val="MS-Dokfuss-EintragKlein"/>
           </w:pPr>
-          <w:fldSimple w:instr=" DOCPROPERTY  SAP_DOKAR  \* MERGEFORMAT ">
-            <w:r>
-              <w:t>37M</w:t>
-            </w:r>
-          </w:fldSimple>
+          <w:r>
+            <w:fldChar w:fldCharType="begin"/>
+          </w:r>
+          <w:r>
+            <w:instrText xml:space="preserve"> DOCPROPERTY  SAP_DOKAR  \* MERGEFORMAT </w:instrText>
+          </w:r>
+          <w:r>
+            <w:fldChar w:fldCharType="separate"/>
+          </w:r>
+          <w:r>
+            <w:t>37M</w:t>
+          </w:r>
+          <w:r>
+            <w:fldChar w:fldCharType="end"/>
+          </w:r>
         </w:p>
       </w:tc>
       <w:tc>
@@ -5306,11 +5581,21 @@
           <w:pPr>
             <w:pStyle w:val="MS-Dokfuss-EintragKlein"/>
           </w:pPr>
-          <w:fldSimple w:instr=" DOCPROPERTY  SAP_DOKTL  \* MERGEFORMAT ">
-            <w:r>
-              <w:t>EN</w:t>
-            </w:r>
-          </w:fldSimple>
+          <w:r>
+            <w:fldChar w:fldCharType="begin"/>
+          </w:r>
+          <w:r>
+            <w:instrText xml:space="preserve"> DOCPROPERTY  SAP_DOKTL  \* MERGEFORMAT </w:instrText>
+          </w:r>
+          <w:r>
+            <w:fldChar w:fldCharType="separate"/>
+          </w:r>
+          <w:r>
+            <w:t>EN</w:t>
+          </w:r>
+          <w:r>
+            <w:fldChar w:fldCharType="end"/>
+          </w:r>
         </w:p>
       </w:tc>
       <w:tc>
@@ -5328,11 +5613,21 @@
           <w:pPr>
             <w:pStyle w:val="MS-Dokfuss-EintragKlein"/>
           </w:pPr>
-          <w:fldSimple w:instr=" DOCPROPERTY  SAP_DOKVR  \* MERGEFORMAT ">
-            <w:r>
-              <w:t>00</w:t>
-            </w:r>
-          </w:fldSimple>
+          <w:r>
+            <w:fldChar w:fldCharType="begin"/>
+          </w:r>
+          <w:r>
+            <w:instrText xml:space="preserve"> DOCPROPERTY  SAP_DOKVR  \* MERGEFORMAT </w:instrText>
+          </w:r>
+          <w:r>
+            <w:fldChar w:fldCharType="separate"/>
+          </w:r>
+          <w:r>
+            <w:t>00</w:t>
+          </w:r>
+          <w:r>
+            <w:fldChar w:fldCharType="end"/>
+          </w:r>
         </w:p>
       </w:tc>
       <w:tc>
@@ -5350,11 +5645,21 @@
           <w:pPr>
             <w:pStyle w:val="MS-Dokfuss-EintragKlein"/>
           </w:pPr>
-          <w:fldSimple w:instr=" DOCPROPERTY  SAP_REVLV  \* MERGEFORMAT ">
-            <w:r>
-              <w:t>A</w:t>
-            </w:r>
-          </w:fldSimple>
+          <w:r>
+            <w:fldChar w:fldCharType="begin"/>
+          </w:r>
+          <w:r>
+            <w:instrText xml:space="preserve"> DOCPROPERTY  SAP_REVLV  \* MERGEFORMAT </w:instrText>
+          </w:r>
+          <w:r>
+            <w:fldChar w:fldCharType="separate"/>
+          </w:r>
+          <w:r>
+            <w:t>A</w:t>
+          </w:r>
+          <w:r>
+            <w:fldChar w:fldCharType="end"/>
+          </w:r>
         </w:p>
       </w:tc>
       <w:tc>
@@ -5491,21 +5796,41 @@
           <w:pPr>
             <w:pStyle w:val="MS-Dokkopf-Zeile"/>
           </w:pPr>
-          <w:fldSimple w:instr=" DOCPROPERTY  SAP_DARTXT\* MERGEFORMAT ">
-            <w:r>
-              <w:t>Plan [M]</w:t>
-            </w:r>
-          </w:fldSimple>
+          <w:r>
+            <w:fldChar w:fldCharType="begin"/>
+          </w:r>
+          <w:r>
+            <w:instrText xml:space="preserve"> DOCPROPERTY  SAP_DARTXT\* MERGEFORMAT </w:instrText>
+          </w:r>
+          <w:r>
+            <w:fldChar w:fldCharType="separate"/>
+          </w:r>
+          <w:r>
+            <w:t>Plan [M]</w:t>
+          </w:r>
+          <w:r>
+            <w:fldChar w:fldCharType="end"/>
+          </w:r>
         </w:p>
         <w:p>
           <w:pPr>
             <w:pStyle w:val="MS-Dokkopf-Zeile"/>
           </w:pPr>
-          <w:fldSimple w:instr=" DOCPROPERTY  SAP_PLMDVSDOCUMENTTYPE  \* MERGEFORMAT ">
-            <w:r>
-              <w:t>Plan (M)</w:t>
-            </w:r>
-          </w:fldSimple>
+          <w:r>
+            <w:fldChar w:fldCharType="begin"/>
+          </w:r>
+          <w:r>
+            <w:instrText xml:space="preserve"> DOCPROPERTY  SAP_PLMDVSDOCUMENTTYPE  \* MERGEFORMAT </w:instrText>
+          </w:r>
+          <w:r>
+            <w:fldChar w:fldCharType="separate"/>
+          </w:r>
+          <w:r>
+            <w:t>Plan (M)</w:t>
+          </w:r>
+          <w:r>
+            <w:fldChar w:fldCharType="end"/>
+          </w:r>
         </w:p>
       </w:tc>
       <w:tc>
@@ -5612,21 +5937,41 @@
           <w:pPr>
             <w:pStyle w:val="MS-Dokkopf-Zeile"/>
           </w:pPr>
-          <w:fldSimple w:instr=" DOCPROPERTY  SAP_DARTXT\* MERGEFORMAT ">
-            <w:r>
-              <w:t>Plan [M]</w:t>
-            </w:r>
-          </w:fldSimple>
+          <w:r>
+            <w:fldChar w:fldCharType="begin"/>
+          </w:r>
+          <w:r>
+            <w:instrText xml:space="preserve"> DOCPROPERTY  SAP_DARTXT\* MERGEFORMAT </w:instrText>
+          </w:r>
+          <w:r>
+            <w:fldChar w:fldCharType="separate"/>
+          </w:r>
+          <w:r>
+            <w:t>Plan [M]</w:t>
+          </w:r>
+          <w:r>
+            <w:fldChar w:fldCharType="end"/>
+          </w:r>
         </w:p>
         <w:p>
           <w:pPr>
             <w:pStyle w:val="MS-Dokkopf-Zeile"/>
           </w:pPr>
-          <w:fldSimple w:instr=" DOCPROPERTY  SAP_PLMDVSDOCUMENTTYPE  \* MERGEFORMAT ">
-            <w:r>
-              <w:t>Plan (M)</w:t>
-            </w:r>
-          </w:fldSimple>
+          <w:r>
+            <w:fldChar w:fldCharType="begin"/>
+          </w:r>
+          <w:r>
+            <w:instrText xml:space="preserve"> DOCPROPERTY  SAP_PLMDVSDOCUMENTTYPE  \* MERGEFORMAT </w:instrText>
+          </w:r>
+          <w:r>
+            <w:fldChar w:fldCharType="separate"/>
+          </w:r>
+          <w:r>
+            <w:t>Plan (M)</w:t>
+          </w:r>
+          <w:r>
+            <w:fldChar w:fldCharType="end"/>
+          </w:r>
         </w:p>
       </w:tc>
       <w:tc>
@@ -11333,7 +11678,7 @@
     <w:lsdException w:name="HTML Sample" w:semiHidden="1" w:unhideWhenUsed="1"/>
     <w:lsdException w:name="HTML Typewriter" w:semiHidden="1" w:unhideWhenUsed="1"/>
     <w:lsdException w:name="HTML Variable" w:semiHidden="1" w:unhideWhenUsed="1"/>
-    <w:lsdException w:name="Normal Table" w:uiPriority="99"/>
+    <w:lsdException w:name="Normal Table" w:semiHidden="1" w:uiPriority="99" w:unhideWhenUsed="1"/>
     <w:lsdException w:name="annotation subject" w:semiHidden="1" w:unhideWhenUsed="1"/>
     <w:lsdException w:name="No List" w:semiHidden="1" w:uiPriority="99" w:unhideWhenUsed="1"/>
     <w:lsdException w:name="Outline List 1" w:semiHidden="1" w:uiPriority="99" w:unhideWhenUsed="1"/>
@@ -11377,10 +11722,10 @@
     <w:lsdException w:name="Table Elegant" w:semiHidden="1" w:uiPriority="99" w:unhideWhenUsed="1"/>
     <w:lsdException w:name="Table Professional" w:semiHidden="1" w:uiPriority="99" w:unhideWhenUsed="1"/>
     <w:lsdException w:name="Table Subtle 1" w:semiHidden="1" w:uiPriority="99" w:unhideWhenUsed="1"/>
-    <w:lsdException w:name="Table Subtle 2" w:uiPriority="99"/>
+    <w:lsdException w:name="Table Subtle 2" w:semiHidden="1" w:uiPriority="99" w:unhideWhenUsed="1"/>
     <w:lsdException w:name="Table Web 1" w:semiHidden="1" w:uiPriority="99" w:unhideWhenUsed="1"/>
     <w:lsdException w:name="Table Web 2" w:semiHidden="1" w:uiPriority="99" w:unhideWhenUsed="1"/>
-    <w:lsdException w:name="Table Web 3" w:uiPriority="99"/>
+    <w:lsdException w:name="Table Web 3" w:semiHidden="1" w:uiPriority="99" w:unhideWhenUsed="1"/>
     <w:lsdException w:name="Balloon Text" w:semiHidden="1" w:unhideWhenUsed="1"/>
     <w:lsdException w:name="Table Grid" w:uiPriority="0"/>
     <w:lsdException w:name="Table Theme" w:semiHidden="1" w:uiPriority="0" w:unhideWhenUsed="1"/>
@@ -13891,11 +14236,11 @@
 </file>
 
 <file path=customXml/item1.xml><?xml version="1.0" encoding="utf-8"?>
-<officeatwork xmlns="http://schemas.officeatwork.com/MasterProperties">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</officeatwork>
+<officeatwork xmlns="http://schemas.officeatwork.com/Document">eNp7v3u/jUt+cmlual6JnY1PYl56aWJ6qp2Rgam5jT6ca6MPVwMA6GwSRA==</officeatwork>
 </file>
 
 <file path=customXml/item2.xml><?xml version="1.0" encoding="utf-8"?>
-<officeatwork xmlns="http://schemas.officeatwork.com/Document">eNp7v3u/jUt+cmlual6JnY1PYl56aWJ6qp2Rgam5jT6ca6MPVwMA6GwSRA==</officeatwork>
+<officeatwork xmlns="http://schemas.officeatwork.com/MasterProperties">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</officeatwork>
 </file>
 
 <file path=customXml/item3.xml><?xml version="1.0" encoding="utf-8"?>
@@ -13903,6 +14248,14 @@
 </file>
 
 <file path=customXml/itemProps1.xml><?xml version="1.0" encoding="utf-8"?>
+<ds:datastoreItem xmlns:ds="http://schemas.openxmlformats.org/officeDocument/2006/customXml" ds:itemID="{44229236-A96B-4F26-BDC3-C44D813C5A81}">
+  <ds:schemaRefs>
+    <ds:schemaRef ds:uri="http://schemas.officeatwork.com/Document"/>
+  </ds:schemaRefs>
+</ds:datastoreItem>
+</file>
+
+<file path=customXml/itemProps2.xml><?xml version="1.0" encoding="utf-8"?>
 <ds:datastoreItem xmlns:ds="http://schemas.openxmlformats.org/officeDocument/2006/customXml" ds:itemID="{09FC10F2-FDCA-410B-9F9D-24EE68B9BA37}">
   <ds:schemaRefs>
     <ds:schemaRef ds:uri="http://schemas.officeatwork.com/MasterProperties"/>
@@ -13910,16 +14263,8 @@
 </ds:datastoreItem>
 </file>
 
-<file path=customXml/itemProps2.xml><?xml version="1.0" encoding="utf-8"?>
-<ds:datastoreItem xmlns:ds="http://schemas.openxmlformats.org/officeDocument/2006/customXml" ds:itemID="{44229236-A96B-4F26-BDC3-C44D813C5A81}">
-  <ds:schemaRefs>
-    <ds:schemaRef ds:uri="http://schemas.officeatwork.com/Document"/>
-  </ds:schemaRefs>
-</ds:datastoreItem>
-</file>
-
 <file path=customXml/itemProps3.xml><?xml version="1.0" encoding="utf-8"?>
-<ds:datastoreItem xmlns:ds="http://schemas.openxmlformats.org/officeDocument/2006/customXml" ds:itemID="{A214A37F-CC50-408D-9C60-0B083C44A697}">
+<ds:datastoreItem xmlns:ds="http://schemas.openxmlformats.org/officeDocument/2006/customXml" ds:itemID="{ADE26E8B-1BAB-4DBF-BBAC-CFCA3E4D08F9}">
   <ds:schemaRefs>
     <ds:schemaRef ds:uri="http://schemas.openxmlformats.org/officeDocument/2006/bibliography"/>
   </ds:schemaRefs>

</xml_diff>